<commit_message>
changed which resume shows on website
</commit_message>
<xml_diff>
--- a/Resume.docx
+++ b/Resume.docx
@@ -54,15 +54,25 @@
             <w:tcW w:w="7776" w:type="dxa"/>
           </w:tcPr>
           <w:p>
+            <w:pPr>
+              <w:rPr>
+                <w:sz w:val="22"/>
+                <w:szCs w:val="22"/>
+              </w:rPr>
+            </w:pPr>
             <w:r>
               <w:rPr>
                 <w:rStyle w:val="Strong"/>
+                <w:sz w:val="22"/>
+                <w:szCs w:val="22"/>
               </w:rPr>
               <w:t xml:space="preserve">University of California San Diego </w:t>
             </w:r>
             <w:r>
               <w:rPr>
                 <w:rStyle w:val="Strong"/>
+                <w:sz w:val="22"/>
+                <w:szCs w:val="22"/>
               </w:rPr>
               <w:t xml:space="preserve">                                  GPA 3.54</w:t>
             </w:r>
@@ -75,8 +85,16 @@
           <w:p>
             <w:pPr>
               <w:pStyle w:val="Date"/>
+              <w:rPr>
+                <w:sz w:val="22"/>
+                <w:szCs w:val="22"/>
+              </w:rPr>
             </w:pPr>
             <w:r>
+              <w:rPr>
+                <w:sz w:val="22"/>
+                <w:szCs w:val="22"/>
+              </w:rPr>
               <w:t>June 2022</w:t>
             </w:r>
           </w:p>
@@ -316,6 +334,8 @@
         </w:rPr>
         <w:t>Projects</w:t>
       </w:r>
+      <w:bookmarkStart w:id="0" w:name="_GoBack"/>
+      <w:bookmarkEnd w:id="0"/>
     </w:p>
     <w:tbl>
       <w:tblPr>
@@ -657,8 +677,6 @@
         </w:rPr>
         <w:t xml:space="preserve"> API </w:t>
       </w:r>
-      <w:bookmarkStart w:id="0" w:name="_GoBack"/>
-      <w:bookmarkEnd w:id="0"/>
     </w:p>
     <w:p>
       <w:pPr>
@@ -1111,6 +1129,7 @@
     <w:lsdException w:name="HTML Sample" w:semiHidden="1" w:unhideWhenUsed="1"/>
     <w:lsdException w:name="HTML Typewriter" w:semiHidden="1" w:unhideWhenUsed="1"/>
     <w:lsdException w:name="HTML Variable" w:semiHidden="1" w:unhideWhenUsed="1"/>
+    <w:lsdException w:name="Normal Table" w:semiHidden="1" w:unhideWhenUsed="1"/>
     <w:lsdException w:name="annotation subject" w:semiHidden="1" w:unhideWhenUsed="1"/>
     <w:lsdException w:name="No List" w:semiHidden="1" w:unhideWhenUsed="1"/>
     <w:lsdException w:name="Outline List 1" w:semiHidden="1" w:unhideWhenUsed="1"/>
@@ -1156,9 +1175,11 @@
     <w:lsdException w:name="Table Subtle 1" w:semiHidden="1" w:unhideWhenUsed="1"/>
     <w:lsdException w:name="Table Subtle 2" w:semiHidden="1" w:unhideWhenUsed="1"/>
     <w:lsdException w:name="Table Web 1" w:semiHidden="1" w:unhideWhenUsed="1"/>
+    <w:lsdException w:name="Table Web 2" w:semiHidden="1" w:unhideWhenUsed="1"/>
     <w:lsdException w:name="Table Web 3" w:semiHidden="1" w:unhideWhenUsed="1"/>
     <w:lsdException w:name="Balloon Text" w:semiHidden="1" w:unhideWhenUsed="1"/>
     <w:lsdException w:name="Table Grid" w:uiPriority="39"/>
+    <w:lsdException w:name="Table Theme" w:semiHidden="1" w:unhideWhenUsed="1"/>
     <w:lsdException w:name="Placeholder Text" w:semiHidden="1"/>
     <w:lsdException w:name="No Spacing" w:qFormat="1"/>
     <w:lsdException w:name="Light Shading" w:uiPriority="60"/>

</xml_diff>

<commit_message>
fixed whitespace and added bullet points to resume
</commit_message>
<xml_diff>
--- a/Resume.docx
+++ b/Resume.docx
@@ -20,14 +20,25 @@
     </w:p>
     <w:p>
       <w:pPr>
-        <w:pStyle w:val="Heading1"/>
-        <w:rPr>
+        <w:pStyle w:val="ContactInfo"/>
+        <w:rPr>
+          <w:sz w:val="8"/>
+          <w:szCs w:val="8"/>
+        </w:rPr>
+      </w:pPr>
+    </w:p>
+    <w:p>
+      <w:pPr>
+        <w:pStyle w:val="ContactInfo"/>
+        <w:rPr>
+          <w:color w:val="39AFDC" w:themeColor="text2" w:themeTint="80"/>
           <w:sz w:val="32"/>
           <w:szCs w:val="32"/>
         </w:rPr>
       </w:pPr>
       <w:r>
         <w:rPr>
+          <w:color w:val="39AFDC" w:themeColor="text2" w:themeTint="80"/>
           <w:sz w:val="32"/>
           <w:szCs w:val="32"/>
         </w:rPr>
@@ -42,7 +53,6 @@
           <w:right w:w="0" w:type="dxa"/>
         </w:tblCellMar>
         <w:tblLook w:val="0000" w:firstRow="0" w:lastRow="0" w:firstColumn="0" w:lastColumn="0" w:noHBand="0" w:noVBand="0"/>
-        <w:tblCaption w:val="Resume detail"/>
       </w:tblPr>
       <w:tblGrid>
         <w:gridCol w:w="7776"/>
@@ -66,7 +76,7 @@
                 <w:sz w:val="22"/>
                 <w:szCs w:val="22"/>
               </w:rPr>
-              <w:t xml:space="preserve">University of California San Diego </w:t>
+              <w:t xml:space="preserve">University of California San Diego                 </w:t>
             </w:r>
             <w:r>
               <w:rPr>
@@ -74,7 +84,15 @@
                 <w:sz w:val="22"/>
                 <w:szCs w:val="22"/>
               </w:rPr>
-              <w:t xml:space="preserve">                                  GPA 3.54</w:t>
+              <w:t xml:space="preserve">  </w:t>
+            </w:r>
+            <w:r>
+              <w:rPr>
+                <w:rStyle w:val="Strong"/>
+                <w:sz w:val="22"/>
+                <w:szCs w:val="22"/>
+              </w:rPr>
+              <w:t>GPA 3.54</w:t>
             </w:r>
           </w:p>
         </w:tc>
@@ -100,170 +118,441 @@
           </w:p>
         </w:tc>
       </w:tr>
-      <w:tr>
-        <w:tc>
-          <w:tcPr>
-            <w:tcW w:w="7776" w:type="dxa"/>
-          </w:tcPr>
-          <w:p>
-            <w:r>
-              <w:t>B.S Computer Science</w:t>
-            </w:r>
-          </w:p>
-        </w:tc>
-        <w:tc>
-          <w:tcPr>
-            <w:tcW w:w="2304" w:type="dxa"/>
-          </w:tcPr>
-          <w:p>
-            <w:pPr>
-              <w:pStyle w:val="Date"/>
-            </w:pPr>
-          </w:p>
-        </w:tc>
-      </w:tr>
     </w:tbl>
     <w:p>
       <w:pPr>
-        <w:pStyle w:val="Heading1"/>
-        <w:rPr>
+        <w:pStyle w:val="ContactInfo"/>
+        <w:rPr>
+          <w:color w:val="auto"/>
+        </w:rPr>
+      </w:pPr>
+      <w:r>
+        <w:rPr>
+          <w:color w:val="auto"/>
+        </w:rPr>
+        <w:t>B.S Computer Science</w:t>
+      </w:r>
+    </w:p>
+    <w:p>
+      <w:pPr>
+        <w:pStyle w:val="ContactInfo"/>
+        <w:rPr>
+          <w:color w:val="auto"/>
+          <w:sz w:val="8"/>
+          <w:szCs w:val="8"/>
+        </w:rPr>
+      </w:pPr>
+    </w:p>
+    <w:p>
+      <w:pPr>
+        <w:pStyle w:val="ContactInfo"/>
+        <w:rPr>
+          <w:color w:val="39AFDC" w:themeColor="text2" w:themeTint="80"/>
+        </w:rPr>
+      </w:pPr>
+      <w:r>
+        <w:rPr>
+          <w:color w:val="39AFDC" w:themeColor="text2" w:themeTint="80"/>
           <w:sz w:val="32"/>
           <w:szCs w:val="32"/>
         </w:rPr>
-      </w:pPr>
-      <w:r>
-        <w:rPr>
+        <w:t>Experience</w:t>
+      </w:r>
+    </w:p>
+    <w:p>
+      <w:pPr>
+        <w:rPr>
+          <w:sz w:val="22"/>
+          <w:szCs w:val="22"/>
+        </w:rPr>
+      </w:pPr>
+      <w:r>
+        <w:rPr>
+          <w:sz w:val="22"/>
+          <w:szCs w:val="22"/>
+        </w:rPr>
+        <w:t xml:space="preserve">IBM                                                                </w:t>
+      </w:r>
+      <w:r>
+        <w:rPr>
+          <w:sz w:val="22"/>
+          <w:szCs w:val="22"/>
+        </w:rPr>
+        <w:t xml:space="preserve">                                        </w:t>
+      </w:r>
+      <w:r>
+        <w:rPr>
+          <w:sz w:val="22"/>
+          <w:szCs w:val="22"/>
+        </w:rPr>
+        <w:t>June 2019 – September 2019</w:t>
+      </w:r>
+    </w:p>
+    <w:p>
+      <w:pPr>
+        <w:rPr>
+          <w:i/>
+          <w:iCs/>
+        </w:rPr>
+      </w:pPr>
+      <w:r>
+        <w:rPr>
+          <w:i/>
+          <w:iCs/>
+        </w:rPr>
+        <w:t>Backend Software Developer Intern</w:t>
+      </w:r>
+    </w:p>
+    <w:p>
+      <w:pPr>
+        <w:pStyle w:val="ListParagraph"/>
+        <w:numPr>
+          <w:ilvl w:val="0"/>
+          <w:numId w:val="1"/>
+        </w:numPr>
+        <w:rPr>
+          <w:rStyle w:val="Strong"/>
+          <w:b w:val="0"/>
+        </w:rPr>
+      </w:pPr>
+      <w:r>
+        <w:rPr>
+          <w:rStyle w:val="Strong"/>
+          <w:b w:val="0"/>
+        </w:rPr>
+        <w:t xml:space="preserve">Worked on the </w:t>
+      </w:r>
+      <w:r>
+        <w:rPr>
+          <w:rStyle w:val="Strong"/>
+          <w:b w:val="0"/>
+        </w:rPr>
+        <w:t xml:space="preserve">Extreme Blue </w:t>
+      </w:r>
+      <w:r>
+        <w:rPr>
+          <w:rStyle w:val="Strong"/>
+          <w:b w:val="0"/>
+        </w:rPr>
+        <w:t>Team</w:t>
+      </w:r>
+      <w:r>
+        <w:rPr>
+          <w:rStyle w:val="Strong"/>
+          <w:b w:val="0"/>
+        </w:rPr>
+        <w:t xml:space="preserve"> to innovate a product addressing business challenges around security</w:t>
+      </w:r>
+    </w:p>
+    <w:p>
+      <w:pPr>
+        <w:pStyle w:val="ListParagraph"/>
+        <w:numPr>
+          <w:ilvl w:val="0"/>
+          <w:numId w:val="1"/>
+        </w:numPr>
+        <w:rPr>
+          <w:rStyle w:val="Strong"/>
+          <w:b w:val="0"/>
+        </w:rPr>
+      </w:pPr>
+      <w:r>
+        <w:rPr>
+          <w:rStyle w:val="Strong"/>
+          <w:b w:val="0"/>
+        </w:rPr>
+        <w:t xml:space="preserve">Leveraged a LSTM machine learning model to classify FASP transfer time-series data </w:t>
+      </w:r>
+      <w:r>
+        <w:rPr>
+          <w:rStyle w:val="Strong"/>
+          <w:b w:val="0"/>
+        </w:rPr>
+        <w:t>on live transfers</w:t>
+      </w:r>
+    </w:p>
+    <w:p>
+      <w:pPr>
+        <w:pStyle w:val="ListParagraph"/>
+        <w:numPr>
+          <w:ilvl w:val="0"/>
+          <w:numId w:val="1"/>
+        </w:numPr>
+        <w:rPr>
+          <w:rStyle w:val="Strong"/>
+          <w:b w:val="0"/>
+        </w:rPr>
+      </w:pPr>
+      <w:r>
+        <w:rPr>
+          <w:rStyle w:val="Strong"/>
+          <w:b w:val="0"/>
+        </w:rPr>
+        <w:t xml:space="preserve">Built anomaly detection algorithms to </w:t>
+      </w:r>
+      <w:r>
+        <w:rPr>
+          <w:rStyle w:val="Strong"/>
+          <w:b w:val="0"/>
+        </w:rPr>
+        <w:t>identify faulty transfers and notified customers regarding potential risks</w:t>
+      </w:r>
+    </w:p>
+    <w:p>
+      <w:pPr>
+        <w:rPr>
+          <w:sz w:val="8"/>
+          <w:szCs w:val="8"/>
+        </w:rPr>
+      </w:pPr>
+    </w:p>
+    <w:p>
+      <w:pPr>
+        <w:rPr>
+          <w:bCs/>
+          <w:color w:val="39AFDC" w:themeColor="text2" w:themeTint="80"/>
+        </w:rPr>
+      </w:pPr>
+      <w:r>
+        <w:rPr>
+          <w:color w:val="39AFDC" w:themeColor="text2" w:themeTint="80"/>
           <w:sz w:val="32"/>
           <w:szCs w:val="32"/>
         </w:rPr>
-        <w:t>Experience</w:t>
-      </w:r>
-    </w:p>
-    <w:tbl>
-      <w:tblPr>
-        <w:tblW w:w="10082" w:type="dxa"/>
-        <w:tblLayout w:type="fixed"/>
-        <w:tblCellMar>
-          <w:left w:w="0" w:type="dxa"/>
-          <w:right w:w="0" w:type="dxa"/>
-        </w:tblCellMar>
-        <w:tblLook w:val="0000" w:firstRow="0" w:lastRow="0" w:firstColumn="0" w:lastColumn="0" w:noHBand="0" w:noVBand="0"/>
-        <w:tblCaption w:val="Resume detail"/>
-      </w:tblPr>
-      <w:tblGrid>
-        <w:gridCol w:w="6930"/>
-        <w:gridCol w:w="3152"/>
-      </w:tblGrid>
-      <w:tr>
-        <w:trPr>
-          <w:trHeight w:val="428"/>
-        </w:trPr>
-        <w:tc>
-          <w:tcPr>
-            <w:tcW w:w="6930" w:type="dxa"/>
-          </w:tcPr>
-          <w:p>
-            <w:pPr>
-              <w:rPr>
-                <w:rStyle w:val="Strong"/>
-                <w:sz w:val="22"/>
-                <w:szCs w:val="22"/>
-              </w:rPr>
-            </w:pPr>
-            <w:r>
-              <w:rPr>
-                <w:rStyle w:val="Strong"/>
-                <w:sz w:val="22"/>
-                <w:szCs w:val="22"/>
-              </w:rPr>
-              <w:t>IBM Backend Software Developer Intern</w:t>
-            </w:r>
-          </w:p>
-        </w:tc>
-        <w:tc>
-          <w:tcPr>
-            <w:tcW w:w="3152" w:type="dxa"/>
-          </w:tcPr>
-          <w:p>
-            <w:pPr>
-              <w:pStyle w:val="Date"/>
-              <w:rPr>
-                <w:sz w:val="22"/>
-                <w:szCs w:val="22"/>
-              </w:rPr>
-            </w:pPr>
-            <w:r>
-              <w:rPr>
-                <w:sz w:val="22"/>
-                <w:szCs w:val="22"/>
-              </w:rPr>
-              <w:t xml:space="preserve">  </w:t>
-            </w:r>
-            <w:r>
-              <w:rPr>
-                <w:sz w:val="22"/>
-                <w:szCs w:val="22"/>
-              </w:rPr>
-              <w:t xml:space="preserve">June 2019 – </w:t>
-            </w:r>
-            <w:r>
-              <w:rPr>
-                <w:sz w:val="22"/>
-                <w:szCs w:val="22"/>
-              </w:rPr>
-              <w:t>September 2019</w:t>
-            </w:r>
-          </w:p>
-        </w:tc>
-      </w:tr>
-    </w:tbl>
+        <w:t>Projects</w:t>
+      </w:r>
+    </w:p>
+    <w:p>
+      <w:r>
+        <w:rPr>
+          <w:rStyle w:val="Strong"/>
+          <w:sz w:val="22"/>
+          <w:szCs w:val="22"/>
+        </w:rPr>
+        <w:t xml:space="preserve">Bag Alert </w:t>
+      </w:r>
+      <w:r>
+        <w:rPr>
+          <w:rStyle w:val="Strong"/>
+          <w:b w:val="0"/>
+          <w:sz w:val="22"/>
+          <w:szCs w:val="22"/>
+        </w:rPr>
+        <w:t>(Citrus Hacks)</w:t>
+      </w:r>
+      <w:r>
+        <w:rPr>
+          <w:rStyle w:val="Strong"/>
+          <w:b w:val="0"/>
+          <w:sz w:val="22"/>
+          <w:szCs w:val="22"/>
+        </w:rPr>
+        <w:t xml:space="preserve">                                                                                                     April 2019</w:t>
+      </w:r>
+    </w:p>
+    <w:p>
+      <w:pPr>
+        <w:pStyle w:val="ListParagraph"/>
+        <w:numPr>
+          <w:ilvl w:val="0"/>
+          <w:numId w:val="2"/>
+        </w:numPr>
+        <w:rPr>
+          <w:rStyle w:val="Strong"/>
+          <w:b w:val="0"/>
+        </w:rPr>
+      </w:pPr>
+      <w:r>
+        <w:rPr>
+          <w:rStyle w:val="Strong"/>
+          <w:b w:val="0"/>
+        </w:rPr>
+        <w:t>Used OpenCV in Python and a Haar Cascade Classifier to create a secure facial recognition log in</w:t>
+      </w:r>
+    </w:p>
+    <w:p>
+      <w:pPr>
+        <w:pStyle w:val="ListParagraph"/>
+        <w:numPr>
+          <w:ilvl w:val="0"/>
+          <w:numId w:val="2"/>
+        </w:numPr>
+        <w:rPr>
+          <w:rStyle w:val="Strong"/>
+          <w:b w:val="0"/>
+        </w:rPr>
+      </w:pPr>
+      <w:r>
+        <w:rPr>
+          <w:rStyle w:val="Strong"/>
+          <w:b w:val="0"/>
+        </w:rPr>
+        <w:t>Rendered video stream and utilized Google Cloud Platform Vision API to detect the correct luggage bag</w:t>
+      </w:r>
+    </w:p>
+    <w:p>
+      <w:pPr>
+        <w:pStyle w:val="ListParagraph"/>
+        <w:numPr>
+          <w:ilvl w:val="0"/>
+          <w:numId w:val="2"/>
+        </w:numPr>
+        <w:rPr>
+          <w:rStyle w:val="Strong"/>
+          <w:b w:val="0"/>
+        </w:rPr>
+      </w:pPr>
+      <w:r>
+        <w:rPr>
+          <w:rStyle w:val="Strong"/>
+          <w:b w:val="0"/>
+        </w:rPr>
+        <w:t>On detection of correct luggage bag, sent</w:t>
+      </w:r>
+      <w:bookmarkStart w:id="0" w:name="_GoBack"/>
+      <w:bookmarkEnd w:id="0"/>
+      <w:r>
+        <w:rPr>
+          <w:rStyle w:val="Strong"/>
+          <w:b w:val="0"/>
+        </w:rPr>
+        <w:t xml:space="preserve"> a text message to owner using Twilio API to notify where bag is</w:t>
+      </w:r>
+    </w:p>
     <w:p>
       <w:pPr>
         <w:ind w:left="720" w:hanging="720"/>
         <w:rPr>
           <w:rStyle w:val="Strong"/>
           <w:b w:val="0"/>
-        </w:rPr>
-      </w:pPr>
-      <w:r>
-        <w:rPr>
-          <w:rStyle w:val="Strong"/>
-        </w:rPr>
-        <w:t xml:space="preserve">       </w:t>
-      </w:r>
-      <w:r>
-        <w:rPr>
-          <w:rStyle w:val="Strong"/>
-        </w:rPr>
-        <w:t xml:space="preserve"> </w:t>
-      </w:r>
-      <w:r>
-        <w:rPr>
-          <w:rStyle w:val="Strong"/>
-          <w:b w:val="0"/>
-        </w:rPr>
-        <w:t xml:space="preserve">Worked on the </w:t>
-      </w:r>
-      <w:r>
-        <w:rPr>
-          <w:rStyle w:val="Strong"/>
-          <w:b w:val="0"/>
-        </w:rPr>
-        <w:t xml:space="preserve">Extreme Blue </w:t>
-      </w:r>
-      <w:r>
-        <w:rPr>
-          <w:rStyle w:val="Strong"/>
-          <w:b w:val="0"/>
-        </w:rPr>
-        <w:t>Team</w:t>
-      </w:r>
-      <w:r>
-        <w:rPr>
-          <w:rStyle w:val="Strong"/>
-          <w:b w:val="0"/>
-        </w:rPr>
-        <w:t xml:space="preserve"> to innovate a product addressing business challenges around security</w:t>
+          <w:sz w:val="22"/>
+          <w:szCs w:val="22"/>
+        </w:rPr>
+      </w:pPr>
+      <w:r>
+        <w:rPr>
+          <w:rStyle w:val="Strong"/>
+          <w:sz w:val="22"/>
+          <w:szCs w:val="22"/>
+        </w:rPr>
+        <w:t xml:space="preserve">Impulse </w:t>
+      </w:r>
+      <w:r>
+        <w:rPr>
+          <w:rStyle w:val="Strong"/>
+          <w:b w:val="0"/>
+          <w:sz w:val="22"/>
+          <w:szCs w:val="22"/>
+        </w:rPr>
+        <w:t>(</w:t>
+      </w:r>
+      <w:r>
+        <w:rPr>
+          <w:rStyle w:val="Strong"/>
+          <w:b w:val="0"/>
+          <w:sz w:val="22"/>
+          <w:szCs w:val="22"/>
+        </w:rPr>
+        <w:t>Hacktech)</w:t>
+      </w:r>
+      <w:r>
+        <w:rPr>
+          <w:rStyle w:val="Strong"/>
+          <w:sz w:val="22"/>
+          <w:szCs w:val="22"/>
+        </w:rPr>
+        <w:t xml:space="preserve">                                                                                                      </w:t>
+      </w:r>
+      <w:r>
+        <w:rPr>
+          <w:rStyle w:val="Strong"/>
+          <w:sz w:val="22"/>
+          <w:szCs w:val="22"/>
+        </w:rPr>
+        <w:t xml:space="preserve">    </w:t>
+      </w:r>
+      <w:r>
+        <w:rPr>
+          <w:rStyle w:val="Strong"/>
+          <w:b w:val="0"/>
+          <w:sz w:val="22"/>
+          <w:szCs w:val="22"/>
+        </w:rPr>
+        <w:t>March 2019</w:t>
+      </w:r>
+    </w:p>
+    <w:p>
+      <w:pPr>
+        <w:pStyle w:val="ListParagraph"/>
+        <w:numPr>
+          <w:ilvl w:val="0"/>
+          <w:numId w:val="2"/>
+        </w:numPr>
+        <w:rPr>
+          <w:rStyle w:val="Strong"/>
+          <w:b w:val="0"/>
+        </w:rPr>
+      </w:pPr>
+      <w:r>
+        <w:rPr>
+          <w:rStyle w:val="Strong"/>
+          <w:b w:val="0"/>
+        </w:rPr>
+        <w:t xml:space="preserve">Webapp that </w:t>
+      </w:r>
+      <w:r>
+        <w:rPr>
+          <w:rStyle w:val="Strong"/>
+          <w:b w:val="0"/>
+        </w:rPr>
+        <w:t>organizes internship application emails and w</w:t>
+      </w:r>
+      <w:r>
+        <w:rPr>
+          <w:rStyle w:val="Strong"/>
+          <w:b w:val="0"/>
+        </w:rPr>
+        <w:t>on Most Aesthetic/Well-Designed Hack at Caltech</w:t>
+      </w:r>
+    </w:p>
+    <w:p>
+      <w:pPr>
+        <w:pStyle w:val="ListParagraph"/>
+        <w:numPr>
+          <w:ilvl w:val="0"/>
+          <w:numId w:val="2"/>
+        </w:numPr>
+        <w:rPr>
+          <w:rStyle w:val="Strong"/>
+          <w:b w:val="0"/>
+        </w:rPr>
+      </w:pPr>
+      <w:r>
+        <w:rPr>
+          <w:rStyle w:val="Strong"/>
+          <w:b w:val="0"/>
+        </w:rPr>
+        <w:t>Built in JavaScript using React for the frontend and utilized REST API calls to node.js backend to process emails</w:t>
+      </w:r>
+    </w:p>
+    <w:p>
+      <w:pPr>
+        <w:pStyle w:val="ListParagraph"/>
+        <w:numPr>
+          <w:ilvl w:val="0"/>
+          <w:numId w:val="2"/>
+        </w:numPr>
+        <w:rPr>
+          <w:rStyle w:val="Strong"/>
+          <w:b w:val="0"/>
+        </w:rPr>
+      </w:pPr>
+      <w:r>
+        <w:rPr>
+          <w:rStyle w:val="Strong"/>
+          <w:b w:val="0"/>
+        </w:rPr>
+        <w:t>Identified status of application with 90% accuracy using GCP Natural Language Processing API</w:t>
       </w:r>
     </w:p>
     <w:p>
@@ -272,543 +561,257 @@
         <w:rPr>
           <w:rStyle w:val="Strong"/>
           <w:b w:val="0"/>
-        </w:rPr>
-      </w:pPr>
-      <w:r>
-        <w:rPr>
-          <w:rStyle w:val="Strong"/>
-          <w:b w:val="0"/>
-        </w:rPr>
-        <w:t xml:space="preserve">        </w:t>
-      </w:r>
-      <w:r>
-        <w:rPr>
-          <w:rStyle w:val="Strong"/>
-          <w:b w:val="0"/>
-        </w:rPr>
-        <w:t xml:space="preserve">Leveraged a LSTM machine learning model to classify FASP transfer time-series data </w:t>
-      </w:r>
-      <w:r>
-        <w:rPr>
-          <w:rStyle w:val="Strong"/>
-          <w:b w:val="0"/>
-        </w:rPr>
-        <w:t>on live transfers</w:t>
-      </w:r>
-    </w:p>
-    <w:p>
-      <w:pPr>
-        <w:ind w:left="720" w:hanging="720"/>
-        <w:rPr>
-          <w:rStyle w:val="Strong"/>
-          <w:b w:val="0"/>
-        </w:rPr>
-      </w:pPr>
-      <w:r>
-        <w:rPr>
-          <w:rStyle w:val="Strong"/>
-          <w:b w:val="0"/>
-        </w:rPr>
-        <w:t xml:space="preserve">        Built anomaly detection algorithms to </w:t>
-      </w:r>
-      <w:r>
-        <w:rPr>
-          <w:rStyle w:val="Strong"/>
-          <w:b w:val="0"/>
-        </w:rPr>
-        <w:t>identify faulty transfers and notified customers regarding potential risks</w:t>
-      </w:r>
-    </w:p>
-    <w:p>
-      <w:pPr>
-        <w:pStyle w:val="Heading1"/>
-        <w:rPr>
+          <w:sz w:val="22"/>
+          <w:szCs w:val="22"/>
+        </w:rPr>
+      </w:pPr>
+      <w:r>
+        <w:rPr>
+          <w:rStyle w:val="Strong"/>
+          <w:sz w:val="22"/>
+          <w:szCs w:val="22"/>
+        </w:rPr>
+        <w:t xml:space="preserve">BitPic </w:t>
+      </w:r>
+      <w:r>
+        <w:rPr>
+          <w:rStyle w:val="Strong"/>
+          <w:b w:val="0"/>
+          <w:sz w:val="22"/>
+          <w:szCs w:val="22"/>
+        </w:rPr>
+        <w:t xml:space="preserve">(SB </w:t>
+      </w:r>
+      <w:r>
+        <w:rPr>
+          <w:rStyle w:val="Strong"/>
+          <w:b w:val="0"/>
+          <w:sz w:val="22"/>
+          <w:szCs w:val="22"/>
+        </w:rPr>
+        <w:t xml:space="preserve">Hacks)                                                                                                           January 2019 </w:t>
+      </w:r>
+    </w:p>
+    <w:p>
+      <w:pPr>
+        <w:pStyle w:val="ListParagraph"/>
+        <w:numPr>
+          <w:ilvl w:val="0"/>
+          <w:numId w:val="2"/>
+        </w:numPr>
+        <w:rPr>
+          <w:rStyle w:val="Strong"/>
+          <w:b w:val="0"/>
+        </w:rPr>
+      </w:pPr>
+      <w:r>
+        <w:rPr>
+          <w:rStyle w:val="Strong"/>
+          <w:b w:val="0"/>
+        </w:rPr>
+        <w:t>Worked on backend to build an Android application that processes images taken for objects using GCP Vision API</w:t>
+      </w:r>
+    </w:p>
+    <w:p>
+      <w:pPr>
+        <w:pStyle w:val="ListParagraph"/>
+        <w:numPr>
+          <w:ilvl w:val="0"/>
+          <w:numId w:val="2"/>
+        </w:numPr>
+        <w:rPr>
+          <w:rStyle w:val="Strong"/>
+          <w:b w:val="0"/>
+        </w:rPr>
+      </w:pPr>
+      <w:r>
+        <w:rPr>
+          <w:rStyle w:val="Strong"/>
+          <w:b w:val="0"/>
+        </w:rPr>
+        <w:t xml:space="preserve">Designed algorithm to parse object detection results and retrieve a relevant Bitmoji with </w:t>
+      </w:r>
+      <w:r>
+        <w:rPr>
+          <w:rStyle w:val="Strong"/>
+          <w:b w:val="0"/>
+        </w:rPr>
+        <w:t>SnapKit</w:t>
+      </w:r>
+      <w:r>
+        <w:rPr>
+          <w:rStyle w:val="Strong"/>
+          <w:b w:val="0"/>
+        </w:rPr>
+        <w:t xml:space="preserve"> API </w:t>
+      </w:r>
+    </w:p>
+    <w:p>
+      <w:pPr>
+        <w:rPr>
+          <w:rStyle w:val="Strong"/>
+          <w:b w:val="0"/>
+          <w:sz w:val="22"/>
+          <w:szCs w:val="22"/>
+        </w:rPr>
+      </w:pPr>
+      <w:r>
+        <w:rPr>
+          <w:rStyle w:val="Strong"/>
+          <w:sz w:val="22"/>
+          <w:szCs w:val="22"/>
+        </w:rPr>
+        <w:t xml:space="preserve">Discord Bot </w:t>
+      </w:r>
+      <w:r>
+        <w:rPr>
+          <w:rStyle w:val="Strong"/>
+          <w:b w:val="0"/>
+          <w:sz w:val="22"/>
+          <w:szCs w:val="22"/>
+        </w:rPr>
+        <w:t>(Personal Projects)                                                                                  December 2018</w:t>
+      </w:r>
+    </w:p>
+    <w:p>
+      <w:pPr>
+        <w:pStyle w:val="ListParagraph"/>
+        <w:numPr>
+          <w:ilvl w:val="0"/>
+          <w:numId w:val="3"/>
+        </w:numPr>
+        <w:rPr>
+          <w:rStyle w:val="Strong"/>
+          <w:b w:val="0"/>
+        </w:rPr>
+      </w:pPr>
+      <w:r>
+        <w:rPr>
+          <w:rStyle w:val="Strong"/>
+          <w:b w:val="0"/>
+        </w:rPr>
+        <w:t>Created a Discord bot to act as a middle man for two people sharing private information with JavaScript</w:t>
+      </w:r>
+    </w:p>
+    <w:p>
+      <w:pPr>
+        <w:rPr>
+          <w:sz w:val="8"/>
+          <w:szCs w:val="8"/>
+        </w:rPr>
+      </w:pPr>
+    </w:p>
+    <w:p>
+      <w:pPr>
+        <w:rPr>
+          <w:bCs/>
+          <w:color w:val="39AFDC" w:themeColor="text2" w:themeTint="80"/>
+        </w:rPr>
+      </w:pPr>
+      <w:r>
+        <w:rPr>
+          <w:color w:val="39AFDC" w:themeColor="text2" w:themeTint="80"/>
           <w:sz w:val="32"/>
           <w:szCs w:val="32"/>
         </w:rPr>
-      </w:pPr>
-      <w:r>
-        <w:rPr>
+        <w:t>Programs Attended</w:t>
+      </w:r>
+    </w:p>
+    <w:p>
+      <w:pPr>
+        <w:rPr>
+          <w:sz w:val="22"/>
+          <w:szCs w:val="22"/>
+        </w:rPr>
+      </w:pPr>
+      <w:r>
+        <w:rPr>
+          <w:b/>
+          <w:sz w:val="22"/>
+          <w:szCs w:val="22"/>
+        </w:rPr>
+        <w:t xml:space="preserve">SPIS </w:t>
+      </w:r>
+      <w:r>
+        <w:rPr>
+          <w:sz w:val="22"/>
+          <w:szCs w:val="22"/>
+        </w:rPr>
+        <w:t>(Summer Program for Incoming Students)</w:t>
+      </w:r>
+      <w:r>
+        <w:rPr>
+          <w:b/>
+          <w:sz w:val="22"/>
+          <w:szCs w:val="22"/>
+        </w:rPr>
+        <w:t xml:space="preserve">                                      </w:t>
+      </w:r>
+      <w:r>
+        <w:rPr>
+          <w:sz w:val="22"/>
+          <w:szCs w:val="22"/>
+        </w:rPr>
+        <w:t>August 2018 – September 2018</w:t>
+      </w:r>
+    </w:p>
+    <w:p>
+      <w:pPr>
+        <w:pStyle w:val="ListParagraph"/>
+        <w:numPr>
+          <w:ilvl w:val="0"/>
+          <w:numId w:val="3"/>
+        </w:numPr>
+      </w:pPr>
+      <w:r>
+        <w:t>Learned first order Markov chain models to build a functional natural language processing API</w:t>
+      </w:r>
+    </w:p>
+    <w:p>
+      <w:pPr>
+        <w:pStyle w:val="ListParagraph"/>
+        <w:numPr>
+          <w:ilvl w:val="0"/>
+          <w:numId w:val="3"/>
+        </w:numPr>
+      </w:pPr>
+      <w:r>
+        <w:t>Used Python’</w:t>
+      </w:r>
+      <w:r>
+        <w:t xml:space="preserve">s BeautifulSoup library to </w:t>
+      </w:r>
+      <w:r>
+        <w:t xml:space="preserve">scrape information from campus dining halls </w:t>
+      </w:r>
+      <w:r>
+        <w:t>into pandas dataframes</w:t>
+      </w:r>
+      <w:r>
+        <w:t xml:space="preserve"> </w:t>
+      </w:r>
+    </w:p>
+    <w:p>
+      <w:pPr>
+        <w:ind w:firstLine="720"/>
+        <w:rPr>
+          <w:sz w:val="8"/>
+          <w:szCs w:val="8"/>
+        </w:rPr>
+      </w:pPr>
+    </w:p>
+    <w:p>
+      <w:pPr>
+        <w:rPr>
+          <w:color w:val="39AFDC" w:themeColor="text2" w:themeTint="80"/>
+        </w:rPr>
+      </w:pPr>
+      <w:r>
+        <w:rPr>
+          <w:color w:val="39AFDC" w:themeColor="text2" w:themeTint="80"/>
           <w:sz w:val="32"/>
           <w:szCs w:val="32"/>
         </w:rPr>
-        <w:t>Projects</w:t>
-      </w:r>
-      <w:bookmarkStart w:id="0" w:name="_GoBack"/>
-      <w:bookmarkEnd w:id="0"/>
-    </w:p>
-    <w:tbl>
-      <w:tblPr>
-        <w:tblW w:w="10080" w:type="dxa"/>
-        <w:tblCellMar>
-          <w:left w:w="0" w:type="dxa"/>
-          <w:right w:w="0" w:type="dxa"/>
-        </w:tblCellMar>
-        <w:tblLook w:val="0000" w:firstRow="0" w:lastRow="0" w:firstColumn="0" w:lastColumn="0" w:noHBand="0" w:noVBand="0"/>
-        <w:tblCaption w:val="Resume detail"/>
-      </w:tblPr>
-      <w:tblGrid>
-        <w:gridCol w:w="7380"/>
-        <w:gridCol w:w="2700"/>
-      </w:tblGrid>
-      <w:tr>
-        <w:tc>
-          <w:tcPr>
-            <w:tcW w:w="7380" w:type="dxa"/>
-          </w:tcPr>
-          <w:p>
-            <w:pPr>
-              <w:rPr>
-                <w:sz w:val="22"/>
-                <w:szCs w:val="22"/>
-              </w:rPr>
-            </w:pPr>
-            <w:r>
-              <w:rPr>
-                <w:rStyle w:val="Strong"/>
-                <w:sz w:val="22"/>
-                <w:szCs w:val="22"/>
-              </w:rPr>
-              <w:t xml:space="preserve">Bag Alert </w:t>
-            </w:r>
-            <w:r>
-              <w:rPr>
-                <w:rStyle w:val="Strong"/>
-                <w:b w:val="0"/>
-                <w:sz w:val="22"/>
-                <w:szCs w:val="22"/>
-              </w:rPr>
-              <w:t>(Citrus Hacks)</w:t>
-            </w:r>
-          </w:p>
-        </w:tc>
-        <w:tc>
-          <w:tcPr>
-            <w:tcW w:w="2700" w:type="dxa"/>
-          </w:tcPr>
-          <w:p>
-            <w:pPr>
-              <w:pStyle w:val="Date"/>
-              <w:jc w:val="center"/>
-              <w:rPr>
-                <w:sz w:val="22"/>
-                <w:szCs w:val="22"/>
-              </w:rPr>
-            </w:pPr>
-            <w:r>
-              <w:rPr>
-                <w:sz w:val="22"/>
-                <w:szCs w:val="22"/>
-              </w:rPr>
-              <w:t xml:space="preserve">                         </w:t>
-            </w:r>
-            <w:r>
-              <w:rPr>
-                <w:sz w:val="22"/>
-                <w:szCs w:val="22"/>
-              </w:rPr>
-              <w:t>April 2019</w:t>
-            </w:r>
-          </w:p>
-        </w:tc>
-      </w:tr>
-    </w:tbl>
-    <w:p>
-      <w:pPr>
-        <w:ind w:left="720" w:hanging="720"/>
-        <w:rPr>
-          <w:rStyle w:val="Strong"/>
-          <w:b w:val="0"/>
-        </w:rPr>
-      </w:pPr>
-      <w:r>
-        <w:rPr>
-          <w:rStyle w:val="Strong"/>
-          <w:b w:val="0"/>
-        </w:rPr>
-        <w:t xml:space="preserve">        Used OpenCV in Python and a Haar Cascade Classifier to create a secure facial recognition log in</w:t>
-      </w:r>
-    </w:p>
-    <w:p>
-      <w:pPr>
-        <w:ind w:left="720" w:hanging="720"/>
-        <w:rPr>
-          <w:rStyle w:val="Strong"/>
-          <w:b w:val="0"/>
-        </w:rPr>
-      </w:pPr>
-      <w:r>
-        <w:rPr>
-          <w:rStyle w:val="Strong"/>
-          <w:b w:val="0"/>
-        </w:rPr>
-        <w:t xml:space="preserve">        Rendered video stream and utilized Google Cloud Platform Vision API to detect the correct luggage bag</w:t>
-      </w:r>
-    </w:p>
-    <w:p>
-      <w:pPr>
-        <w:ind w:left="720" w:hanging="720"/>
-        <w:rPr>
-          <w:rStyle w:val="Strong"/>
-          <w:b w:val="0"/>
-        </w:rPr>
-      </w:pPr>
-      <w:r>
-        <w:rPr>
-          <w:rStyle w:val="Strong"/>
-          <w:b w:val="0"/>
-        </w:rPr>
-        <w:t xml:space="preserve">        On detection of correct luggage bag, sent a text message to owner using Twilio API to notify where bag is</w:t>
-      </w:r>
-    </w:p>
-    <w:p>
-      <w:pPr>
-        <w:ind w:left="720" w:hanging="720"/>
-        <w:rPr>
-          <w:rStyle w:val="Strong"/>
-          <w:b w:val="0"/>
-          <w:sz w:val="22"/>
-          <w:szCs w:val="22"/>
-        </w:rPr>
-      </w:pPr>
-      <w:r>
-        <w:rPr>
-          <w:rStyle w:val="Strong"/>
-          <w:sz w:val="22"/>
-          <w:szCs w:val="22"/>
-        </w:rPr>
-        <w:t xml:space="preserve">Impulse </w:t>
-      </w:r>
-      <w:r>
-        <w:rPr>
-          <w:rStyle w:val="Strong"/>
-          <w:b w:val="0"/>
-          <w:sz w:val="22"/>
-          <w:szCs w:val="22"/>
-        </w:rPr>
-        <w:t>(</w:t>
-      </w:r>
-      <w:r>
-        <w:rPr>
-          <w:rStyle w:val="Strong"/>
-          <w:b w:val="0"/>
-          <w:sz w:val="22"/>
-          <w:szCs w:val="22"/>
-        </w:rPr>
-        <w:t>Hacktech)</w:t>
-      </w:r>
-      <w:r>
-        <w:rPr>
-          <w:rStyle w:val="Strong"/>
-          <w:sz w:val="22"/>
-          <w:szCs w:val="22"/>
-        </w:rPr>
-        <w:t xml:space="preserve">                                                                                                      </w:t>
-      </w:r>
-      <w:r>
-        <w:rPr>
-          <w:rStyle w:val="Strong"/>
-          <w:sz w:val="22"/>
-          <w:szCs w:val="22"/>
-        </w:rPr>
-        <w:t xml:space="preserve">    </w:t>
-      </w:r>
-      <w:r>
-        <w:rPr>
-          <w:rStyle w:val="Strong"/>
-          <w:b w:val="0"/>
-          <w:sz w:val="22"/>
-          <w:szCs w:val="22"/>
-        </w:rPr>
-        <w:t>March 2019</w:t>
-      </w:r>
-    </w:p>
-    <w:p>
-      <w:pPr>
-        <w:ind w:left="720" w:hanging="720"/>
-        <w:rPr>
-          <w:rStyle w:val="Strong"/>
-          <w:b w:val="0"/>
-        </w:rPr>
-      </w:pPr>
-      <w:r>
-        <w:rPr>
-          <w:rStyle w:val="Strong"/>
-        </w:rPr>
-        <w:t xml:space="preserve">        </w:t>
-      </w:r>
-      <w:r>
-        <w:rPr>
-          <w:rStyle w:val="Strong"/>
-          <w:b w:val="0"/>
-        </w:rPr>
-        <w:t xml:space="preserve">Webapp that </w:t>
-      </w:r>
-      <w:r>
-        <w:rPr>
-          <w:rStyle w:val="Strong"/>
-          <w:b w:val="0"/>
-        </w:rPr>
-        <w:t>organizes internship application emails and w</w:t>
-      </w:r>
-      <w:r>
-        <w:rPr>
-          <w:rStyle w:val="Strong"/>
-          <w:b w:val="0"/>
-        </w:rPr>
-        <w:t>on Most Aesthetic/Well-Designed Hack at Caltech</w:t>
-      </w:r>
-    </w:p>
-    <w:p>
-      <w:pPr>
-        <w:ind w:left="720" w:hanging="720"/>
-        <w:rPr>
-          <w:rStyle w:val="Strong"/>
-          <w:b w:val="0"/>
-        </w:rPr>
-      </w:pPr>
-      <w:r>
-        <w:rPr>
-          <w:rStyle w:val="Strong"/>
-          <w:b w:val="0"/>
-        </w:rPr>
-        <w:t xml:space="preserve">        Built in JavaScript using React for the frontend and utilized REST API calls to node.js backend to process emails</w:t>
-      </w:r>
-    </w:p>
-    <w:p>
-      <w:pPr>
-        <w:ind w:left="720" w:hanging="720"/>
-        <w:rPr>
-          <w:rStyle w:val="Strong"/>
-          <w:b w:val="0"/>
-        </w:rPr>
-      </w:pPr>
-      <w:r>
-        <w:rPr>
-          <w:rStyle w:val="Strong"/>
-          <w:b w:val="0"/>
-        </w:rPr>
-        <w:t xml:space="preserve">        Identified status of application with 90% accuracy using GCP Natural Language Processing API</w:t>
-      </w:r>
-    </w:p>
-    <w:p>
-      <w:pPr>
-        <w:ind w:left="720" w:hanging="720"/>
-        <w:rPr>
-          <w:rStyle w:val="Strong"/>
-          <w:b w:val="0"/>
-          <w:sz w:val="22"/>
-          <w:szCs w:val="22"/>
-        </w:rPr>
-      </w:pPr>
-      <w:r>
-        <w:rPr>
-          <w:rStyle w:val="Strong"/>
-          <w:sz w:val="22"/>
-          <w:szCs w:val="22"/>
-        </w:rPr>
-        <w:t xml:space="preserve">BitPic </w:t>
-      </w:r>
-      <w:r>
-        <w:rPr>
-          <w:rStyle w:val="Strong"/>
-          <w:b w:val="0"/>
-          <w:sz w:val="22"/>
-          <w:szCs w:val="22"/>
-        </w:rPr>
-        <w:t xml:space="preserve">(SB </w:t>
-      </w:r>
-      <w:r>
-        <w:rPr>
-          <w:rStyle w:val="Strong"/>
-          <w:b w:val="0"/>
-          <w:sz w:val="22"/>
-          <w:szCs w:val="22"/>
-        </w:rPr>
-        <w:t xml:space="preserve">Hacks)                                                                                                           January 2019 </w:t>
-      </w:r>
-    </w:p>
-    <w:p>
-      <w:pPr>
-        <w:rPr>
-          <w:rStyle w:val="Strong"/>
-          <w:b w:val="0"/>
-        </w:rPr>
-      </w:pPr>
-      <w:r>
-        <w:rPr>
-          <w:rStyle w:val="Strong"/>
-        </w:rPr>
-        <w:t xml:space="preserve">        </w:t>
-      </w:r>
-      <w:r>
-        <w:rPr>
-          <w:rStyle w:val="Strong"/>
-          <w:b w:val="0"/>
-        </w:rPr>
-        <w:t>Worked on backend to build an Android application that processes images taken for objects using GCP Vision API</w:t>
-      </w:r>
-    </w:p>
-    <w:p>
-      <w:pPr>
-        <w:rPr>
-          <w:rStyle w:val="Strong"/>
-          <w:b w:val="0"/>
-        </w:rPr>
-      </w:pPr>
-      <w:r>
-        <w:rPr>
-          <w:rStyle w:val="Strong"/>
-          <w:b w:val="0"/>
-        </w:rPr>
-        <w:t xml:space="preserve">        Designed algorithm to parse object detection results and retrieve a relevant Bitmoji with </w:t>
-      </w:r>
-      <w:r>
-        <w:rPr>
-          <w:rStyle w:val="Strong"/>
-          <w:b w:val="0"/>
-        </w:rPr>
-        <w:t>SnapKit</w:t>
-      </w:r>
-      <w:r>
-        <w:rPr>
-          <w:rStyle w:val="Strong"/>
-          <w:b w:val="0"/>
-        </w:rPr>
-        <w:t xml:space="preserve"> API </w:t>
-      </w:r>
-    </w:p>
-    <w:p>
-      <w:pPr>
-        <w:rPr>
-          <w:rStyle w:val="Strong"/>
-          <w:b w:val="0"/>
-          <w:sz w:val="22"/>
-          <w:szCs w:val="22"/>
-        </w:rPr>
-      </w:pPr>
-      <w:r>
-        <w:rPr>
-          <w:rStyle w:val="Strong"/>
-          <w:sz w:val="22"/>
-          <w:szCs w:val="22"/>
-        </w:rPr>
-        <w:t xml:space="preserve">Discord Bot </w:t>
-      </w:r>
-      <w:r>
-        <w:rPr>
-          <w:rStyle w:val="Strong"/>
-          <w:b w:val="0"/>
-          <w:sz w:val="22"/>
-          <w:szCs w:val="22"/>
-        </w:rPr>
-        <w:t>(Personal Projects)                                                                                  December 2018</w:t>
-      </w:r>
-    </w:p>
-    <w:p>
-      <w:pPr>
-        <w:rPr>
-          <w:rStyle w:val="Strong"/>
-          <w:b w:val="0"/>
-        </w:rPr>
-      </w:pPr>
-      <w:r>
-        <w:rPr>
-          <w:rStyle w:val="Strong"/>
-          <w:b w:val="0"/>
-        </w:rPr>
-        <w:t xml:space="preserve">        Created a Discord bot to act as a middle man for two people sharing private information with JavaScript</w:t>
-      </w:r>
-    </w:p>
-    <w:p>
-      <w:pPr>
-        <w:pStyle w:val="Heading1"/>
-        <w:rPr>
-          <w:sz w:val="32"/>
-          <w:szCs w:val="32"/>
-        </w:rPr>
-      </w:pPr>
-      <w:r>
-        <w:rPr>
-          <w:sz w:val="32"/>
-          <w:szCs w:val="32"/>
-        </w:rPr>
-        <w:t>Programs Attended</w:t>
-      </w:r>
-    </w:p>
-    <w:p>
-      <w:pPr>
-        <w:rPr>
-          <w:sz w:val="22"/>
-          <w:szCs w:val="22"/>
-        </w:rPr>
-      </w:pPr>
-      <w:r>
-        <w:rPr>
-          <w:b/>
-          <w:sz w:val="22"/>
-          <w:szCs w:val="22"/>
-        </w:rPr>
-        <w:t xml:space="preserve">SPIS </w:t>
-      </w:r>
-      <w:r>
-        <w:rPr>
-          <w:sz w:val="22"/>
-          <w:szCs w:val="22"/>
-        </w:rPr>
-        <w:t>(Summer Program for Incoming Students)</w:t>
-      </w:r>
-      <w:r>
-        <w:rPr>
-          <w:b/>
-          <w:sz w:val="22"/>
-          <w:szCs w:val="22"/>
-        </w:rPr>
-        <w:t xml:space="preserve">                                      </w:t>
-      </w:r>
-      <w:r>
-        <w:rPr>
-          <w:sz w:val="22"/>
-          <w:szCs w:val="22"/>
-        </w:rPr>
-        <w:t>August 2018 – September 2018</w:t>
-      </w:r>
-    </w:p>
-    <w:p>
-      <w:r>
-        <w:t xml:space="preserve">        Learned first order Markov chain models to build a functional natural language processing API</w:t>
-      </w:r>
-    </w:p>
-    <w:p>
-      <w:r>
-        <w:t xml:space="preserve">        Used Python’</w:t>
-      </w:r>
-      <w:r>
-        <w:t xml:space="preserve">s BeautifulSoup library to </w:t>
-      </w:r>
-      <w:r>
-        <w:t xml:space="preserve">scrape information from campus dining halls </w:t>
-      </w:r>
-      <w:r>
-        <w:t>into pandas dataframes</w:t>
-      </w:r>
-      <w:r>
-        <w:t xml:space="preserve"> </w:t>
-      </w:r>
-    </w:p>
-    <w:p>
-      <w:pPr>
-        <w:pStyle w:val="Heading1"/>
-        <w:rPr>
-          <w:sz w:val="32"/>
-          <w:szCs w:val="32"/>
-        </w:rPr>
-      </w:pPr>
-      <w:r>
-        <w:rPr>
-          <w:sz w:val="32"/>
-          <w:szCs w:val="32"/>
-        </w:rPr>
         <w:t>Technical Skills</w:t>
       </w:r>
     </w:p>
@@ -858,12 +861,12 @@
       </w:r>
     </w:p>
     <w:sectPr>
-      <w:headerReference w:type="even" r:id="rId6"/>
-      <w:headerReference w:type="default" r:id="rId7"/>
-      <w:footerReference w:type="even" r:id="rId8"/>
-      <w:footerReference w:type="default" r:id="rId9"/>
-      <w:headerReference w:type="first" r:id="rId10"/>
-      <w:footerReference w:type="first" r:id="rId11"/>
+      <w:headerReference w:type="even" r:id="rId7"/>
+      <w:headerReference w:type="default" r:id="rId8"/>
+      <w:footerReference w:type="even" r:id="rId9"/>
+      <w:footerReference w:type="default" r:id="rId10"/>
+      <w:headerReference w:type="first" r:id="rId11"/>
+      <w:footerReference w:type="first" r:id="rId12"/>
       <w:pgSz w:w="12240" w:h="15840"/>
       <w:pgMar w:top="1080" w:right="1080" w:bottom="720" w:left="1080" w:header="720" w:footer="0" w:gutter="0"/>
       <w:cols w:space="720"/>
@@ -1003,6 +1006,359 @@
     </w:pPr>
   </w:p>
 </w:hdr>
+</file>
+
+<file path=word/numbering.xml><?xml version="1.0" encoding="utf-8"?>
+<w:numbering xmlns:wpc="http://schemas.microsoft.com/office/word/2010/wordprocessingCanvas" xmlns:cx="http://schemas.microsoft.com/office/drawing/2014/chartex" xmlns:cx1="http://schemas.microsoft.com/office/drawing/2015/9/8/chartex" xmlns:cx2="http://schemas.microsoft.com/office/drawing/2015/10/21/chartex" xmlns:cx3="http://schemas.microsoft.com/office/drawing/2016/5/9/chartex" xmlns:cx4="http://schemas.microsoft.com/office/drawing/2016/5/10/chartex" xmlns:cx5="http://schemas.microsoft.com/office/drawing/2016/5/11/chartex" xmlns:cx6="http://schemas.microsoft.com/office/drawing/2016/5/12/chartex" xmlns:cx7="http://schemas.microsoft.com/office/drawing/2016/5/13/chartex" xmlns:cx8="http://schemas.microsoft.com/office/drawing/2016/5/14/chartex" xmlns:mc="http://schemas.openxmlformats.org/markup-compatibility/2006" xmlns:aink="http://schemas.microsoft.com/office/drawing/2016/ink" xmlns:am3d="http://schemas.microsoft.com/office/drawing/2017/model3d" xmlns:o="urn:schemas-microsoft-com:office:office" xmlns:r="http://schemas.openxmlformats.org/officeDocument/2006/relationships" xmlns:m="http://schemas.openxmlformats.org/officeDocument/2006/math" xmlns:v="urn:schemas-microsoft-com:vml" xmlns:wp14="http://schemas.microsoft.com/office/word/2010/wordprocessingDrawing" xmlns:wp="http://schemas.openxmlformats.org/drawingml/2006/wordprocessingDrawing" xmlns:w10="urn:schemas-microsoft-com:office:word" xmlns:w="http://schemas.openxmlformats.org/wordprocessingml/2006/main" xmlns:w14="http://schemas.microsoft.com/office/word/2010/wordml" xmlns:w15="http://schemas.microsoft.com/office/word/2012/wordml" xmlns:w16cid="http://schemas.microsoft.com/office/word/2016/wordml/cid" xmlns:w16se="http://schemas.microsoft.com/office/word/2015/wordml/symex" xmlns:wpg="http://schemas.microsoft.com/office/word/2010/wordprocessingGroup" xmlns:wpi="http://schemas.microsoft.com/office/word/2010/wordprocessingInk" xmlns:wne="http://schemas.microsoft.com/office/word/2006/wordml" xmlns:wps="http://schemas.microsoft.com/office/word/2010/wordprocessingShape" mc:Ignorable="w14 w15 w16se w16cid wp14">
+  <w:abstractNum w:abstractNumId="0" w15:restartNumberingAfterBreak="0">
+    <w:nsid w:val="39146724"/>
+    <w:multiLevelType w:val="hybridMultilevel"/>
+    <w:tmpl w:val="8FCE5422"/>
+    <w:lvl w:ilvl="0" w:tplc="04090001">
+      <w:start w:val="1"/>
+      <w:numFmt w:val="bullet"/>
+      <w:lvlText w:val=""/>
+      <w:lvlJc w:val="left"/>
+      <w:pPr>
+        <w:ind w:left="360" w:hanging="360"/>
+      </w:pPr>
+      <w:rPr>
+        <w:rFonts w:ascii="Symbol" w:hAnsi="Symbol" w:hint="default"/>
+      </w:rPr>
+    </w:lvl>
+    <w:lvl w:ilvl="1" w:tplc="04090003" w:tentative="1">
+      <w:start w:val="1"/>
+      <w:numFmt w:val="bullet"/>
+      <w:lvlText w:val="o"/>
+      <w:lvlJc w:val="left"/>
+      <w:pPr>
+        <w:ind w:left="1080" w:hanging="360"/>
+      </w:pPr>
+      <w:rPr>
+        <w:rFonts w:ascii="Courier New" w:hAnsi="Courier New" w:cs="Courier New" w:hint="default"/>
+      </w:rPr>
+    </w:lvl>
+    <w:lvl w:ilvl="2" w:tplc="04090005" w:tentative="1">
+      <w:start w:val="1"/>
+      <w:numFmt w:val="bullet"/>
+      <w:lvlText w:val=""/>
+      <w:lvlJc w:val="left"/>
+      <w:pPr>
+        <w:ind w:left="1800" w:hanging="360"/>
+      </w:pPr>
+      <w:rPr>
+        <w:rFonts w:ascii="Wingdings" w:hAnsi="Wingdings" w:hint="default"/>
+      </w:rPr>
+    </w:lvl>
+    <w:lvl w:ilvl="3" w:tplc="04090001" w:tentative="1">
+      <w:start w:val="1"/>
+      <w:numFmt w:val="bullet"/>
+      <w:lvlText w:val=""/>
+      <w:lvlJc w:val="left"/>
+      <w:pPr>
+        <w:ind w:left="2520" w:hanging="360"/>
+      </w:pPr>
+      <w:rPr>
+        <w:rFonts w:ascii="Symbol" w:hAnsi="Symbol" w:hint="default"/>
+      </w:rPr>
+    </w:lvl>
+    <w:lvl w:ilvl="4" w:tplc="04090003" w:tentative="1">
+      <w:start w:val="1"/>
+      <w:numFmt w:val="bullet"/>
+      <w:lvlText w:val="o"/>
+      <w:lvlJc w:val="left"/>
+      <w:pPr>
+        <w:ind w:left="3240" w:hanging="360"/>
+      </w:pPr>
+      <w:rPr>
+        <w:rFonts w:ascii="Courier New" w:hAnsi="Courier New" w:cs="Courier New" w:hint="default"/>
+      </w:rPr>
+    </w:lvl>
+    <w:lvl w:ilvl="5" w:tplc="04090005" w:tentative="1">
+      <w:start w:val="1"/>
+      <w:numFmt w:val="bullet"/>
+      <w:lvlText w:val=""/>
+      <w:lvlJc w:val="left"/>
+      <w:pPr>
+        <w:ind w:left="3960" w:hanging="360"/>
+      </w:pPr>
+      <w:rPr>
+        <w:rFonts w:ascii="Wingdings" w:hAnsi="Wingdings" w:hint="default"/>
+      </w:rPr>
+    </w:lvl>
+    <w:lvl w:ilvl="6" w:tplc="04090001" w:tentative="1">
+      <w:start w:val="1"/>
+      <w:numFmt w:val="bullet"/>
+      <w:lvlText w:val=""/>
+      <w:lvlJc w:val="left"/>
+      <w:pPr>
+        <w:ind w:left="4680" w:hanging="360"/>
+      </w:pPr>
+      <w:rPr>
+        <w:rFonts w:ascii="Symbol" w:hAnsi="Symbol" w:hint="default"/>
+      </w:rPr>
+    </w:lvl>
+    <w:lvl w:ilvl="7" w:tplc="04090003" w:tentative="1">
+      <w:start w:val="1"/>
+      <w:numFmt w:val="bullet"/>
+      <w:lvlText w:val="o"/>
+      <w:lvlJc w:val="left"/>
+      <w:pPr>
+        <w:ind w:left="5400" w:hanging="360"/>
+      </w:pPr>
+      <w:rPr>
+        <w:rFonts w:ascii="Courier New" w:hAnsi="Courier New" w:cs="Courier New" w:hint="default"/>
+      </w:rPr>
+    </w:lvl>
+    <w:lvl w:ilvl="8" w:tplc="04090005" w:tentative="1">
+      <w:start w:val="1"/>
+      <w:numFmt w:val="bullet"/>
+      <w:lvlText w:val=""/>
+      <w:lvlJc w:val="left"/>
+      <w:pPr>
+        <w:ind w:left="6120" w:hanging="360"/>
+      </w:pPr>
+      <w:rPr>
+        <w:rFonts w:ascii="Wingdings" w:hAnsi="Wingdings" w:hint="default"/>
+      </w:rPr>
+    </w:lvl>
+  </w:abstractNum>
+  <w:abstractNum w:abstractNumId="1" w15:restartNumberingAfterBreak="0">
+    <w:nsid w:val="50185DB7"/>
+    <w:multiLevelType w:val="hybridMultilevel"/>
+    <w:tmpl w:val="C0CE32C4"/>
+    <w:lvl w:ilvl="0" w:tplc="04090001">
+      <w:start w:val="1"/>
+      <w:numFmt w:val="bullet"/>
+      <w:lvlText w:val=""/>
+      <w:lvlJc w:val="left"/>
+      <w:pPr>
+        <w:ind w:left="360" w:hanging="360"/>
+      </w:pPr>
+      <w:rPr>
+        <w:rFonts w:ascii="Symbol" w:hAnsi="Symbol" w:hint="default"/>
+      </w:rPr>
+    </w:lvl>
+    <w:lvl w:ilvl="1" w:tplc="04090003" w:tentative="1">
+      <w:start w:val="1"/>
+      <w:numFmt w:val="bullet"/>
+      <w:lvlText w:val="o"/>
+      <w:lvlJc w:val="left"/>
+      <w:pPr>
+        <w:ind w:left="1080" w:hanging="360"/>
+      </w:pPr>
+      <w:rPr>
+        <w:rFonts w:ascii="Courier New" w:hAnsi="Courier New" w:cs="Courier New" w:hint="default"/>
+      </w:rPr>
+    </w:lvl>
+    <w:lvl w:ilvl="2" w:tplc="04090005" w:tentative="1">
+      <w:start w:val="1"/>
+      <w:numFmt w:val="bullet"/>
+      <w:lvlText w:val=""/>
+      <w:lvlJc w:val="left"/>
+      <w:pPr>
+        <w:ind w:left="1800" w:hanging="360"/>
+      </w:pPr>
+      <w:rPr>
+        <w:rFonts w:ascii="Wingdings" w:hAnsi="Wingdings" w:hint="default"/>
+      </w:rPr>
+    </w:lvl>
+    <w:lvl w:ilvl="3" w:tplc="04090001" w:tentative="1">
+      <w:start w:val="1"/>
+      <w:numFmt w:val="bullet"/>
+      <w:lvlText w:val=""/>
+      <w:lvlJc w:val="left"/>
+      <w:pPr>
+        <w:ind w:left="2520" w:hanging="360"/>
+      </w:pPr>
+      <w:rPr>
+        <w:rFonts w:ascii="Symbol" w:hAnsi="Symbol" w:hint="default"/>
+      </w:rPr>
+    </w:lvl>
+    <w:lvl w:ilvl="4" w:tplc="04090003" w:tentative="1">
+      <w:start w:val="1"/>
+      <w:numFmt w:val="bullet"/>
+      <w:lvlText w:val="o"/>
+      <w:lvlJc w:val="left"/>
+      <w:pPr>
+        <w:ind w:left="3240" w:hanging="360"/>
+      </w:pPr>
+      <w:rPr>
+        <w:rFonts w:ascii="Courier New" w:hAnsi="Courier New" w:cs="Courier New" w:hint="default"/>
+      </w:rPr>
+    </w:lvl>
+    <w:lvl w:ilvl="5" w:tplc="04090005" w:tentative="1">
+      <w:start w:val="1"/>
+      <w:numFmt w:val="bullet"/>
+      <w:lvlText w:val=""/>
+      <w:lvlJc w:val="left"/>
+      <w:pPr>
+        <w:ind w:left="3960" w:hanging="360"/>
+      </w:pPr>
+      <w:rPr>
+        <w:rFonts w:ascii="Wingdings" w:hAnsi="Wingdings" w:hint="default"/>
+      </w:rPr>
+    </w:lvl>
+    <w:lvl w:ilvl="6" w:tplc="04090001" w:tentative="1">
+      <w:start w:val="1"/>
+      <w:numFmt w:val="bullet"/>
+      <w:lvlText w:val=""/>
+      <w:lvlJc w:val="left"/>
+      <w:pPr>
+        <w:ind w:left="4680" w:hanging="360"/>
+      </w:pPr>
+      <w:rPr>
+        <w:rFonts w:ascii="Symbol" w:hAnsi="Symbol" w:hint="default"/>
+      </w:rPr>
+    </w:lvl>
+    <w:lvl w:ilvl="7" w:tplc="04090003" w:tentative="1">
+      <w:start w:val="1"/>
+      <w:numFmt w:val="bullet"/>
+      <w:lvlText w:val="o"/>
+      <w:lvlJc w:val="left"/>
+      <w:pPr>
+        <w:ind w:left="5400" w:hanging="360"/>
+      </w:pPr>
+      <w:rPr>
+        <w:rFonts w:ascii="Courier New" w:hAnsi="Courier New" w:cs="Courier New" w:hint="default"/>
+      </w:rPr>
+    </w:lvl>
+    <w:lvl w:ilvl="8" w:tplc="04090005" w:tentative="1">
+      <w:start w:val="1"/>
+      <w:numFmt w:val="bullet"/>
+      <w:lvlText w:val=""/>
+      <w:lvlJc w:val="left"/>
+      <w:pPr>
+        <w:ind w:left="6120" w:hanging="360"/>
+      </w:pPr>
+      <w:rPr>
+        <w:rFonts w:ascii="Wingdings" w:hAnsi="Wingdings" w:hint="default"/>
+      </w:rPr>
+    </w:lvl>
+  </w:abstractNum>
+  <w:abstractNum w:abstractNumId="2" w15:restartNumberingAfterBreak="0">
+    <w:nsid w:val="5D4C66AE"/>
+    <w:multiLevelType w:val="hybridMultilevel"/>
+    <w:tmpl w:val="8786932E"/>
+    <w:lvl w:ilvl="0" w:tplc="04090001">
+      <w:start w:val="1"/>
+      <w:numFmt w:val="bullet"/>
+      <w:lvlText w:val=""/>
+      <w:lvlJc w:val="left"/>
+      <w:pPr>
+        <w:ind w:left="360" w:hanging="360"/>
+      </w:pPr>
+      <w:rPr>
+        <w:rFonts w:ascii="Symbol" w:hAnsi="Symbol" w:hint="default"/>
+      </w:rPr>
+    </w:lvl>
+    <w:lvl w:ilvl="1" w:tplc="04090003" w:tentative="1">
+      <w:start w:val="1"/>
+      <w:numFmt w:val="bullet"/>
+      <w:lvlText w:val="o"/>
+      <w:lvlJc w:val="left"/>
+      <w:pPr>
+        <w:ind w:left="1080" w:hanging="360"/>
+      </w:pPr>
+      <w:rPr>
+        <w:rFonts w:ascii="Courier New" w:hAnsi="Courier New" w:cs="Courier New" w:hint="default"/>
+      </w:rPr>
+    </w:lvl>
+    <w:lvl w:ilvl="2" w:tplc="04090005" w:tentative="1">
+      <w:start w:val="1"/>
+      <w:numFmt w:val="bullet"/>
+      <w:lvlText w:val=""/>
+      <w:lvlJc w:val="left"/>
+      <w:pPr>
+        <w:ind w:left="1800" w:hanging="360"/>
+      </w:pPr>
+      <w:rPr>
+        <w:rFonts w:ascii="Wingdings" w:hAnsi="Wingdings" w:hint="default"/>
+      </w:rPr>
+    </w:lvl>
+    <w:lvl w:ilvl="3" w:tplc="04090001" w:tentative="1">
+      <w:start w:val="1"/>
+      <w:numFmt w:val="bullet"/>
+      <w:lvlText w:val=""/>
+      <w:lvlJc w:val="left"/>
+      <w:pPr>
+        <w:ind w:left="2520" w:hanging="360"/>
+      </w:pPr>
+      <w:rPr>
+        <w:rFonts w:ascii="Symbol" w:hAnsi="Symbol" w:hint="default"/>
+      </w:rPr>
+    </w:lvl>
+    <w:lvl w:ilvl="4" w:tplc="04090003" w:tentative="1">
+      <w:start w:val="1"/>
+      <w:numFmt w:val="bullet"/>
+      <w:lvlText w:val="o"/>
+      <w:lvlJc w:val="left"/>
+      <w:pPr>
+        <w:ind w:left="3240" w:hanging="360"/>
+      </w:pPr>
+      <w:rPr>
+        <w:rFonts w:ascii="Courier New" w:hAnsi="Courier New" w:cs="Courier New" w:hint="default"/>
+      </w:rPr>
+    </w:lvl>
+    <w:lvl w:ilvl="5" w:tplc="04090005" w:tentative="1">
+      <w:start w:val="1"/>
+      <w:numFmt w:val="bullet"/>
+      <w:lvlText w:val=""/>
+      <w:lvlJc w:val="left"/>
+      <w:pPr>
+        <w:ind w:left="3960" w:hanging="360"/>
+      </w:pPr>
+      <w:rPr>
+        <w:rFonts w:ascii="Wingdings" w:hAnsi="Wingdings" w:hint="default"/>
+      </w:rPr>
+    </w:lvl>
+    <w:lvl w:ilvl="6" w:tplc="04090001" w:tentative="1">
+      <w:start w:val="1"/>
+      <w:numFmt w:val="bullet"/>
+      <w:lvlText w:val=""/>
+      <w:lvlJc w:val="left"/>
+      <w:pPr>
+        <w:ind w:left="4680" w:hanging="360"/>
+      </w:pPr>
+      <w:rPr>
+        <w:rFonts w:ascii="Symbol" w:hAnsi="Symbol" w:hint="default"/>
+      </w:rPr>
+    </w:lvl>
+    <w:lvl w:ilvl="7" w:tplc="04090003" w:tentative="1">
+      <w:start w:val="1"/>
+      <w:numFmt w:val="bullet"/>
+      <w:lvlText w:val="o"/>
+      <w:lvlJc w:val="left"/>
+      <w:pPr>
+        <w:ind w:left="5400" w:hanging="360"/>
+      </w:pPr>
+      <w:rPr>
+        <w:rFonts w:ascii="Courier New" w:hAnsi="Courier New" w:cs="Courier New" w:hint="default"/>
+      </w:rPr>
+    </w:lvl>
+    <w:lvl w:ilvl="8" w:tplc="04090005" w:tentative="1">
+      <w:start w:val="1"/>
+      <w:numFmt w:val="bullet"/>
+      <w:lvlText w:val=""/>
+      <w:lvlJc w:val="left"/>
+      <w:pPr>
+        <w:ind w:left="6120" w:hanging="360"/>
+      </w:pPr>
+      <w:rPr>
+        <w:rFonts w:ascii="Wingdings" w:hAnsi="Wingdings" w:hint="default"/>
+      </w:rPr>
+    </w:lvl>
+  </w:abstractNum>
+  <w:num w:numId="1">
+    <w:abstractNumId w:val="0"/>
+  </w:num>
+  <w:num w:numId="2">
+    <w:abstractNumId w:val="1"/>
+  </w:num>
+  <w:num w:numId="3">
+    <w:abstractNumId w:val="2"/>
+  </w:num>
+</w:numbering>
 </file>
 
 <file path=word/styles.xml><?xml version="1.0" encoding="utf-8"?>
@@ -1684,6 +2040,18 @@
       <w:szCs w:val="18"/>
     </w:rPr>
   </w:style>
+  <w:style w:type="paragraph" w:styleId="ListParagraph">
+    <w:name w:val="List Paragraph"/>
+    <w:basedOn w:val="Normal"/>
+    <w:uiPriority w:val="34"/>
+    <w:unhideWhenUsed/>
+    <w:qFormat/>
+    <w:rsid w:val="00FB05E5"/>
+    <w:pPr>
+      <w:ind w:left="720"/>
+      <w:contextualSpacing/>
+    </w:pPr>
+  </w:style>
 </w:styles>
 </file>
 

</xml_diff>

<commit_message>
moved experience before education on resume
</commit_message>
<xml_diff>
--- a/Resume.docx
+++ b/Resume.docx
@@ -5,16 +5,33 @@
     <w:p>
       <w:pPr>
         <w:pStyle w:val="Title"/>
-      </w:pPr>
-      <w:r>
+        <w:jc w:val="center"/>
+        <w:rPr>
+          <w:rFonts w:ascii="Trebuchet MS" w:hAnsi="Trebuchet MS"/>
+          <w:sz w:val="52"/>
+          <w:szCs w:val="52"/>
+        </w:rPr>
+      </w:pPr>
+      <w:r>
+        <w:rPr>
+          <w:rFonts w:ascii="Trebuchet MS" w:hAnsi="Trebuchet MS"/>
+          <w:sz w:val="52"/>
+          <w:szCs w:val="52"/>
+        </w:rPr>
         <w:t>Yehonatan Hezkiya</w:t>
       </w:r>
     </w:p>
     <w:p>
       <w:pPr>
         <w:pStyle w:val="ContactInfo"/>
-      </w:pPr>
-      <w:r>
+        <w:rPr>
+          <w:rFonts w:ascii="Trebuchet MS" w:hAnsi="Trebuchet MS"/>
+        </w:rPr>
+      </w:pPr>
+      <w:r>
+        <w:rPr>
+          <w:rFonts w:ascii="Trebuchet MS" w:hAnsi="Trebuchet MS"/>
+        </w:rPr>
         <w:t>(760) 587-8832 | yhezkiya@ucsd.edu | yohancs.github.io | linkedin.com/in/yhezkiya | github.com/yohancs</w:t>
       </w:r>
     </w:p>
@@ -22,8 +39,9 @@
       <w:pPr>
         <w:pStyle w:val="ContactInfo"/>
         <w:rPr>
-          <w:sz w:val="8"/>
-          <w:szCs w:val="8"/>
+          <w:rFonts w:ascii="Trebuchet MS" w:hAnsi="Trebuchet MS"/>
+          <w:sz w:val="16"/>
+          <w:szCs w:val="16"/>
         </w:rPr>
       </w:pPr>
     </w:p>
@@ -31,157 +49,59 @@
       <w:pPr>
         <w:pStyle w:val="ContactInfo"/>
         <w:rPr>
+          <w:rFonts w:ascii="Trebuchet MS" w:hAnsi="Trebuchet MS"/>
+          <w:color w:val="39AFDC" w:themeColor="text2" w:themeTint="80"/>
+        </w:rPr>
+      </w:pPr>
+      <w:r>
+        <w:rPr>
+          <w:rFonts w:ascii="Trebuchet MS" w:hAnsi="Trebuchet MS"/>
           <w:color w:val="39AFDC" w:themeColor="text2" w:themeTint="80"/>
           <w:sz w:val="32"/>
           <w:szCs w:val="32"/>
         </w:rPr>
-      </w:pPr>
-      <w:r>
-        <w:rPr>
-          <w:color w:val="39AFDC" w:themeColor="text2" w:themeTint="80"/>
-          <w:sz w:val="32"/>
-          <w:szCs w:val="32"/>
-        </w:rPr>
-        <w:t>Education</w:t>
-      </w:r>
-    </w:p>
-    <w:tbl>
-      <w:tblPr>
-        <w:tblW w:w="10080" w:type="dxa"/>
-        <w:tblCellMar>
-          <w:left w:w="0" w:type="dxa"/>
-          <w:right w:w="0" w:type="dxa"/>
-        </w:tblCellMar>
-        <w:tblLook w:val="0000" w:firstRow="0" w:lastRow="0" w:firstColumn="0" w:lastColumn="0" w:noHBand="0" w:noVBand="0"/>
-      </w:tblPr>
-      <w:tblGrid>
-        <w:gridCol w:w="7776"/>
-        <w:gridCol w:w="2304"/>
-      </w:tblGrid>
-      <w:tr>
-        <w:tc>
-          <w:tcPr>
-            <w:tcW w:w="7776" w:type="dxa"/>
-          </w:tcPr>
-          <w:p>
-            <w:pPr>
-              <w:rPr>
-                <w:sz w:val="22"/>
-                <w:szCs w:val="22"/>
-              </w:rPr>
-            </w:pPr>
-            <w:r>
-              <w:rPr>
-                <w:rStyle w:val="Strong"/>
-                <w:sz w:val="22"/>
-                <w:szCs w:val="22"/>
-              </w:rPr>
-              <w:t xml:space="preserve">University of California San Diego                 </w:t>
-            </w:r>
-            <w:r>
-              <w:rPr>
-                <w:rStyle w:val="Strong"/>
-                <w:sz w:val="22"/>
-                <w:szCs w:val="22"/>
-              </w:rPr>
-              <w:t xml:space="preserve">  </w:t>
-            </w:r>
-            <w:r>
-              <w:rPr>
-                <w:rStyle w:val="Strong"/>
-                <w:sz w:val="22"/>
-                <w:szCs w:val="22"/>
-              </w:rPr>
-              <w:t>GPA 3.54</w:t>
-            </w:r>
-          </w:p>
-        </w:tc>
-        <w:tc>
-          <w:tcPr>
-            <w:tcW w:w="2304" w:type="dxa"/>
-          </w:tcPr>
-          <w:p>
-            <w:pPr>
-              <w:pStyle w:val="Date"/>
-              <w:rPr>
-                <w:sz w:val="22"/>
-                <w:szCs w:val="22"/>
-              </w:rPr>
-            </w:pPr>
-            <w:r>
-              <w:rPr>
-                <w:sz w:val="22"/>
-                <w:szCs w:val="22"/>
-              </w:rPr>
-              <w:t>June 2022</w:t>
-            </w:r>
-          </w:p>
-        </w:tc>
-      </w:tr>
-    </w:tbl>
-    <w:p>
-      <w:pPr>
-        <w:pStyle w:val="ContactInfo"/>
-        <w:rPr>
-          <w:color w:val="auto"/>
-        </w:rPr>
-      </w:pPr>
-      <w:r>
-        <w:rPr>
-          <w:color w:val="auto"/>
-        </w:rPr>
-        <w:t>B.S Computer Science</w:t>
-      </w:r>
-    </w:p>
-    <w:p>
-      <w:pPr>
-        <w:pStyle w:val="ContactInfo"/>
-        <w:rPr>
-          <w:color w:val="auto"/>
-          <w:sz w:val="8"/>
-          <w:szCs w:val="8"/>
-        </w:rPr>
-      </w:pPr>
-    </w:p>
-    <w:p>
-      <w:pPr>
-        <w:pStyle w:val="ContactInfo"/>
-        <w:rPr>
-          <w:color w:val="39AFDC" w:themeColor="text2" w:themeTint="80"/>
-        </w:rPr>
-      </w:pPr>
-      <w:r>
-        <w:rPr>
-          <w:color w:val="39AFDC" w:themeColor="text2" w:themeTint="80"/>
-          <w:sz w:val="32"/>
-          <w:szCs w:val="32"/>
-        </w:rPr>
         <w:t>Experience</w:t>
       </w:r>
-    </w:p>
-    <w:p>
-      <w:pPr>
-        <w:rPr>
-          <w:sz w:val="22"/>
-          <w:szCs w:val="22"/>
-        </w:rPr>
-      </w:pPr>
-      <w:r>
-        <w:rPr>
-          <w:sz w:val="22"/>
-          <w:szCs w:val="22"/>
-        </w:rPr>
-        <w:t xml:space="preserve">IBM                                                                </w:t>
-      </w:r>
-      <w:r>
-        <w:rPr>
-          <w:sz w:val="22"/>
-          <w:szCs w:val="22"/>
-        </w:rPr>
-        <w:t xml:space="preserve">                                        </w:t>
-      </w:r>
-      <w:r>
-        <w:rPr>
+      <w:bookmarkStart w:id="0" w:name="_GoBack"/>
+      <w:bookmarkEnd w:id="0"/>
+    </w:p>
+    <w:p>
+      <w:pPr>
+        <w:rPr>
+          <w:rFonts w:ascii="Trebuchet MS" w:hAnsi="Trebuchet MS"/>
+          <w:sz w:val="22"/>
+          <w:szCs w:val="22"/>
+        </w:rPr>
+      </w:pPr>
+      <w:r>
+        <w:rPr>
+          <w:rFonts w:ascii="Trebuchet MS" w:hAnsi="Trebuchet MS"/>
+          <w:b/>
+          <w:bCs/>
+          <w:sz w:val="22"/>
+          <w:szCs w:val="22"/>
+        </w:rPr>
+        <w:t>Backend Software Developer Intern</w:t>
+      </w:r>
+      <w:r>
+        <w:rPr>
+          <w:rFonts w:ascii="Trebuchet MS" w:hAnsi="Trebuchet MS"/>
+          <w:sz w:val="22"/>
+          <w:szCs w:val="22"/>
+        </w:rPr>
+        <w:t xml:space="preserve">                                     </w:t>
+      </w:r>
+      <w:r>
+        <w:rPr>
+          <w:rFonts w:ascii="Trebuchet MS" w:hAnsi="Trebuchet MS"/>
+          <w:sz w:val="22"/>
+          <w:szCs w:val="22"/>
+        </w:rPr>
+        <w:t xml:space="preserve">                 </w:t>
+      </w:r>
+      <w:r>
+        <w:rPr>
+          <w:rFonts w:ascii="Trebuchet MS" w:hAnsi="Trebuchet MS"/>
           <w:sz w:val="22"/>
           <w:szCs w:val="22"/>
         </w:rPr>
@@ -191,16 +111,42 @@
     <w:p>
       <w:pPr>
         <w:rPr>
+          <w:rFonts w:ascii="Trebuchet MS" w:hAnsi="Trebuchet MS"/>
           <w:i/>
           <w:iCs/>
-        </w:rPr>
-      </w:pPr>
-      <w:r>
-        <w:rPr>
+          <w:sz w:val="22"/>
+          <w:szCs w:val="22"/>
+        </w:rPr>
+      </w:pPr>
+      <w:r>
+        <w:rPr>
+          <w:rFonts w:ascii="Trebuchet MS" w:hAnsi="Trebuchet MS"/>
+          <w:b/>
+          <w:bCs/>
           <w:i/>
           <w:iCs/>
-        </w:rPr>
-        <w:t>Backend Software Developer Intern</w:t>
+          <w:sz w:val="22"/>
+          <w:szCs w:val="22"/>
+        </w:rPr>
+        <w:t>IBM</w:t>
+      </w:r>
+      <w:r>
+        <w:rPr>
+          <w:rFonts w:ascii="Trebuchet MS" w:hAnsi="Trebuchet MS"/>
+          <w:i/>
+          <w:iCs/>
+          <w:sz w:val="22"/>
+          <w:szCs w:val="22"/>
+        </w:rPr>
+        <w:t xml:space="preserve">, </w:t>
+      </w:r>
+      <w:r>
+        <w:rPr>
+          <w:rFonts w:ascii="Trebuchet MS" w:hAnsi="Trebuchet MS"/>
+          <w:sz w:val="22"/>
+          <w:szCs w:val="22"/>
+        </w:rPr>
+        <w:t>Emeryville, CA</w:t>
       </w:r>
     </w:p>
     <w:p>
@@ -212,36 +158,25 @@
         </w:numPr>
         <w:rPr>
           <w:rStyle w:val="Strong"/>
-          <w:b w:val="0"/>
-        </w:rPr>
-      </w:pPr>
-      <w:r>
-        <w:rPr>
-          <w:rStyle w:val="Strong"/>
-          <w:b w:val="0"/>
-        </w:rPr>
-        <w:t xml:space="preserve">Worked on the </w:t>
-      </w:r>
-      <w:r>
-        <w:rPr>
-          <w:rStyle w:val="Strong"/>
-          <w:b w:val="0"/>
-        </w:rPr>
-        <w:t xml:space="preserve">Extreme Blue </w:t>
-      </w:r>
-      <w:r>
-        <w:rPr>
-          <w:rStyle w:val="Strong"/>
-          <w:b w:val="0"/>
-        </w:rPr>
-        <w:t>Team</w:t>
-      </w:r>
-      <w:r>
-        <w:rPr>
-          <w:rStyle w:val="Strong"/>
-          <w:b w:val="0"/>
-        </w:rPr>
-        <w:t xml:space="preserve"> to innovate a product addressing business challenges around security</w:t>
+          <w:rFonts w:ascii="Trebuchet MS" w:hAnsi="Trebuchet MS"/>
+          <w:b w:val="0"/>
+        </w:rPr>
+      </w:pPr>
+      <w:r>
+        <w:rPr>
+          <w:rStyle w:val="Strong"/>
+          <w:rFonts w:ascii="Trebuchet MS" w:hAnsi="Trebuchet MS"/>
+          <w:b w:val="0"/>
+        </w:rPr>
+        <w:t xml:space="preserve">Worked on the Extreme Blue Team </w:t>
+      </w:r>
+      <w:r>
+        <w:rPr>
+          <w:rStyle w:val="Strong"/>
+          <w:rFonts w:ascii="Trebuchet MS" w:hAnsi="Trebuchet MS"/>
+          <w:b w:val="0"/>
+        </w:rPr>
+        <w:t>in Aspera to implement AI/ML into the product to improve user experience</w:t>
       </w:r>
     </w:p>
     <w:p>
@@ -253,22 +188,25 @@
         </w:numPr>
         <w:rPr>
           <w:rStyle w:val="Strong"/>
-          <w:b w:val="0"/>
-        </w:rPr>
-      </w:pPr>
-      <w:r>
-        <w:rPr>
-          <w:rStyle w:val="Strong"/>
-          <w:b w:val="0"/>
-        </w:rPr>
-        <w:t xml:space="preserve">Leveraged a LSTM machine learning model to classify FASP transfer time-series data </w:t>
-      </w:r>
-      <w:r>
-        <w:rPr>
-          <w:rStyle w:val="Strong"/>
-          <w:b w:val="0"/>
-        </w:rPr>
-        <w:t>on live transfers</w:t>
+          <w:rFonts w:ascii="Trebuchet MS" w:hAnsi="Trebuchet MS"/>
+          <w:b w:val="0"/>
+        </w:rPr>
+      </w:pPr>
+      <w:r>
+        <w:rPr>
+          <w:rStyle w:val="Strong"/>
+          <w:rFonts w:ascii="Trebuchet MS" w:hAnsi="Trebuchet MS"/>
+          <w:b w:val="0"/>
+        </w:rPr>
+        <w:t xml:space="preserve">Leveraged a LSTM machine learning model to </w:t>
+      </w:r>
+      <w:r>
+        <w:rPr>
+          <w:rStyle w:val="Strong"/>
+          <w:rFonts w:ascii="Trebuchet MS" w:hAnsi="Trebuchet MS"/>
+          <w:b w:val="0"/>
+        </w:rPr>
+        <w:t xml:space="preserve">classify time-series data in transfer sessions as anomalous  </w:t>
       </w:r>
     </w:p>
     <w:p>
@@ -280,27 +218,200 @@
         </w:numPr>
         <w:rPr>
           <w:rStyle w:val="Strong"/>
-          <w:b w:val="0"/>
-        </w:rPr>
-      </w:pPr>
-      <w:r>
-        <w:rPr>
-          <w:rStyle w:val="Strong"/>
-          <w:b w:val="0"/>
-        </w:rPr>
-        <w:t xml:space="preserve">Built anomaly detection algorithms to </w:t>
-      </w:r>
-      <w:r>
-        <w:rPr>
-          <w:rStyle w:val="Strong"/>
-          <w:b w:val="0"/>
-        </w:rPr>
-        <w:t>identify faulty transfers and notified customers regarding potential risks</w:t>
-      </w:r>
-    </w:p>
-    <w:p>
-      <w:pPr>
-        <w:rPr>
+          <w:rFonts w:ascii="Trebuchet MS" w:hAnsi="Trebuchet MS"/>
+          <w:b w:val="0"/>
+        </w:rPr>
+      </w:pPr>
+      <w:r>
+        <w:rPr>
+          <w:rStyle w:val="Strong"/>
+          <w:rFonts w:ascii="Trebuchet MS" w:hAnsi="Trebuchet MS"/>
+          <w:b w:val="0"/>
+        </w:rPr>
+        <w:t xml:space="preserve">Optimized the model’s prediction accuracy by 20 percent from implementing w-shingling </w:t>
+      </w:r>
+    </w:p>
+    <w:p>
+      <w:pPr>
+        <w:pStyle w:val="ListParagraph"/>
+        <w:numPr>
+          <w:ilvl w:val="0"/>
+          <w:numId w:val="1"/>
+        </w:numPr>
+        <w:rPr>
+          <w:rStyle w:val="Strong"/>
+          <w:rFonts w:ascii="Trebuchet MS" w:hAnsi="Trebuchet MS"/>
+          <w:b w:val="0"/>
+        </w:rPr>
+      </w:pPr>
+      <w:r>
+        <w:rPr>
+          <w:rStyle w:val="Strong"/>
+          <w:rFonts w:ascii="Trebuchet MS" w:hAnsi="Trebuchet MS"/>
+          <w:b w:val="0"/>
+        </w:rPr>
+        <w:t xml:space="preserve">Operated in an agile work environment with scrum guidelines and daily meetings to achieve set deadlines </w:t>
+      </w:r>
+    </w:p>
+    <w:p>
+      <w:pPr>
+        <w:pStyle w:val="ListParagraph"/>
+        <w:ind w:left="360"/>
+        <w:rPr>
+          <w:rStyle w:val="Strong"/>
+          <w:rFonts w:ascii="Trebuchet MS" w:hAnsi="Trebuchet MS"/>
+          <w:b w:val="0"/>
+          <w:sz w:val="6"/>
+          <w:szCs w:val="6"/>
+        </w:rPr>
+      </w:pPr>
+    </w:p>
+    <w:p>
+      <w:pPr>
+        <w:rPr>
+          <w:rStyle w:val="Strong"/>
+          <w:rFonts w:ascii="Trebuchet MS" w:hAnsi="Trebuchet MS"/>
+          <w:b w:val="0"/>
+          <w:sz w:val="22"/>
+          <w:szCs w:val="22"/>
+        </w:rPr>
+      </w:pPr>
+      <w:r>
+        <w:rPr>
+          <w:rStyle w:val="Strong"/>
+          <w:rFonts w:ascii="Trebuchet MS" w:hAnsi="Trebuchet MS"/>
+          <w:bCs w:val="0"/>
+          <w:sz w:val="22"/>
+          <w:szCs w:val="22"/>
+        </w:rPr>
+        <w:t xml:space="preserve">Undergraduate Researcher </w:t>
+      </w:r>
+      <w:r>
+        <w:rPr>
+          <w:rStyle w:val="Strong"/>
+          <w:rFonts w:ascii="Trebuchet MS" w:hAnsi="Trebuchet MS"/>
+          <w:bCs w:val="0"/>
+          <w:sz w:val="22"/>
+          <w:szCs w:val="22"/>
+        </w:rPr>
+        <w:t xml:space="preserve">                                                                           </w:t>
+      </w:r>
+      <w:r>
+        <w:rPr>
+          <w:rStyle w:val="Strong"/>
+          <w:rFonts w:ascii="Trebuchet MS" w:hAnsi="Trebuchet MS"/>
+          <w:b w:val="0"/>
+          <w:sz w:val="22"/>
+          <w:szCs w:val="22"/>
+        </w:rPr>
+        <w:t>October 2019 – Present</w:t>
+      </w:r>
+    </w:p>
+    <w:p>
+      <w:pPr>
+        <w:rPr>
+          <w:rStyle w:val="Strong"/>
+          <w:rFonts w:ascii="Trebuchet MS" w:hAnsi="Trebuchet MS"/>
+          <w:b w:val="0"/>
+          <w:i/>
+          <w:iCs/>
+          <w:sz w:val="22"/>
+          <w:szCs w:val="22"/>
+        </w:rPr>
+      </w:pPr>
+      <w:r>
+        <w:rPr>
+          <w:rStyle w:val="Strong"/>
+          <w:rFonts w:ascii="Trebuchet MS" w:hAnsi="Trebuchet MS"/>
+          <w:b w:val="0"/>
+          <w:i/>
+          <w:iCs/>
+          <w:sz w:val="22"/>
+          <w:szCs w:val="22"/>
+        </w:rPr>
+        <w:t>UCSD Early Research Scholars Program, La Jolla, CA</w:t>
+      </w:r>
+    </w:p>
+    <w:p>
+      <w:pPr>
+        <w:pStyle w:val="ListParagraph"/>
+        <w:numPr>
+          <w:ilvl w:val="0"/>
+          <w:numId w:val="4"/>
+        </w:numPr>
+        <w:rPr>
+          <w:rFonts w:ascii="Trebuchet MS" w:hAnsi="Trebuchet MS"/>
+          <w:bCs/>
+        </w:rPr>
+      </w:pPr>
+      <w:r>
+        <w:rPr>
+          <w:rFonts w:ascii="Trebuchet MS" w:hAnsi="Trebuchet MS" w:cs="Arial"/>
+          <w:color w:val="000000"/>
+        </w:rPr>
+        <w:t>Studying user security practices and behaviors to attacks on and abuse of the domain name system (DNS)</w:t>
+      </w:r>
+    </w:p>
+    <w:p>
+      <w:pPr>
+        <w:pStyle w:val="ListParagraph"/>
+        <w:numPr>
+          <w:ilvl w:val="0"/>
+          <w:numId w:val="4"/>
+        </w:numPr>
+        <w:rPr>
+          <w:rFonts w:ascii="Trebuchet MS" w:hAnsi="Trebuchet MS"/>
+          <w:bCs/>
+        </w:rPr>
+      </w:pPr>
+      <w:r>
+        <w:rPr>
+          <w:rFonts w:ascii="Trebuchet MS" w:hAnsi="Trebuchet MS" w:cs="Arial"/>
+          <w:color w:val="000000"/>
+        </w:rPr>
+        <w:t>Undertaking research for one</w:t>
+      </w:r>
+      <w:r>
+        <w:rPr>
+          <w:rFonts w:ascii="Trebuchet MS" w:hAnsi="Trebuchet MS" w:cs="Arial"/>
+          <w:color w:val="000000"/>
+        </w:rPr>
+        <w:t xml:space="preserve"> year </w:t>
+      </w:r>
+      <w:r>
+        <w:rPr>
+          <w:rFonts w:ascii="Trebuchet MS" w:hAnsi="Trebuchet MS" w:cs="Arial"/>
+          <w:color w:val="000000"/>
+        </w:rPr>
+        <w:t xml:space="preserve">and </w:t>
+      </w:r>
+      <w:r>
+        <w:rPr>
+          <w:rFonts w:ascii="Trebuchet MS" w:hAnsi="Trebuchet MS" w:cs="Arial"/>
+          <w:color w:val="000000"/>
+        </w:rPr>
+        <w:t>gain</w:t>
+      </w:r>
+      <w:r>
+        <w:rPr>
+          <w:rFonts w:ascii="Trebuchet MS" w:hAnsi="Trebuchet MS" w:cs="Arial"/>
+          <w:color w:val="000000"/>
+        </w:rPr>
+        <w:t>ing</w:t>
+      </w:r>
+      <w:r>
+        <w:rPr>
+          <w:rFonts w:ascii="Trebuchet MS" w:hAnsi="Trebuchet MS" w:cs="Arial"/>
+          <w:color w:val="000000"/>
+        </w:rPr>
+        <w:t xml:space="preserve"> hands-on experience with network measurement and analysis </w:t>
+      </w:r>
+    </w:p>
+    <w:p>
+      <w:pPr>
+        <w:pStyle w:val="ContactInfo"/>
+        <w:rPr>
+          <w:rFonts w:ascii="Trebuchet MS" w:hAnsi="Trebuchet MS"/>
           <w:sz w:val="8"/>
           <w:szCs w:val="8"/>
         </w:rPr>
@@ -308,53 +419,249 @@
     </w:p>
     <w:p>
       <w:pPr>
-        <w:rPr>
-          <w:bCs/>
-          <w:color w:val="39AFDC" w:themeColor="text2" w:themeTint="80"/>
-        </w:rPr>
-      </w:pPr>
-      <w:r>
-        <w:rPr>
+        <w:pStyle w:val="ContactInfo"/>
+        <w:rPr>
+          <w:rFonts w:ascii="Trebuchet MS" w:hAnsi="Trebuchet MS"/>
+          <w:sz w:val="8"/>
+          <w:szCs w:val="8"/>
+        </w:rPr>
+      </w:pPr>
+    </w:p>
+    <w:p>
+      <w:pPr>
+        <w:pStyle w:val="ContactInfo"/>
+        <w:rPr>
+          <w:rFonts w:ascii="Trebuchet MS" w:hAnsi="Trebuchet MS"/>
           <w:color w:val="39AFDC" w:themeColor="text2" w:themeTint="80"/>
           <w:sz w:val="32"/>
           <w:szCs w:val="32"/>
         </w:rPr>
+      </w:pPr>
+      <w:r>
+        <w:rPr>
+          <w:rFonts w:ascii="Trebuchet MS" w:hAnsi="Trebuchet MS"/>
+          <w:color w:val="39AFDC" w:themeColor="text2" w:themeTint="80"/>
+          <w:sz w:val="32"/>
+          <w:szCs w:val="32"/>
+        </w:rPr>
+        <w:t>Education</w:t>
+      </w:r>
+    </w:p>
+    <w:p>
+      <w:pPr>
+        <w:pStyle w:val="ContactInfo"/>
+        <w:rPr>
+          <w:rFonts w:ascii="Trebuchet MS" w:hAnsi="Trebuchet MS"/>
+          <w:b/>
+          <w:bCs/>
+          <w:color w:val="auto"/>
+          <w:sz w:val="22"/>
+          <w:szCs w:val="22"/>
+        </w:rPr>
+      </w:pPr>
+      <w:r>
+        <w:rPr>
+          <w:rFonts w:ascii="Trebuchet MS" w:hAnsi="Trebuchet MS"/>
+          <w:b/>
+          <w:bCs/>
+          <w:color w:val="auto"/>
+          <w:sz w:val="22"/>
+          <w:szCs w:val="22"/>
+        </w:rPr>
+        <w:t xml:space="preserve">University of California San Diego </w:t>
+      </w:r>
+      <w:r>
+        <w:rPr>
+          <w:rFonts w:ascii="Trebuchet MS" w:hAnsi="Trebuchet MS"/>
+          <w:b/>
+          <w:bCs/>
+          <w:color w:val="auto"/>
+          <w:sz w:val="22"/>
+          <w:szCs w:val="22"/>
+        </w:rPr>
+        <w:t xml:space="preserve">              </w:t>
+      </w:r>
+      <w:r>
+        <w:rPr>
+          <w:rFonts w:ascii="Trebuchet MS" w:hAnsi="Trebuchet MS"/>
+          <w:b/>
+          <w:bCs/>
+          <w:color w:val="auto"/>
+          <w:sz w:val="22"/>
+          <w:szCs w:val="22"/>
+        </w:rPr>
+        <w:t xml:space="preserve">  </w:t>
+      </w:r>
+      <w:r>
+        <w:rPr>
+          <w:rFonts w:ascii="Trebuchet MS" w:hAnsi="Trebuchet MS"/>
+          <w:b/>
+          <w:bCs/>
+          <w:color w:val="auto"/>
+          <w:sz w:val="22"/>
+          <w:szCs w:val="22"/>
+        </w:rPr>
+        <w:t xml:space="preserve">  </w:t>
+      </w:r>
+      <w:r>
+        <w:rPr>
+          <w:rFonts w:ascii="Trebuchet MS" w:hAnsi="Trebuchet MS"/>
+          <w:b/>
+          <w:bCs/>
+          <w:color w:val="auto"/>
+          <w:sz w:val="22"/>
+          <w:szCs w:val="22"/>
+        </w:rPr>
+        <w:t xml:space="preserve">GPA 3.54 </w:t>
+      </w:r>
+      <w:r>
+        <w:rPr>
+          <w:rFonts w:ascii="Trebuchet MS" w:hAnsi="Trebuchet MS"/>
+          <w:b/>
+          <w:bCs/>
+          <w:color w:val="auto"/>
+          <w:sz w:val="22"/>
+          <w:szCs w:val="22"/>
+        </w:rPr>
+        <w:t xml:space="preserve">                                                  </w:t>
+      </w:r>
+      <w:r>
+        <w:rPr>
+          <w:rFonts w:ascii="Trebuchet MS" w:hAnsi="Trebuchet MS"/>
+          <w:color w:val="auto"/>
+          <w:sz w:val="22"/>
+          <w:szCs w:val="22"/>
+        </w:rPr>
+        <w:t>June 202</w:t>
+      </w:r>
+      <w:r>
+        <w:rPr>
+          <w:rFonts w:ascii="Trebuchet MS" w:hAnsi="Trebuchet MS"/>
+          <w:color w:val="auto"/>
+          <w:sz w:val="22"/>
+          <w:szCs w:val="22"/>
+        </w:rPr>
+        <w:t>1</w:t>
+      </w:r>
+    </w:p>
+    <w:p>
+      <w:pPr>
+        <w:pStyle w:val="ContactInfo"/>
+        <w:rPr>
+          <w:rFonts w:ascii="Trebuchet MS" w:hAnsi="Trebuchet MS"/>
+          <w:color w:val="auto"/>
+        </w:rPr>
+      </w:pPr>
+      <w:r>
+        <w:rPr>
+          <w:rFonts w:ascii="Trebuchet MS" w:hAnsi="Trebuchet MS"/>
+          <w:color w:val="auto"/>
+        </w:rPr>
+        <w:t>B.S</w:t>
+      </w:r>
+      <w:r>
+        <w:rPr>
+          <w:rFonts w:ascii="Trebuchet MS" w:hAnsi="Trebuchet MS"/>
+          <w:color w:val="auto"/>
+        </w:rPr>
+        <w:t>.</w:t>
+      </w:r>
+      <w:r>
+        <w:rPr>
+          <w:rFonts w:ascii="Trebuchet MS" w:hAnsi="Trebuchet MS"/>
+          <w:color w:val="auto"/>
+        </w:rPr>
+        <w:t xml:space="preserve"> Computer Science</w:t>
+      </w:r>
+    </w:p>
+    <w:p>
+      <w:pPr>
+        <w:rPr>
+          <w:rFonts w:ascii="Trebuchet MS" w:hAnsi="Trebuchet MS"/>
+          <w:sz w:val="8"/>
+          <w:szCs w:val="8"/>
+        </w:rPr>
+      </w:pPr>
+    </w:p>
+    <w:p>
+      <w:pPr>
+        <w:rPr>
+          <w:rFonts w:ascii="Trebuchet MS" w:hAnsi="Trebuchet MS"/>
+          <w:sz w:val="8"/>
+          <w:szCs w:val="8"/>
+        </w:rPr>
+      </w:pPr>
+    </w:p>
+    <w:p>
+      <w:pPr>
+        <w:rPr>
+          <w:rFonts w:ascii="Trebuchet MS" w:hAnsi="Trebuchet MS"/>
+          <w:bCs/>
+          <w:color w:val="39AFDC" w:themeColor="text2" w:themeTint="80"/>
+        </w:rPr>
+      </w:pPr>
+      <w:r>
+        <w:rPr>
+          <w:rFonts w:ascii="Trebuchet MS" w:hAnsi="Trebuchet MS"/>
+          <w:color w:val="39AFDC" w:themeColor="text2" w:themeTint="80"/>
+          <w:sz w:val="32"/>
+          <w:szCs w:val="32"/>
+        </w:rPr>
         <w:t>Projects</w:t>
       </w:r>
     </w:p>
     <w:p>
-      <w:hyperlink r:id="rId7" w:history="1">
+      <w:pPr>
+        <w:rPr>
+          <w:rFonts w:ascii="Trebuchet MS" w:hAnsi="Trebuchet MS"/>
+        </w:rPr>
+      </w:pPr>
+      <w:hyperlink r:id="rId8" w:history="1">
         <w:r>
           <w:rPr>
             <w:rStyle w:val="Hyperlink"/>
+            <w:rFonts w:ascii="Trebuchet MS" w:hAnsi="Trebuchet MS"/>
+            <w:b/>
+            <w:bCs/>
             <w:color w:val="auto"/>
             <w:sz w:val="22"/>
             <w:szCs w:val="22"/>
             <w:u w:val="none"/>
           </w:rPr>
-          <w:t>Bag Alert (Citru</w:t>
+          <w:t>Bag Alert</w:t>
         </w:r>
-        <w:bookmarkStart w:id="0" w:name="_GoBack"/>
-        <w:bookmarkEnd w:id="0"/>
         <w:r>
           <w:rPr>
             <w:rStyle w:val="Hyperlink"/>
+            <w:rFonts w:ascii="Trebuchet MS" w:hAnsi="Trebuchet MS"/>
             <w:color w:val="auto"/>
             <w:sz w:val="22"/>
             <w:szCs w:val="22"/>
             <w:u w:val="none"/>
           </w:rPr>
-          <w:t>s Hacks)</w:t>
+          <w:t xml:space="preserve"> (Citrus Hacks)</w:t>
         </w:r>
       </w:hyperlink>
       <w:r>
         <w:rPr>
           <w:rStyle w:val="Strong"/>
-          <w:b w:val="0"/>
-          <w:sz w:val="22"/>
-          <w:szCs w:val="22"/>
-        </w:rPr>
-        <w:t xml:space="preserve">                                                                                                     April 2019</w:t>
+          <w:rFonts w:ascii="Trebuchet MS" w:hAnsi="Trebuchet MS"/>
+          <w:b w:val="0"/>
+          <w:color w:val="auto"/>
+          <w:sz w:val="22"/>
+          <w:szCs w:val="22"/>
+        </w:rPr>
+        <w:t xml:space="preserve">                                                                                                     </w:t>
+      </w:r>
+      <w:r>
+        <w:rPr>
+          <w:rStyle w:val="Strong"/>
+          <w:rFonts w:ascii="Trebuchet MS" w:hAnsi="Trebuchet MS"/>
+          <w:b w:val="0"/>
+          <w:sz w:val="22"/>
+          <w:szCs w:val="22"/>
+        </w:rPr>
+        <w:t>April 2019</w:t>
       </w:r>
     </w:p>
     <w:p>
@@ -366,15 +673,43 @@
         </w:numPr>
         <w:rPr>
           <w:rStyle w:val="Strong"/>
-          <w:b w:val="0"/>
-        </w:rPr>
-      </w:pPr>
-      <w:r>
-        <w:rPr>
-          <w:rStyle w:val="Strong"/>
-          <w:b w:val="0"/>
-        </w:rPr>
-        <w:t>Used OpenCV in Python and a Haar Cascade Classifier to create a secure facial recognition log in</w:t>
+          <w:rFonts w:ascii="Trebuchet MS" w:hAnsi="Trebuchet MS"/>
+          <w:b w:val="0"/>
+        </w:rPr>
+      </w:pPr>
+      <w:r>
+        <w:rPr>
+          <w:rStyle w:val="Strong"/>
+          <w:rFonts w:ascii="Trebuchet MS" w:hAnsi="Trebuchet MS"/>
+          <w:b w:val="0"/>
+        </w:rPr>
+        <w:t>Utilized</w:t>
+      </w:r>
+      <w:r>
+        <w:rPr>
+          <w:rStyle w:val="Strong"/>
+          <w:rFonts w:ascii="Trebuchet MS" w:hAnsi="Trebuchet MS"/>
+          <w:b w:val="0"/>
+        </w:rPr>
+        <w:t xml:space="preserve"> OpenCV in Python and a </w:t>
+      </w:r>
+      <w:proofErr w:type="spellStart"/>
+      <w:r>
+        <w:rPr>
+          <w:rStyle w:val="Strong"/>
+          <w:rFonts w:ascii="Trebuchet MS" w:hAnsi="Trebuchet MS"/>
+          <w:b w:val="0"/>
+        </w:rPr>
+        <w:t>Haar</w:t>
+      </w:r>
+      <w:proofErr w:type="spellEnd"/>
+      <w:r>
+        <w:rPr>
+          <w:rStyle w:val="Strong"/>
+          <w:rFonts w:ascii="Trebuchet MS" w:hAnsi="Trebuchet MS"/>
+          <w:b w:val="0"/>
+        </w:rPr>
+        <w:t xml:space="preserve"> Cascade Classifier to create a secure facial recognition log in</w:t>
       </w:r>
     </w:p>
     <w:p>
@@ -386,12 +721,14 @@
         </w:numPr>
         <w:rPr>
           <w:rStyle w:val="Strong"/>
-          <w:b w:val="0"/>
-        </w:rPr>
-      </w:pPr>
-      <w:r>
-        <w:rPr>
-          <w:rStyle w:val="Strong"/>
+          <w:rFonts w:ascii="Trebuchet MS" w:hAnsi="Trebuchet MS"/>
+          <w:b w:val="0"/>
+        </w:rPr>
+      </w:pPr>
+      <w:r>
+        <w:rPr>
+          <w:rStyle w:val="Strong"/>
+          <w:rFonts w:ascii="Trebuchet MS" w:hAnsi="Trebuchet MS"/>
           <w:b w:val="0"/>
         </w:rPr>
         <w:t>Rendered video stream and utilized Google Cloud Platform Vision API to detect the correct luggage bag</w:t>
@@ -406,69 +743,197 @@
         </w:numPr>
         <w:rPr>
           <w:rStyle w:val="Strong"/>
-          <w:b w:val="0"/>
-        </w:rPr>
-      </w:pPr>
-      <w:r>
-        <w:rPr>
-          <w:rStyle w:val="Strong"/>
-          <w:b w:val="0"/>
-        </w:rPr>
-        <w:t>On detection of correct luggage bag, sent a text message to owner using Twilio API to notify where bag is</w:t>
-      </w:r>
-    </w:p>
-    <w:p>
-      <w:pPr>
-        <w:ind w:left="720" w:hanging="720"/>
-        <w:rPr>
-          <w:rStyle w:val="Strong"/>
-          <w:b w:val="0"/>
-          <w:sz w:val="22"/>
-          <w:szCs w:val="22"/>
-        </w:rPr>
-      </w:pPr>
-      <w:hyperlink r:id="rId8" w:history="1">
+          <w:rFonts w:ascii="Trebuchet MS" w:hAnsi="Trebuchet MS"/>
+          <w:b w:val="0"/>
+        </w:rPr>
+      </w:pPr>
+      <w:r>
+        <w:rPr>
+          <w:rStyle w:val="Strong"/>
+          <w:rFonts w:ascii="Trebuchet MS" w:hAnsi="Trebuchet MS"/>
+          <w:b w:val="0"/>
+        </w:rPr>
+        <w:t>Implemented text message feature using Twilio API to notify where bag is to owner</w:t>
+      </w:r>
+    </w:p>
+    <w:p>
+      <w:pPr>
+        <w:rPr>
+          <w:rStyle w:val="Strong"/>
+          <w:rFonts w:ascii="Trebuchet MS" w:hAnsi="Trebuchet MS"/>
+          <w:b w:val="0"/>
+          <w:i/>
+          <w:iCs/>
+          <w:color w:val="auto"/>
+          <w:sz w:val="16"/>
+          <w:szCs w:val="16"/>
+        </w:rPr>
+      </w:pPr>
+      <w:hyperlink r:id="rId9" w:history="1">
         <w:r>
           <w:rPr>
             <w:rStyle w:val="Hyperlink"/>
+            <w:rFonts w:ascii="Trebuchet MS" w:hAnsi="Trebuchet MS"/>
+            <w:b/>
+            <w:bCs/>
             <w:color w:val="auto"/>
             <w:sz w:val="22"/>
             <w:szCs w:val="22"/>
             <w:u w:val="none"/>
           </w:rPr>
-          <w:t>Impulse (</w:t>
+          <w:t>Impulse</w:t>
         </w:r>
         <w:r>
           <w:rPr>
             <w:rStyle w:val="Hyperlink"/>
+            <w:rFonts w:ascii="Trebuchet MS" w:hAnsi="Trebuchet MS"/>
             <w:color w:val="auto"/>
             <w:sz w:val="22"/>
             <w:szCs w:val="22"/>
             <w:u w:val="none"/>
           </w:rPr>
-          <w:t>Hacktech)</w:t>
+          <w:t xml:space="preserve"> (Hacktech)</w:t>
         </w:r>
       </w:hyperlink>
       <w:r>
         <w:rPr>
           <w:rStyle w:val="Strong"/>
-          <w:sz w:val="22"/>
-          <w:szCs w:val="22"/>
-        </w:rPr>
-        <w:t xml:space="preserve">                                                                                                      </w:t>
-      </w:r>
-      <w:r>
-        <w:rPr>
-          <w:rStyle w:val="Strong"/>
-          <w:sz w:val="22"/>
-          <w:szCs w:val="22"/>
-        </w:rPr>
-        <w:t xml:space="preserve">    </w:t>
-      </w:r>
-      <w:r>
-        <w:rPr>
-          <w:rStyle w:val="Strong"/>
-          <w:b w:val="0"/>
+          <w:rFonts w:ascii="Trebuchet MS" w:hAnsi="Trebuchet MS"/>
+          <w:b w:val="0"/>
+          <w:bCs w:val="0"/>
+          <w:color w:val="auto"/>
+          <w:sz w:val="22"/>
+          <w:szCs w:val="22"/>
+        </w:rPr>
+        <w:t xml:space="preserve"> - </w:t>
+      </w:r>
+      <w:r>
+        <w:rPr>
+          <w:rStyle w:val="Strong"/>
+          <w:rFonts w:ascii="Trebuchet MS" w:hAnsi="Trebuchet MS"/>
+          <w:b w:val="0"/>
+          <w:bCs w:val="0"/>
+          <w:i/>
+          <w:iCs/>
+          <w:color w:val="auto"/>
+          <w:sz w:val="22"/>
+          <w:szCs w:val="22"/>
+        </w:rPr>
+        <w:t>Won Most Aesthetic/Well-Designed Hac</w:t>
+      </w:r>
+      <w:r>
+        <w:rPr>
+          <w:rStyle w:val="Strong"/>
+          <w:rFonts w:ascii="Trebuchet MS" w:hAnsi="Trebuchet MS"/>
+          <w:b w:val="0"/>
+          <w:bCs w:val="0"/>
+          <w:i/>
+          <w:iCs/>
+          <w:color w:val="auto"/>
+          <w:sz w:val="22"/>
+          <w:szCs w:val="22"/>
+        </w:rPr>
+        <w:t>k</w:t>
+      </w:r>
+      <w:r>
+        <w:rPr>
+          <w:rStyle w:val="Strong"/>
+          <w:rFonts w:ascii="Trebuchet MS" w:hAnsi="Trebuchet MS"/>
+          <w:b w:val="0"/>
+          <w:bCs w:val="0"/>
+          <w:i/>
+          <w:iCs/>
+          <w:color w:val="auto"/>
+          <w:sz w:val="22"/>
+          <w:szCs w:val="22"/>
+        </w:rPr>
+        <w:t xml:space="preserve"> </w:t>
+      </w:r>
+      <w:r>
+        <w:rPr>
+          <w:rStyle w:val="Strong"/>
+          <w:rFonts w:ascii="Trebuchet MS" w:hAnsi="Trebuchet MS"/>
+          <w:b w:val="0"/>
+          <w:bCs w:val="0"/>
+          <w:i/>
+          <w:iCs/>
+          <w:color w:val="auto"/>
+          <w:sz w:val="22"/>
+          <w:szCs w:val="22"/>
+        </w:rPr>
+        <w:t>by</w:t>
+      </w:r>
+      <w:r>
+        <w:rPr>
+          <w:rStyle w:val="Strong"/>
+          <w:rFonts w:ascii="Trebuchet MS" w:hAnsi="Trebuchet MS"/>
+          <w:b w:val="0"/>
+          <w:bCs w:val="0"/>
+          <w:i/>
+          <w:iCs/>
+          <w:color w:val="auto"/>
+          <w:sz w:val="22"/>
+          <w:szCs w:val="22"/>
+        </w:rPr>
+        <w:t xml:space="preserve"> Caltech</w:t>
+      </w:r>
+      <w:r>
+        <w:rPr>
+          <w:rStyle w:val="Strong"/>
+          <w:rFonts w:ascii="Trebuchet MS" w:hAnsi="Trebuchet MS"/>
+          <w:b w:val="0"/>
+          <w:bCs w:val="0"/>
+          <w:i/>
+          <w:iCs/>
+          <w:color w:val="auto"/>
+          <w:sz w:val="22"/>
+          <w:szCs w:val="22"/>
+        </w:rPr>
+        <w:t xml:space="preserve">         </w:t>
+      </w:r>
+      <w:r>
+        <w:rPr>
+          <w:rStyle w:val="Strong"/>
+          <w:rFonts w:ascii="Trebuchet MS" w:hAnsi="Trebuchet MS"/>
+          <w:b w:val="0"/>
+          <w:bCs w:val="0"/>
+          <w:color w:val="auto"/>
+          <w:sz w:val="22"/>
+          <w:szCs w:val="22"/>
+        </w:rPr>
+        <w:t xml:space="preserve">     </w:t>
+      </w:r>
+      <w:r>
+        <w:rPr>
+          <w:rStyle w:val="Strong"/>
+          <w:rFonts w:ascii="Trebuchet MS" w:hAnsi="Trebuchet MS"/>
+          <w:b w:val="0"/>
+          <w:bCs w:val="0"/>
+          <w:color w:val="auto"/>
+          <w:sz w:val="22"/>
+          <w:szCs w:val="22"/>
+        </w:rPr>
+        <w:t xml:space="preserve">          </w:t>
+      </w:r>
+      <w:r>
+        <w:rPr>
+          <w:rStyle w:val="Strong"/>
+          <w:rFonts w:ascii="Trebuchet MS" w:hAnsi="Trebuchet MS"/>
+          <w:b w:val="0"/>
+          <w:bCs w:val="0"/>
+          <w:color w:val="auto"/>
+          <w:sz w:val="22"/>
+          <w:szCs w:val="22"/>
+        </w:rPr>
+        <w:t xml:space="preserve"> </w:t>
+      </w:r>
+      <w:r>
+        <w:rPr>
+          <w:rStyle w:val="Strong"/>
+          <w:rFonts w:ascii="Trebuchet MS" w:hAnsi="Trebuchet MS"/>
+          <w:b w:val="0"/>
+          <w:bCs w:val="0"/>
+          <w:color w:val="auto"/>
           <w:sz w:val="22"/>
           <w:szCs w:val="22"/>
         </w:rPr>
@@ -484,29 +949,17 @@
         </w:numPr>
         <w:rPr>
           <w:rStyle w:val="Strong"/>
-          <w:b w:val="0"/>
-        </w:rPr>
-      </w:pPr>
-      <w:r>
-        <w:rPr>
-          <w:rStyle w:val="Strong"/>
-          <w:b w:val="0"/>
-        </w:rPr>
-        <w:t xml:space="preserve">Webapp that </w:t>
-      </w:r>
-      <w:r>
-        <w:rPr>
-          <w:rStyle w:val="Strong"/>
-          <w:b w:val="0"/>
-        </w:rPr>
-        <w:t>organizes internship application emails and w</w:t>
-      </w:r>
-      <w:r>
-        <w:rPr>
-          <w:rStyle w:val="Strong"/>
-          <w:b w:val="0"/>
-        </w:rPr>
-        <w:t>on Most Aesthetic/Well-Designed Hack at Caltech</w:t>
+          <w:rFonts w:ascii="Trebuchet MS" w:hAnsi="Trebuchet MS"/>
+          <w:b w:val="0"/>
+        </w:rPr>
+      </w:pPr>
+      <w:r>
+        <w:rPr>
+          <w:rStyle w:val="Strong"/>
+          <w:rFonts w:ascii="Trebuchet MS" w:hAnsi="Trebuchet MS"/>
+          <w:b w:val="0"/>
+        </w:rPr>
+        <w:t xml:space="preserve">Designed a website to make organization of internship application emails much more manageable </w:t>
       </w:r>
     </w:p>
     <w:p>
@@ -518,12 +971,14 @@
         </w:numPr>
         <w:rPr>
           <w:rStyle w:val="Strong"/>
-          <w:b w:val="0"/>
-        </w:rPr>
-      </w:pPr>
-      <w:r>
-        <w:rPr>
-          <w:rStyle w:val="Strong"/>
+          <w:rFonts w:ascii="Trebuchet MS" w:hAnsi="Trebuchet MS"/>
+          <w:b w:val="0"/>
+        </w:rPr>
+      </w:pPr>
+      <w:r>
+        <w:rPr>
+          <w:rStyle w:val="Strong"/>
+          <w:rFonts w:ascii="Trebuchet MS" w:hAnsi="Trebuchet MS"/>
           <w:b w:val="0"/>
         </w:rPr>
         <w:t>Built in JavaScript using React for the frontend and utilized REST API calls to node.js backend to process emails</w:t>
@@ -538,15 +993,17 @@
         </w:numPr>
         <w:rPr>
           <w:rStyle w:val="Strong"/>
-          <w:b w:val="0"/>
-        </w:rPr>
-      </w:pPr>
-      <w:r>
-        <w:rPr>
-          <w:rStyle w:val="Strong"/>
-          <w:b w:val="0"/>
-        </w:rPr>
-        <w:t>Identified status of application with 90% accuracy using GCP Natural Language Processing API</w:t>
+          <w:rFonts w:ascii="Trebuchet MS" w:hAnsi="Trebuchet MS"/>
+          <w:b w:val="0"/>
+        </w:rPr>
+      </w:pPr>
+      <w:r>
+        <w:rPr>
+          <w:rStyle w:val="Strong"/>
+          <w:rFonts w:ascii="Trebuchet MS" w:hAnsi="Trebuchet MS"/>
+          <w:b w:val="0"/>
+        </w:rPr>
+        <w:t>Leveraged GCP Natural Language Processing API to identify status of application that resulted in 90% accuracy</w:t>
       </w:r>
     </w:p>
     <w:p>
@@ -554,36 +1011,42 @@
         <w:ind w:left="720" w:hanging="720"/>
         <w:rPr>
           <w:rStyle w:val="Strong"/>
-          <w:b w:val="0"/>
-          <w:sz w:val="22"/>
-          <w:szCs w:val="22"/>
-        </w:rPr>
-      </w:pPr>
-      <w:hyperlink r:id="rId9" w:history="1">
+          <w:rFonts w:ascii="Trebuchet MS" w:hAnsi="Trebuchet MS"/>
+          <w:b w:val="0"/>
+          <w:sz w:val="22"/>
+          <w:szCs w:val="22"/>
+        </w:rPr>
+      </w:pPr>
+      <w:hyperlink r:id="rId10" w:history="1">
         <w:r>
           <w:rPr>
             <w:rStyle w:val="Hyperlink"/>
+            <w:rFonts w:ascii="Trebuchet MS" w:hAnsi="Trebuchet MS"/>
+            <w:b/>
+            <w:bCs/>
             <w:color w:val="auto"/>
             <w:sz w:val="22"/>
             <w:szCs w:val="22"/>
             <w:u w:val="none"/>
           </w:rPr>
-          <w:t xml:space="preserve">BitPic (SB </w:t>
+          <w:t>BitPic</w:t>
         </w:r>
         <w:r>
           <w:rPr>
             <w:rStyle w:val="Hyperlink"/>
+            <w:rFonts w:ascii="Trebuchet MS" w:hAnsi="Trebuchet MS"/>
             <w:color w:val="auto"/>
             <w:sz w:val="22"/>
             <w:szCs w:val="22"/>
             <w:u w:val="none"/>
           </w:rPr>
-          <w:t>Hacks)</w:t>
+          <w:t xml:space="preserve"> (SB Hacks)</w:t>
         </w:r>
       </w:hyperlink>
       <w:r>
         <w:rPr>
           <w:rStyle w:val="Strong"/>
+          <w:rFonts w:ascii="Trebuchet MS" w:hAnsi="Trebuchet MS"/>
           <w:b w:val="0"/>
           <w:sz w:val="22"/>
           <w:szCs w:val="22"/>
@@ -600,15 +1063,49 @@
         </w:numPr>
         <w:rPr>
           <w:rStyle w:val="Strong"/>
-          <w:b w:val="0"/>
-        </w:rPr>
-      </w:pPr>
-      <w:r>
-        <w:rPr>
-          <w:rStyle w:val="Strong"/>
-          <w:b w:val="0"/>
-        </w:rPr>
-        <w:t>Worked on backend to build an Android application that processes images taken for objects using GCP Vision API</w:t>
+          <w:rFonts w:ascii="Trebuchet MS" w:hAnsi="Trebuchet MS"/>
+          <w:b w:val="0"/>
+        </w:rPr>
+      </w:pPr>
+      <w:r>
+        <w:rPr>
+          <w:rStyle w:val="Strong"/>
+          <w:rFonts w:ascii="Trebuchet MS" w:hAnsi="Trebuchet MS"/>
+          <w:b w:val="0"/>
+        </w:rPr>
+        <w:t>Developed</w:t>
+      </w:r>
+      <w:r>
+        <w:rPr>
+          <w:rStyle w:val="Strong"/>
+          <w:rFonts w:ascii="Trebuchet MS" w:hAnsi="Trebuchet MS"/>
+          <w:b w:val="0"/>
+        </w:rPr>
+        <w:t xml:space="preserve"> on backend </w:t>
+      </w:r>
+      <w:r>
+        <w:rPr>
+          <w:rStyle w:val="Strong"/>
+          <w:rFonts w:ascii="Trebuchet MS" w:hAnsi="Trebuchet MS"/>
+          <w:b w:val="0"/>
+        </w:rPr>
+        <w:t xml:space="preserve">and used GCP Vision API </w:t>
+      </w:r>
+      <w:r>
+        <w:rPr>
+          <w:rStyle w:val="Strong"/>
+          <w:rFonts w:ascii="Trebuchet MS" w:hAnsi="Trebuchet MS"/>
+          <w:b w:val="0"/>
+        </w:rPr>
+        <w:t xml:space="preserve">to build an Android application that processes images </w:t>
+      </w:r>
+      <w:r>
+        <w:rPr>
+          <w:rStyle w:val="Strong"/>
+          <w:rFonts w:ascii="Trebuchet MS" w:hAnsi="Trebuchet MS"/>
+          <w:b w:val="0"/>
+        </w:rPr>
+        <w:t>for objects</w:t>
       </w:r>
     </w:p>
     <w:p>
@@ -620,26 +1117,50 @@
         </w:numPr>
         <w:rPr>
           <w:rStyle w:val="Strong"/>
-          <w:b w:val="0"/>
-        </w:rPr>
-      </w:pPr>
-      <w:r>
-        <w:rPr>
-          <w:rStyle w:val="Strong"/>
-          <w:b w:val="0"/>
-        </w:rPr>
-        <w:t xml:space="preserve">Designed algorithm to parse object detection results and retrieve a relevant Bitmoji with </w:t>
-      </w:r>
-      <w:r>
-        <w:rPr>
-          <w:rStyle w:val="Strong"/>
+          <w:rFonts w:ascii="Trebuchet MS" w:hAnsi="Trebuchet MS"/>
+          <w:b w:val="0"/>
+        </w:rPr>
+      </w:pPr>
+      <w:r>
+        <w:rPr>
+          <w:rStyle w:val="Strong"/>
+          <w:rFonts w:ascii="Trebuchet MS" w:hAnsi="Trebuchet MS"/>
+          <w:b w:val="0"/>
+        </w:rPr>
+        <w:t xml:space="preserve">Designed algorithm to parse object detection results and retrieve a relevant </w:t>
+      </w:r>
+      <w:proofErr w:type="spellStart"/>
+      <w:r>
+        <w:rPr>
+          <w:rStyle w:val="Strong"/>
+          <w:rFonts w:ascii="Trebuchet MS" w:hAnsi="Trebuchet MS"/>
+          <w:b w:val="0"/>
+        </w:rPr>
+        <w:t>Bitmoji</w:t>
+      </w:r>
+      <w:proofErr w:type="spellEnd"/>
+      <w:r>
+        <w:rPr>
+          <w:rStyle w:val="Strong"/>
+          <w:rFonts w:ascii="Trebuchet MS" w:hAnsi="Trebuchet MS"/>
+          <w:b w:val="0"/>
+        </w:rPr>
+        <w:t xml:space="preserve"> with </w:t>
+      </w:r>
+      <w:proofErr w:type="spellStart"/>
+      <w:r>
+        <w:rPr>
+          <w:rStyle w:val="Strong"/>
+          <w:rFonts w:ascii="Trebuchet MS" w:hAnsi="Trebuchet MS"/>
           <w:b w:val="0"/>
         </w:rPr>
         <w:t>SnapKit</w:t>
       </w:r>
-      <w:r>
-        <w:rPr>
-          <w:rStyle w:val="Strong"/>
+      <w:proofErr w:type="spellEnd"/>
+      <w:r>
+        <w:rPr>
+          <w:rStyle w:val="Strong"/>
+          <w:rFonts w:ascii="Trebuchet MS" w:hAnsi="Trebuchet MS"/>
           <w:b w:val="0"/>
         </w:rPr>
         <w:t xml:space="preserve"> API </w:t>
@@ -648,57 +1169,7 @@
     <w:p>
       <w:pPr>
         <w:rPr>
-          <w:rStyle w:val="Strong"/>
-          <w:b w:val="0"/>
-          <w:sz w:val="22"/>
-          <w:szCs w:val="22"/>
-        </w:rPr>
-      </w:pPr>
-      <w:hyperlink r:id="rId10" w:history="1">
-        <w:r>
-          <w:rPr>
-            <w:rStyle w:val="Hyperlink"/>
-            <w:color w:val="auto"/>
-            <w:sz w:val="22"/>
-            <w:szCs w:val="22"/>
-            <w:u w:val="none"/>
-          </w:rPr>
-          <w:t>Discord Bot (Personal Projects)</w:t>
-        </w:r>
-      </w:hyperlink>
-      <w:r>
-        <w:rPr>
-          <w:rStyle w:val="Strong"/>
-          <w:b w:val="0"/>
-          <w:sz w:val="22"/>
-          <w:szCs w:val="22"/>
-        </w:rPr>
-        <w:t xml:space="preserve">                                                                                  December 2018</w:t>
-      </w:r>
-    </w:p>
-    <w:p>
-      <w:pPr>
-        <w:pStyle w:val="ListParagraph"/>
-        <w:numPr>
-          <w:ilvl w:val="0"/>
-          <w:numId w:val="3"/>
-        </w:numPr>
-        <w:rPr>
-          <w:rStyle w:val="Strong"/>
-          <w:b w:val="0"/>
-        </w:rPr>
-      </w:pPr>
-      <w:r>
-        <w:rPr>
-          <w:rStyle w:val="Strong"/>
-          <w:b w:val="0"/>
-        </w:rPr>
-        <w:t>Created a Discord bot to act as a middle man for two people sharing private information with JavaScript</w:t>
-      </w:r>
-    </w:p>
-    <w:p>
-      <w:pPr>
-        <w:rPr>
+          <w:rFonts w:ascii="Trebuchet MS" w:hAnsi="Trebuchet MS"/>
           <w:sz w:val="8"/>
           <w:szCs w:val="8"/>
         </w:rPr>
@@ -706,161 +1177,206 @@
     </w:p>
     <w:p>
       <w:pPr>
-        <w:rPr>
-          <w:bCs/>
+        <w:ind w:firstLine="720"/>
+        <w:rPr>
+          <w:rFonts w:ascii="Trebuchet MS" w:hAnsi="Trebuchet MS"/>
+          <w:sz w:val="8"/>
+          <w:szCs w:val="8"/>
+        </w:rPr>
+      </w:pPr>
+    </w:p>
+    <w:p>
+      <w:pPr>
+        <w:rPr>
+          <w:rFonts w:ascii="Trebuchet MS" w:hAnsi="Trebuchet MS"/>
           <w:color w:val="39AFDC" w:themeColor="text2" w:themeTint="80"/>
         </w:rPr>
       </w:pPr>
       <w:r>
         <w:rPr>
+          <w:rFonts w:ascii="Trebuchet MS" w:hAnsi="Trebuchet MS"/>
           <w:color w:val="39AFDC" w:themeColor="text2" w:themeTint="80"/>
           <w:sz w:val="32"/>
           <w:szCs w:val="32"/>
         </w:rPr>
-        <w:t>Programs Attended</w:t>
-      </w:r>
-    </w:p>
-    <w:p>
-      <w:pPr>
-        <w:rPr>
-          <w:sz w:val="22"/>
-          <w:szCs w:val="22"/>
-        </w:rPr>
-      </w:pPr>
-      <w:r>
-        <w:rPr>
-          <w:b/>
-          <w:sz w:val="22"/>
-          <w:szCs w:val="22"/>
-        </w:rPr>
-        <w:t xml:space="preserve">SPIS </w:t>
-      </w:r>
-      <w:r>
-        <w:rPr>
-          <w:sz w:val="22"/>
-          <w:szCs w:val="22"/>
-        </w:rPr>
-        <w:t>(Summer Program for Incoming Students)</w:t>
-      </w:r>
-      <w:r>
-        <w:rPr>
-          <w:b/>
-          <w:sz w:val="22"/>
-          <w:szCs w:val="22"/>
-        </w:rPr>
-        <w:t xml:space="preserve">                                      </w:t>
-      </w:r>
-      <w:r>
-        <w:rPr>
-          <w:sz w:val="22"/>
-          <w:szCs w:val="22"/>
-        </w:rPr>
-        <w:t>August 2018 – September 2018</w:t>
-      </w:r>
-    </w:p>
-    <w:p>
-      <w:pPr>
-        <w:pStyle w:val="ListParagraph"/>
-        <w:numPr>
-          <w:ilvl w:val="0"/>
-          <w:numId w:val="3"/>
-        </w:numPr>
-      </w:pPr>
-      <w:r>
-        <w:t>Learned first order Markov chain models to build a functional natural language processing API</w:t>
-      </w:r>
-    </w:p>
-    <w:p>
-      <w:pPr>
-        <w:pStyle w:val="ListParagraph"/>
-        <w:numPr>
-          <w:ilvl w:val="0"/>
-          <w:numId w:val="3"/>
-        </w:numPr>
-      </w:pPr>
-      <w:r>
-        <w:t>Used Python’</w:t>
-      </w:r>
-      <w:r>
-        <w:t xml:space="preserve">s BeautifulSoup library to </w:t>
-      </w:r>
-      <w:r>
-        <w:t xml:space="preserve">scrape information from campus dining halls </w:t>
-      </w:r>
-      <w:r>
-        <w:t>into pandas dataframes</w:t>
-      </w:r>
-      <w:r>
-        <w:t xml:space="preserve"> </w:t>
-      </w:r>
-    </w:p>
-    <w:p>
-      <w:pPr>
-        <w:ind w:firstLine="720"/>
-        <w:rPr>
-          <w:sz w:val="8"/>
-          <w:szCs w:val="8"/>
-        </w:rPr>
-      </w:pPr>
-    </w:p>
-    <w:p>
-      <w:pPr>
-        <w:rPr>
-          <w:color w:val="39AFDC" w:themeColor="text2" w:themeTint="80"/>
-        </w:rPr>
-      </w:pPr>
-      <w:r>
-        <w:rPr>
-          <w:color w:val="39AFDC" w:themeColor="text2" w:themeTint="80"/>
-          <w:sz w:val="32"/>
-          <w:szCs w:val="32"/>
-        </w:rPr>
         <w:t>Technical Skills</w:t>
       </w:r>
     </w:p>
     <w:p>
-      <w:r>
-        <w:rPr>
+      <w:pPr>
+        <w:rPr>
+          <w:rFonts w:ascii="Trebuchet MS" w:hAnsi="Trebuchet MS"/>
+        </w:rPr>
+      </w:pPr>
+      <w:r>
+        <w:rPr>
+          <w:rFonts w:ascii="Trebuchet MS" w:hAnsi="Trebuchet MS"/>
           <w:sz w:val="22"/>
           <w:szCs w:val="22"/>
         </w:rPr>
         <w:t xml:space="preserve">Programming Languages: </w:t>
       </w:r>
       <w:r>
-        <w:t>JavaScript, Python, Java, C++</w:t>
-      </w:r>
-    </w:p>
-    <w:p>
-      <w:r>
-        <w:rPr>
-          <w:sz w:val="22"/>
-          <w:szCs w:val="22"/>
-        </w:rPr>
-        <w:t xml:space="preserve">Frameworks: </w:t>
-      </w:r>
-      <w:r>
-        <w:t>Android, React</w:t>
-      </w:r>
-    </w:p>
-    <w:p>
-      <w:r>
-        <w:rPr>
+        <w:rPr>
+          <w:rFonts w:ascii="Trebuchet MS" w:hAnsi="Trebuchet MS"/>
+        </w:rPr>
+        <w:t xml:space="preserve">JavaScript, Python, Java, </w:t>
+      </w:r>
+      <w:r>
+        <w:rPr>
+          <w:rFonts w:ascii="Trebuchet MS" w:hAnsi="Trebuchet MS"/>
+        </w:rPr>
+        <w:t>C/</w:t>
+      </w:r>
+      <w:r>
+        <w:rPr>
+          <w:rFonts w:ascii="Trebuchet MS" w:hAnsi="Trebuchet MS"/>
+        </w:rPr>
+        <w:t>C++</w:t>
+      </w:r>
+    </w:p>
+    <w:p>
+      <w:pPr>
+        <w:rPr>
+          <w:rFonts w:ascii="Trebuchet MS" w:hAnsi="Trebuchet MS"/>
+        </w:rPr>
+      </w:pPr>
+      <w:r>
+        <w:rPr>
+          <w:rFonts w:ascii="Trebuchet MS" w:hAnsi="Trebuchet MS"/>
+          <w:sz w:val="22"/>
+          <w:szCs w:val="22"/>
+        </w:rPr>
+        <w:t>Frameworks</w:t>
+      </w:r>
+      <w:r>
+        <w:rPr>
+          <w:rFonts w:ascii="Trebuchet MS" w:hAnsi="Trebuchet MS"/>
+          <w:sz w:val="22"/>
+          <w:szCs w:val="22"/>
+        </w:rPr>
+        <w:t>/Libraries</w:t>
+      </w:r>
+      <w:r>
+        <w:rPr>
+          <w:rFonts w:ascii="Trebuchet MS" w:hAnsi="Trebuchet MS"/>
+          <w:sz w:val="22"/>
+          <w:szCs w:val="22"/>
+        </w:rPr>
+        <w:t>/Tools</w:t>
+      </w:r>
+      <w:r>
+        <w:rPr>
+          <w:rFonts w:ascii="Trebuchet MS" w:hAnsi="Trebuchet MS"/>
+          <w:sz w:val="22"/>
+          <w:szCs w:val="22"/>
+        </w:rPr>
+        <w:t xml:space="preserve">: </w:t>
+      </w:r>
+      <w:r>
+        <w:rPr>
+          <w:rFonts w:ascii="Trebuchet MS" w:hAnsi="Trebuchet MS"/>
+        </w:rPr>
+        <w:t>React</w:t>
+      </w:r>
+      <w:r>
+        <w:rPr>
+          <w:rFonts w:ascii="Trebuchet MS" w:hAnsi="Trebuchet MS"/>
+        </w:rPr>
+        <w:t>, Node.js, Angular</w:t>
+      </w:r>
+      <w:r>
+        <w:rPr>
+          <w:rFonts w:ascii="Trebuchet MS" w:hAnsi="Trebuchet MS"/>
+        </w:rPr>
+        <w:t>JS</w:t>
+      </w:r>
+      <w:r>
+        <w:rPr>
+          <w:rFonts w:ascii="Trebuchet MS" w:hAnsi="Trebuchet MS"/>
+        </w:rPr>
+        <w:t xml:space="preserve">, </w:t>
+      </w:r>
+      <w:r>
+        <w:rPr>
+          <w:rFonts w:ascii="Trebuchet MS" w:hAnsi="Trebuchet MS"/>
+        </w:rPr>
+        <w:t>jQuery</w:t>
+      </w:r>
+      <w:r>
+        <w:rPr>
+          <w:rFonts w:ascii="Trebuchet MS" w:hAnsi="Trebuchet MS"/>
+        </w:rPr>
+        <w:t xml:space="preserve">, </w:t>
+      </w:r>
+      <w:r>
+        <w:rPr>
+          <w:rFonts w:ascii="Trebuchet MS" w:hAnsi="Trebuchet MS"/>
+        </w:rPr>
+        <w:t>Androi</w:t>
+      </w:r>
+      <w:r>
+        <w:rPr>
+          <w:rFonts w:ascii="Trebuchet MS" w:hAnsi="Trebuchet MS"/>
+        </w:rPr>
+        <w:t>d</w:t>
+      </w:r>
+      <w:r>
+        <w:rPr>
+          <w:rFonts w:ascii="Trebuchet MS" w:hAnsi="Trebuchet MS"/>
+        </w:rPr>
+        <w:t>, Keras, SQL</w:t>
+      </w:r>
+      <w:r>
+        <w:rPr>
+          <w:rFonts w:ascii="Trebuchet MS" w:hAnsi="Trebuchet MS"/>
+        </w:rPr>
+        <w:t>, Unix</w:t>
+      </w:r>
+      <w:r>
+        <w:rPr>
+          <w:rFonts w:ascii="Trebuchet MS" w:hAnsi="Trebuchet MS"/>
+        </w:rPr>
+        <w:t>, Docker, Git</w:t>
+      </w:r>
+    </w:p>
+    <w:p>
+      <w:pPr>
+        <w:rPr>
+          <w:rFonts w:ascii="Trebuchet MS" w:hAnsi="Trebuchet MS"/>
+        </w:rPr>
+      </w:pPr>
+      <w:r>
+        <w:rPr>
+          <w:rFonts w:ascii="Trebuchet MS" w:hAnsi="Trebuchet MS"/>
           <w:sz w:val="22"/>
           <w:szCs w:val="22"/>
         </w:rPr>
         <w:t>Interests</w:t>
       </w:r>
       <w:r>
-        <w:t>: Computer Science Engineering Society (CSES), IEEE, W</w:t>
-      </w:r>
-      <w:r>
-        <w:t xml:space="preserve">omen </w:t>
-      </w:r>
-      <w:r>
-        <w:t>in</w:t>
-      </w:r>
-      <w:r>
-        <w:t xml:space="preserve"> Computing (WIC)</w:t>
+        <w:rPr>
+          <w:rFonts w:ascii="Trebuchet MS" w:hAnsi="Trebuchet MS"/>
+        </w:rPr>
+        <w:t xml:space="preserve">: Computer Science Engineering Society (CSES), </w:t>
+      </w:r>
+      <w:r>
+        <w:rPr>
+          <w:rFonts w:ascii="Trebuchet MS" w:hAnsi="Trebuchet MS"/>
+        </w:rPr>
+        <w:t>IEEE</w:t>
+      </w:r>
+      <w:r>
+        <w:rPr>
+          <w:rFonts w:ascii="Trebuchet MS" w:hAnsi="Trebuchet MS"/>
+        </w:rPr>
+        <w:t>, Women in Computing (WIC)</w:t>
+      </w:r>
+      <w:r>
+        <w:rPr>
+          <w:rFonts w:ascii="Trebuchet MS" w:hAnsi="Trebuchet MS"/>
+        </w:rPr>
+        <w:t xml:space="preserve">, and ACM </w:t>
       </w:r>
     </w:p>
     <w:sectPr>
@@ -1014,6 +1530,121 @@
 <file path=word/numbering.xml><?xml version="1.0" encoding="utf-8"?>
 <w:numbering xmlns:wpc="http://schemas.microsoft.com/office/word/2010/wordprocessingCanvas" xmlns:cx="http://schemas.microsoft.com/office/drawing/2014/chartex" xmlns:cx1="http://schemas.microsoft.com/office/drawing/2015/9/8/chartex" xmlns:cx2="http://schemas.microsoft.com/office/drawing/2015/10/21/chartex" xmlns:cx3="http://schemas.microsoft.com/office/drawing/2016/5/9/chartex" xmlns:cx4="http://schemas.microsoft.com/office/drawing/2016/5/10/chartex" xmlns:cx5="http://schemas.microsoft.com/office/drawing/2016/5/11/chartex" xmlns:cx6="http://schemas.microsoft.com/office/drawing/2016/5/12/chartex" xmlns:cx7="http://schemas.microsoft.com/office/drawing/2016/5/13/chartex" xmlns:cx8="http://schemas.microsoft.com/office/drawing/2016/5/14/chartex" xmlns:mc="http://schemas.openxmlformats.org/markup-compatibility/2006" xmlns:aink="http://schemas.microsoft.com/office/drawing/2016/ink" xmlns:am3d="http://schemas.microsoft.com/office/drawing/2017/model3d" xmlns:o="urn:schemas-microsoft-com:office:office" xmlns:r="http://schemas.openxmlformats.org/officeDocument/2006/relationships" xmlns:m="http://schemas.openxmlformats.org/officeDocument/2006/math" xmlns:v="urn:schemas-microsoft-com:vml" xmlns:wp14="http://schemas.microsoft.com/office/word/2010/wordprocessingDrawing" xmlns:wp="http://schemas.openxmlformats.org/drawingml/2006/wordprocessingDrawing" xmlns:w10="urn:schemas-microsoft-com:office:word" xmlns:w="http://schemas.openxmlformats.org/wordprocessingml/2006/main" xmlns:w14="http://schemas.microsoft.com/office/word/2010/wordml" xmlns:w15="http://schemas.microsoft.com/office/word/2012/wordml" xmlns:w16cid="http://schemas.microsoft.com/office/word/2016/wordml/cid" xmlns:w16se="http://schemas.microsoft.com/office/word/2015/wordml/symex" xmlns:wpg="http://schemas.microsoft.com/office/word/2010/wordprocessingGroup" xmlns:wpi="http://schemas.microsoft.com/office/word/2010/wordprocessingInk" xmlns:wne="http://schemas.microsoft.com/office/word/2006/wordml" xmlns:wps="http://schemas.microsoft.com/office/word/2010/wordprocessingShape" mc:Ignorable="w14 w15 w16se w16cid wp14">
   <w:abstractNum w:abstractNumId="0" w15:restartNumberingAfterBreak="0">
+    <w:nsid w:val="045F5395"/>
+    <w:multiLevelType w:val="hybridMultilevel"/>
+    <w:tmpl w:val="A9081C5A"/>
+    <w:lvl w:ilvl="0" w:tplc="2016345C">
+      <w:start w:val="1"/>
+      <w:numFmt w:val="bullet"/>
+      <w:lvlText w:val=""/>
+      <w:lvlJc w:val="left"/>
+      <w:pPr>
+        <w:ind w:left="360" w:hanging="360"/>
+      </w:pPr>
+      <w:rPr>
+        <w:rFonts w:ascii="Symbol" w:hAnsi="Symbol" w:hint="default"/>
+        <w:sz w:val="19"/>
+        <w:szCs w:val="19"/>
+      </w:rPr>
+    </w:lvl>
+    <w:lvl w:ilvl="1" w:tplc="04090003" w:tentative="1">
+      <w:start w:val="1"/>
+      <w:numFmt w:val="bullet"/>
+      <w:lvlText w:val="o"/>
+      <w:lvlJc w:val="left"/>
+      <w:pPr>
+        <w:ind w:left="1080" w:hanging="360"/>
+      </w:pPr>
+      <w:rPr>
+        <w:rFonts w:ascii="Courier New" w:hAnsi="Courier New" w:cs="Courier New" w:hint="default"/>
+      </w:rPr>
+    </w:lvl>
+    <w:lvl w:ilvl="2" w:tplc="04090005" w:tentative="1">
+      <w:start w:val="1"/>
+      <w:numFmt w:val="bullet"/>
+      <w:lvlText w:val=""/>
+      <w:lvlJc w:val="left"/>
+      <w:pPr>
+        <w:ind w:left="1800" w:hanging="360"/>
+      </w:pPr>
+      <w:rPr>
+        <w:rFonts w:ascii="Wingdings" w:hAnsi="Wingdings" w:hint="default"/>
+      </w:rPr>
+    </w:lvl>
+    <w:lvl w:ilvl="3" w:tplc="04090001" w:tentative="1">
+      <w:start w:val="1"/>
+      <w:numFmt w:val="bullet"/>
+      <w:lvlText w:val=""/>
+      <w:lvlJc w:val="left"/>
+      <w:pPr>
+        <w:ind w:left="2520" w:hanging="360"/>
+      </w:pPr>
+      <w:rPr>
+        <w:rFonts w:ascii="Symbol" w:hAnsi="Symbol" w:hint="default"/>
+      </w:rPr>
+    </w:lvl>
+    <w:lvl w:ilvl="4" w:tplc="04090003" w:tentative="1">
+      <w:start w:val="1"/>
+      <w:numFmt w:val="bullet"/>
+      <w:lvlText w:val="o"/>
+      <w:lvlJc w:val="left"/>
+      <w:pPr>
+        <w:ind w:left="3240" w:hanging="360"/>
+      </w:pPr>
+      <w:rPr>
+        <w:rFonts w:ascii="Courier New" w:hAnsi="Courier New" w:cs="Courier New" w:hint="default"/>
+      </w:rPr>
+    </w:lvl>
+    <w:lvl w:ilvl="5" w:tplc="04090005" w:tentative="1">
+      <w:start w:val="1"/>
+      <w:numFmt w:val="bullet"/>
+      <w:lvlText w:val=""/>
+      <w:lvlJc w:val="left"/>
+      <w:pPr>
+        <w:ind w:left="3960" w:hanging="360"/>
+      </w:pPr>
+      <w:rPr>
+        <w:rFonts w:ascii="Wingdings" w:hAnsi="Wingdings" w:hint="default"/>
+      </w:rPr>
+    </w:lvl>
+    <w:lvl w:ilvl="6" w:tplc="04090001" w:tentative="1">
+      <w:start w:val="1"/>
+      <w:numFmt w:val="bullet"/>
+      <w:lvlText w:val=""/>
+      <w:lvlJc w:val="left"/>
+      <w:pPr>
+        <w:ind w:left="4680" w:hanging="360"/>
+      </w:pPr>
+      <w:rPr>
+        <w:rFonts w:ascii="Symbol" w:hAnsi="Symbol" w:hint="default"/>
+      </w:rPr>
+    </w:lvl>
+    <w:lvl w:ilvl="7" w:tplc="04090003" w:tentative="1">
+      <w:start w:val="1"/>
+      <w:numFmt w:val="bullet"/>
+      <w:lvlText w:val="o"/>
+      <w:lvlJc w:val="left"/>
+      <w:pPr>
+        <w:ind w:left="5400" w:hanging="360"/>
+      </w:pPr>
+      <w:rPr>
+        <w:rFonts w:ascii="Courier New" w:hAnsi="Courier New" w:cs="Courier New" w:hint="default"/>
+      </w:rPr>
+    </w:lvl>
+    <w:lvl w:ilvl="8" w:tplc="04090005" w:tentative="1">
+      <w:start w:val="1"/>
+      <w:numFmt w:val="bullet"/>
+      <w:lvlText w:val=""/>
+      <w:lvlJc w:val="left"/>
+      <w:pPr>
+        <w:ind w:left="6120" w:hanging="360"/>
+      </w:pPr>
+      <w:rPr>
+        <w:rFonts w:ascii="Wingdings" w:hAnsi="Wingdings" w:hint="default"/>
+      </w:rPr>
+    </w:lvl>
+  </w:abstractNum>
+  <w:abstractNum w:abstractNumId="1" w15:restartNumberingAfterBreak="0">
     <w:nsid w:val="39146724"/>
     <w:multiLevelType w:val="hybridMultilevel"/>
     <w:tmpl w:val="8FCE5422"/>
@@ -1126,7 +1757,7 @@
       </w:rPr>
     </w:lvl>
   </w:abstractNum>
-  <w:abstractNum w:abstractNumId="1" w15:restartNumberingAfterBreak="0">
+  <w:abstractNum w:abstractNumId="2" w15:restartNumberingAfterBreak="0">
     <w:nsid w:val="50185DB7"/>
     <w:multiLevelType w:val="hybridMultilevel"/>
     <w:tmpl w:val="C0CE32C4"/>
@@ -1239,7 +1870,7 @@
       </w:rPr>
     </w:lvl>
   </w:abstractNum>
-  <w:abstractNum w:abstractNumId="2" w15:restartNumberingAfterBreak="0">
+  <w:abstractNum w:abstractNumId="3" w15:restartNumberingAfterBreak="0">
     <w:nsid w:val="5D4C66AE"/>
     <w:multiLevelType w:val="hybridMultilevel"/>
     <w:tmpl w:val="8786932E"/>
@@ -1353,13 +1984,16 @@
     </w:lvl>
   </w:abstractNum>
   <w:num w:numId="1">
-    <w:abstractNumId w:val="0"/>
+    <w:abstractNumId w:val="1"/>
   </w:num>
   <w:num w:numId="2">
-    <w:abstractNumId w:val="1"/>
+    <w:abstractNumId w:val="2"/>
   </w:num>
   <w:num w:numId="3">
-    <w:abstractNumId w:val="2"/>
+    <w:abstractNumId w:val="3"/>
+  </w:num>
+  <w:num w:numId="4">
+    <w:abstractNumId w:val="0"/>
   </w:num>
 </w:numbering>
 </file>
@@ -1445,7 +2079,7 @@
     <w:lsdException w:name="List Number 3" w:semiHidden="1" w:unhideWhenUsed="1"/>
     <w:lsdException w:name="List Number 4" w:semiHidden="1" w:unhideWhenUsed="1"/>
     <w:lsdException w:name="List Number 5" w:semiHidden="1" w:unhideWhenUsed="1"/>
-    <w:lsdException w:name="Title" w:uiPriority="4" w:qFormat="1"/>
+    <w:lsdException w:name="Title" w:uiPriority="6" w:qFormat="1"/>
     <w:lsdException w:name="Closing" w:semiHidden="1" w:unhideWhenUsed="1"/>
     <w:lsdException w:name="Signature" w:semiHidden="1" w:unhideWhenUsed="1"/>
     <w:lsdException w:name="Default Paragraph Font" w:semiHidden="1" w:uiPriority="1" w:unhideWhenUsed="1"/>
@@ -1459,7 +2093,7 @@
     <w:lsdException w:name="Message Header" w:semiHidden="1" w:unhideWhenUsed="1"/>
     <w:lsdException w:name="Subtitle" w:semiHidden="1" w:uiPriority="5" w:unhideWhenUsed="1" w:qFormat="1"/>
     <w:lsdException w:name="Salutation" w:semiHidden="1" w:unhideWhenUsed="1"/>
-    <w:lsdException w:name="Date" w:semiHidden="1" w:unhideWhenUsed="1" w:qFormat="1"/>
+    <w:lsdException w:name="Date" w:semiHidden="1" w:uiPriority="6" w:unhideWhenUsed="1" w:qFormat="1"/>
     <w:lsdException w:name="Body Text First Indent" w:semiHidden="1" w:unhideWhenUsed="1"/>
     <w:lsdException w:name="Body Text First Indent 2" w:semiHidden="1" w:unhideWhenUsed="1"/>
     <w:lsdException w:name="Note Heading" w:semiHidden="1" w:unhideWhenUsed="1"/>
@@ -1470,7 +2104,7 @@
     <w:lsdException w:name="Block Text" w:semiHidden="1" w:unhideWhenUsed="1"/>
     <w:lsdException w:name="Hyperlink" w:semiHidden="1" w:unhideWhenUsed="1"/>
     <w:lsdException w:name="FollowedHyperlink" w:semiHidden="1" w:unhideWhenUsed="1"/>
-    <w:lsdException w:name="Strong" w:semiHidden="1" w:uiPriority="22" w:unhideWhenUsed="1" w:qFormat="1"/>
+    <w:lsdException w:name="Strong" w:semiHidden="1" w:uiPriority="6" w:unhideWhenUsed="1" w:qFormat="1"/>
     <w:lsdException w:name="Emphasis" w:semiHidden="1" w:uiPriority="20" w:unhideWhenUsed="1" w:qFormat="1"/>
     <w:lsdException w:name="Document Map" w:semiHidden="1" w:unhideWhenUsed="1"/>
     <w:lsdException w:name="Plain Text" w:semiHidden="1" w:unhideWhenUsed="1"/>
@@ -2060,7 +2694,7 @@
     <w:basedOn w:val="DefaultParagraphFont"/>
     <w:uiPriority w:val="99"/>
     <w:unhideWhenUsed/>
-    <w:rsid w:val="001370C5"/>
+    <w:rsid w:val="005721E7"/>
     <w:rPr>
       <w:color w:val="0089C1" w:themeColor="hyperlink"/>
       <w:u w:val="single"/>
@@ -2072,7 +2706,7 @@
     <w:uiPriority w:val="99"/>
     <w:semiHidden/>
     <w:unhideWhenUsed/>
-    <w:rsid w:val="001370C5"/>
+    <w:rsid w:val="005721E7"/>
     <w:rPr>
       <w:color w:val="605E5C"/>
       <w:shd w:val="clear" w:color="auto" w:fill="E1DFDD"/>
@@ -2358,4 +2992,16 @@
   <we:bindings/>
   <we:snapshot xmlns:r="http://schemas.openxmlformats.org/officeDocument/2006/relationships"/>
 </we:webextension>
+</file>
+
+<file path=customXml/item1.xml><?xml version="1.0" encoding="utf-8"?>
+<b:Sources xmlns:b="http://schemas.openxmlformats.org/officeDocument/2006/bibliography" xmlns="http://schemas.openxmlformats.org/officeDocument/2006/bibliography" SelectedStyle="\APASixthEditionOfficeOnline.xsl" StyleName="APA" Version="6"/>
+</file>
+
+<file path=customXml/itemProps1.xml><?xml version="1.0" encoding="utf-8"?>
+<ds:datastoreItem xmlns:ds="http://schemas.openxmlformats.org/officeDocument/2006/customXml" ds:itemID="{73D7C019-A026-4651-B1E3-EBBDBC8A60BD}">
+  <ds:schemaRefs>
+    <ds:schemaRef ds:uri="http://schemas.openxmlformats.org/officeDocument/2006/bibliography"/>
+  </ds:schemaRefs>
+</ds:datastoreItem>
 </file>
</xml_diff>

<commit_message>
Updated for amazon internship
</commit_message>
<xml_diff>
--- a/Resume.docx
+++ b/Resume.docx
@@ -1,6 +1,6 @@
 
 <file path=word/document.xml><?xml version="1.0" encoding="utf-8"?>
-<w:document xmlns:wpc="http://schemas.microsoft.com/office/word/2010/wordprocessingCanvas" xmlns:cx="http://schemas.microsoft.com/office/drawing/2014/chartex" xmlns:cx1="http://schemas.microsoft.com/office/drawing/2015/9/8/chartex" xmlns:cx2="http://schemas.microsoft.com/office/drawing/2015/10/21/chartex" xmlns:cx3="http://schemas.microsoft.com/office/drawing/2016/5/9/chartex" xmlns:cx4="http://schemas.microsoft.com/office/drawing/2016/5/10/chartex" xmlns:cx5="http://schemas.microsoft.com/office/drawing/2016/5/11/chartex" xmlns:cx6="http://schemas.microsoft.com/office/drawing/2016/5/12/chartex" xmlns:cx7="http://schemas.microsoft.com/office/drawing/2016/5/13/chartex" xmlns:cx8="http://schemas.microsoft.com/office/drawing/2016/5/14/chartex" xmlns:mc="http://schemas.openxmlformats.org/markup-compatibility/2006" xmlns:aink="http://schemas.microsoft.com/office/drawing/2016/ink" xmlns:am3d="http://schemas.microsoft.com/office/drawing/2017/model3d" xmlns:o="urn:schemas-microsoft-com:office:office" xmlns:r="http://schemas.openxmlformats.org/officeDocument/2006/relationships" xmlns:m="http://schemas.openxmlformats.org/officeDocument/2006/math" xmlns:v="urn:schemas-microsoft-com:vml" xmlns:wp14="http://schemas.microsoft.com/office/word/2010/wordprocessingDrawing" xmlns:wp="http://schemas.openxmlformats.org/drawingml/2006/wordprocessingDrawing" xmlns:w10="urn:schemas-microsoft-com:office:word" xmlns:w="http://schemas.openxmlformats.org/wordprocessingml/2006/main" xmlns:w14="http://schemas.microsoft.com/office/word/2010/wordml" xmlns:w15="http://schemas.microsoft.com/office/word/2012/wordml" xmlns:w16cid="http://schemas.microsoft.com/office/word/2016/wordml/cid" xmlns:w16se="http://schemas.microsoft.com/office/word/2015/wordml/symex" xmlns:wpg="http://schemas.microsoft.com/office/word/2010/wordprocessingGroup" xmlns:wpi="http://schemas.microsoft.com/office/word/2010/wordprocessingInk" xmlns:wne="http://schemas.microsoft.com/office/word/2006/wordml" xmlns:wps="http://schemas.microsoft.com/office/word/2010/wordprocessingShape" mc:Ignorable="w14 w15 w16se w16cid wp14">
+<w:document xmlns:wpc="http://schemas.microsoft.com/office/word/2010/wordprocessingCanvas" xmlns:cx="http://schemas.microsoft.com/office/drawing/2014/chartex" xmlns:cx1="http://schemas.microsoft.com/office/drawing/2015/9/8/chartex" xmlns:cx2="http://schemas.microsoft.com/office/drawing/2015/10/21/chartex" xmlns:cx3="http://schemas.microsoft.com/office/drawing/2016/5/9/chartex" xmlns:cx4="http://schemas.microsoft.com/office/drawing/2016/5/10/chartex" xmlns:cx5="http://schemas.microsoft.com/office/drawing/2016/5/11/chartex" xmlns:cx6="http://schemas.microsoft.com/office/drawing/2016/5/12/chartex" xmlns:cx7="http://schemas.microsoft.com/office/drawing/2016/5/13/chartex" xmlns:cx8="http://schemas.microsoft.com/office/drawing/2016/5/14/chartex" xmlns:mc="http://schemas.openxmlformats.org/markup-compatibility/2006" xmlns:aink="http://schemas.microsoft.com/office/drawing/2016/ink" xmlns:am3d="http://schemas.microsoft.com/office/drawing/2017/model3d" xmlns:o="urn:schemas-microsoft-com:office:office" xmlns:r="http://schemas.openxmlformats.org/officeDocument/2006/relationships" xmlns:m="http://schemas.openxmlformats.org/officeDocument/2006/math" xmlns:v="urn:schemas-microsoft-com:vml" xmlns:wp14="http://schemas.microsoft.com/office/word/2010/wordprocessingDrawing" xmlns:wp="http://schemas.openxmlformats.org/drawingml/2006/wordprocessingDrawing" xmlns:w10="urn:schemas-microsoft-com:office:word" xmlns:w="http://schemas.openxmlformats.org/wordprocessingml/2006/main" xmlns:w14="http://schemas.microsoft.com/office/word/2010/wordml" xmlns:w15="http://schemas.microsoft.com/office/word/2012/wordml" xmlns:w16cex="http://schemas.microsoft.com/office/word/2018/wordml/cex" xmlns:w16cid="http://schemas.microsoft.com/office/word/2016/wordml/cid" xmlns:w16="http://schemas.microsoft.com/office/word/2018/wordml" xmlns:w16se="http://schemas.microsoft.com/office/word/2015/wordml/symex" xmlns:wpg="http://schemas.microsoft.com/office/word/2010/wordprocessingGroup" xmlns:wpi="http://schemas.microsoft.com/office/word/2010/wordprocessingInk" xmlns:wne="http://schemas.microsoft.com/office/word/2006/wordml" xmlns:wps="http://schemas.microsoft.com/office/word/2010/wordprocessingShape" mc:Ignorable="w14 w15 w16se w16cid w16 w16cex wp14">
   <w:body>
     <w:p>
       <w:pPr>
@@ -40,30 +40,20 @@
         <w:pStyle w:val="ContactInfo"/>
         <w:rPr>
           <w:rFonts w:ascii="Trebuchet MS" w:hAnsi="Trebuchet MS"/>
-          <w:sz w:val="16"/>
-          <w:szCs w:val="16"/>
-        </w:rPr>
-      </w:pPr>
-    </w:p>
-    <w:p>
-      <w:pPr>
-        <w:pStyle w:val="ContactInfo"/>
-        <w:rPr>
-          <w:rFonts w:ascii="Trebuchet MS" w:hAnsi="Trebuchet MS"/>
           <w:color w:val="39AFDC" w:themeColor="text2" w:themeTint="80"/>
+          <w:sz w:val="30"/>
+          <w:szCs w:val="30"/>
         </w:rPr>
       </w:pPr>
       <w:r>
         <w:rPr>
           <w:rFonts w:ascii="Trebuchet MS" w:hAnsi="Trebuchet MS"/>
           <w:color w:val="39AFDC" w:themeColor="text2" w:themeTint="80"/>
-          <w:sz w:val="32"/>
-          <w:szCs w:val="32"/>
+          <w:sz w:val="30"/>
+          <w:szCs w:val="30"/>
         </w:rPr>
         <w:t>Experience</w:t>
       </w:r>
-      <w:bookmarkStart w:id="0" w:name="_GoBack"/>
-      <w:bookmarkEnd w:id="0"/>
     </w:p>
     <w:p>
       <w:pPr>
@@ -81,7 +71,7 @@
           <w:sz w:val="22"/>
           <w:szCs w:val="22"/>
         </w:rPr>
-        <w:t>Backend Software Developer Intern</w:t>
+        <w:t>Software Development Engineer Intern</w:t>
       </w:r>
       <w:r>
         <w:rPr>
@@ -105,7 +95,31 @@
           <w:sz w:val="22"/>
           <w:szCs w:val="22"/>
         </w:rPr>
-        <w:t>June 2019 – September 2019</w:t>
+        <w:tab/>
+      </w:r>
+      <w:r>
+        <w:rPr>
+          <w:rFonts w:ascii="Trebuchet MS" w:hAnsi="Trebuchet MS"/>
+          <w:sz w:val="22"/>
+          <w:szCs w:val="22"/>
+        </w:rPr>
+        <w:t xml:space="preserve">   </w:t>
+      </w:r>
+      <w:r>
+        <w:rPr>
+          <w:rFonts w:ascii="Trebuchet MS" w:hAnsi="Trebuchet MS"/>
+          <w:sz w:val="22"/>
+          <w:szCs w:val="22"/>
+        </w:rPr>
+        <w:t>June 20</w:t>
+      </w:r>
+      <w:r>
+        <w:rPr>
+          <w:rFonts w:ascii="Trebuchet MS" w:hAnsi="Trebuchet MS"/>
+          <w:sz w:val="22"/>
+          <w:szCs w:val="22"/>
+        </w:rPr>
+        <w:t>20 - Present</w:t>
       </w:r>
     </w:p>
     <w:p>
@@ -128,25 +142,19 @@
           <w:sz w:val="22"/>
           <w:szCs w:val="22"/>
         </w:rPr>
-        <w:t>IBM</w:t>
-      </w:r>
-      <w:r>
-        <w:rPr>
-          <w:rFonts w:ascii="Trebuchet MS" w:hAnsi="Trebuchet MS"/>
+        <w:t>Amazon</w:t>
+      </w:r>
+      <w:r>
+        <w:rPr>
+          <w:rFonts w:ascii="Trebuchet MS" w:hAnsi="Trebuchet MS"/>
+          <w:b/>
+          <w:bCs/>
           <w:i/>
           <w:iCs/>
           <w:sz w:val="22"/>
           <w:szCs w:val="22"/>
         </w:rPr>
-        <w:t xml:space="preserve">, </w:t>
-      </w:r>
-      <w:r>
-        <w:rPr>
-          <w:rFonts w:ascii="Trebuchet MS" w:hAnsi="Trebuchet MS"/>
-          <w:sz w:val="22"/>
-          <w:szCs w:val="22"/>
-        </w:rPr>
-        <w:t>Emeryville, CA</w:t>
+        <w:t xml:space="preserve"> Web Services (AWS)</w:t>
       </w:r>
     </w:p>
     <w:p>
@@ -160,23 +168,29 @@
           <w:rStyle w:val="Strong"/>
           <w:rFonts w:ascii="Trebuchet MS" w:hAnsi="Trebuchet MS"/>
           <w:b w:val="0"/>
-        </w:rPr>
-      </w:pPr>
-      <w:r>
-        <w:rPr>
-          <w:rStyle w:val="Strong"/>
-          <w:rFonts w:ascii="Trebuchet MS" w:hAnsi="Trebuchet MS"/>
-          <w:b w:val="0"/>
-        </w:rPr>
-        <w:t xml:space="preserve">Worked on the Extreme Blue Team </w:t>
-      </w:r>
-      <w:r>
-        <w:rPr>
-          <w:rStyle w:val="Strong"/>
-          <w:rFonts w:ascii="Trebuchet MS" w:hAnsi="Trebuchet MS"/>
-          <w:b w:val="0"/>
-        </w:rPr>
-        <w:t>in Aspera to implement AI/ML into the product to improve user experience</w:t>
+          <w:sz w:val="18"/>
+          <w:szCs w:val="18"/>
+        </w:rPr>
+      </w:pPr>
+      <w:r>
+        <w:rPr>
+          <w:rStyle w:val="Strong"/>
+          <w:rFonts w:ascii="Trebuchet MS" w:hAnsi="Trebuchet MS"/>
+          <w:b w:val="0"/>
+          <w:sz w:val="18"/>
+          <w:szCs w:val="18"/>
+        </w:rPr>
+        <w:t xml:space="preserve">Full stack web development on an AWS financial planning and forecasting team </w:t>
+      </w:r>
+      <w:r>
+        <w:rPr>
+          <w:rStyle w:val="Strong"/>
+          <w:rFonts w:ascii="Trebuchet MS" w:hAnsi="Trebuchet MS"/>
+          <w:b w:val="0"/>
+          <w:sz w:val="18"/>
+          <w:szCs w:val="18"/>
+        </w:rPr>
+        <w:t>dealing with P&amp;L statements</w:t>
       </w:r>
     </w:p>
     <w:p>
@@ -190,23 +204,19 @@
           <w:rStyle w:val="Strong"/>
           <w:rFonts w:ascii="Trebuchet MS" w:hAnsi="Trebuchet MS"/>
           <w:b w:val="0"/>
-        </w:rPr>
-      </w:pPr>
-      <w:r>
-        <w:rPr>
-          <w:rStyle w:val="Strong"/>
-          <w:rFonts w:ascii="Trebuchet MS" w:hAnsi="Trebuchet MS"/>
-          <w:b w:val="0"/>
-        </w:rPr>
-        <w:t xml:space="preserve">Leveraged a LSTM machine learning model to </w:t>
-      </w:r>
-      <w:r>
-        <w:rPr>
-          <w:rStyle w:val="Strong"/>
-          <w:rFonts w:ascii="Trebuchet MS" w:hAnsi="Trebuchet MS"/>
-          <w:b w:val="0"/>
-        </w:rPr>
-        <w:t xml:space="preserve">classify time-series data in transfer sessions as anomalous  </w:t>
+          <w:sz w:val="18"/>
+          <w:szCs w:val="18"/>
+        </w:rPr>
+      </w:pPr>
+      <w:r>
+        <w:rPr>
+          <w:rStyle w:val="Strong"/>
+          <w:rFonts w:ascii="Trebuchet MS" w:hAnsi="Trebuchet MS"/>
+          <w:b w:val="0"/>
+          <w:sz w:val="18"/>
+          <w:szCs w:val="18"/>
+        </w:rPr>
+        <w:t>Developed a backend comparison API for different datasets in Java detailing the variance between related data</w:t>
       </w:r>
     </w:p>
     <w:p>
@@ -220,15 +230,114 @@
           <w:rStyle w:val="Strong"/>
           <w:rFonts w:ascii="Trebuchet MS" w:hAnsi="Trebuchet MS"/>
           <w:b w:val="0"/>
-        </w:rPr>
-      </w:pPr>
-      <w:r>
-        <w:rPr>
-          <w:rStyle w:val="Strong"/>
-          <w:rFonts w:ascii="Trebuchet MS" w:hAnsi="Trebuchet MS"/>
-          <w:b w:val="0"/>
-        </w:rPr>
-        <w:t xml:space="preserve">Optimized the model’s prediction accuracy by 20 percent from implementing w-shingling </w:t>
+          <w:sz w:val="18"/>
+          <w:szCs w:val="18"/>
+        </w:rPr>
+      </w:pPr>
+      <w:r>
+        <w:rPr>
+          <w:rStyle w:val="Strong"/>
+          <w:rFonts w:ascii="Trebuchet MS" w:hAnsi="Trebuchet MS"/>
+          <w:b w:val="0"/>
+          <w:sz w:val="18"/>
+          <w:szCs w:val="18"/>
+        </w:rPr>
+        <w:t xml:space="preserve">Designed mockups and implementated a frontend UI in Vue.js to display the differences between datasets </w:t>
+      </w:r>
+    </w:p>
+    <w:p>
+      <w:pPr>
+        <w:rPr>
+          <w:rStyle w:val="Strong"/>
+          <w:rFonts w:ascii="Trebuchet MS" w:hAnsi="Trebuchet MS"/>
+          <w:b w:val="0"/>
+          <w:sz w:val="6"/>
+          <w:szCs w:val="6"/>
+        </w:rPr>
+      </w:pPr>
+    </w:p>
+    <w:p>
+      <w:pPr>
+        <w:rPr>
+          <w:rFonts w:ascii="Trebuchet MS" w:hAnsi="Trebuchet MS"/>
+          <w:sz w:val="22"/>
+          <w:szCs w:val="22"/>
+        </w:rPr>
+      </w:pPr>
+      <w:r>
+        <w:rPr>
+          <w:rFonts w:ascii="Trebuchet MS" w:hAnsi="Trebuchet MS"/>
+          <w:b/>
+          <w:bCs/>
+          <w:sz w:val="22"/>
+          <w:szCs w:val="22"/>
+        </w:rPr>
+        <w:t>Backend Software Developer Intern</w:t>
+      </w:r>
+      <w:r>
+        <w:rPr>
+          <w:rFonts w:ascii="Trebuchet MS" w:hAnsi="Trebuchet MS"/>
+          <w:sz w:val="22"/>
+          <w:szCs w:val="22"/>
+        </w:rPr>
+        <w:t xml:space="preserve">                                     </w:t>
+      </w:r>
+      <w:r>
+        <w:rPr>
+          <w:rFonts w:ascii="Trebuchet MS" w:hAnsi="Trebuchet MS"/>
+          <w:sz w:val="22"/>
+          <w:szCs w:val="22"/>
+        </w:rPr>
+        <w:t xml:space="preserve">                 </w:t>
+      </w:r>
+      <w:r>
+        <w:rPr>
+          <w:rFonts w:ascii="Trebuchet MS" w:hAnsi="Trebuchet MS"/>
+          <w:sz w:val="22"/>
+          <w:szCs w:val="22"/>
+        </w:rPr>
+        <w:t>June 2019 – September 2019</w:t>
+      </w:r>
+    </w:p>
+    <w:p>
+      <w:pPr>
+        <w:rPr>
+          <w:rFonts w:ascii="Trebuchet MS" w:hAnsi="Trebuchet MS"/>
+          <w:i/>
+          <w:iCs/>
+          <w:sz w:val="22"/>
+          <w:szCs w:val="22"/>
+        </w:rPr>
+      </w:pPr>
+      <w:r>
+        <w:rPr>
+          <w:rFonts w:ascii="Trebuchet MS" w:hAnsi="Trebuchet MS"/>
+          <w:b/>
+          <w:bCs/>
+          <w:i/>
+          <w:iCs/>
+          <w:sz w:val="22"/>
+          <w:szCs w:val="22"/>
+        </w:rPr>
+        <w:t>IBM</w:t>
+      </w:r>
+      <w:r>
+        <w:rPr>
+          <w:rFonts w:ascii="Trebuchet MS" w:hAnsi="Trebuchet MS"/>
+          <w:i/>
+          <w:iCs/>
+          <w:sz w:val="22"/>
+          <w:szCs w:val="22"/>
+        </w:rPr>
+        <w:t xml:space="preserve">, </w:t>
+      </w:r>
+      <w:r>
+        <w:rPr>
+          <w:rFonts w:ascii="Trebuchet MS" w:hAnsi="Trebuchet MS"/>
+          <w:sz w:val="22"/>
+          <w:szCs w:val="22"/>
+        </w:rPr>
+        <w:t>Emeryville, CA</w:t>
       </w:r>
     </w:p>
     <w:p>
@@ -242,13 +351,95 @@
           <w:rStyle w:val="Strong"/>
           <w:rFonts w:ascii="Trebuchet MS" w:hAnsi="Trebuchet MS"/>
           <w:b w:val="0"/>
-        </w:rPr>
-      </w:pPr>
-      <w:r>
-        <w:rPr>
-          <w:rStyle w:val="Strong"/>
-          <w:rFonts w:ascii="Trebuchet MS" w:hAnsi="Trebuchet MS"/>
-          <w:b w:val="0"/>
+          <w:sz w:val="18"/>
+          <w:szCs w:val="18"/>
+        </w:rPr>
+      </w:pPr>
+      <w:r>
+        <w:rPr>
+          <w:rStyle w:val="Strong"/>
+          <w:rFonts w:ascii="Trebuchet MS" w:hAnsi="Trebuchet MS"/>
+          <w:b w:val="0"/>
+          <w:sz w:val="18"/>
+          <w:szCs w:val="18"/>
+        </w:rPr>
+        <w:t>Worked on the Extreme Blue Team in Aspera to implement AI/ML into the product to improve user experience</w:t>
+      </w:r>
+    </w:p>
+    <w:p>
+      <w:pPr>
+        <w:pStyle w:val="ListParagraph"/>
+        <w:numPr>
+          <w:ilvl w:val="0"/>
+          <w:numId w:val="1"/>
+        </w:numPr>
+        <w:rPr>
+          <w:rStyle w:val="Strong"/>
+          <w:rFonts w:ascii="Trebuchet MS" w:hAnsi="Trebuchet MS"/>
+          <w:b w:val="0"/>
+          <w:sz w:val="18"/>
+          <w:szCs w:val="18"/>
+        </w:rPr>
+      </w:pPr>
+      <w:r>
+        <w:rPr>
+          <w:rStyle w:val="Strong"/>
+          <w:rFonts w:ascii="Trebuchet MS" w:hAnsi="Trebuchet MS"/>
+          <w:b w:val="0"/>
+          <w:sz w:val="18"/>
+          <w:szCs w:val="18"/>
+        </w:rPr>
+        <w:t xml:space="preserve">Leveraged a LSTM machine learning model to classify time-series data in transfer sessions as anomalous  </w:t>
+      </w:r>
+    </w:p>
+    <w:p>
+      <w:pPr>
+        <w:pStyle w:val="ListParagraph"/>
+        <w:numPr>
+          <w:ilvl w:val="0"/>
+          <w:numId w:val="1"/>
+        </w:numPr>
+        <w:rPr>
+          <w:rStyle w:val="Strong"/>
+          <w:rFonts w:ascii="Trebuchet MS" w:hAnsi="Trebuchet MS"/>
+          <w:b w:val="0"/>
+          <w:sz w:val="18"/>
+          <w:szCs w:val="18"/>
+        </w:rPr>
+      </w:pPr>
+      <w:r>
+        <w:rPr>
+          <w:rStyle w:val="Strong"/>
+          <w:rFonts w:ascii="Trebuchet MS" w:hAnsi="Trebuchet MS"/>
+          <w:b w:val="0"/>
+          <w:sz w:val="18"/>
+          <w:szCs w:val="18"/>
+        </w:rPr>
+        <w:t xml:space="preserve">Optimized the model’s prediction accuracy by 20 percent from implementing w-shingling </w:t>
+      </w:r>
+    </w:p>
+    <w:p>
+      <w:pPr>
+        <w:pStyle w:val="ListParagraph"/>
+        <w:numPr>
+          <w:ilvl w:val="0"/>
+          <w:numId w:val="1"/>
+        </w:numPr>
+        <w:rPr>
+          <w:rStyle w:val="Strong"/>
+          <w:rFonts w:ascii="Trebuchet MS" w:hAnsi="Trebuchet MS"/>
+          <w:b w:val="0"/>
+          <w:sz w:val="18"/>
+          <w:szCs w:val="18"/>
+        </w:rPr>
+      </w:pPr>
+      <w:r>
+        <w:rPr>
+          <w:rStyle w:val="Strong"/>
+          <w:rFonts w:ascii="Trebuchet MS" w:hAnsi="Trebuchet MS"/>
+          <w:b w:val="0"/>
+          <w:sz w:val="18"/>
+          <w:szCs w:val="18"/>
         </w:rPr>
         <w:t xml:space="preserve">Operated in an agile work environment with scrum guidelines and daily meetings to achieve set deadlines </w:t>
       </w:r>
@@ -294,7 +485,7 @@
           <w:sz w:val="22"/>
           <w:szCs w:val="22"/>
         </w:rPr>
-        <w:t xml:space="preserve">                                                                           </w:t>
+        <w:t xml:space="preserve">                                                                       </w:t>
       </w:r>
       <w:r>
         <w:rPr>
@@ -304,7 +495,17 @@
           <w:sz w:val="22"/>
           <w:szCs w:val="22"/>
         </w:rPr>
-        <w:t>October 2019 – Present</w:t>
+        <w:t xml:space="preserve">October 2019 – </w:t>
+      </w:r>
+      <w:r>
+        <w:rPr>
+          <w:rStyle w:val="Strong"/>
+          <w:rFonts w:ascii="Trebuchet MS" w:hAnsi="Trebuchet MS"/>
+          <w:b w:val="0"/>
+          <w:sz w:val="22"/>
+          <w:szCs w:val="22"/>
+        </w:rPr>
+        <w:t>June 2020</w:t>
       </w:r>
     </w:p>
     <w:p>
@@ -342,12 +543,16 @@
         <w:rPr>
           <w:rFonts w:ascii="Trebuchet MS" w:hAnsi="Trebuchet MS"/>
           <w:bCs/>
+          <w:sz w:val="18"/>
+          <w:szCs w:val="18"/>
         </w:rPr>
       </w:pPr>
       <w:r>
         <w:rPr>
           <w:rFonts w:ascii="Trebuchet MS" w:hAnsi="Trebuchet MS" w:cs="Arial"/>
           <w:color w:val="000000"/>
+          <w:sz w:val="18"/>
+          <w:szCs w:val="18"/>
         </w:rPr>
         <w:t>Studying user security practices and behaviors to attacks on and abuse of the domain name system (DNS)</w:t>
       </w:r>
@@ -362,49 +567,27 @@
         <w:rPr>
           <w:rFonts w:ascii="Trebuchet MS" w:hAnsi="Trebuchet MS"/>
           <w:bCs/>
+          <w:sz w:val="18"/>
+          <w:szCs w:val="18"/>
         </w:rPr>
       </w:pPr>
       <w:r>
         <w:rPr>
           <w:rFonts w:ascii="Trebuchet MS" w:hAnsi="Trebuchet MS" w:cs="Arial"/>
           <w:color w:val="000000"/>
-        </w:rPr>
-        <w:t>Undertaking research for one</w:t>
+          <w:sz w:val="18"/>
+          <w:szCs w:val="18"/>
+        </w:rPr>
+        <w:t xml:space="preserve">Webcrawled through Alexa Top Million </w:t>
       </w:r>
       <w:r>
         <w:rPr>
           <w:rFonts w:ascii="Trebuchet MS" w:hAnsi="Trebuchet MS" w:cs="Arial"/>
           <w:color w:val="000000"/>
-        </w:rPr>
-        <w:t xml:space="preserve"> year </w:t>
-      </w:r>
-      <w:r>
-        <w:rPr>
-          <w:rFonts w:ascii="Trebuchet MS" w:hAnsi="Trebuchet MS" w:cs="Arial"/>
-          <w:color w:val="000000"/>
-        </w:rPr>
-        <w:t xml:space="preserve">and </w:t>
-      </w:r>
-      <w:r>
-        <w:rPr>
-          <w:rFonts w:ascii="Trebuchet MS" w:hAnsi="Trebuchet MS" w:cs="Arial"/>
-          <w:color w:val="000000"/>
-        </w:rPr>
-        <w:t>gain</w:t>
-      </w:r>
-      <w:r>
-        <w:rPr>
-          <w:rFonts w:ascii="Trebuchet MS" w:hAnsi="Trebuchet MS" w:cs="Arial"/>
-          <w:color w:val="000000"/>
-        </w:rPr>
-        <w:t>ing</w:t>
-      </w:r>
-      <w:r>
-        <w:rPr>
-          <w:rFonts w:ascii="Trebuchet MS" w:hAnsi="Trebuchet MS" w:cs="Arial"/>
-          <w:color w:val="000000"/>
-        </w:rPr>
-        <w:t xml:space="preserve"> hands-on experience with network measurement and analysis </w:t>
+          <w:sz w:val="18"/>
+          <w:szCs w:val="18"/>
+        </w:rPr>
+        <w:t>and utilized python script to analyze patterns in html content and adware</w:t>
       </w:r>
     </w:p>
     <w:p>
@@ -412,37 +595,17 @@
         <w:pStyle w:val="ContactInfo"/>
         <w:rPr>
           <w:rFonts w:ascii="Trebuchet MS" w:hAnsi="Trebuchet MS"/>
-          <w:sz w:val="8"/>
-          <w:szCs w:val="8"/>
-        </w:rPr>
-      </w:pPr>
-    </w:p>
-    <w:p>
-      <w:pPr>
-        <w:pStyle w:val="ContactInfo"/>
-        <w:rPr>
-          <w:rFonts w:ascii="Trebuchet MS" w:hAnsi="Trebuchet MS"/>
-          <w:sz w:val="8"/>
-          <w:szCs w:val="8"/>
-        </w:rPr>
-      </w:pPr>
-    </w:p>
-    <w:p>
-      <w:pPr>
-        <w:pStyle w:val="ContactInfo"/>
-        <w:rPr>
-          <w:rFonts w:ascii="Trebuchet MS" w:hAnsi="Trebuchet MS"/>
           <w:color w:val="39AFDC" w:themeColor="text2" w:themeTint="80"/>
-          <w:sz w:val="32"/>
-          <w:szCs w:val="32"/>
+          <w:sz w:val="30"/>
+          <w:szCs w:val="30"/>
         </w:rPr>
       </w:pPr>
       <w:r>
         <w:rPr>
           <w:rFonts w:ascii="Trebuchet MS" w:hAnsi="Trebuchet MS"/>
           <w:color w:val="39AFDC" w:themeColor="text2" w:themeTint="80"/>
-          <w:sz w:val="32"/>
-          <w:szCs w:val="32"/>
+          <w:sz w:val="30"/>
+          <w:szCs w:val="30"/>
         </w:rPr>
         <w:t>Education</w:t>
       </w:r>
@@ -455,8 +618,8 @@
           <w:b/>
           <w:bCs/>
           <w:color w:val="auto"/>
-          <w:sz w:val="22"/>
-          <w:szCs w:val="22"/>
+          <w:sz w:val="21"/>
+          <w:szCs w:val="21"/>
         </w:rPr>
       </w:pPr>
       <w:r>
@@ -465,10 +628,10 @@
           <w:b/>
           <w:bCs/>
           <w:color w:val="auto"/>
-          <w:sz w:val="22"/>
-          <w:szCs w:val="22"/>
-        </w:rPr>
-        <w:t xml:space="preserve">University of California San Diego </w:t>
+          <w:sz w:val="21"/>
+          <w:szCs w:val="21"/>
+        </w:rPr>
+        <w:t xml:space="preserve">University of California San Diego               </w:t>
       </w:r>
       <w:r>
         <w:rPr>
@@ -476,10 +639,10 @@
           <w:b/>
           <w:bCs/>
           <w:color w:val="auto"/>
-          <w:sz w:val="22"/>
-          <w:szCs w:val="22"/>
-        </w:rPr>
-        <w:t xml:space="preserve">              </w:t>
+          <w:sz w:val="21"/>
+          <w:szCs w:val="21"/>
+        </w:rPr>
+        <w:t xml:space="preserve">  </w:t>
       </w:r>
       <w:r>
         <w:rPr>
@@ -487,8 +650,8 @@
           <w:b/>
           <w:bCs/>
           <w:color w:val="auto"/>
-          <w:sz w:val="22"/>
-          <w:szCs w:val="22"/>
+          <w:sz w:val="21"/>
+          <w:szCs w:val="21"/>
         </w:rPr>
         <w:t xml:space="preserve">  </w:t>
       </w:r>
@@ -498,10 +661,10 @@
           <w:b/>
           <w:bCs/>
           <w:color w:val="auto"/>
-          <w:sz w:val="22"/>
-          <w:szCs w:val="22"/>
-        </w:rPr>
-        <w:t xml:space="preserve">  </w:t>
+          <w:sz w:val="21"/>
+          <w:szCs w:val="21"/>
+        </w:rPr>
+        <w:t>GPA 3.</w:t>
       </w:r>
       <w:r>
         <w:rPr>
@@ -509,10 +672,10 @@
           <w:b/>
           <w:bCs/>
           <w:color w:val="auto"/>
-          <w:sz w:val="22"/>
-          <w:szCs w:val="22"/>
-        </w:rPr>
-        <w:t xml:space="preserve">GPA 3.54 </w:t>
+          <w:sz w:val="21"/>
+          <w:szCs w:val="21"/>
+        </w:rPr>
+        <w:t>60</w:t>
       </w:r>
       <w:r>
         <w:rPr>
@@ -520,17 +683,17 @@
           <w:b/>
           <w:bCs/>
           <w:color w:val="auto"/>
-          <w:sz w:val="22"/>
-          <w:szCs w:val="22"/>
-        </w:rPr>
-        <w:t xml:space="preserve">                                                  </w:t>
+          <w:sz w:val="21"/>
+          <w:szCs w:val="21"/>
+        </w:rPr>
+        <w:t xml:space="preserve">                                                   </w:t>
       </w:r>
       <w:r>
         <w:rPr>
           <w:rFonts w:ascii="Trebuchet MS" w:hAnsi="Trebuchet MS"/>
           <w:color w:val="auto"/>
-          <w:sz w:val="22"/>
-          <w:szCs w:val="22"/>
+          <w:sz w:val="21"/>
+          <w:szCs w:val="21"/>
         </w:rPr>
         <w:t>June 202</w:t>
       </w:r>
@@ -538,10 +701,10 @@
         <w:rPr>
           <w:rFonts w:ascii="Trebuchet MS" w:hAnsi="Trebuchet MS"/>
           <w:color w:val="auto"/>
-          <w:sz w:val="22"/>
-          <w:szCs w:val="22"/>
-        </w:rPr>
-        <w:t>1</w:t>
+          <w:sz w:val="21"/>
+          <w:szCs w:val="21"/>
+        </w:rPr>
+        <w:t>2</w:t>
       </w:r>
     </w:p>
     <w:p>
@@ -550,12 +713,16 @@
         <w:rPr>
           <w:rFonts w:ascii="Trebuchet MS" w:hAnsi="Trebuchet MS"/>
           <w:color w:val="auto"/>
+          <w:sz w:val="19"/>
+          <w:szCs w:val="19"/>
         </w:rPr>
       </w:pPr>
       <w:r>
         <w:rPr>
           <w:rFonts w:ascii="Trebuchet MS" w:hAnsi="Trebuchet MS"/>
           <w:color w:val="auto"/>
+          <w:sz w:val="19"/>
+          <w:szCs w:val="19"/>
         </w:rPr>
         <w:t>B.S</w:t>
       </w:r>
@@ -563,6 +730,8 @@
         <w:rPr>
           <w:rFonts w:ascii="Trebuchet MS" w:hAnsi="Trebuchet MS"/>
           <w:color w:val="auto"/>
+          <w:sz w:val="19"/>
+          <w:szCs w:val="19"/>
         </w:rPr>
         <w:t>.</w:t>
       </w:r>
@@ -570,6 +739,8 @@
         <w:rPr>
           <w:rFonts w:ascii="Trebuchet MS" w:hAnsi="Trebuchet MS"/>
           <w:color w:val="auto"/>
+          <w:sz w:val="19"/>
+          <w:szCs w:val="19"/>
         </w:rPr>
         <w:t xml:space="preserve"> Computer Science</w:t>
       </w:r>
@@ -578,17 +749,8 @@
       <w:pPr>
         <w:rPr>
           <w:rFonts w:ascii="Trebuchet MS" w:hAnsi="Trebuchet MS"/>
-          <w:sz w:val="8"/>
-          <w:szCs w:val="8"/>
-        </w:rPr>
-      </w:pPr>
-    </w:p>
-    <w:p>
-      <w:pPr>
-        <w:rPr>
-          <w:rFonts w:ascii="Trebuchet MS" w:hAnsi="Trebuchet MS"/>
-          <w:sz w:val="8"/>
-          <w:szCs w:val="8"/>
+          <w:sz w:val="2"/>
+          <w:szCs w:val="2"/>
         </w:rPr>
       </w:pPr>
     </w:p>
@@ -598,14 +760,16 @@
           <w:rFonts w:ascii="Trebuchet MS" w:hAnsi="Trebuchet MS"/>
           <w:bCs/>
           <w:color w:val="39AFDC" w:themeColor="text2" w:themeTint="80"/>
+          <w:sz w:val="30"/>
+          <w:szCs w:val="30"/>
         </w:rPr>
       </w:pPr>
       <w:r>
         <w:rPr>
           <w:rFonts w:ascii="Trebuchet MS" w:hAnsi="Trebuchet MS"/>
           <w:color w:val="39AFDC" w:themeColor="text2" w:themeTint="80"/>
-          <w:sz w:val="32"/>
-          <w:szCs w:val="32"/>
+          <w:sz w:val="30"/>
+          <w:szCs w:val="30"/>
         </w:rPr>
         <w:t>Projects</w:t>
       </w:r>
@@ -614,6 +778,8 @@
       <w:pPr>
         <w:rPr>
           <w:rFonts w:ascii="Trebuchet MS" w:hAnsi="Trebuchet MS"/>
+          <w:sz w:val="21"/>
+          <w:szCs w:val="21"/>
         </w:rPr>
       </w:pPr>
       <w:hyperlink r:id="rId8" w:history="1">
@@ -624,8 +790,8 @@
             <w:b/>
             <w:bCs/>
             <w:color w:val="auto"/>
-            <w:sz w:val="22"/>
-            <w:szCs w:val="22"/>
+            <w:sz w:val="21"/>
+            <w:szCs w:val="21"/>
             <w:u w:val="none"/>
           </w:rPr>
           <w:t>Bag Alert</w:t>
@@ -635,8 +801,8 @@
             <w:rStyle w:val="Hyperlink"/>
             <w:rFonts w:ascii="Trebuchet MS" w:hAnsi="Trebuchet MS"/>
             <w:color w:val="auto"/>
-            <w:sz w:val="22"/>
-            <w:szCs w:val="22"/>
+            <w:sz w:val="21"/>
+            <w:szCs w:val="21"/>
             <w:u w:val="none"/>
           </w:rPr>
           <w:t xml:space="preserve"> (Citrus Hacks)</w:t>
@@ -648,8 +814,8 @@
           <w:rFonts w:ascii="Trebuchet MS" w:hAnsi="Trebuchet MS"/>
           <w:b w:val="0"/>
           <w:color w:val="auto"/>
-          <w:sz w:val="22"/>
-          <w:szCs w:val="22"/>
+          <w:sz w:val="21"/>
+          <w:szCs w:val="21"/>
         </w:rPr>
         <w:t xml:space="preserve">                                                                                                     </w:t>
       </w:r>
@@ -658,8 +824,8 @@
           <w:rStyle w:val="Strong"/>
           <w:rFonts w:ascii="Trebuchet MS" w:hAnsi="Trebuchet MS"/>
           <w:b w:val="0"/>
-          <w:sz w:val="22"/>
-          <w:szCs w:val="22"/>
+          <w:sz w:val="21"/>
+          <w:szCs w:val="21"/>
         </w:rPr>
         <w:t>April 2019</w:t>
       </w:r>
@@ -675,13 +841,17 @@
           <w:rStyle w:val="Strong"/>
           <w:rFonts w:ascii="Trebuchet MS" w:hAnsi="Trebuchet MS"/>
           <w:b w:val="0"/>
-        </w:rPr>
-      </w:pPr>
-      <w:r>
-        <w:rPr>
-          <w:rStyle w:val="Strong"/>
-          <w:rFonts w:ascii="Trebuchet MS" w:hAnsi="Trebuchet MS"/>
-          <w:b w:val="0"/>
+          <w:sz w:val="18"/>
+          <w:szCs w:val="18"/>
+        </w:rPr>
+      </w:pPr>
+      <w:r>
+        <w:rPr>
+          <w:rStyle w:val="Strong"/>
+          <w:rFonts w:ascii="Trebuchet MS" w:hAnsi="Trebuchet MS"/>
+          <w:b w:val="0"/>
+          <w:sz w:val="18"/>
+          <w:szCs w:val="18"/>
         </w:rPr>
         <w:t>Utilized</w:t>
       </w:r>
@@ -690,26 +860,10 @@
           <w:rStyle w:val="Strong"/>
           <w:rFonts w:ascii="Trebuchet MS" w:hAnsi="Trebuchet MS"/>
           <w:b w:val="0"/>
-        </w:rPr>
-        <w:t xml:space="preserve"> OpenCV in Python and a </w:t>
-      </w:r>
-      <w:proofErr w:type="spellStart"/>
-      <w:r>
-        <w:rPr>
-          <w:rStyle w:val="Strong"/>
-          <w:rFonts w:ascii="Trebuchet MS" w:hAnsi="Trebuchet MS"/>
-          <w:b w:val="0"/>
-        </w:rPr>
-        <w:t>Haar</w:t>
-      </w:r>
-      <w:proofErr w:type="spellEnd"/>
-      <w:r>
-        <w:rPr>
-          <w:rStyle w:val="Strong"/>
-          <w:rFonts w:ascii="Trebuchet MS" w:hAnsi="Trebuchet MS"/>
-          <w:b w:val="0"/>
-        </w:rPr>
-        <w:t xml:space="preserve"> Cascade Classifier to create a secure facial recognition log in</w:t>
+          <w:sz w:val="18"/>
+          <w:szCs w:val="18"/>
+        </w:rPr>
+        <w:t xml:space="preserve"> OpenCV in Python and a Haar Cascade Classifier to create a secure facial recognition log in</w:t>
       </w:r>
     </w:p>
     <w:p>
@@ -723,13 +877,17 @@
           <w:rStyle w:val="Strong"/>
           <w:rFonts w:ascii="Trebuchet MS" w:hAnsi="Trebuchet MS"/>
           <w:b w:val="0"/>
-        </w:rPr>
-      </w:pPr>
-      <w:r>
-        <w:rPr>
-          <w:rStyle w:val="Strong"/>
-          <w:rFonts w:ascii="Trebuchet MS" w:hAnsi="Trebuchet MS"/>
-          <w:b w:val="0"/>
+          <w:sz w:val="18"/>
+          <w:szCs w:val="18"/>
+        </w:rPr>
+      </w:pPr>
+      <w:r>
+        <w:rPr>
+          <w:rStyle w:val="Strong"/>
+          <w:rFonts w:ascii="Trebuchet MS" w:hAnsi="Trebuchet MS"/>
+          <w:b w:val="0"/>
+          <w:sz w:val="18"/>
+          <w:szCs w:val="18"/>
         </w:rPr>
         <w:t>Rendered video stream and utilized Google Cloud Platform Vision API to detect the correct luggage bag</w:t>
       </w:r>
@@ -745,13 +903,17 @@
           <w:rStyle w:val="Strong"/>
           <w:rFonts w:ascii="Trebuchet MS" w:hAnsi="Trebuchet MS"/>
           <w:b w:val="0"/>
-        </w:rPr>
-      </w:pPr>
-      <w:r>
-        <w:rPr>
-          <w:rStyle w:val="Strong"/>
-          <w:rFonts w:ascii="Trebuchet MS" w:hAnsi="Trebuchet MS"/>
-          <w:b w:val="0"/>
+          <w:sz w:val="18"/>
+          <w:szCs w:val="18"/>
+        </w:rPr>
+      </w:pPr>
+      <w:r>
+        <w:rPr>
+          <w:rStyle w:val="Strong"/>
+          <w:rFonts w:ascii="Trebuchet MS" w:hAnsi="Trebuchet MS"/>
+          <w:b w:val="0"/>
+          <w:sz w:val="18"/>
+          <w:szCs w:val="18"/>
         </w:rPr>
         <w:t>Implemented text message feature using Twilio API to notify where bag is to owner</w:t>
       </w:r>
@@ -765,8 +927,8 @@
           <w:i/>
           <w:iCs/>
           <w:color w:val="auto"/>
-          <w:sz w:val="16"/>
-          <w:szCs w:val="16"/>
+          <w:sz w:val="21"/>
+          <w:szCs w:val="21"/>
         </w:rPr>
       </w:pPr>
       <w:hyperlink r:id="rId9" w:history="1">
@@ -777,8 +939,8 @@
             <w:b/>
             <w:bCs/>
             <w:color w:val="auto"/>
-            <w:sz w:val="22"/>
-            <w:szCs w:val="22"/>
+            <w:sz w:val="21"/>
+            <w:szCs w:val="21"/>
             <w:u w:val="none"/>
           </w:rPr>
           <w:t>Impulse</w:t>
@@ -788,8 +950,8 @@
             <w:rStyle w:val="Hyperlink"/>
             <w:rFonts w:ascii="Trebuchet MS" w:hAnsi="Trebuchet MS"/>
             <w:color w:val="auto"/>
-            <w:sz w:val="22"/>
-            <w:szCs w:val="22"/>
+            <w:sz w:val="21"/>
+            <w:szCs w:val="21"/>
             <w:u w:val="none"/>
           </w:rPr>
           <w:t xml:space="preserve"> (Hacktech)</w:t>
@@ -802,8 +964,8 @@
           <w:b w:val="0"/>
           <w:bCs w:val="0"/>
           <w:color w:val="auto"/>
-          <w:sz w:val="22"/>
-          <w:szCs w:val="22"/>
+          <w:sz w:val="21"/>
+          <w:szCs w:val="21"/>
         </w:rPr>
         <w:t xml:space="preserve"> - </w:t>
       </w:r>
@@ -816,10 +978,10 @@
           <w:i/>
           <w:iCs/>
           <w:color w:val="auto"/>
-          <w:sz w:val="22"/>
-          <w:szCs w:val="22"/>
-        </w:rPr>
-        <w:t>Won Most Aesthetic/Well-Designed Hac</w:t>
+          <w:sz w:val="21"/>
+          <w:szCs w:val="21"/>
+        </w:rPr>
+        <w:t>Won Most Aesthetic/Well-Designed Hack</w:t>
       </w:r>
       <w:r>
         <w:rPr>
@@ -830,10 +992,10 @@
           <w:i/>
           <w:iCs/>
           <w:color w:val="auto"/>
-          <w:sz w:val="22"/>
-          <w:szCs w:val="22"/>
-        </w:rPr>
-        <w:t>k</w:t>
+          <w:sz w:val="21"/>
+          <w:szCs w:val="21"/>
+        </w:rPr>
+        <w:t xml:space="preserve"> </w:t>
       </w:r>
       <w:r>
         <w:rPr>
@@ -844,10 +1006,10 @@
           <w:i/>
           <w:iCs/>
           <w:color w:val="auto"/>
-          <w:sz w:val="22"/>
-          <w:szCs w:val="22"/>
-        </w:rPr>
-        <w:t xml:space="preserve"> </w:t>
+          <w:sz w:val="21"/>
+          <w:szCs w:val="21"/>
+        </w:rPr>
+        <w:t>by</w:t>
       </w:r>
       <w:r>
         <w:rPr>
@@ -858,10 +1020,10 @@
           <w:i/>
           <w:iCs/>
           <w:color w:val="auto"/>
-          <w:sz w:val="22"/>
-          <w:szCs w:val="22"/>
-        </w:rPr>
-        <w:t>by</w:t>
+          <w:sz w:val="21"/>
+          <w:szCs w:val="21"/>
+        </w:rPr>
+        <w:t xml:space="preserve"> Caltech</w:t>
       </w:r>
       <w:r>
         <w:rPr>
@@ -872,22 +1034,8 @@
           <w:i/>
           <w:iCs/>
           <w:color w:val="auto"/>
-          <w:sz w:val="22"/>
-          <w:szCs w:val="22"/>
-        </w:rPr>
-        <w:t xml:space="preserve"> Caltech</w:t>
-      </w:r>
-      <w:r>
-        <w:rPr>
-          <w:rStyle w:val="Strong"/>
-          <w:rFonts w:ascii="Trebuchet MS" w:hAnsi="Trebuchet MS"/>
-          <w:b w:val="0"/>
-          <w:bCs w:val="0"/>
-          <w:i/>
-          <w:iCs/>
-          <w:color w:val="auto"/>
-          <w:sz w:val="22"/>
-          <w:szCs w:val="22"/>
+          <w:sz w:val="21"/>
+          <w:szCs w:val="21"/>
         </w:rPr>
         <w:t xml:space="preserve">         </w:t>
       </w:r>
@@ -898,8 +1046,8 @@
           <w:b w:val="0"/>
           <w:bCs w:val="0"/>
           <w:color w:val="auto"/>
-          <w:sz w:val="22"/>
-          <w:szCs w:val="22"/>
+          <w:sz w:val="21"/>
+          <w:szCs w:val="21"/>
         </w:rPr>
         <w:t xml:space="preserve">     </w:t>
       </w:r>
@@ -910,8 +1058,8 @@
           <w:b w:val="0"/>
           <w:bCs w:val="0"/>
           <w:color w:val="auto"/>
-          <w:sz w:val="22"/>
-          <w:szCs w:val="22"/>
+          <w:sz w:val="21"/>
+          <w:szCs w:val="21"/>
         </w:rPr>
         <w:t xml:space="preserve">          </w:t>
       </w:r>
@@ -922,8 +1070,8 @@
           <w:b w:val="0"/>
           <w:bCs w:val="0"/>
           <w:color w:val="auto"/>
-          <w:sz w:val="22"/>
-          <w:szCs w:val="22"/>
+          <w:sz w:val="21"/>
+          <w:szCs w:val="21"/>
         </w:rPr>
         <w:t xml:space="preserve"> </w:t>
       </w:r>
@@ -934,8 +1082,8 @@
           <w:b w:val="0"/>
           <w:bCs w:val="0"/>
           <w:color w:val="auto"/>
-          <w:sz w:val="22"/>
-          <w:szCs w:val="22"/>
+          <w:sz w:val="21"/>
+          <w:szCs w:val="21"/>
         </w:rPr>
         <w:t>March 2019</w:t>
       </w:r>
@@ -951,13 +1099,17 @@
           <w:rStyle w:val="Strong"/>
           <w:rFonts w:ascii="Trebuchet MS" w:hAnsi="Trebuchet MS"/>
           <w:b w:val="0"/>
-        </w:rPr>
-      </w:pPr>
-      <w:r>
-        <w:rPr>
-          <w:rStyle w:val="Strong"/>
-          <w:rFonts w:ascii="Trebuchet MS" w:hAnsi="Trebuchet MS"/>
-          <w:b w:val="0"/>
+          <w:sz w:val="18"/>
+          <w:szCs w:val="18"/>
+        </w:rPr>
+      </w:pPr>
+      <w:r>
+        <w:rPr>
+          <w:rStyle w:val="Strong"/>
+          <w:rFonts w:ascii="Trebuchet MS" w:hAnsi="Trebuchet MS"/>
+          <w:b w:val="0"/>
+          <w:sz w:val="18"/>
+          <w:szCs w:val="18"/>
         </w:rPr>
         <w:t xml:space="preserve">Designed a website to make organization of internship application emails much more manageable </w:t>
       </w:r>
@@ -973,13 +1125,17 @@
           <w:rStyle w:val="Strong"/>
           <w:rFonts w:ascii="Trebuchet MS" w:hAnsi="Trebuchet MS"/>
           <w:b w:val="0"/>
-        </w:rPr>
-      </w:pPr>
-      <w:r>
-        <w:rPr>
-          <w:rStyle w:val="Strong"/>
-          <w:rFonts w:ascii="Trebuchet MS" w:hAnsi="Trebuchet MS"/>
-          <w:b w:val="0"/>
+          <w:sz w:val="18"/>
+          <w:szCs w:val="18"/>
+        </w:rPr>
+      </w:pPr>
+      <w:r>
+        <w:rPr>
+          <w:rStyle w:val="Strong"/>
+          <w:rFonts w:ascii="Trebuchet MS" w:hAnsi="Trebuchet MS"/>
+          <w:b w:val="0"/>
+          <w:sz w:val="18"/>
+          <w:szCs w:val="18"/>
         </w:rPr>
         <w:t>Built in JavaScript using React for the frontend and utilized REST API calls to node.js backend to process emails</w:t>
       </w:r>
@@ -995,13 +1151,17 @@
           <w:rStyle w:val="Strong"/>
           <w:rFonts w:ascii="Trebuchet MS" w:hAnsi="Trebuchet MS"/>
           <w:b w:val="0"/>
-        </w:rPr>
-      </w:pPr>
-      <w:r>
-        <w:rPr>
-          <w:rStyle w:val="Strong"/>
-          <w:rFonts w:ascii="Trebuchet MS" w:hAnsi="Trebuchet MS"/>
-          <w:b w:val="0"/>
+          <w:sz w:val="18"/>
+          <w:szCs w:val="18"/>
+        </w:rPr>
+      </w:pPr>
+      <w:r>
+        <w:rPr>
+          <w:rStyle w:val="Strong"/>
+          <w:rFonts w:ascii="Trebuchet MS" w:hAnsi="Trebuchet MS"/>
+          <w:b w:val="0"/>
+          <w:sz w:val="18"/>
+          <w:szCs w:val="18"/>
         </w:rPr>
         <w:t>Leveraged GCP Natural Language Processing API to identify status of application that resulted in 90% accuracy</w:t>
       </w:r>
@@ -1013,8 +1173,8 @@
           <w:rStyle w:val="Strong"/>
           <w:rFonts w:ascii="Trebuchet MS" w:hAnsi="Trebuchet MS"/>
           <w:b w:val="0"/>
-          <w:sz w:val="22"/>
-          <w:szCs w:val="22"/>
+          <w:sz w:val="21"/>
+          <w:szCs w:val="21"/>
         </w:rPr>
       </w:pPr>
       <w:hyperlink r:id="rId10" w:history="1">
@@ -1025,8 +1185,8 @@
             <w:b/>
             <w:bCs/>
             <w:color w:val="auto"/>
-            <w:sz w:val="22"/>
-            <w:szCs w:val="22"/>
+            <w:sz w:val="21"/>
+            <w:szCs w:val="21"/>
             <w:u w:val="none"/>
           </w:rPr>
           <w:t>BitPic</w:t>
@@ -1036,8 +1196,8 @@
             <w:rStyle w:val="Hyperlink"/>
             <w:rFonts w:ascii="Trebuchet MS" w:hAnsi="Trebuchet MS"/>
             <w:color w:val="auto"/>
-            <w:sz w:val="22"/>
-            <w:szCs w:val="22"/>
+            <w:sz w:val="21"/>
+            <w:szCs w:val="21"/>
             <w:u w:val="none"/>
           </w:rPr>
           <w:t xml:space="preserve"> (SB Hacks)</w:t>
@@ -1048,8 +1208,8 @@
           <w:rStyle w:val="Strong"/>
           <w:rFonts w:ascii="Trebuchet MS" w:hAnsi="Trebuchet MS"/>
           <w:b w:val="0"/>
-          <w:sz w:val="22"/>
-          <w:szCs w:val="22"/>
+          <w:sz w:val="21"/>
+          <w:szCs w:val="21"/>
         </w:rPr>
         <w:t xml:space="preserve">                                                                                                           January 2019 </w:t>
       </w:r>
@@ -1065,13 +1225,17 @@
           <w:rStyle w:val="Strong"/>
           <w:rFonts w:ascii="Trebuchet MS" w:hAnsi="Trebuchet MS"/>
           <w:b w:val="0"/>
-        </w:rPr>
-      </w:pPr>
-      <w:r>
-        <w:rPr>
-          <w:rStyle w:val="Strong"/>
-          <w:rFonts w:ascii="Trebuchet MS" w:hAnsi="Trebuchet MS"/>
-          <w:b w:val="0"/>
+          <w:sz w:val="18"/>
+          <w:szCs w:val="18"/>
+        </w:rPr>
+      </w:pPr>
+      <w:r>
+        <w:rPr>
+          <w:rStyle w:val="Strong"/>
+          <w:rFonts w:ascii="Trebuchet MS" w:hAnsi="Trebuchet MS"/>
+          <w:b w:val="0"/>
+          <w:sz w:val="18"/>
+          <w:szCs w:val="18"/>
         </w:rPr>
         <w:t>Developed</w:t>
       </w:r>
@@ -1080,6 +1244,8 @@
           <w:rStyle w:val="Strong"/>
           <w:rFonts w:ascii="Trebuchet MS" w:hAnsi="Trebuchet MS"/>
           <w:b w:val="0"/>
+          <w:sz w:val="18"/>
+          <w:szCs w:val="18"/>
         </w:rPr>
         <w:t xml:space="preserve"> on backend </w:t>
       </w:r>
@@ -1088,6 +1254,8 @@
           <w:rStyle w:val="Strong"/>
           <w:rFonts w:ascii="Trebuchet MS" w:hAnsi="Trebuchet MS"/>
           <w:b w:val="0"/>
+          <w:sz w:val="18"/>
+          <w:szCs w:val="18"/>
         </w:rPr>
         <w:t xml:space="preserve">and used GCP Vision API </w:t>
       </w:r>
@@ -1096,6 +1264,8 @@
           <w:rStyle w:val="Strong"/>
           <w:rFonts w:ascii="Trebuchet MS" w:hAnsi="Trebuchet MS"/>
           <w:b w:val="0"/>
+          <w:sz w:val="18"/>
+          <w:szCs w:val="18"/>
         </w:rPr>
         <w:t xml:space="preserve">to build an Android application that processes images </w:t>
       </w:r>
@@ -1104,6 +1274,8 @@
           <w:rStyle w:val="Strong"/>
           <w:rFonts w:ascii="Trebuchet MS" w:hAnsi="Trebuchet MS"/>
           <w:b w:val="0"/>
+          <w:sz w:val="18"/>
+          <w:szCs w:val="18"/>
         </w:rPr>
         <w:t>for objects</w:t>
       </w:r>
@@ -1116,88 +1288,38 @@
           <w:numId w:val="2"/>
         </w:numPr>
         <w:rPr>
-          <w:rStyle w:val="Strong"/>
-          <w:rFonts w:ascii="Trebuchet MS" w:hAnsi="Trebuchet MS"/>
-          <w:b w:val="0"/>
-        </w:rPr>
-      </w:pPr>
-      <w:r>
-        <w:rPr>
-          <w:rStyle w:val="Strong"/>
-          <w:rFonts w:ascii="Trebuchet MS" w:hAnsi="Trebuchet MS"/>
-          <w:b w:val="0"/>
-        </w:rPr>
-        <w:t xml:space="preserve">Designed algorithm to parse object detection results and retrieve a relevant </w:t>
-      </w:r>
-      <w:proofErr w:type="spellStart"/>
-      <w:r>
-        <w:rPr>
-          <w:rStyle w:val="Strong"/>
-          <w:rFonts w:ascii="Trebuchet MS" w:hAnsi="Trebuchet MS"/>
-          <w:b w:val="0"/>
-        </w:rPr>
-        <w:t>Bitmoji</w:t>
-      </w:r>
-      <w:proofErr w:type="spellEnd"/>
-      <w:r>
-        <w:rPr>
-          <w:rStyle w:val="Strong"/>
-          <w:rFonts w:ascii="Trebuchet MS" w:hAnsi="Trebuchet MS"/>
-          <w:b w:val="0"/>
-        </w:rPr>
-        <w:t xml:space="preserve"> with </w:t>
-      </w:r>
-      <w:proofErr w:type="spellStart"/>
-      <w:r>
-        <w:rPr>
-          <w:rStyle w:val="Strong"/>
-          <w:rFonts w:ascii="Trebuchet MS" w:hAnsi="Trebuchet MS"/>
-          <w:b w:val="0"/>
-        </w:rPr>
-        <w:t>SnapKit</w:t>
-      </w:r>
-      <w:proofErr w:type="spellEnd"/>
-      <w:r>
-        <w:rPr>
-          <w:rStyle w:val="Strong"/>
-          <w:rFonts w:ascii="Trebuchet MS" w:hAnsi="Trebuchet MS"/>
-          <w:b w:val="0"/>
-        </w:rPr>
-        <w:t xml:space="preserve"> API </w:t>
-      </w:r>
-    </w:p>
-    <w:p>
-      <w:pPr>
-        <w:rPr>
-          <w:rFonts w:ascii="Trebuchet MS" w:hAnsi="Trebuchet MS"/>
-          <w:sz w:val="8"/>
-          <w:szCs w:val="8"/>
-        </w:rPr>
-      </w:pPr>
-    </w:p>
-    <w:p>
-      <w:pPr>
-        <w:ind w:firstLine="720"/>
-        <w:rPr>
-          <w:rFonts w:ascii="Trebuchet MS" w:hAnsi="Trebuchet MS"/>
-          <w:sz w:val="8"/>
-          <w:szCs w:val="8"/>
-        </w:rPr>
-      </w:pPr>
+          <w:rFonts w:ascii="Trebuchet MS" w:hAnsi="Trebuchet MS"/>
+          <w:bCs/>
+          <w:sz w:val="18"/>
+          <w:szCs w:val="18"/>
+        </w:rPr>
+      </w:pPr>
+      <w:r>
+        <w:rPr>
+          <w:rStyle w:val="Strong"/>
+          <w:rFonts w:ascii="Trebuchet MS" w:hAnsi="Trebuchet MS"/>
+          <w:b w:val="0"/>
+          <w:sz w:val="18"/>
+          <w:szCs w:val="18"/>
+        </w:rPr>
+        <w:t xml:space="preserve">Designed algorithm to parse object detection results and retrieve a relevant Bitmoji with SnapKit API </w:t>
+      </w:r>
     </w:p>
     <w:p>
       <w:pPr>
         <w:rPr>
           <w:rFonts w:ascii="Trebuchet MS" w:hAnsi="Trebuchet MS"/>
           <w:color w:val="39AFDC" w:themeColor="text2" w:themeTint="80"/>
+          <w:sz w:val="30"/>
+          <w:szCs w:val="30"/>
         </w:rPr>
       </w:pPr>
       <w:r>
         <w:rPr>
           <w:rFonts w:ascii="Trebuchet MS" w:hAnsi="Trebuchet MS"/>
           <w:color w:val="39AFDC" w:themeColor="text2" w:themeTint="80"/>
-          <w:sz w:val="32"/>
-          <w:szCs w:val="32"/>
+          <w:sz w:val="30"/>
+          <w:szCs w:val="30"/>
         </w:rPr>
         <w:t>Technical Skills</w:t>
       </w:r>
@@ -1211,8 +1333,8 @@
       <w:r>
         <w:rPr>
           <w:rFonts w:ascii="Trebuchet MS" w:hAnsi="Trebuchet MS"/>
-          <w:sz w:val="22"/>
-          <w:szCs w:val="22"/>
+          <w:sz w:val="21"/>
+          <w:szCs w:val="21"/>
         </w:rPr>
         <w:t xml:space="preserve">Programming Languages: </w:t>
       </w:r>
@@ -1244,32 +1366,32 @@
       <w:r>
         <w:rPr>
           <w:rFonts w:ascii="Trebuchet MS" w:hAnsi="Trebuchet MS"/>
-          <w:sz w:val="22"/>
-          <w:szCs w:val="22"/>
+          <w:sz w:val="21"/>
+          <w:szCs w:val="21"/>
         </w:rPr>
         <w:t>Frameworks</w:t>
       </w:r>
       <w:r>
         <w:rPr>
           <w:rFonts w:ascii="Trebuchet MS" w:hAnsi="Trebuchet MS"/>
-          <w:sz w:val="22"/>
-          <w:szCs w:val="22"/>
+          <w:sz w:val="21"/>
+          <w:szCs w:val="21"/>
         </w:rPr>
         <w:t>/Libraries</w:t>
       </w:r>
       <w:r>
         <w:rPr>
           <w:rFonts w:ascii="Trebuchet MS" w:hAnsi="Trebuchet MS"/>
-          <w:sz w:val="22"/>
-          <w:szCs w:val="22"/>
+          <w:sz w:val="21"/>
+          <w:szCs w:val="21"/>
         </w:rPr>
         <w:t>/Tools</w:t>
       </w:r>
       <w:r>
         <w:rPr>
           <w:rFonts w:ascii="Trebuchet MS" w:hAnsi="Trebuchet MS"/>
-          <w:sz w:val="22"/>
-          <w:szCs w:val="22"/>
+          <w:sz w:val="21"/>
+          <w:szCs w:val="21"/>
         </w:rPr>
         <w:t xml:space="preserve">: </w:t>
       </w:r>
@@ -1277,7 +1399,13 @@
         <w:rPr>
           <w:rFonts w:ascii="Trebuchet MS" w:hAnsi="Trebuchet MS"/>
         </w:rPr>
-        <w:t>React</w:t>
+        <w:t>Vue.js, R</w:t>
+      </w:r>
+      <w:r>
+        <w:rPr>
+          <w:rFonts w:ascii="Trebuchet MS" w:hAnsi="Trebuchet MS"/>
+        </w:rPr>
+        <w:t>eact</w:t>
       </w:r>
       <w:r>
         <w:rPr>
@@ -1349,16 +1477,40 @@
       <w:r>
         <w:rPr>
           <w:rFonts w:ascii="Trebuchet MS" w:hAnsi="Trebuchet MS"/>
-          <w:sz w:val="22"/>
-          <w:szCs w:val="22"/>
-        </w:rPr>
-        <w:t>Interests</w:t>
-      </w:r>
-      <w:r>
-        <w:rPr>
-          <w:rFonts w:ascii="Trebuchet MS" w:hAnsi="Trebuchet MS"/>
-        </w:rPr>
-        <w:t xml:space="preserve">: Computer Science Engineering Society (CSES), </w:t>
+          <w:sz w:val="21"/>
+          <w:szCs w:val="21"/>
+        </w:rPr>
+        <w:t>Interests:</w:t>
+      </w:r>
+      <w:r>
+        <w:rPr>
+          <w:rFonts w:ascii="Trebuchet MS" w:hAnsi="Trebuchet MS"/>
+        </w:rPr>
+        <w:t xml:space="preserve"> </w:t>
+      </w:r>
+      <w:r>
+        <w:rPr>
+          <w:rFonts w:ascii="Trebuchet MS" w:hAnsi="Trebuchet MS"/>
+        </w:rPr>
+        <w:t>Association for Computing Machinery</w:t>
+      </w:r>
+      <w:r>
+        <w:rPr>
+          <w:rFonts w:ascii="Trebuchet MS" w:hAnsi="Trebuchet MS"/>
+        </w:rPr>
+        <w:t xml:space="preserve"> (</w:t>
+      </w:r>
+      <w:r>
+        <w:rPr>
+          <w:rFonts w:ascii="Trebuchet MS" w:hAnsi="Trebuchet MS"/>
+        </w:rPr>
+        <w:t>ACM</w:t>
+      </w:r>
+      <w:r>
+        <w:rPr>
+          <w:rFonts w:ascii="Trebuchet MS" w:hAnsi="Trebuchet MS"/>
+        </w:rPr>
+        <w:t xml:space="preserve">), </w:t>
       </w:r>
       <w:r>
         <w:rPr>
@@ -1370,13 +1522,31 @@
         <w:rPr>
           <w:rFonts w:ascii="Trebuchet MS" w:hAnsi="Trebuchet MS"/>
         </w:rPr>
-        <w:t>, Women in Computing (WIC)</w:t>
-      </w:r>
-      <w:r>
-        <w:rPr>
-          <w:rFonts w:ascii="Trebuchet MS" w:hAnsi="Trebuchet MS"/>
-        </w:rPr>
-        <w:t xml:space="preserve">, and ACM </w:t>
+        <w:t xml:space="preserve">, </w:t>
+      </w:r>
+      <w:r>
+        <w:rPr>
+          <w:rFonts w:ascii="Trebuchet MS" w:hAnsi="Trebuchet MS"/>
+        </w:rPr>
+        <w:t xml:space="preserve">and </w:t>
+      </w:r>
+      <w:r>
+        <w:rPr>
+          <w:rFonts w:ascii="Trebuchet MS" w:hAnsi="Trebuchet MS"/>
+        </w:rPr>
+        <w:t>Women in Computing (WIC</w:t>
+      </w:r>
+      <w:r>
+        <w:rPr>
+          <w:rFonts w:ascii="Trebuchet MS" w:hAnsi="Trebuchet MS"/>
+        </w:rPr>
+        <w:t>)</w:t>
+      </w:r>
+      <w:r>
+        <w:rPr>
+          <w:rFonts w:ascii="Trebuchet MS" w:hAnsi="Trebuchet MS"/>
+        </w:rPr>
+        <w:t xml:space="preserve"> </w:t>
       </w:r>
     </w:p>
     <w:sectPr>
@@ -1397,7 +1567,7 @@
 </file>
 
 <file path=word/endnotes.xml><?xml version="1.0" encoding="utf-8"?>
-<w:endnotes xmlns:wpc="http://schemas.microsoft.com/office/word/2010/wordprocessingCanvas" xmlns:cx="http://schemas.microsoft.com/office/drawing/2014/chartex" xmlns:cx1="http://schemas.microsoft.com/office/drawing/2015/9/8/chartex" xmlns:cx2="http://schemas.microsoft.com/office/drawing/2015/10/21/chartex" xmlns:cx3="http://schemas.microsoft.com/office/drawing/2016/5/9/chartex" xmlns:cx4="http://schemas.microsoft.com/office/drawing/2016/5/10/chartex" xmlns:cx5="http://schemas.microsoft.com/office/drawing/2016/5/11/chartex" xmlns:cx6="http://schemas.microsoft.com/office/drawing/2016/5/12/chartex" xmlns:cx7="http://schemas.microsoft.com/office/drawing/2016/5/13/chartex" xmlns:cx8="http://schemas.microsoft.com/office/drawing/2016/5/14/chartex" xmlns:mc="http://schemas.openxmlformats.org/markup-compatibility/2006" xmlns:aink="http://schemas.microsoft.com/office/drawing/2016/ink" xmlns:am3d="http://schemas.microsoft.com/office/drawing/2017/model3d" xmlns:o="urn:schemas-microsoft-com:office:office" xmlns:r="http://schemas.openxmlformats.org/officeDocument/2006/relationships" xmlns:m="http://schemas.openxmlformats.org/officeDocument/2006/math" xmlns:v="urn:schemas-microsoft-com:vml" xmlns:wp14="http://schemas.microsoft.com/office/word/2010/wordprocessingDrawing" xmlns:wp="http://schemas.openxmlformats.org/drawingml/2006/wordprocessingDrawing" xmlns:w10="urn:schemas-microsoft-com:office:word" xmlns:w="http://schemas.openxmlformats.org/wordprocessingml/2006/main" xmlns:w14="http://schemas.microsoft.com/office/word/2010/wordml" xmlns:w15="http://schemas.microsoft.com/office/word/2012/wordml" xmlns:w16cid="http://schemas.microsoft.com/office/word/2016/wordml/cid" xmlns:w16se="http://schemas.microsoft.com/office/word/2015/wordml/symex" xmlns:wpg="http://schemas.microsoft.com/office/word/2010/wordprocessingGroup" xmlns:wpi="http://schemas.microsoft.com/office/word/2010/wordprocessingInk" xmlns:wne="http://schemas.microsoft.com/office/word/2006/wordml" xmlns:wps="http://schemas.microsoft.com/office/word/2010/wordprocessingShape" mc:Ignorable="w14 w15 w16se w16cid wp14">
+<w:endnotes xmlns:wpc="http://schemas.microsoft.com/office/word/2010/wordprocessingCanvas" xmlns:cx="http://schemas.microsoft.com/office/drawing/2014/chartex" xmlns:cx1="http://schemas.microsoft.com/office/drawing/2015/9/8/chartex" xmlns:cx2="http://schemas.microsoft.com/office/drawing/2015/10/21/chartex" xmlns:cx3="http://schemas.microsoft.com/office/drawing/2016/5/9/chartex" xmlns:cx4="http://schemas.microsoft.com/office/drawing/2016/5/10/chartex" xmlns:cx5="http://schemas.microsoft.com/office/drawing/2016/5/11/chartex" xmlns:cx6="http://schemas.microsoft.com/office/drawing/2016/5/12/chartex" xmlns:cx7="http://schemas.microsoft.com/office/drawing/2016/5/13/chartex" xmlns:cx8="http://schemas.microsoft.com/office/drawing/2016/5/14/chartex" xmlns:mc="http://schemas.openxmlformats.org/markup-compatibility/2006" xmlns:aink="http://schemas.microsoft.com/office/drawing/2016/ink" xmlns:am3d="http://schemas.microsoft.com/office/drawing/2017/model3d" xmlns:o="urn:schemas-microsoft-com:office:office" xmlns:r="http://schemas.openxmlformats.org/officeDocument/2006/relationships" xmlns:m="http://schemas.openxmlformats.org/officeDocument/2006/math" xmlns:v="urn:schemas-microsoft-com:vml" xmlns:wp14="http://schemas.microsoft.com/office/word/2010/wordprocessingDrawing" xmlns:wp="http://schemas.openxmlformats.org/drawingml/2006/wordprocessingDrawing" xmlns:w10="urn:schemas-microsoft-com:office:word" xmlns:w="http://schemas.openxmlformats.org/wordprocessingml/2006/main" xmlns:w14="http://schemas.microsoft.com/office/word/2010/wordml" xmlns:w15="http://schemas.microsoft.com/office/word/2012/wordml" xmlns:w16cex="http://schemas.microsoft.com/office/word/2018/wordml/cex" xmlns:w16cid="http://schemas.microsoft.com/office/word/2016/wordml/cid" xmlns:w16="http://schemas.microsoft.com/office/word/2018/wordml" xmlns:w16se="http://schemas.microsoft.com/office/word/2015/wordml/symex" xmlns:wpg="http://schemas.microsoft.com/office/word/2010/wordprocessingGroup" xmlns:wpi="http://schemas.microsoft.com/office/word/2010/wordprocessingInk" xmlns:wne="http://schemas.microsoft.com/office/word/2006/wordml" xmlns:wps="http://schemas.microsoft.com/office/word/2010/wordprocessingShape" mc:Ignorable="w14 w15 w16se w16cid w16 w16cex wp14">
   <w:endnote w:type="separator" w:id="-1">
     <w:p>
       <w:pPr>
@@ -1422,7 +1592,7 @@
 </file>
 
 <file path=word/footer1.xml><?xml version="1.0" encoding="utf-8"?>
-<w:ftr xmlns:wpc="http://schemas.microsoft.com/office/word/2010/wordprocessingCanvas" xmlns:cx="http://schemas.microsoft.com/office/drawing/2014/chartex" xmlns:cx1="http://schemas.microsoft.com/office/drawing/2015/9/8/chartex" xmlns:cx2="http://schemas.microsoft.com/office/drawing/2015/10/21/chartex" xmlns:cx3="http://schemas.microsoft.com/office/drawing/2016/5/9/chartex" xmlns:cx4="http://schemas.microsoft.com/office/drawing/2016/5/10/chartex" xmlns:cx5="http://schemas.microsoft.com/office/drawing/2016/5/11/chartex" xmlns:cx6="http://schemas.microsoft.com/office/drawing/2016/5/12/chartex" xmlns:cx7="http://schemas.microsoft.com/office/drawing/2016/5/13/chartex" xmlns:cx8="http://schemas.microsoft.com/office/drawing/2016/5/14/chartex" xmlns:mc="http://schemas.openxmlformats.org/markup-compatibility/2006" xmlns:aink="http://schemas.microsoft.com/office/drawing/2016/ink" xmlns:am3d="http://schemas.microsoft.com/office/drawing/2017/model3d" xmlns:o="urn:schemas-microsoft-com:office:office" xmlns:r="http://schemas.openxmlformats.org/officeDocument/2006/relationships" xmlns:m="http://schemas.openxmlformats.org/officeDocument/2006/math" xmlns:v="urn:schemas-microsoft-com:vml" xmlns:wp14="http://schemas.microsoft.com/office/word/2010/wordprocessingDrawing" xmlns:wp="http://schemas.openxmlformats.org/drawingml/2006/wordprocessingDrawing" xmlns:w10="urn:schemas-microsoft-com:office:word" xmlns:w="http://schemas.openxmlformats.org/wordprocessingml/2006/main" xmlns:w14="http://schemas.microsoft.com/office/word/2010/wordml" xmlns:w15="http://schemas.microsoft.com/office/word/2012/wordml" xmlns:w16cid="http://schemas.microsoft.com/office/word/2016/wordml/cid" xmlns:w16se="http://schemas.microsoft.com/office/word/2015/wordml/symex" xmlns:wpg="http://schemas.microsoft.com/office/word/2010/wordprocessingGroup" xmlns:wpi="http://schemas.microsoft.com/office/word/2010/wordprocessingInk" xmlns:wne="http://schemas.microsoft.com/office/word/2006/wordml" xmlns:wps="http://schemas.microsoft.com/office/word/2010/wordprocessingShape" mc:Ignorable="w14 w15 w16se w16cid wp14">
+<w:ftr xmlns:wpc="http://schemas.microsoft.com/office/word/2010/wordprocessingCanvas" xmlns:cx="http://schemas.microsoft.com/office/drawing/2014/chartex" xmlns:cx1="http://schemas.microsoft.com/office/drawing/2015/9/8/chartex" xmlns:cx2="http://schemas.microsoft.com/office/drawing/2015/10/21/chartex" xmlns:cx3="http://schemas.microsoft.com/office/drawing/2016/5/9/chartex" xmlns:cx4="http://schemas.microsoft.com/office/drawing/2016/5/10/chartex" xmlns:cx5="http://schemas.microsoft.com/office/drawing/2016/5/11/chartex" xmlns:cx6="http://schemas.microsoft.com/office/drawing/2016/5/12/chartex" xmlns:cx7="http://schemas.microsoft.com/office/drawing/2016/5/13/chartex" xmlns:cx8="http://schemas.microsoft.com/office/drawing/2016/5/14/chartex" xmlns:mc="http://schemas.openxmlformats.org/markup-compatibility/2006" xmlns:aink="http://schemas.microsoft.com/office/drawing/2016/ink" xmlns:am3d="http://schemas.microsoft.com/office/drawing/2017/model3d" xmlns:o="urn:schemas-microsoft-com:office:office" xmlns:r="http://schemas.openxmlformats.org/officeDocument/2006/relationships" xmlns:m="http://schemas.openxmlformats.org/officeDocument/2006/math" xmlns:v="urn:schemas-microsoft-com:vml" xmlns:wp14="http://schemas.microsoft.com/office/word/2010/wordprocessingDrawing" xmlns:wp="http://schemas.openxmlformats.org/drawingml/2006/wordprocessingDrawing" xmlns:w10="urn:schemas-microsoft-com:office:word" xmlns:w="http://schemas.openxmlformats.org/wordprocessingml/2006/main" xmlns:w14="http://schemas.microsoft.com/office/word/2010/wordml" xmlns:w15="http://schemas.microsoft.com/office/word/2012/wordml" xmlns:w16cex="http://schemas.microsoft.com/office/word/2018/wordml/cex" xmlns:w16cid="http://schemas.microsoft.com/office/word/2016/wordml/cid" xmlns:w16="http://schemas.microsoft.com/office/word/2018/wordml" xmlns:w16se="http://schemas.microsoft.com/office/word/2015/wordml/symex" xmlns:wpg="http://schemas.microsoft.com/office/word/2010/wordprocessingGroup" xmlns:wpi="http://schemas.microsoft.com/office/word/2010/wordprocessingInk" xmlns:wne="http://schemas.microsoft.com/office/word/2006/wordml" xmlns:wps="http://schemas.microsoft.com/office/word/2010/wordprocessingShape" mc:Ignorable="w14 w15 w16se w16cid w16 w16cex wp14">
   <w:p>
     <w:pPr>
       <w:pStyle w:val="Footer"/>
@@ -1432,7 +1602,7 @@
 </file>
 
 <file path=word/footer2.xml><?xml version="1.0" encoding="utf-8"?>
-<w:ftr xmlns:wpc="http://schemas.microsoft.com/office/word/2010/wordprocessingCanvas" xmlns:cx="http://schemas.microsoft.com/office/drawing/2014/chartex" xmlns:cx1="http://schemas.microsoft.com/office/drawing/2015/9/8/chartex" xmlns:cx2="http://schemas.microsoft.com/office/drawing/2015/10/21/chartex" xmlns:cx3="http://schemas.microsoft.com/office/drawing/2016/5/9/chartex" xmlns:cx4="http://schemas.microsoft.com/office/drawing/2016/5/10/chartex" xmlns:cx5="http://schemas.microsoft.com/office/drawing/2016/5/11/chartex" xmlns:cx6="http://schemas.microsoft.com/office/drawing/2016/5/12/chartex" xmlns:cx7="http://schemas.microsoft.com/office/drawing/2016/5/13/chartex" xmlns:cx8="http://schemas.microsoft.com/office/drawing/2016/5/14/chartex" xmlns:mc="http://schemas.openxmlformats.org/markup-compatibility/2006" xmlns:aink="http://schemas.microsoft.com/office/drawing/2016/ink" xmlns:am3d="http://schemas.microsoft.com/office/drawing/2017/model3d" xmlns:o="urn:schemas-microsoft-com:office:office" xmlns:r="http://schemas.openxmlformats.org/officeDocument/2006/relationships" xmlns:m="http://schemas.openxmlformats.org/officeDocument/2006/math" xmlns:v="urn:schemas-microsoft-com:vml" xmlns:wp14="http://schemas.microsoft.com/office/word/2010/wordprocessingDrawing" xmlns:wp="http://schemas.openxmlformats.org/drawingml/2006/wordprocessingDrawing" xmlns:w10="urn:schemas-microsoft-com:office:word" xmlns:w="http://schemas.openxmlformats.org/wordprocessingml/2006/main" xmlns:w14="http://schemas.microsoft.com/office/word/2010/wordml" xmlns:w15="http://schemas.microsoft.com/office/word/2012/wordml" xmlns:w16cid="http://schemas.microsoft.com/office/word/2016/wordml/cid" xmlns:w16se="http://schemas.microsoft.com/office/word/2015/wordml/symex" xmlns:wpg="http://schemas.microsoft.com/office/word/2010/wordprocessingGroup" xmlns:wpi="http://schemas.microsoft.com/office/word/2010/wordprocessingInk" xmlns:wne="http://schemas.microsoft.com/office/word/2006/wordml" xmlns:wps="http://schemas.microsoft.com/office/word/2010/wordprocessingShape" mc:Ignorable="w14 w15 w16se w16cid wp14">
+<w:ftr xmlns:wpc="http://schemas.microsoft.com/office/word/2010/wordprocessingCanvas" xmlns:cx="http://schemas.microsoft.com/office/drawing/2014/chartex" xmlns:cx1="http://schemas.microsoft.com/office/drawing/2015/9/8/chartex" xmlns:cx2="http://schemas.microsoft.com/office/drawing/2015/10/21/chartex" xmlns:cx3="http://schemas.microsoft.com/office/drawing/2016/5/9/chartex" xmlns:cx4="http://schemas.microsoft.com/office/drawing/2016/5/10/chartex" xmlns:cx5="http://schemas.microsoft.com/office/drawing/2016/5/11/chartex" xmlns:cx6="http://schemas.microsoft.com/office/drawing/2016/5/12/chartex" xmlns:cx7="http://schemas.microsoft.com/office/drawing/2016/5/13/chartex" xmlns:cx8="http://schemas.microsoft.com/office/drawing/2016/5/14/chartex" xmlns:mc="http://schemas.openxmlformats.org/markup-compatibility/2006" xmlns:aink="http://schemas.microsoft.com/office/drawing/2016/ink" xmlns:am3d="http://schemas.microsoft.com/office/drawing/2017/model3d" xmlns:o="urn:schemas-microsoft-com:office:office" xmlns:r="http://schemas.openxmlformats.org/officeDocument/2006/relationships" xmlns:m="http://schemas.openxmlformats.org/officeDocument/2006/math" xmlns:v="urn:schemas-microsoft-com:vml" xmlns:wp14="http://schemas.microsoft.com/office/word/2010/wordprocessingDrawing" xmlns:wp="http://schemas.openxmlformats.org/drawingml/2006/wordprocessingDrawing" xmlns:w10="urn:schemas-microsoft-com:office:word" xmlns:w="http://schemas.openxmlformats.org/wordprocessingml/2006/main" xmlns:w14="http://schemas.microsoft.com/office/word/2010/wordml" xmlns:w15="http://schemas.microsoft.com/office/word/2012/wordml" xmlns:w16cex="http://schemas.microsoft.com/office/word/2018/wordml/cex" xmlns:w16cid="http://schemas.microsoft.com/office/word/2016/wordml/cid" xmlns:w16="http://schemas.microsoft.com/office/word/2018/wordml" xmlns:w16se="http://schemas.microsoft.com/office/word/2015/wordml/symex" xmlns:wpg="http://schemas.microsoft.com/office/word/2010/wordprocessingGroup" xmlns:wpi="http://schemas.microsoft.com/office/word/2010/wordprocessingInk" xmlns:wne="http://schemas.microsoft.com/office/word/2006/wordml" xmlns:wps="http://schemas.microsoft.com/office/word/2010/wordprocessingShape" mc:Ignorable="w14 w15 w16se w16cid w16 w16cex wp14">
   <w:p>
     <w:pPr>
       <w:pStyle w:val="Footer"/>
@@ -1463,7 +1633,7 @@
 </file>
 
 <file path=word/footer3.xml><?xml version="1.0" encoding="utf-8"?>
-<w:ftr xmlns:wpc="http://schemas.microsoft.com/office/word/2010/wordprocessingCanvas" xmlns:cx="http://schemas.microsoft.com/office/drawing/2014/chartex" xmlns:cx1="http://schemas.microsoft.com/office/drawing/2015/9/8/chartex" xmlns:cx2="http://schemas.microsoft.com/office/drawing/2015/10/21/chartex" xmlns:cx3="http://schemas.microsoft.com/office/drawing/2016/5/9/chartex" xmlns:cx4="http://schemas.microsoft.com/office/drawing/2016/5/10/chartex" xmlns:cx5="http://schemas.microsoft.com/office/drawing/2016/5/11/chartex" xmlns:cx6="http://schemas.microsoft.com/office/drawing/2016/5/12/chartex" xmlns:cx7="http://schemas.microsoft.com/office/drawing/2016/5/13/chartex" xmlns:cx8="http://schemas.microsoft.com/office/drawing/2016/5/14/chartex" xmlns:mc="http://schemas.openxmlformats.org/markup-compatibility/2006" xmlns:aink="http://schemas.microsoft.com/office/drawing/2016/ink" xmlns:am3d="http://schemas.microsoft.com/office/drawing/2017/model3d" xmlns:o="urn:schemas-microsoft-com:office:office" xmlns:r="http://schemas.openxmlformats.org/officeDocument/2006/relationships" xmlns:m="http://schemas.openxmlformats.org/officeDocument/2006/math" xmlns:v="urn:schemas-microsoft-com:vml" xmlns:wp14="http://schemas.microsoft.com/office/word/2010/wordprocessingDrawing" xmlns:wp="http://schemas.openxmlformats.org/drawingml/2006/wordprocessingDrawing" xmlns:w10="urn:schemas-microsoft-com:office:word" xmlns:w="http://schemas.openxmlformats.org/wordprocessingml/2006/main" xmlns:w14="http://schemas.microsoft.com/office/word/2010/wordml" xmlns:w15="http://schemas.microsoft.com/office/word/2012/wordml" xmlns:w16cid="http://schemas.microsoft.com/office/word/2016/wordml/cid" xmlns:w16se="http://schemas.microsoft.com/office/word/2015/wordml/symex" xmlns:wpg="http://schemas.microsoft.com/office/word/2010/wordprocessingGroup" xmlns:wpi="http://schemas.microsoft.com/office/word/2010/wordprocessingInk" xmlns:wne="http://schemas.microsoft.com/office/word/2006/wordml" xmlns:wps="http://schemas.microsoft.com/office/word/2010/wordprocessingShape" mc:Ignorable="w14 w15 w16se w16cid wp14">
+<w:ftr xmlns:wpc="http://schemas.microsoft.com/office/word/2010/wordprocessingCanvas" xmlns:cx="http://schemas.microsoft.com/office/drawing/2014/chartex" xmlns:cx1="http://schemas.microsoft.com/office/drawing/2015/9/8/chartex" xmlns:cx2="http://schemas.microsoft.com/office/drawing/2015/10/21/chartex" xmlns:cx3="http://schemas.microsoft.com/office/drawing/2016/5/9/chartex" xmlns:cx4="http://schemas.microsoft.com/office/drawing/2016/5/10/chartex" xmlns:cx5="http://schemas.microsoft.com/office/drawing/2016/5/11/chartex" xmlns:cx6="http://schemas.microsoft.com/office/drawing/2016/5/12/chartex" xmlns:cx7="http://schemas.microsoft.com/office/drawing/2016/5/13/chartex" xmlns:cx8="http://schemas.microsoft.com/office/drawing/2016/5/14/chartex" xmlns:mc="http://schemas.openxmlformats.org/markup-compatibility/2006" xmlns:aink="http://schemas.microsoft.com/office/drawing/2016/ink" xmlns:am3d="http://schemas.microsoft.com/office/drawing/2017/model3d" xmlns:o="urn:schemas-microsoft-com:office:office" xmlns:r="http://schemas.openxmlformats.org/officeDocument/2006/relationships" xmlns:m="http://schemas.openxmlformats.org/officeDocument/2006/math" xmlns:v="urn:schemas-microsoft-com:vml" xmlns:wp14="http://schemas.microsoft.com/office/word/2010/wordprocessingDrawing" xmlns:wp="http://schemas.openxmlformats.org/drawingml/2006/wordprocessingDrawing" xmlns:w10="urn:schemas-microsoft-com:office:word" xmlns:w="http://schemas.openxmlformats.org/wordprocessingml/2006/main" xmlns:w14="http://schemas.microsoft.com/office/word/2010/wordml" xmlns:w15="http://schemas.microsoft.com/office/word/2012/wordml" xmlns:w16cex="http://schemas.microsoft.com/office/word/2018/wordml/cex" xmlns:w16cid="http://schemas.microsoft.com/office/word/2016/wordml/cid" xmlns:w16="http://schemas.microsoft.com/office/word/2018/wordml" xmlns:w16se="http://schemas.microsoft.com/office/word/2015/wordml/symex" xmlns:wpg="http://schemas.microsoft.com/office/word/2010/wordprocessingGroup" xmlns:wpi="http://schemas.microsoft.com/office/word/2010/wordprocessingInk" xmlns:wne="http://schemas.microsoft.com/office/word/2006/wordml" xmlns:wps="http://schemas.microsoft.com/office/word/2010/wordprocessingShape" mc:Ignorable="w14 w15 w16se w16cid w16 w16cex wp14">
   <w:p>
     <w:pPr>
       <w:pStyle w:val="Footer"/>
@@ -1473,7 +1643,7 @@
 </file>
 
 <file path=word/footnotes.xml><?xml version="1.0" encoding="utf-8"?>
-<w:footnotes xmlns:wpc="http://schemas.microsoft.com/office/word/2010/wordprocessingCanvas" xmlns:cx="http://schemas.microsoft.com/office/drawing/2014/chartex" xmlns:cx1="http://schemas.microsoft.com/office/drawing/2015/9/8/chartex" xmlns:cx2="http://schemas.microsoft.com/office/drawing/2015/10/21/chartex" xmlns:cx3="http://schemas.microsoft.com/office/drawing/2016/5/9/chartex" xmlns:cx4="http://schemas.microsoft.com/office/drawing/2016/5/10/chartex" xmlns:cx5="http://schemas.microsoft.com/office/drawing/2016/5/11/chartex" xmlns:cx6="http://schemas.microsoft.com/office/drawing/2016/5/12/chartex" xmlns:cx7="http://schemas.microsoft.com/office/drawing/2016/5/13/chartex" xmlns:cx8="http://schemas.microsoft.com/office/drawing/2016/5/14/chartex" xmlns:mc="http://schemas.openxmlformats.org/markup-compatibility/2006" xmlns:aink="http://schemas.microsoft.com/office/drawing/2016/ink" xmlns:am3d="http://schemas.microsoft.com/office/drawing/2017/model3d" xmlns:o="urn:schemas-microsoft-com:office:office" xmlns:r="http://schemas.openxmlformats.org/officeDocument/2006/relationships" xmlns:m="http://schemas.openxmlformats.org/officeDocument/2006/math" xmlns:v="urn:schemas-microsoft-com:vml" xmlns:wp14="http://schemas.microsoft.com/office/word/2010/wordprocessingDrawing" xmlns:wp="http://schemas.openxmlformats.org/drawingml/2006/wordprocessingDrawing" xmlns:w10="urn:schemas-microsoft-com:office:word" xmlns:w="http://schemas.openxmlformats.org/wordprocessingml/2006/main" xmlns:w14="http://schemas.microsoft.com/office/word/2010/wordml" xmlns:w15="http://schemas.microsoft.com/office/word/2012/wordml" xmlns:w16cid="http://schemas.microsoft.com/office/word/2016/wordml/cid" xmlns:w16se="http://schemas.microsoft.com/office/word/2015/wordml/symex" xmlns:wpg="http://schemas.microsoft.com/office/word/2010/wordprocessingGroup" xmlns:wpi="http://schemas.microsoft.com/office/word/2010/wordprocessingInk" xmlns:wne="http://schemas.microsoft.com/office/word/2006/wordml" xmlns:wps="http://schemas.microsoft.com/office/word/2010/wordprocessingShape" mc:Ignorable="w14 w15 w16se w16cid wp14">
+<w:footnotes xmlns:wpc="http://schemas.microsoft.com/office/word/2010/wordprocessingCanvas" xmlns:cx="http://schemas.microsoft.com/office/drawing/2014/chartex" xmlns:cx1="http://schemas.microsoft.com/office/drawing/2015/9/8/chartex" xmlns:cx2="http://schemas.microsoft.com/office/drawing/2015/10/21/chartex" xmlns:cx3="http://schemas.microsoft.com/office/drawing/2016/5/9/chartex" xmlns:cx4="http://schemas.microsoft.com/office/drawing/2016/5/10/chartex" xmlns:cx5="http://schemas.microsoft.com/office/drawing/2016/5/11/chartex" xmlns:cx6="http://schemas.microsoft.com/office/drawing/2016/5/12/chartex" xmlns:cx7="http://schemas.microsoft.com/office/drawing/2016/5/13/chartex" xmlns:cx8="http://schemas.microsoft.com/office/drawing/2016/5/14/chartex" xmlns:mc="http://schemas.openxmlformats.org/markup-compatibility/2006" xmlns:aink="http://schemas.microsoft.com/office/drawing/2016/ink" xmlns:am3d="http://schemas.microsoft.com/office/drawing/2017/model3d" xmlns:o="urn:schemas-microsoft-com:office:office" xmlns:r="http://schemas.openxmlformats.org/officeDocument/2006/relationships" xmlns:m="http://schemas.openxmlformats.org/officeDocument/2006/math" xmlns:v="urn:schemas-microsoft-com:vml" xmlns:wp14="http://schemas.microsoft.com/office/word/2010/wordprocessingDrawing" xmlns:wp="http://schemas.openxmlformats.org/drawingml/2006/wordprocessingDrawing" xmlns:w10="urn:schemas-microsoft-com:office:word" xmlns:w="http://schemas.openxmlformats.org/wordprocessingml/2006/main" xmlns:w14="http://schemas.microsoft.com/office/word/2010/wordml" xmlns:w15="http://schemas.microsoft.com/office/word/2012/wordml" xmlns:w16cex="http://schemas.microsoft.com/office/word/2018/wordml/cex" xmlns:w16cid="http://schemas.microsoft.com/office/word/2016/wordml/cid" xmlns:w16="http://schemas.microsoft.com/office/word/2018/wordml" xmlns:w16se="http://schemas.microsoft.com/office/word/2015/wordml/symex" xmlns:wpg="http://schemas.microsoft.com/office/word/2010/wordprocessingGroup" xmlns:wpi="http://schemas.microsoft.com/office/word/2010/wordprocessingInk" xmlns:wne="http://schemas.microsoft.com/office/word/2006/wordml" xmlns:wps="http://schemas.microsoft.com/office/word/2010/wordprocessingShape" mc:Ignorable="w14 w15 w16se w16cid w16 w16cex wp14">
   <w:footnote w:type="separator" w:id="-1">
     <w:p>
       <w:pPr>
@@ -1498,7 +1668,7 @@
 </file>
 
 <file path=word/header1.xml><?xml version="1.0" encoding="utf-8"?>
-<w:hdr xmlns:wpc="http://schemas.microsoft.com/office/word/2010/wordprocessingCanvas" xmlns:cx="http://schemas.microsoft.com/office/drawing/2014/chartex" xmlns:cx1="http://schemas.microsoft.com/office/drawing/2015/9/8/chartex" xmlns:cx2="http://schemas.microsoft.com/office/drawing/2015/10/21/chartex" xmlns:cx3="http://schemas.microsoft.com/office/drawing/2016/5/9/chartex" xmlns:cx4="http://schemas.microsoft.com/office/drawing/2016/5/10/chartex" xmlns:cx5="http://schemas.microsoft.com/office/drawing/2016/5/11/chartex" xmlns:cx6="http://schemas.microsoft.com/office/drawing/2016/5/12/chartex" xmlns:cx7="http://schemas.microsoft.com/office/drawing/2016/5/13/chartex" xmlns:cx8="http://schemas.microsoft.com/office/drawing/2016/5/14/chartex" xmlns:mc="http://schemas.openxmlformats.org/markup-compatibility/2006" xmlns:aink="http://schemas.microsoft.com/office/drawing/2016/ink" xmlns:am3d="http://schemas.microsoft.com/office/drawing/2017/model3d" xmlns:o="urn:schemas-microsoft-com:office:office" xmlns:r="http://schemas.openxmlformats.org/officeDocument/2006/relationships" xmlns:m="http://schemas.openxmlformats.org/officeDocument/2006/math" xmlns:v="urn:schemas-microsoft-com:vml" xmlns:wp14="http://schemas.microsoft.com/office/word/2010/wordprocessingDrawing" xmlns:wp="http://schemas.openxmlformats.org/drawingml/2006/wordprocessingDrawing" xmlns:w10="urn:schemas-microsoft-com:office:word" xmlns:w="http://schemas.openxmlformats.org/wordprocessingml/2006/main" xmlns:w14="http://schemas.microsoft.com/office/word/2010/wordml" xmlns:w15="http://schemas.microsoft.com/office/word/2012/wordml" xmlns:w16cid="http://schemas.microsoft.com/office/word/2016/wordml/cid" xmlns:w16se="http://schemas.microsoft.com/office/word/2015/wordml/symex" xmlns:wpg="http://schemas.microsoft.com/office/word/2010/wordprocessingGroup" xmlns:wpi="http://schemas.microsoft.com/office/word/2010/wordprocessingInk" xmlns:wne="http://schemas.microsoft.com/office/word/2006/wordml" xmlns:wps="http://schemas.microsoft.com/office/word/2010/wordprocessingShape" mc:Ignorable="w14 w15 w16se w16cid wp14">
+<w:hdr xmlns:wpc="http://schemas.microsoft.com/office/word/2010/wordprocessingCanvas" xmlns:cx="http://schemas.microsoft.com/office/drawing/2014/chartex" xmlns:cx1="http://schemas.microsoft.com/office/drawing/2015/9/8/chartex" xmlns:cx2="http://schemas.microsoft.com/office/drawing/2015/10/21/chartex" xmlns:cx3="http://schemas.microsoft.com/office/drawing/2016/5/9/chartex" xmlns:cx4="http://schemas.microsoft.com/office/drawing/2016/5/10/chartex" xmlns:cx5="http://schemas.microsoft.com/office/drawing/2016/5/11/chartex" xmlns:cx6="http://schemas.microsoft.com/office/drawing/2016/5/12/chartex" xmlns:cx7="http://schemas.microsoft.com/office/drawing/2016/5/13/chartex" xmlns:cx8="http://schemas.microsoft.com/office/drawing/2016/5/14/chartex" xmlns:mc="http://schemas.openxmlformats.org/markup-compatibility/2006" xmlns:aink="http://schemas.microsoft.com/office/drawing/2016/ink" xmlns:am3d="http://schemas.microsoft.com/office/drawing/2017/model3d" xmlns:o="urn:schemas-microsoft-com:office:office" xmlns:r="http://schemas.openxmlformats.org/officeDocument/2006/relationships" xmlns:m="http://schemas.openxmlformats.org/officeDocument/2006/math" xmlns:v="urn:schemas-microsoft-com:vml" xmlns:wp14="http://schemas.microsoft.com/office/word/2010/wordprocessingDrawing" xmlns:wp="http://schemas.openxmlformats.org/drawingml/2006/wordprocessingDrawing" xmlns:w10="urn:schemas-microsoft-com:office:word" xmlns:w="http://schemas.openxmlformats.org/wordprocessingml/2006/main" xmlns:w14="http://schemas.microsoft.com/office/word/2010/wordml" xmlns:w15="http://schemas.microsoft.com/office/word/2012/wordml" xmlns:w16cex="http://schemas.microsoft.com/office/word/2018/wordml/cex" xmlns:w16cid="http://schemas.microsoft.com/office/word/2016/wordml/cid" xmlns:w16="http://schemas.microsoft.com/office/word/2018/wordml" xmlns:w16se="http://schemas.microsoft.com/office/word/2015/wordml/symex" xmlns:wpg="http://schemas.microsoft.com/office/word/2010/wordprocessingGroup" xmlns:wpi="http://schemas.microsoft.com/office/word/2010/wordprocessingInk" xmlns:wne="http://schemas.microsoft.com/office/word/2006/wordml" xmlns:wps="http://schemas.microsoft.com/office/word/2010/wordprocessingShape" mc:Ignorable="w14 w15 w16se w16cid w16 w16cex wp14">
   <w:p>
     <w:pPr>
       <w:pStyle w:val="Header"/>
@@ -1508,7 +1678,7 @@
 </file>
 
 <file path=word/header2.xml><?xml version="1.0" encoding="utf-8"?>
-<w:hdr xmlns:wpc="http://schemas.microsoft.com/office/word/2010/wordprocessingCanvas" xmlns:cx="http://schemas.microsoft.com/office/drawing/2014/chartex" xmlns:cx1="http://schemas.microsoft.com/office/drawing/2015/9/8/chartex" xmlns:cx2="http://schemas.microsoft.com/office/drawing/2015/10/21/chartex" xmlns:cx3="http://schemas.microsoft.com/office/drawing/2016/5/9/chartex" xmlns:cx4="http://schemas.microsoft.com/office/drawing/2016/5/10/chartex" xmlns:cx5="http://schemas.microsoft.com/office/drawing/2016/5/11/chartex" xmlns:cx6="http://schemas.microsoft.com/office/drawing/2016/5/12/chartex" xmlns:cx7="http://schemas.microsoft.com/office/drawing/2016/5/13/chartex" xmlns:cx8="http://schemas.microsoft.com/office/drawing/2016/5/14/chartex" xmlns:mc="http://schemas.openxmlformats.org/markup-compatibility/2006" xmlns:aink="http://schemas.microsoft.com/office/drawing/2016/ink" xmlns:am3d="http://schemas.microsoft.com/office/drawing/2017/model3d" xmlns:o="urn:schemas-microsoft-com:office:office" xmlns:r="http://schemas.openxmlformats.org/officeDocument/2006/relationships" xmlns:m="http://schemas.openxmlformats.org/officeDocument/2006/math" xmlns:v="urn:schemas-microsoft-com:vml" xmlns:wp14="http://schemas.microsoft.com/office/word/2010/wordprocessingDrawing" xmlns:wp="http://schemas.openxmlformats.org/drawingml/2006/wordprocessingDrawing" xmlns:w10="urn:schemas-microsoft-com:office:word" xmlns:w="http://schemas.openxmlformats.org/wordprocessingml/2006/main" xmlns:w14="http://schemas.microsoft.com/office/word/2010/wordml" xmlns:w15="http://schemas.microsoft.com/office/word/2012/wordml" xmlns:w16cid="http://schemas.microsoft.com/office/word/2016/wordml/cid" xmlns:w16se="http://schemas.microsoft.com/office/word/2015/wordml/symex" xmlns:wpg="http://schemas.microsoft.com/office/word/2010/wordprocessingGroup" xmlns:wpi="http://schemas.microsoft.com/office/word/2010/wordprocessingInk" xmlns:wne="http://schemas.microsoft.com/office/word/2006/wordml" xmlns:wps="http://schemas.microsoft.com/office/word/2010/wordprocessingShape" mc:Ignorable="w14 w15 w16se w16cid wp14">
+<w:hdr xmlns:wpc="http://schemas.microsoft.com/office/word/2010/wordprocessingCanvas" xmlns:cx="http://schemas.microsoft.com/office/drawing/2014/chartex" xmlns:cx1="http://schemas.microsoft.com/office/drawing/2015/9/8/chartex" xmlns:cx2="http://schemas.microsoft.com/office/drawing/2015/10/21/chartex" xmlns:cx3="http://schemas.microsoft.com/office/drawing/2016/5/9/chartex" xmlns:cx4="http://schemas.microsoft.com/office/drawing/2016/5/10/chartex" xmlns:cx5="http://schemas.microsoft.com/office/drawing/2016/5/11/chartex" xmlns:cx6="http://schemas.microsoft.com/office/drawing/2016/5/12/chartex" xmlns:cx7="http://schemas.microsoft.com/office/drawing/2016/5/13/chartex" xmlns:cx8="http://schemas.microsoft.com/office/drawing/2016/5/14/chartex" xmlns:mc="http://schemas.openxmlformats.org/markup-compatibility/2006" xmlns:aink="http://schemas.microsoft.com/office/drawing/2016/ink" xmlns:am3d="http://schemas.microsoft.com/office/drawing/2017/model3d" xmlns:o="urn:schemas-microsoft-com:office:office" xmlns:r="http://schemas.openxmlformats.org/officeDocument/2006/relationships" xmlns:m="http://schemas.openxmlformats.org/officeDocument/2006/math" xmlns:v="urn:schemas-microsoft-com:vml" xmlns:wp14="http://schemas.microsoft.com/office/word/2010/wordprocessingDrawing" xmlns:wp="http://schemas.openxmlformats.org/drawingml/2006/wordprocessingDrawing" xmlns:w10="urn:schemas-microsoft-com:office:word" xmlns:w="http://schemas.openxmlformats.org/wordprocessingml/2006/main" xmlns:w14="http://schemas.microsoft.com/office/word/2010/wordml" xmlns:w15="http://schemas.microsoft.com/office/word/2012/wordml" xmlns:w16cex="http://schemas.microsoft.com/office/word/2018/wordml/cex" xmlns:w16cid="http://schemas.microsoft.com/office/word/2016/wordml/cid" xmlns:w16="http://schemas.microsoft.com/office/word/2018/wordml" xmlns:w16se="http://schemas.microsoft.com/office/word/2015/wordml/symex" xmlns:wpg="http://schemas.microsoft.com/office/word/2010/wordprocessingGroup" xmlns:wpi="http://schemas.microsoft.com/office/word/2010/wordprocessingInk" xmlns:wne="http://schemas.microsoft.com/office/word/2006/wordml" xmlns:wps="http://schemas.microsoft.com/office/word/2010/wordprocessingShape" mc:Ignorable="w14 w15 w16se w16cid w16 w16cex wp14">
   <w:p>
     <w:pPr>
       <w:pStyle w:val="Header"/>
@@ -1518,7 +1688,7 @@
 </file>
 
 <file path=word/header3.xml><?xml version="1.0" encoding="utf-8"?>
-<w:hdr xmlns:wpc="http://schemas.microsoft.com/office/word/2010/wordprocessingCanvas" xmlns:cx="http://schemas.microsoft.com/office/drawing/2014/chartex" xmlns:cx1="http://schemas.microsoft.com/office/drawing/2015/9/8/chartex" xmlns:cx2="http://schemas.microsoft.com/office/drawing/2015/10/21/chartex" xmlns:cx3="http://schemas.microsoft.com/office/drawing/2016/5/9/chartex" xmlns:cx4="http://schemas.microsoft.com/office/drawing/2016/5/10/chartex" xmlns:cx5="http://schemas.microsoft.com/office/drawing/2016/5/11/chartex" xmlns:cx6="http://schemas.microsoft.com/office/drawing/2016/5/12/chartex" xmlns:cx7="http://schemas.microsoft.com/office/drawing/2016/5/13/chartex" xmlns:cx8="http://schemas.microsoft.com/office/drawing/2016/5/14/chartex" xmlns:mc="http://schemas.openxmlformats.org/markup-compatibility/2006" xmlns:aink="http://schemas.microsoft.com/office/drawing/2016/ink" xmlns:am3d="http://schemas.microsoft.com/office/drawing/2017/model3d" xmlns:o="urn:schemas-microsoft-com:office:office" xmlns:r="http://schemas.openxmlformats.org/officeDocument/2006/relationships" xmlns:m="http://schemas.openxmlformats.org/officeDocument/2006/math" xmlns:v="urn:schemas-microsoft-com:vml" xmlns:wp14="http://schemas.microsoft.com/office/word/2010/wordprocessingDrawing" xmlns:wp="http://schemas.openxmlformats.org/drawingml/2006/wordprocessingDrawing" xmlns:w10="urn:schemas-microsoft-com:office:word" xmlns:w="http://schemas.openxmlformats.org/wordprocessingml/2006/main" xmlns:w14="http://schemas.microsoft.com/office/word/2010/wordml" xmlns:w15="http://schemas.microsoft.com/office/word/2012/wordml" xmlns:w16cid="http://schemas.microsoft.com/office/word/2016/wordml/cid" xmlns:w16se="http://schemas.microsoft.com/office/word/2015/wordml/symex" xmlns:wpg="http://schemas.microsoft.com/office/word/2010/wordprocessingGroup" xmlns:wpi="http://schemas.microsoft.com/office/word/2010/wordprocessingInk" xmlns:wne="http://schemas.microsoft.com/office/word/2006/wordml" xmlns:wps="http://schemas.microsoft.com/office/word/2010/wordprocessingShape" mc:Ignorable="w14 w15 w16se w16cid wp14">
+<w:hdr xmlns:wpc="http://schemas.microsoft.com/office/word/2010/wordprocessingCanvas" xmlns:cx="http://schemas.microsoft.com/office/drawing/2014/chartex" xmlns:cx1="http://schemas.microsoft.com/office/drawing/2015/9/8/chartex" xmlns:cx2="http://schemas.microsoft.com/office/drawing/2015/10/21/chartex" xmlns:cx3="http://schemas.microsoft.com/office/drawing/2016/5/9/chartex" xmlns:cx4="http://schemas.microsoft.com/office/drawing/2016/5/10/chartex" xmlns:cx5="http://schemas.microsoft.com/office/drawing/2016/5/11/chartex" xmlns:cx6="http://schemas.microsoft.com/office/drawing/2016/5/12/chartex" xmlns:cx7="http://schemas.microsoft.com/office/drawing/2016/5/13/chartex" xmlns:cx8="http://schemas.microsoft.com/office/drawing/2016/5/14/chartex" xmlns:mc="http://schemas.openxmlformats.org/markup-compatibility/2006" xmlns:aink="http://schemas.microsoft.com/office/drawing/2016/ink" xmlns:am3d="http://schemas.microsoft.com/office/drawing/2017/model3d" xmlns:o="urn:schemas-microsoft-com:office:office" xmlns:r="http://schemas.openxmlformats.org/officeDocument/2006/relationships" xmlns:m="http://schemas.openxmlformats.org/officeDocument/2006/math" xmlns:v="urn:schemas-microsoft-com:vml" xmlns:wp14="http://schemas.microsoft.com/office/word/2010/wordprocessingDrawing" xmlns:wp="http://schemas.openxmlformats.org/drawingml/2006/wordprocessingDrawing" xmlns:w10="urn:schemas-microsoft-com:office:word" xmlns:w="http://schemas.openxmlformats.org/wordprocessingml/2006/main" xmlns:w14="http://schemas.microsoft.com/office/word/2010/wordml" xmlns:w15="http://schemas.microsoft.com/office/word/2012/wordml" xmlns:w16cex="http://schemas.microsoft.com/office/word/2018/wordml/cex" xmlns:w16cid="http://schemas.microsoft.com/office/word/2016/wordml/cid" xmlns:w16="http://schemas.microsoft.com/office/word/2018/wordml" xmlns:w16se="http://schemas.microsoft.com/office/word/2015/wordml/symex" xmlns:wpg="http://schemas.microsoft.com/office/word/2010/wordprocessingGroup" xmlns:wpi="http://schemas.microsoft.com/office/word/2010/wordprocessingInk" xmlns:wne="http://schemas.microsoft.com/office/word/2006/wordml" xmlns:wps="http://schemas.microsoft.com/office/word/2010/wordprocessingShape" mc:Ignorable="w14 w15 w16se w16cid w16 w16cex wp14">
   <w:p>
     <w:pPr>
       <w:pStyle w:val="Header"/>
@@ -1528,7 +1698,7 @@
 </file>
 
 <file path=word/numbering.xml><?xml version="1.0" encoding="utf-8"?>
-<w:numbering xmlns:wpc="http://schemas.microsoft.com/office/word/2010/wordprocessingCanvas" xmlns:cx="http://schemas.microsoft.com/office/drawing/2014/chartex" xmlns:cx1="http://schemas.microsoft.com/office/drawing/2015/9/8/chartex" xmlns:cx2="http://schemas.microsoft.com/office/drawing/2015/10/21/chartex" xmlns:cx3="http://schemas.microsoft.com/office/drawing/2016/5/9/chartex" xmlns:cx4="http://schemas.microsoft.com/office/drawing/2016/5/10/chartex" xmlns:cx5="http://schemas.microsoft.com/office/drawing/2016/5/11/chartex" xmlns:cx6="http://schemas.microsoft.com/office/drawing/2016/5/12/chartex" xmlns:cx7="http://schemas.microsoft.com/office/drawing/2016/5/13/chartex" xmlns:cx8="http://schemas.microsoft.com/office/drawing/2016/5/14/chartex" xmlns:mc="http://schemas.openxmlformats.org/markup-compatibility/2006" xmlns:aink="http://schemas.microsoft.com/office/drawing/2016/ink" xmlns:am3d="http://schemas.microsoft.com/office/drawing/2017/model3d" xmlns:o="urn:schemas-microsoft-com:office:office" xmlns:r="http://schemas.openxmlformats.org/officeDocument/2006/relationships" xmlns:m="http://schemas.openxmlformats.org/officeDocument/2006/math" xmlns:v="urn:schemas-microsoft-com:vml" xmlns:wp14="http://schemas.microsoft.com/office/word/2010/wordprocessingDrawing" xmlns:wp="http://schemas.openxmlformats.org/drawingml/2006/wordprocessingDrawing" xmlns:w10="urn:schemas-microsoft-com:office:word" xmlns:w="http://schemas.openxmlformats.org/wordprocessingml/2006/main" xmlns:w14="http://schemas.microsoft.com/office/word/2010/wordml" xmlns:w15="http://schemas.microsoft.com/office/word/2012/wordml" xmlns:w16cid="http://schemas.microsoft.com/office/word/2016/wordml/cid" xmlns:w16se="http://schemas.microsoft.com/office/word/2015/wordml/symex" xmlns:wpg="http://schemas.microsoft.com/office/word/2010/wordprocessingGroup" xmlns:wpi="http://schemas.microsoft.com/office/word/2010/wordprocessingInk" xmlns:wne="http://schemas.microsoft.com/office/word/2006/wordml" xmlns:wps="http://schemas.microsoft.com/office/word/2010/wordprocessingShape" mc:Ignorable="w14 w15 w16se w16cid wp14">
+<w:numbering xmlns:wpc="http://schemas.microsoft.com/office/word/2010/wordprocessingCanvas" xmlns:cx="http://schemas.microsoft.com/office/drawing/2014/chartex" xmlns:cx1="http://schemas.microsoft.com/office/drawing/2015/9/8/chartex" xmlns:cx2="http://schemas.microsoft.com/office/drawing/2015/10/21/chartex" xmlns:cx3="http://schemas.microsoft.com/office/drawing/2016/5/9/chartex" xmlns:cx4="http://schemas.microsoft.com/office/drawing/2016/5/10/chartex" xmlns:cx5="http://schemas.microsoft.com/office/drawing/2016/5/11/chartex" xmlns:cx6="http://schemas.microsoft.com/office/drawing/2016/5/12/chartex" xmlns:cx7="http://schemas.microsoft.com/office/drawing/2016/5/13/chartex" xmlns:cx8="http://schemas.microsoft.com/office/drawing/2016/5/14/chartex" xmlns:mc="http://schemas.openxmlformats.org/markup-compatibility/2006" xmlns:aink="http://schemas.microsoft.com/office/drawing/2016/ink" xmlns:am3d="http://schemas.microsoft.com/office/drawing/2017/model3d" xmlns:o="urn:schemas-microsoft-com:office:office" xmlns:r="http://schemas.openxmlformats.org/officeDocument/2006/relationships" xmlns:m="http://schemas.openxmlformats.org/officeDocument/2006/math" xmlns:v="urn:schemas-microsoft-com:vml" xmlns:wp14="http://schemas.microsoft.com/office/word/2010/wordprocessingDrawing" xmlns:wp="http://schemas.openxmlformats.org/drawingml/2006/wordprocessingDrawing" xmlns:w10="urn:schemas-microsoft-com:office:word" xmlns:w="http://schemas.openxmlformats.org/wordprocessingml/2006/main" xmlns:w14="http://schemas.microsoft.com/office/word/2010/wordml" xmlns:w15="http://schemas.microsoft.com/office/word/2012/wordml" xmlns:w16cex="http://schemas.microsoft.com/office/word/2018/wordml/cex" xmlns:w16cid="http://schemas.microsoft.com/office/word/2016/wordml/cid" xmlns:w16="http://schemas.microsoft.com/office/word/2018/wordml" xmlns:w16se="http://schemas.microsoft.com/office/word/2015/wordml/symex" xmlns:wpg="http://schemas.microsoft.com/office/word/2010/wordprocessingGroup" xmlns:wpi="http://schemas.microsoft.com/office/word/2010/wordprocessingInk" xmlns:wne="http://schemas.microsoft.com/office/word/2006/wordml" xmlns:wps="http://schemas.microsoft.com/office/word/2010/wordprocessingShape" mc:Ignorable="w14 w15 w16se w16cid w16 w16cex wp14">
   <w:abstractNum w:abstractNumId="0" w15:restartNumberingAfterBreak="0">
     <w:nsid w:val="045F5395"/>
     <w:multiLevelType w:val="hybridMultilevel"/>
@@ -1999,7 +2169,7 @@
 </file>
 
 <file path=word/styles.xml><?xml version="1.0" encoding="utf-8"?>
-<w:styles xmlns:mc="http://schemas.openxmlformats.org/markup-compatibility/2006" xmlns:r="http://schemas.openxmlformats.org/officeDocument/2006/relationships" xmlns:w="http://schemas.openxmlformats.org/wordprocessingml/2006/main" xmlns:w14="http://schemas.microsoft.com/office/word/2010/wordml" xmlns:w15="http://schemas.microsoft.com/office/word/2012/wordml" xmlns:w16cid="http://schemas.microsoft.com/office/word/2016/wordml/cid" xmlns:w16se="http://schemas.microsoft.com/office/word/2015/wordml/symex" mc:Ignorable="w14 w15 w16se w16cid">
+<w:styles xmlns:mc="http://schemas.openxmlformats.org/markup-compatibility/2006" xmlns:r="http://schemas.openxmlformats.org/officeDocument/2006/relationships" xmlns:w="http://schemas.openxmlformats.org/wordprocessingml/2006/main" xmlns:w14="http://schemas.microsoft.com/office/word/2010/wordml" xmlns:w15="http://schemas.microsoft.com/office/word/2012/wordml" xmlns:w16cex="http://schemas.microsoft.com/office/word/2018/wordml/cex" xmlns:w16cid="http://schemas.microsoft.com/office/word/2016/wordml/cid" xmlns:w16="http://schemas.microsoft.com/office/word/2018/wordml" xmlns:w16se="http://schemas.microsoft.com/office/word/2015/wordml/symex" mc:Ignorable="w14 w15 w16se w16cid w16 w16cex">
   <w:docDefaults>
     <w:rPrDefault>
       <w:rPr>
@@ -2016,7 +2186,7 @@
       </w:pPr>
     </w:pPrDefault>
   </w:docDefaults>
-  <w:latentStyles w:defLockedState="0" w:defUIPriority="99" w:defSemiHidden="0" w:defUnhideWhenUsed="0" w:defQFormat="0" w:count="377">
+  <w:latentStyles w:defLockedState="0" w:defUIPriority="99" w:defSemiHidden="0" w:defUnhideWhenUsed="0" w:defQFormat="0" w:count="376">
     <w:lsdException w:name="Normal" w:uiPriority="0" w:qFormat="1"/>
     <w:lsdException w:name="heading 1" w:uiPriority="9" w:qFormat="1"/>
     <w:lsdException w:name="heading 2" w:semiHidden="1" w:uiPriority="9" w:unhideWhenUsed="1" w:qFormat="1"/>
@@ -2393,7 +2563,6 @@
     <w:lsdException w:name="Hashtag" w:semiHidden="1" w:unhideWhenUsed="1"/>
     <w:lsdException w:name="Unresolved Mention" w:semiHidden="1" w:unhideWhenUsed="1"/>
     <w:lsdException w:name="Smart Link" w:semiHidden="1" w:unhideWhenUsed="1"/>
-    <w:lsdException w:name="Smart Link Error" w:semiHidden="1" w:unhideWhenUsed="1"/>
   </w:latentStyles>
   <w:style w:type="paragraph" w:default="1" w:styleId="Normal">
     <w:name w:val="Normal"/>
@@ -2999,7 +3168,7 @@
 </file>
 
 <file path=customXml/itemProps1.xml><?xml version="1.0" encoding="utf-8"?>
-<ds:datastoreItem xmlns:ds="http://schemas.openxmlformats.org/officeDocument/2006/customXml" ds:itemID="{73D7C019-A026-4651-B1E3-EBBDBC8A60BD}">
+<ds:datastoreItem xmlns:ds="http://schemas.openxmlformats.org/officeDocument/2006/customXml" ds:itemID="{257FB575-A5A3-4DE0-8CD3-6F44B5F5E77F}">
   <ds:schemaRefs>
     <ds:schemaRef ds:uri="http://schemas.openxmlformats.org/officeDocument/2006/bibliography"/>
   </ds:schemaRefs>

</xml_diff>

<commit_message>
and adding tutor work too
</commit_message>
<xml_diff>
--- a/Resume.docx
+++ b/Resume.docx
@@ -8,15 +8,15 @@
         <w:jc w:val="center"/>
         <w:rPr>
           <w:rFonts w:ascii="Trebuchet MS" w:hAnsi="Trebuchet MS"/>
-          <w:sz w:val="52"/>
-          <w:szCs w:val="52"/>
-        </w:rPr>
-      </w:pPr>
-      <w:r>
-        <w:rPr>
-          <w:rFonts w:ascii="Trebuchet MS" w:hAnsi="Trebuchet MS"/>
-          <w:sz w:val="52"/>
-          <w:szCs w:val="52"/>
+          <w:sz w:val="48"/>
+          <w:szCs w:val="48"/>
+        </w:rPr>
+      </w:pPr>
+      <w:r>
+        <w:rPr>
+          <w:rFonts w:ascii="Trebuchet MS" w:hAnsi="Trebuchet MS"/>
+          <w:sz w:val="48"/>
+          <w:szCs w:val="48"/>
         </w:rPr>
         <w:t>Yehonatan Hezkiya</w:t>
       </w:r>
@@ -59,6 +59,8 @@
       <w:pPr>
         <w:rPr>
           <w:rFonts w:ascii="Trebuchet MS" w:hAnsi="Trebuchet MS"/>
+          <w:i/>
+          <w:iCs/>
           <w:sz w:val="22"/>
           <w:szCs w:val="22"/>
         </w:rPr>
@@ -79,59 +81,8 @@
           <w:sz w:val="22"/>
           <w:szCs w:val="22"/>
         </w:rPr>
-        <w:t xml:space="preserve">                                     </w:t>
-      </w:r>
-      <w:r>
-        <w:rPr>
-          <w:rFonts w:ascii="Trebuchet MS" w:hAnsi="Trebuchet MS"/>
-          <w:sz w:val="22"/>
-          <w:szCs w:val="22"/>
-        </w:rPr>
-        <w:t xml:space="preserve">                 </w:t>
-      </w:r>
-      <w:r>
-        <w:rPr>
-          <w:rFonts w:ascii="Trebuchet MS" w:hAnsi="Trebuchet MS"/>
-          <w:sz w:val="22"/>
-          <w:szCs w:val="22"/>
-        </w:rPr>
-        <w:tab/>
-      </w:r>
-      <w:r>
-        <w:rPr>
-          <w:rFonts w:ascii="Trebuchet MS" w:hAnsi="Trebuchet MS"/>
-          <w:sz w:val="22"/>
-          <w:szCs w:val="22"/>
-        </w:rPr>
-        <w:t xml:space="preserve">   </w:t>
-      </w:r>
-      <w:r>
-        <w:rPr>
-          <w:rFonts w:ascii="Trebuchet MS" w:hAnsi="Trebuchet MS"/>
-          <w:sz w:val="22"/>
-          <w:szCs w:val="22"/>
-        </w:rPr>
-        <w:t>June 20</w:t>
-      </w:r>
-      <w:r>
-        <w:rPr>
-          <w:rFonts w:ascii="Trebuchet MS" w:hAnsi="Trebuchet MS"/>
-          <w:sz w:val="22"/>
-          <w:szCs w:val="22"/>
-        </w:rPr>
-        <w:t>20 - Present</w:t>
-      </w:r>
-    </w:p>
-    <w:p>
-      <w:pPr>
-        <w:rPr>
-          <w:rFonts w:ascii="Trebuchet MS" w:hAnsi="Trebuchet MS"/>
-          <w:i/>
-          <w:iCs/>
-          <w:sz w:val="22"/>
-          <w:szCs w:val="22"/>
-        </w:rPr>
-      </w:pPr>
+        <w:t xml:space="preserve">    </w:t>
+      </w:r>
       <w:r>
         <w:rPr>
           <w:rFonts w:ascii="Trebuchet MS" w:hAnsi="Trebuchet MS"/>
@@ -142,7 +93,7 @@
           <w:sz w:val="22"/>
           <w:szCs w:val="22"/>
         </w:rPr>
-        <w:t>Amazon</w:t>
+        <w:t>Amazon Web Services (AW</w:t>
       </w:r>
       <w:r>
         <w:rPr>
@@ -154,7 +105,23 @@
           <w:sz w:val="22"/>
           <w:szCs w:val="22"/>
         </w:rPr>
-        <w:t xml:space="preserve"> Web Services (AWS)</w:t>
+        <w:t xml:space="preserve">S)             </w:t>
+      </w:r>
+      <w:r>
+        <w:rPr>
+          <w:rFonts w:ascii="Trebuchet MS" w:hAnsi="Trebuchet MS"/>
+          <w:sz w:val="22"/>
+          <w:szCs w:val="22"/>
+        </w:rPr>
+        <w:t>June 20</w:t>
+      </w:r>
+      <w:r>
+        <w:rPr>
+          <w:rFonts w:ascii="Trebuchet MS" w:hAnsi="Trebuchet MS"/>
+          <w:sz w:val="22"/>
+          <w:szCs w:val="22"/>
+        </w:rPr>
+        <w:t>20 - Present</w:t>
       </w:r>
     </w:p>
     <w:p>
@@ -280,7 +247,7 @@
           <w:sz w:val="22"/>
           <w:szCs w:val="22"/>
         </w:rPr>
-        <w:t xml:space="preserve">                                     </w:t>
+        <w:t xml:space="preserve">     </w:t>
       </w:r>
       <w:r>
         <w:rPr>
@@ -288,7 +255,7 @@
           <w:sz w:val="22"/>
           <w:szCs w:val="22"/>
         </w:rPr>
-        <w:t xml:space="preserve">                 </w:t>
+        <w:t xml:space="preserve">    </w:t>
       </w:r>
       <w:r>
         <w:rPr>
@@ -296,19 +263,8 @@
           <w:sz w:val="22"/>
           <w:szCs w:val="22"/>
         </w:rPr>
-        <w:t>June 2019 – September 2019</w:t>
-      </w:r>
-    </w:p>
-    <w:p>
-      <w:pPr>
-        <w:rPr>
-          <w:rFonts w:ascii="Trebuchet MS" w:hAnsi="Trebuchet MS"/>
-          <w:i/>
-          <w:iCs/>
-          <w:sz w:val="22"/>
-          <w:szCs w:val="22"/>
-        </w:rPr>
-      </w:pPr>
+        <w:t xml:space="preserve"> </w:t>
+      </w:r>
       <w:r>
         <w:rPr>
           <w:rFonts w:ascii="Trebuchet MS" w:hAnsi="Trebuchet MS"/>
@@ -339,6 +295,22 @@
         </w:rPr>
         <w:t>Emeryville, CA</w:t>
       </w:r>
+      <w:r>
+        <w:rPr>
+          <w:rFonts w:ascii="Trebuchet MS" w:hAnsi="Trebuchet MS"/>
+          <w:sz w:val="22"/>
+          <w:szCs w:val="22"/>
+        </w:rPr>
+        <w:t xml:space="preserve">               </w:t>
+      </w:r>
+      <w:r>
+        <w:rPr>
+          <w:rFonts w:ascii="Trebuchet MS" w:hAnsi="Trebuchet MS"/>
+          <w:sz w:val="22"/>
+          <w:szCs w:val="22"/>
+        </w:rPr>
+        <w:t>June 2019 – September 2019</w:t>
+      </w:r>
     </w:p>
     <w:p>
       <w:pPr>
@@ -475,7 +447,7 @@
           <w:sz w:val="22"/>
           <w:szCs w:val="22"/>
         </w:rPr>
-        <w:t xml:space="preserve">Undergraduate Researcher </w:t>
+        <w:t xml:space="preserve">Computer Science Tutor at UCSD                                                            </w:t>
       </w:r>
       <w:r>
         <w:rPr>
@@ -485,7 +457,7 @@
           <w:sz w:val="22"/>
           <w:szCs w:val="22"/>
         </w:rPr>
-        <w:t xml:space="preserve">                                                                       </w:t>
+        <w:t xml:space="preserve">      </w:t>
       </w:r>
       <w:r>
         <w:rPr>
@@ -495,9 +467,96 @@
           <w:sz w:val="22"/>
           <w:szCs w:val="22"/>
         </w:rPr>
-        <w:t xml:space="preserve">October 2019 – </w:t>
-      </w:r>
-      <w:r>
+        <w:t xml:space="preserve">March 2020 – June 2020 </w:t>
+      </w:r>
+    </w:p>
+    <w:p>
+      <w:pPr>
+        <w:pStyle w:val="ListParagraph"/>
+        <w:numPr>
+          <w:ilvl w:val="0"/>
+          <w:numId w:val="5"/>
+        </w:numPr>
+        <w:rPr>
+          <w:rStyle w:val="Strong"/>
+          <w:rFonts w:ascii="Trebuchet MS" w:hAnsi="Trebuchet MS"/>
+          <w:b w:val="0"/>
+          <w:sz w:val="18"/>
+          <w:szCs w:val="18"/>
+        </w:rPr>
+      </w:pPr>
+      <w:r>
+        <w:rPr>
+          <w:rStyle w:val="Strong"/>
+          <w:rFonts w:ascii="Trebuchet MS" w:hAnsi="Trebuchet MS"/>
+          <w:b w:val="0"/>
+          <w:sz w:val="18"/>
+          <w:szCs w:val="18"/>
+        </w:rPr>
+        <w:t xml:space="preserve">Tutored for CSE 12, </w:t>
+      </w:r>
+      <w:r>
+        <w:rPr>
+          <w:rStyle w:val="Strong"/>
+          <w:rFonts w:ascii="Trebuchet MS" w:hAnsi="Trebuchet MS"/>
+          <w:b w:val="0"/>
+          <w:sz w:val="18"/>
+          <w:szCs w:val="18"/>
+        </w:rPr>
+        <w:t>Basic Data Structures and Object-Oriented Design</w:t>
+      </w:r>
+      <w:r>
+        <w:rPr>
+          <w:rStyle w:val="Strong"/>
+          <w:rFonts w:ascii="Trebuchet MS" w:hAnsi="Trebuchet MS"/>
+          <w:b w:val="0"/>
+          <w:sz w:val="18"/>
+          <w:szCs w:val="18"/>
+        </w:rPr>
+        <w:t xml:space="preserve"> for over 700+ students </w:t>
+      </w:r>
+    </w:p>
+    <w:p>
+      <w:pPr>
+        <w:pStyle w:val="ListParagraph"/>
+        <w:numPr>
+          <w:ilvl w:val="0"/>
+          <w:numId w:val="5"/>
+        </w:numPr>
+        <w:rPr>
+          <w:rStyle w:val="Strong"/>
+          <w:rFonts w:ascii="Trebuchet MS" w:hAnsi="Trebuchet MS"/>
+          <w:b w:val="0"/>
+          <w:sz w:val="18"/>
+          <w:szCs w:val="18"/>
+        </w:rPr>
+      </w:pPr>
+      <w:r>
+        <w:rPr>
+          <w:rStyle w:val="Strong"/>
+          <w:rFonts w:ascii="Trebuchet MS" w:hAnsi="Trebuchet MS"/>
+          <w:b w:val="0"/>
+          <w:sz w:val="18"/>
+          <w:szCs w:val="18"/>
+        </w:rPr>
+        <w:t>Held lab hours to help students with debugging code in Java and carried out weekly interviews for 18 students</w:t>
+      </w:r>
+    </w:p>
+    <w:p>
+      <w:pPr>
+        <w:pStyle w:val="ListParagraph"/>
+        <w:ind w:left="360"/>
+        <w:rPr>
+          <w:rStyle w:val="Strong"/>
+          <w:rFonts w:ascii="Trebuchet MS" w:hAnsi="Trebuchet MS"/>
+          <w:b w:val="0"/>
+          <w:sz w:val="6"/>
+          <w:szCs w:val="6"/>
+        </w:rPr>
+      </w:pPr>
+    </w:p>
+    <w:p>
+      <w:pPr>
         <w:rPr>
           <w:rStyle w:val="Strong"/>
           <w:rFonts w:ascii="Trebuchet MS" w:hAnsi="Trebuchet MS"/>
@@ -505,11 +564,48 @@
           <w:sz w:val="22"/>
           <w:szCs w:val="22"/>
         </w:rPr>
-        <w:t>June 2020</w:t>
-      </w:r>
-    </w:p>
-    <w:p>
-      <w:pPr>
+      </w:pPr>
+      <w:r>
+        <w:rPr>
+          <w:rStyle w:val="Strong"/>
+          <w:rFonts w:ascii="Trebuchet MS" w:hAnsi="Trebuchet MS"/>
+          <w:bCs w:val="0"/>
+          <w:sz w:val="22"/>
+          <w:szCs w:val="22"/>
+        </w:rPr>
+        <w:t xml:space="preserve">Undergraduate Researcher </w:t>
+      </w:r>
+      <w:r>
+        <w:rPr>
+          <w:rStyle w:val="Strong"/>
+          <w:rFonts w:ascii="Trebuchet MS" w:hAnsi="Trebuchet MS"/>
+          <w:bCs w:val="0"/>
+          <w:sz w:val="22"/>
+          <w:szCs w:val="22"/>
+        </w:rPr>
+        <w:t xml:space="preserve">  </w:t>
+      </w:r>
+      <w:r>
+        <w:rPr>
+          <w:rStyle w:val="Strong"/>
+          <w:rFonts w:ascii="Trebuchet MS" w:hAnsi="Trebuchet MS"/>
+          <w:bCs w:val="0"/>
+          <w:sz w:val="22"/>
+          <w:szCs w:val="22"/>
+        </w:rPr>
+        <w:t xml:space="preserve"> </w:t>
+      </w:r>
+      <w:r>
+        <w:rPr>
+          <w:rStyle w:val="Strong"/>
+          <w:rFonts w:ascii="Trebuchet MS" w:hAnsi="Trebuchet MS"/>
+          <w:bCs w:val="0"/>
+          <w:sz w:val="22"/>
+          <w:szCs w:val="22"/>
+        </w:rPr>
+        <w:t xml:space="preserve"> </w:t>
+      </w:r>
+      <w:r>
         <w:rPr>
           <w:rStyle w:val="Strong"/>
           <w:rFonts w:ascii="Trebuchet MS" w:hAnsi="Trebuchet MS"/>
@@ -519,7 +615,8 @@
           <w:sz w:val="22"/>
           <w:szCs w:val="22"/>
         </w:rPr>
-      </w:pPr>
+        <w:t>UCSD Early Research Scholars Program,</w:t>
+      </w:r>
       <w:r>
         <w:rPr>
           <w:rStyle w:val="Strong"/>
@@ -530,7 +627,39 @@
           <w:sz w:val="22"/>
           <w:szCs w:val="22"/>
         </w:rPr>
-        <w:t>UCSD Early Research Scholars Program, La Jolla, CA</w:t>
+        <w:t xml:space="preserve">       </w:t>
+      </w:r>
+      <w:r>
+        <w:rPr>
+          <w:rStyle w:val="Strong"/>
+          <w:rFonts w:ascii="Trebuchet MS" w:hAnsi="Trebuchet MS"/>
+          <w:b w:val="0"/>
+          <w:i/>
+          <w:iCs/>
+          <w:sz w:val="22"/>
+          <w:szCs w:val="22"/>
+        </w:rPr>
+        <w:t xml:space="preserve"> </w:t>
+      </w:r>
+      <w:r>
+        <w:rPr>
+          <w:rStyle w:val="Strong"/>
+          <w:rFonts w:ascii="Trebuchet MS" w:hAnsi="Trebuchet MS"/>
+          <w:b w:val="0"/>
+          <w:sz w:val="22"/>
+          <w:szCs w:val="22"/>
+        </w:rPr>
+        <w:t xml:space="preserve">October 2019 – </w:t>
+      </w:r>
+      <w:r>
+        <w:rPr>
+          <w:rStyle w:val="Strong"/>
+          <w:rFonts w:ascii="Trebuchet MS" w:hAnsi="Trebuchet MS"/>
+          <w:b w:val="0"/>
+          <w:sz w:val="22"/>
+          <w:szCs w:val="22"/>
+        </w:rPr>
+        <w:t>June 2020</w:t>
       </w:r>
     </w:p>
     <w:p>
@@ -713,16 +842,16 @@
         <w:rPr>
           <w:rFonts w:ascii="Trebuchet MS" w:hAnsi="Trebuchet MS"/>
           <w:color w:val="auto"/>
-          <w:sz w:val="19"/>
-          <w:szCs w:val="19"/>
+          <w:sz w:val="18"/>
+          <w:szCs w:val="18"/>
         </w:rPr>
       </w:pPr>
       <w:r>
         <w:rPr>
           <w:rFonts w:ascii="Trebuchet MS" w:hAnsi="Trebuchet MS"/>
           <w:color w:val="auto"/>
-          <w:sz w:val="19"/>
-          <w:szCs w:val="19"/>
+          <w:sz w:val="18"/>
+          <w:szCs w:val="18"/>
         </w:rPr>
         <w:t>B.S</w:t>
       </w:r>
@@ -730,8 +859,8 @@
         <w:rPr>
           <w:rFonts w:ascii="Trebuchet MS" w:hAnsi="Trebuchet MS"/>
           <w:color w:val="auto"/>
-          <w:sz w:val="19"/>
-          <w:szCs w:val="19"/>
+          <w:sz w:val="18"/>
+          <w:szCs w:val="18"/>
         </w:rPr>
         <w:t>.</w:t>
       </w:r>
@@ -739,8 +868,8 @@
         <w:rPr>
           <w:rFonts w:ascii="Trebuchet MS" w:hAnsi="Trebuchet MS"/>
           <w:color w:val="auto"/>
-          <w:sz w:val="19"/>
-          <w:szCs w:val="19"/>
+          <w:sz w:val="18"/>
+          <w:szCs w:val="18"/>
         </w:rPr>
         <w:t xml:space="preserve"> Computer Science</w:t>
       </w:r>
@@ -2153,6 +2282,119 @@
       </w:rPr>
     </w:lvl>
   </w:abstractNum>
+  <w:abstractNum w:abstractNumId="4" w15:restartNumberingAfterBreak="0">
+    <w:nsid w:val="7CEE0F4B"/>
+    <w:multiLevelType w:val="hybridMultilevel"/>
+    <w:tmpl w:val="AB6A9B8C"/>
+    <w:lvl w:ilvl="0" w:tplc="04090001">
+      <w:start w:val="1"/>
+      <w:numFmt w:val="bullet"/>
+      <w:lvlText w:val=""/>
+      <w:lvlJc w:val="left"/>
+      <w:pPr>
+        <w:ind w:left="360" w:hanging="360"/>
+      </w:pPr>
+      <w:rPr>
+        <w:rFonts w:ascii="Symbol" w:hAnsi="Symbol" w:hint="default"/>
+      </w:rPr>
+    </w:lvl>
+    <w:lvl w:ilvl="1" w:tplc="04090003" w:tentative="1">
+      <w:start w:val="1"/>
+      <w:numFmt w:val="bullet"/>
+      <w:lvlText w:val="o"/>
+      <w:lvlJc w:val="left"/>
+      <w:pPr>
+        <w:ind w:left="1080" w:hanging="360"/>
+      </w:pPr>
+      <w:rPr>
+        <w:rFonts w:ascii="Courier New" w:hAnsi="Courier New" w:cs="Courier New" w:hint="default"/>
+      </w:rPr>
+    </w:lvl>
+    <w:lvl w:ilvl="2" w:tplc="04090005" w:tentative="1">
+      <w:start w:val="1"/>
+      <w:numFmt w:val="bullet"/>
+      <w:lvlText w:val=""/>
+      <w:lvlJc w:val="left"/>
+      <w:pPr>
+        <w:ind w:left="1800" w:hanging="360"/>
+      </w:pPr>
+      <w:rPr>
+        <w:rFonts w:ascii="Wingdings" w:hAnsi="Wingdings" w:hint="default"/>
+      </w:rPr>
+    </w:lvl>
+    <w:lvl w:ilvl="3" w:tplc="04090001" w:tentative="1">
+      <w:start w:val="1"/>
+      <w:numFmt w:val="bullet"/>
+      <w:lvlText w:val=""/>
+      <w:lvlJc w:val="left"/>
+      <w:pPr>
+        <w:ind w:left="2520" w:hanging="360"/>
+      </w:pPr>
+      <w:rPr>
+        <w:rFonts w:ascii="Symbol" w:hAnsi="Symbol" w:hint="default"/>
+      </w:rPr>
+    </w:lvl>
+    <w:lvl w:ilvl="4" w:tplc="04090003" w:tentative="1">
+      <w:start w:val="1"/>
+      <w:numFmt w:val="bullet"/>
+      <w:lvlText w:val="o"/>
+      <w:lvlJc w:val="left"/>
+      <w:pPr>
+        <w:ind w:left="3240" w:hanging="360"/>
+      </w:pPr>
+      <w:rPr>
+        <w:rFonts w:ascii="Courier New" w:hAnsi="Courier New" w:cs="Courier New" w:hint="default"/>
+      </w:rPr>
+    </w:lvl>
+    <w:lvl w:ilvl="5" w:tplc="04090005" w:tentative="1">
+      <w:start w:val="1"/>
+      <w:numFmt w:val="bullet"/>
+      <w:lvlText w:val=""/>
+      <w:lvlJc w:val="left"/>
+      <w:pPr>
+        <w:ind w:left="3960" w:hanging="360"/>
+      </w:pPr>
+      <w:rPr>
+        <w:rFonts w:ascii="Wingdings" w:hAnsi="Wingdings" w:hint="default"/>
+      </w:rPr>
+    </w:lvl>
+    <w:lvl w:ilvl="6" w:tplc="04090001" w:tentative="1">
+      <w:start w:val="1"/>
+      <w:numFmt w:val="bullet"/>
+      <w:lvlText w:val=""/>
+      <w:lvlJc w:val="left"/>
+      <w:pPr>
+        <w:ind w:left="4680" w:hanging="360"/>
+      </w:pPr>
+      <w:rPr>
+        <w:rFonts w:ascii="Symbol" w:hAnsi="Symbol" w:hint="default"/>
+      </w:rPr>
+    </w:lvl>
+    <w:lvl w:ilvl="7" w:tplc="04090003" w:tentative="1">
+      <w:start w:val="1"/>
+      <w:numFmt w:val="bullet"/>
+      <w:lvlText w:val="o"/>
+      <w:lvlJc w:val="left"/>
+      <w:pPr>
+        <w:ind w:left="5400" w:hanging="360"/>
+      </w:pPr>
+      <w:rPr>
+        <w:rFonts w:ascii="Courier New" w:hAnsi="Courier New" w:cs="Courier New" w:hint="default"/>
+      </w:rPr>
+    </w:lvl>
+    <w:lvl w:ilvl="8" w:tplc="04090005" w:tentative="1">
+      <w:start w:val="1"/>
+      <w:numFmt w:val="bullet"/>
+      <w:lvlText w:val=""/>
+      <w:lvlJc w:val="left"/>
+      <w:pPr>
+        <w:ind w:left="6120" w:hanging="360"/>
+      </w:pPr>
+      <w:rPr>
+        <w:rFonts w:ascii="Wingdings" w:hAnsi="Wingdings" w:hint="default"/>
+      </w:rPr>
+    </w:lvl>
+  </w:abstractNum>
   <w:num w:numId="1">
     <w:abstractNumId w:val="1"/>
   </w:num>
@@ -2164,6 +2406,9 @@
   </w:num>
   <w:num w:numId="4">
     <w:abstractNumId w:val="0"/>
+  </w:num>
+  <w:num w:numId="5">
+    <w:abstractNumId w:val="4"/>
   </w:num>
 </w:numbering>
 </file>

</xml_diff>

<commit_message>
adding fall return fb internship
</commit_message>
<xml_diff>
--- a/Resume.docx
+++ b/Resume.docx
@@ -1,6 +1,6 @@
 
 <file path=word/document.xml><?xml version="1.0" encoding="utf-8"?>
-<w:document xmlns:wpc="http://schemas.microsoft.com/office/word/2010/wordprocessingCanvas" xmlns:cx="http://schemas.microsoft.com/office/drawing/2014/chartex" xmlns:cx1="http://schemas.microsoft.com/office/drawing/2015/9/8/chartex" xmlns:cx2="http://schemas.microsoft.com/office/drawing/2015/10/21/chartex" xmlns:cx3="http://schemas.microsoft.com/office/drawing/2016/5/9/chartex" xmlns:cx4="http://schemas.microsoft.com/office/drawing/2016/5/10/chartex" xmlns:cx5="http://schemas.microsoft.com/office/drawing/2016/5/11/chartex" xmlns:cx6="http://schemas.microsoft.com/office/drawing/2016/5/12/chartex" xmlns:cx7="http://schemas.microsoft.com/office/drawing/2016/5/13/chartex" xmlns:cx8="http://schemas.microsoft.com/office/drawing/2016/5/14/chartex" xmlns:mc="http://schemas.openxmlformats.org/markup-compatibility/2006" xmlns:aink="http://schemas.microsoft.com/office/drawing/2016/ink" xmlns:am3d="http://schemas.microsoft.com/office/drawing/2017/model3d" xmlns:o="urn:schemas-microsoft-com:office:office" xmlns:r="http://schemas.openxmlformats.org/officeDocument/2006/relationships" xmlns:m="http://schemas.openxmlformats.org/officeDocument/2006/math" xmlns:v="urn:schemas-microsoft-com:vml" xmlns:wp14="http://schemas.microsoft.com/office/word/2010/wordprocessingDrawing" xmlns:wp="http://schemas.openxmlformats.org/drawingml/2006/wordprocessingDrawing" xmlns:w10="urn:schemas-microsoft-com:office:word" xmlns:w="http://schemas.openxmlformats.org/wordprocessingml/2006/main" xmlns:w14="http://schemas.microsoft.com/office/word/2010/wordml" xmlns:w15="http://schemas.microsoft.com/office/word/2012/wordml" xmlns:w16cex="http://schemas.microsoft.com/office/word/2018/wordml/cex" xmlns:w16cid="http://schemas.microsoft.com/office/word/2016/wordml/cid" xmlns:w16="http://schemas.microsoft.com/office/word/2018/wordml" xmlns:w16se="http://schemas.microsoft.com/office/word/2015/wordml/symex" xmlns:wpg="http://schemas.microsoft.com/office/word/2010/wordprocessingGroup" xmlns:wpi="http://schemas.microsoft.com/office/word/2010/wordprocessingInk" xmlns:wne="http://schemas.microsoft.com/office/word/2006/wordml" xmlns:wps="http://schemas.microsoft.com/office/word/2010/wordprocessingShape" mc:Ignorable="w14 w15 w16se w16cid w16 w16cex wp14">
+<w:document xmlns:wpc="http://schemas.microsoft.com/office/word/2010/wordprocessingCanvas" xmlns:cx="http://schemas.microsoft.com/office/drawing/2014/chartex" xmlns:cx1="http://schemas.microsoft.com/office/drawing/2015/9/8/chartex" xmlns:cx2="http://schemas.microsoft.com/office/drawing/2015/10/21/chartex" xmlns:cx3="http://schemas.microsoft.com/office/drawing/2016/5/9/chartex" xmlns:cx4="http://schemas.microsoft.com/office/drawing/2016/5/10/chartex" xmlns:cx5="http://schemas.microsoft.com/office/drawing/2016/5/11/chartex" xmlns:cx6="http://schemas.microsoft.com/office/drawing/2016/5/12/chartex" xmlns:cx7="http://schemas.microsoft.com/office/drawing/2016/5/13/chartex" xmlns:cx8="http://schemas.microsoft.com/office/drawing/2016/5/14/chartex" xmlns:mc="http://schemas.openxmlformats.org/markup-compatibility/2006" xmlns:aink="http://schemas.microsoft.com/office/drawing/2016/ink" xmlns:am3d="http://schemas.microsoft.com/office/drawing/2017/model3d" xmlns:o="urn:schemas-microsoft-com:office:office" xmlns:r="http://schemas.openxmlformats.org/officeDocument/2006/relationships" xmlns:m="http://schemas.openxmlformats.org/officeDocument/2006/math" xmlns:v="urn:schemas-microsoft-com:vml" xmlns:wp14="http://schemas.microsoft.com/office/word/2010/wordprocessingDrawing" xmlns:wp="http://schemas.openxmlformats.org/drawingml/2006/wordprocessingDrawing" xmlns:w10="urn:schemas-microsoft-com:office:word" xmlns:w="http://schemas.openxmlformats.org/wordprocessingml/2006/main" xmlns:w14="http://schemas.microsoft.com/office/word/2010/wordml" xmlns:w15="http://schemas.microsoft.com/office/word/2012/wordml" xmlns:w16cex="http://schemas.microsoft.com/office/word/2018/wordml/cex" xmlns:w16cid="http://schemas.microsoft.com/office/word/2016/wordml/cid" xmlns:w16="http://schemas.microsoft.com/office/word/2018/wordml" xmlns:w16sdtdh="http://schemas.microsoft.com/office/word/2020/wordml/sdtdatahash" xmlns:w16se="http://schemas.microsoft.com/office/word/2015/wordml/symex" xmlns:wpg="http://schemas.microsoft.com/office/word/2010/wordprocessingGroup" xmlns:wpi="http://schemas.microsoft.com/office/word/2010/wordprocessingInk" xmlns:wne="http://schemas.microsoft.com/office/word/2006/wordml" xmlns:wps="http://schemas.microsoft.com/office/word/2010/wordprocessingShape" mc:Ignorable="w14 w15 w16se w16cid w16 w16cex w16sdtdh wp14">
   <w:body>
     <w:p>
       <w:pPr>
@@ -8,15 +8,15 @@
         <w:jc w:val="center"/>
         <w:rPr>
           <w:rFonts w:ascii="Trebuchet MS" w:hAnsi="Trebuchet MS"/>
-          <w:sz w:val="44"/>
-          <w:szCs w:val="44"/>
-        </w:rPr>
-      </w:pPr>
-      <w:r>
-        <w:rPr>
-          <w:rFonts w:ascii="Trebuchet MS" w:hAnsi="Trebuchet MS"/>
-          <w:sz w:val="44"/>
-          <w:szCs w:val="44"/>
+          <w:sz w:val="48"/>
+          <w:szCs w:val="48"/>
+        </w:rPr>
+      </w:pPr>
+      <w:r>
+        <w:rPr>
+          <w:rFonts w:ascii="Trebuchet MS" w:hAnsi="Trebuchet MS"/>
+          <w:sz w:val="48"/>
+          <w:szCs w:val="48"/>
         </w:rPr>
         <w:t>Yehonatan Hezkiya</w:t>
       </w:r>
@@ -24,49 +24,125 @@
     <w:p>
       <w:pPr>
         <w:pStyle w:val="ContactInfo"/>
-        <w:rPr>
-          <w:rFonts w:ascii="Trebuchet MS" w:hAnsi="Trebuchet MS"/>
-        </w:rPr>
-      </w:pPr>
-      <w:r>
-        <w:rPr>
-          <w:rFonts w:ascii="Trebuchet MS" w:hAnsi="Trebuchet MS"/>
-        </w:rPr>
-        <w:t>(760) 587-8832 | yhezkiya@ucsd.edu | yohancs.github.io | linkedin.com/in/yhezkiya | github.com/yohancs</w:t>
-      </w:r>
+        <w:jc w:val="center"/>
+        <w:rPr>
+          <w:rFonts w:ascii="Trebuchet MS" w:hAnsi="Trebuchet MS"/>
+        </w:rPr>
+      </w:pPr>
+      <w:r>
+        <w:rPr>
+          <w:rFonts w:ascii="Trebuchet MS" w:hAnsi="Trebuchet MS"/>
+        </w:rPr>
+        <w:t>(760) 587-8832 | yhezkiya@ucsd.edu | </w:t>
+      </w:r>
+      <w:hyperlink r:id="rId8" w:history="1">
+        <w:r>
+          <w:rPr>
+            <w:rStyle w:val="Hyperlink"/>
+            <w:rFonts w:ascii="Trebuchet MS" w:hAnsi="Trebuchet MS"/>
+            <w:color w:val="auto"/>
+            <w:u w:val="none"/>
+          </w:rPr>
+          <w:t>yohancs.github.io</w:t>
+        </w:r>
+      </w:hyperlink>
+      <w:r>
+        <w:rPr>
+          <w:rFonts w:ascii="Trebuchet MS" w:hAnsi="Trebuchet MS"/>
+        </w:rPr>
+        <w:t xml:space="preserve"> | </w:t>
+      </w:r>
+      <w:hyperlink r:id="rId9" w:history="1">
+        <w:r>
+          <w:rPr>
+            <w:rStyle w:val="Hyperlink"/>
+            <w:rFonts w:ascii="Trebuchet MS" w:hAnsi="Trebuchet MS"/>
+            <w:color w:val="auto"/>
+            <w:u w:val="none"/>
+          </w:rPr>
+          <w:t>linkedin.com/in/yhezkiya</w:t>
+        </w:r>
+      </w:hyperlink>
+      <w:r>
+        <w:rPr>
+          <w:rFonts w:ascii="Trebuchet MS" w:hAnsi="Trebuchet MS"/>
+        </w:rPr>
+        <w:t xml:space="preserve"> | </w:t>
+      </w:r>
+      <w:hyperlink r:id="rId10" w:history="1">
+        <w:r>
+          <w:rPr>
+            <w:rStyle w:val="Hyperlink"/>
+            <w:rFonts w:ascii="Trebuchet MS" w:hAnsi="Trebuchet MS"/>
+            <w:color w:val="auto"/>
+            <w:u w:val="none"/>
+          </w:rPr>
+          <w:t>github.com/yohancs</w:t>
+        </w:r>
+      </w:hyperlink>
     </w:p>
     <w:p>
       <w:pPr>
         <w:pStyle w:val="ContactInfo"/>
-        <w:rPr>
-          <w:rFonts w:ascii="Trebuchet MS" w:hAnsi="Trebuchet MS"/>
-          <w:sz w:val="4"/>
-          <w:szCs w:val="4"/>
-        </w:rPr>
-      </w:pPr>
-    </w:p>
-    <w:p>
-      <w:pPr>
-        <w:pStyle w:val="ContactInfo"/>
-        <w:rPr>
-          <w:rFonts w:ascii="Trebuchet MS" w:hAnsi="Trebuchet MS"/>
-          <w:color w:val="39AFDC" w:themeColor="text2" w:themeTint="80"/>
-          <w:sz w:val="30"/>
-          <w:szCs w:val="30"/>
-        </w:rPr>
-      </w:pPr>
-      <w:r>
-        <w:rPr>
-          <w:rFonts w:ascii="Trebuchet MS" w:hAnsi="Trebuchet MS"/>
-          <w:color w:val="39AFDC" w:themeColor="text2" w:themeTint="80"/>
-          <w:sz w:val="30"/>
-          <w:szCs w:val="30"/>
+        <w:spacing w:line="240" w:lineRule="auto"/>
+        <w:rPr>
+          <w:rFonts w:ascii="Arial" w:hAnsi="Arial" w:cs="Arial"/>
+          <w:color w:val="0096CE" w:themeColor="accent1"/>
+          <w:sz w:val="40"/>
+          <w:szCs w:val="40"/>
+        </w:rPr>
+      </w:pPr>
+      <w:r>
+        <w:rPr>
+          <w:rFonts w:ascii="Arial" w:hAnsi="Arial" w:cs="Arial"/>
+          <w:color w:val="0096CE" w:themeColor="accent1"/>
+          <w:sz w:val="40"/>
+          <w:szCs w:val="40"/>
         </w:rPr>
         <w:t>Experience</w:t>
       </w:r>
     </w:p>
     <w:p>
       <w:pPr>
+        <w:spacing w:after="60" w:line="240" w:lineRule="auto"/>
+        <w:ind w:left="144"/>
+        <w:rPr>
+          <w:rFonts w:ascii="Trebuchet MS" w:hAnsi="Trebuchet MS"/>
+          <w:sz w:val="22"/>
+          <w:szCs w:val="22"/>
+        </w:rPr>
+      </w:pPr>
+      <w:r>
+        <w:rPr>
+          <w:rFonts w:ascii="Trebuchet MS" w:hAnsi="Trebuchet MS"/>
+          <w:b/>
+          <w:bCs/>
+          <w:sz w:val="28"/>
+          <w:szCs w:val="28"/>
+        </w:rPr>
+        <w:t>Meta/</w:t>
+      </w:r>
+      <w:r>
+        <w:rPr>
+          <w:rFonts w:ascii="Trebuchet MS" w:hAnsi="Trebuchet MS"/>
+          <w:b/>
+          <w:bCs/>
+          <w:sz w:val="28"/>
+          <w:szCs w:val="28"/>
+        </w:rPr>
+        <w:t>Facebook</w:t>
+      </w:r>
+      <w:r>
+        <w:rPr>
+          <w:rFonts w:ascii="Trebuchet MS" w:hAnsi="Trebuchet MS"/>
+          <w:b/>
+          <w:bCs/>
+          <w:sz w:val="28"/>
+          <w:szCs w:val="28"/>
+        </w:rPr>
+        <w:t xml:space="preserve">, </w:t>
+      </w:r>
+      <w:r>
         <w:rPr>
           <w:rFonts w:ascii="Trebuchet MS" w:hAnsi="Trebuchet MS"/>
           <w:i/>
@@ -74,30 +150,411 @@
           <w:sz w:val="22"/>
           <w:szCs w:val="22"/>
         </w:rPr>
-      </w:pPr>
+        <w:t>Return P</w:t>
+      </w:r>
+      <w:r>
+        <w:rPr>
+          <w:rFonts w:ascii="Trebuchet MS" w:hAnsi="Trebuchet MS"/>
+          <w:i/>
+          <w:iCs/>
+          <w:sz w:val="22"/>
+          <w:szCs w:val="22"/>
+        </w:rPr>
+        <w:t xml:space="preserve">roduction Engineer Intern                                      </w:t>
+      </w:r>
+      <w:r>
+        <w:rPr>
+          <w:rFonts w:ascii="Trebuchet MS" w:hAnsi="Trebuchet MS"/>
+          <w:sz w:val="22"/>
+          <w:szCs w:val="22"/>
+        </w:rPr>
+        <w:t xml:space="preserve">Sept. </w:t>
+      </w:r>
+      <w:r>
+        <w:rPr>
+          <w:rFonts w:ascii="Trebuchet MS" w:hAnsi="Trebuchet MS"/>
+          <w:sz w:val="22"/>
+          <w:szCs w:val="22"/>
+        </w:rPr>
+        <w:t>20</w:t>
+      </w:r>
+      <w:r>
+        <w:rPr>
+          <w:rFonts w:ascii="Trebuchet MS" w:hAnsi="Trebuchet MS"/>
+          <w:sz w:val="22"/>
+          <w:szCs w:val="22"/>
+        </w:rPr>
+        <w:t>2</w:t>
+      </w:r>
+      <w:r>
+        <w:rPr>
+          <w:rFonts w:ascii="Trebuchet MS" w:hAnsi="Trebuchet MS"/>
+          <w:sz w:val="22"/>
+          <w:szCs w:val="22"/>
+        </w:rPr>
+        <w:t>1</w:t>
+      </w:r>
+      <w:r>
+        <w:rPr>
+          <w:rFonts w:ascii="Trebuchet MS" w:hAnsi="Trebuchet MS"/>
+          <w:sz w:val="22"/>
+          <w:szCs w:val="22"/>
+        </w:rPr>
+        <w:t xml:space="preserve"> – Dec. 202</w:t>
+      </w:r>
+      <w:r>
+        <w:rPr>
+          <w:rFonts w:ascii="Trebuchet MS" w:hAnsi="Trebuchet MS"/>
+          <w:sz w:val="22"/>
+          <w:szCs w:val="22"/>
+        </w:rPr>
+        <w:t>1</w:t>
+      </w:r>
+      <w:r>
+        <w:rPr>
+          <w:rFonts w:ascii="Trebuchet MS" w:hAnsi="Trebuchet MS"/>
+          <w:sz w:val="22"/>
+          <w:szCs w:val="22"/>
+        </w:rPr>
+        <w:t xml:space="preserve"> </w:t>
+      </w:r>
+    </w:p>
+    <w:p>
+      <w:pPr>
+        <w:pStyle w:val="ListParagraph"/>
+        <w:numPr>
+          <w:ilvl w:val="0"/>
+          <w:numId w:val="7"/>
+        </w:numPr>
+        <w:spacing w:after="60" w:line="240" w:lineRule="auto"/>
+        <w:ind w:left="634"/>
+        <w:rPr>
+          <w:rFonts w:ascii="Trebuchet MS" w:hAnsi="Trebuchet MS"/>
+        </w:rPr>
+      </w:pPr>
+      <w:r>
+        <w:rPr>
+          <w:rFonts w:ascii="Trebuchet MS" w:hAnsi="Trebuchet MS"/>
+        </w:rPr>
+        <w:t xml:space="preserve">Worked on improving privacy and accountability with a </w:t>
+      </w:r>
       <w:r>
         <w:rPr>
           <w:rFonts w:ascii="Trebuchet MS" w:hAnsi="Trebuchet MS"/>
           <w:b/>
           <w:bCs/>
-          <w:sz w:val="22"/>
-          <w:szCs w:val="22"/>
-        </w:rPr>
-        <w:t xml:space="preserve">Incoming Production </w:t>
+        </w:rPr>
+        <w:t>Hack/php</w:t>
+      </w:r>
+      <w:r>
+        <w:rPr>
+          <w:rFonts w:ascii="Trebuchet MS" w:hAnsi="Trebuchet MS"/>
+        </w:rPr>
+        <w:t xml:space="preserve"> linter that r</w:t>
+      </w:r>
+      <w:r>
+        <w:rPr>
+          <w:rFonts w:ascii="Trebuchet MS" w:hAnsi="Trebuchet MS"/>
+        </w:rPr>
+        <w:t>uns</w:t>
+      </w:r>
+      <w:r>
+        <w:rPr>
+          <w:rFonts w:ascii="Trebuchet MS" w:hAnsi="Trebuchet MS"/>
+        </w:rPr>
+        <w:t xml:space="preserve"> across the entire codebase</w:t>
+      </w:r>
+    </w:p>
+    <w:p>
+      <w:pPr>
+        <w:pStyle w:val="ListParagraph"/>
+        <w:numPr>
+          <w:ilvl w:val="0"/>
+          <w:numId w:val="7"/>
+        </w:numPr>
+        <w:spacing w:after="60" w:line="240" w:lineRule="auto"/>
+        <w:ind w:left="634"/>
+        <w:rPr>
+          <w:rFonts w:ascii="Trebuchet MS" w:hAnsi="Trebuchet MS"/>
+        </w:rPr>
+      </w:pPr>
+      <w:r>
+        <w:rPr>
+          <w:rFonts w:ascii="Trebuchet MS" w:hAnsi="Trebuchet MS"/>
+        </w:rPr>
+        <w:t>Sent</w:t>
+      </w:r>
+      <w:r>
+        <w:rPr>
+          <w:rFonts w:ascii="Trebuchet MS" w:hAnsi="Trebuchet MS"/>
+        </w:rPr>
+        <w:t xml:space="preserve"> actionable items</w:t>
+      </w:r>
+      <w:r>
+        <w:rPr>
+          <w:rFonts w:ascii="Trebuchet MS" w:hAnsi="Trebuchet MS"/>
+        </w:rPr>
+        <w:t xml:space="preserve"> on how to add security rules</w:t>
+      </w:r>
+      <w:r>
+        <w:rPr>
+          <w:rFonts w:ascii="Trebuchet MS" w:hAnsi="Trebuchet MS"/>
+        </w:rPr>
+        <w:t xml:space="preserve"> f</w:t>
+      </w:r>
+      <w:r>
+        <w:rPr>
+          <w:rFonts w:ascii="Trebuchet MS" w:hAnsi="Trebuchet MS"/>
+        </w:rPr>
+        <w:t>or tables that are logged to without proper security practices</w:t>
+      </w:r>
+    </w:p>
+    <w:p>
+      <w:pPr>
+        <w:pStyle w:val="ListParagraph"/>
+        <w:numPr>
+          <w:ilvl w:val="0"/>
+          <w:numId w:val="7"/>
+        </w:numPr>
+        <w:spacing w:after="60" w:line="240" w:lineRule="auto"/>
+        <w:ind w:left="634"/>
+        <w:rPr>
+          <w:rFonts w:ascii="Trebuchet MS" w:hAnsi="Trebuchet MS"/>
+        </w:rPr>
+      </w:pPr>
+      <w:r>
+        <w:rPr>
+          <w:rFonts w:ascii="Trebuchet MS" w:hAnsi="Trebuchet MS"/>
+        </w:rPr>
+        <w:t xml:space="preserve">Created a </w:t>
+      </w:r>
+      <w:r>
+        <w:rPr>
+          <w:rFonts w:ascii="Trebuchet MS" w:hAnsi="Trebuchet MS"/>
+        </w:rPr>
+        <w:t>data pipeline</w:t>
+      </w:r>
+      <w:r>
+        <w:rPr>
+          <w:rFonts w:ascii="Trebuchet MS" w:hAnsi="Trebuchet MS"/>
+        </w:rPr>
+        <w:t xml:space="preserve"> scheduled daily with an</w:t>
+      </w:r>
+      <w:r>
+        <w:rPr>
+          <w:rFonts w:ascii="Trebuchet MS" w:hAnsi="Trebuchet MS"/>
+        </w:rPr>
+        <w:t xml:space="preserve"> optimized </w:t>
       </w:r>
       <w:r>
         <w:rPr>
           <w:rFonts w:ascii="Trebuchet MS" w:hAnsi="Trebuchet MS"/>
           <w:b/>
           <w:bCs/>
-          <w:sz w:val="22"/>
-          <w:szCs w:val="22"/>
-        </w:rPr>
-        <w:t>Engineer Intern</w:t>
-      </w:r>
-      <w:r>
-        <w:rPr>
-          <w:rFonts w:ascii="Trebuchet MS" w:hAnsi="Trebuchet MS"/>
+        </w:rPr>
+        <w:t>SQL</w:t>
+      </w:r>
+      <w:r>
+        <w:rPr>
+          <w:rFonts w:ascii="Trebuchet MS" w:hAnsi="Trebuchet MS"/>
+        </w:rPr>
+        <w:t xml:space="preserve"> join to retrieve tables relevant to Mess</w:t>
+      </w:r>
+      <w:r>
+        <w:rPr>
+          <w:rFonts w:ascii="Trebuchet MS" w:hAnsi="Trebuchet MS"/>
+        </w:rPr>
+        <w:t>aging teams</w:t>
+      </w:r>
+    </w:p>
+    <w:p>
+      <w:pPr>
+        <w:spacing w:after="60" w:line="240" w:lineRule="auto"/>
+        <w:ind w:left="144"/>
+        <w:rPr>
+          <w:rFonts w:ascii="Trebuchet MS" w:hAnsi="Trebuchet MS"/>
+          <w:sz w:val="22"/>
+          <w:szCs w:val="22"/>
+        </w:rPr>
+      </w:pPr>
+      <w:r>
+        <w:rPr>
+          <w:rFonts w:ascii="Trebuchet MS" w:hAnsi="Trebuchet MS"/>
+          <w:b/>
+          <w:bCs/>
+          <w:sz w:val="28"/>
+          <w:szCs w:val="28"/>
+        </w:rPr>
+        <w:t xml:space="preserve">Microsoft, </w:t>
+      </w:r>
+      <w:r>
+        <w:rPr>
+          <w:rFonts w:ascii="Trebuchet MS" w:hAnsi="Trebuchet MS"/>
+          <w:i/>
+          <w:iCs/>
+          <w:sz w:val="22"/>
+          <w:szCs w:val="22"/>
+        </w:rPr>
+        <w:t>S</w:t>
+      </w:r>
+      <w:r>
+        <w:rPr>
+          <w:rFonts w:ascii="Trebuchet MS" w:hAnsi="Trebuchet MS"/>
+          <w:i/>
+          <w:iCs/>
+          <w:sz w:val="22"/>
+          <w:szCs w:val="22"/>
+        </w:rPr>
+        <w:t xml:space="preserve">oftware Engineer Intern                                                </w:t>
+      </w:r>
+      <w:r>
+        <w:rPr>
+          <w:rFonts w:ascii="Trebuchet MS" w:hAnsi="Trebuchet MS"/>
+          <w:i/>
+          <w:iCs/>
+          <w:sz w:val="22"/>
+          <w:szCs w:val="22"/>
+        </w:rPr>
+        <w:t xml:space="preserve">              </w:t>
+      </w:r>
+      <w:r>
+        <w:rPr>
+          <w:rFonts w:ascii="Trebuchet MS" w:hAnsi="Trebuchet MS"/>
+          <w:sz w:val="22"/>
+          <w:szCs w:val="22"/>
+        </w:rPr>
+        <w:t xml:space="preserve">June. </w:t>
+      </w:r>
+      <w:r>
+        <w:rPr>
+          <w:rFonts w:ascii="Trebuchet MS" w:hAnsi="Trebuchet MS"/>
+          <w:sz w:val="22"/>
+          <w:szCs w:val="22"/>
+        </w:rPr>
+        <w:t>20</w:t>
+      </w:r>
+      <w:r>
+        <w:rPr>
+          <w:rFonts w:ascii="Trebuchet MS" w:hAnsi="Trebuchet MS"/>
+          <w:sz w:val="22"/>
+          <w:szCs w:val="22"/>
+        </w:rPr>
+        <w:t xml:space="preserve">21 – </w:t>
+      </w:r>
+      <w:r>
+        <w:rPr>
+          <w:rFonts w:ascii="Trebuchet MS" w:hAnsi="Trebuchet MS"/>
+          <w:sz w:val="22"/>
+          <w:szCs w:val="22"/>
+        </w:rPr>
+        <w:t>Sept. 2021</w:t>
+      </w:r>
+      <w:r>
+        <w:rPr>
+          <w:rFonts w:ascii="Trebuchet MS" w:hAnsi="Trebuchet MS"/>
+          <w:sz w:val="22"/>
+          <w:szCs w:val="22"/>
+        </w:rPr>
+        <w:t xml:space="preserve"> </w:t>
+      </w:r>
+    </w:p>
+    <w:p>
+      <w:pPr>
+        <w:pStyle w:val="ListParagraph"/>
+        <w:numPr>
+          <w:ilvl w:val="0"/>
+          <w:numId w:val="7"/>
+        </w:numPr>
+        <w:spacing w:after="60" w:line="240" w:lineRule="auto"/>
+        <w:ind w:left="634"/>
+        <w:rPr>
+          <w:rFonts w:ascii="Trebuchet MS" w:hAnsi="Trebuchet MS"/>
+        </w:rPr>
+      </w:pPr>
+      <w:r>
+        <w:rPr>
+          <w:rFonts w:ascii="Trebuchet MS" w:hAnsi="Trebuchet MS"/>
+        </w:rPr>
+        <w:t xml:space="preserve">Leading end to end project development on an internal data-driven dashboard in </w:t>
+      </w:r>
+      <w:r>
+        <w:rPr>
+          <w:rFonts w:ascii="Trebuchet MS" w:hAnsi="Trebuchet MS"/>
+          <w:b/>
+          <w:bCs/>
+        </w:rPr>
+        <w:t>React</w:t>
+      </w:r>
+      <w:r>
+        <w:rPr>
+          <w:rFonts w:ascii="Trebuchet MS" w:hAnsi="Trebuchet MS"/>
+          <w:b/>
+          <w:bCs/>
+        </w:rPr>
+        <w:t xml:space="preserve"> </w:t>
+      </w:r>
+      <w:r>
+        <w:rPr>
+          <w:rFonts w:ascii="Trebuchet MS" w:hAnsi="Trebuchet MS"/>
+        </w:rPr>
+        <w:t>on A/B experiment data</w:t>
+      </w:r>
+    </w:p>
+    <w:p>
+      <w:pPr>
+        <w:spacing w:after="60" w:line="240" w:lineRule="auto"/>
+        <w:ind w:left="144"/>
+        <w:rPr>
+          <w:rFonts w:ascii="Trebuchet MS" w:hAnsi="Trebuchet MS"/>
+          <w:sz w:val="22"/>
+          <w:szCs w:val="22"/>
+        </w:rPr>
+      </w:pPr>
+      <w:r>
+        <w:rPr>
+          <w:rFonts w:ascii="Trebuchet MS" w:hAnsi="Trebuchet MS"/>
+          <w:b/>
+          <w:bCs/>
+          <w:sz w:val="28"/>
+          <w:szCs w:val="28"/>
+        </w:rPr>
+        <w:t>Facebook</w:t>
+      </w:r>
+      <w:r>
+        <w:rPr>
+          <w:rFonts w:ascii="Trebuchet MS" w:hAnsi="Trebuchet MS"/>
+          <w:b/>
+          <w:bCs/>
+          <w:sz w:val="28"/>
+          <w:szCs w:val="28"/>
+        </w:rPr>
+        <w:t xml:space="preserve">, </w:t>
+      </w:r>
+      <w:r>
+        <w:rPr>
+          <w:rFonts w:ascii="Trebuchet MS" w:hAnsi="Trebuchet MS"/>
+          <w:i/>
+          <w:iCs/>
+          <w:sz w:val="22"/>
+          <w:szCs w:val="22"/>
+        </w:rPr>
+        <w:t>P</w:t>
+      </w:r>
+      <w:r>
+        <w:rPr>
+          <w:rFonts w:ascii="Trebuchet MS" w:hAnsi="Trebuchet MS"/>
+          <w:i/>
+          <w:iCs/>
+          <w:sz w:val="22"/>
+          <w:szCs w:val="22"/>
+        </w:rPr>
+        <w:t xml:space="preserve">roduction Engineer Intern                                          </w:t>
+      </w:r>
+      <w:r>
+        <w:rPr>
+          <w:rFonts w:ascii="Trebuchet MS" w:hAnsi="Trebuchet MS"/>
+          <w:i/>
+          <w:iCs/>
           <w:sz w:val="22"/>
           <w:szCs w:val="22"/>
         </w:rPr>
@@ -106,10 +563,232 @@
       <w:r>
         <w:rPr>
           <w:rFonts w:ascii="Trebuchet MS" w:hAnsi="Trebuchet MS"/>
+          <w:i/>
+          <w:iCs/>
           <w:sz w:val="22"/>
           <w:szCs w:val="22"/>
         </w:rPr>
         <w:t xml:space="preserve">              </w:t>
+      </w:r>
+      <w:r>
+        <w:rPr>
+          <w:rFonts w:ascii="Trebuchet MS" w:hAnsi="Trebuchet MS"/>
+          <w:sz w:val="22"/>
+          <w:szCs w:val="22"/>
+        </w:rPr>
+        <w:t>Sept</w:t>
+      </w:r>
+      <w:r>
+        <w:rPr>
+          <w:rFonts w:ascii="Trebuchet MS" w:hAnsi="Trebuchet MS"/>
+          <w:sz w:val="22"/>
+          <w:szCs w:val="22"/>
+        </w:rPr>
+        <w:t>.</w:t>
+      </w:r>
+      <w:r>
+        <w:rPr>
+          <w:rFonts w:ascii="Trebuchet MS" w:hAnsi="Trebuchet MS"/>
+          <w:sz w:val="22"/>
+          <w:szCs w:val="22"/>
+        </w:rPr>
+        <w:t xml:space="preserve"> </w:t>
+      </w:r>
+      <w:r>
+        <w:rPr>
+          <w:rFonts w:ascii="Trebuchet MS" w:hAnsi="Trebuchet MS"/>
+          <w:sz w:val="22"/>
+          <w:szCs w:val="22"/>
+        </w:rPr>
+        <w:t>20</w:t>
+      </w:r>
+      <w:r>
+        <w:rPr>
+          <w:rFonts w:ascii="Trebuchet MS" w:hAnsi="Trebuchet MS"/>
+          <w:sz w:val="22"/>
+          <w:szCs w:val="22"/>
+        </w:rPr>
+        <w:t>20 – Dec</w:t>
+      </w:r>
+      <w:r>
+        <w:rPr>
+          <w:rFonts w:ascii="Trebuchet MS" w:hAnsi="Trebuchet MS"/>
+          <w:sz w:val="22"/>
+          <w:szCs w:val="22"/>
+        </w:rPr>
+        <w:t>.</w:t>
+      </w:r>
+      <w:r>
+        <w:rPr>
+          <w:rFonts w:ascii="Trebuchet MS" w:hAnsi="Trebuchet MS"/>
+          <w:sz w:val="22"/>
+          <w:szCs w:val="22"/>
+        </w:rPr>
+        <w:t xml:space="preserve"> 2020</w:t>
+      </w:r>
+      <w:r>
+        <w:rPr>
+          <w:rFonts w:ascii="Trebuchet MS" w:hAnsi="Trebuchet MS"/>
+          <w:sz w:val="22"/>
+          <w:szCs w:val="22"/>
+        </w:rPr>
+        <w:t xml:space="preserve"> </w:t>
+      </w:r>
+    </w:p>
+    <w:p>
+      <w:pPr>
+        <w:pStyle w:val="ListParagraph"/>
+        <w:numPr>
+          <w:ilvl w:val="0"/>
+          <w:numId w:val="7"/>
+        </w:numPr>
+        <w:spacing w:after="60" w:line="240" w:lineRule="auto"/>
+        <w:ind w:left="634"/>
+        <w:rPr>
+          <w:rFonts w:ascii="Trebuchet MS" w:hAnsi="Trebuchet MS"/>
+        </w:rPr>
+      </w:pPr>
+      <w:r>
+        <w:rPr>
+          <w:rFonts w:ascii="Trebuchet MS" w:hAnsi="Trebuchet MS"/>
+        </w:rPr>
+        <w:t>Deve</w:t>
+      </w:r>
+      <w:r>
+        <w:rPr>
+          <w:rFonts w:ascii="Trebuchet MS" w:hAnsi="Trebuchet MS"/>
+        </w:rPr>
+        <w:t>l</w:t>
+      </w:r>
+      <w:r>
+        <w:rPr>
+          <w:rFonts w:ascii="Trebuchet MS" w:hAnsi="Trebuchet MS"/>
+        </w:rPr>
+        <w:t>op</w:t>
+      </w:r>
+      <w:r>
+        <w:rPr>
+          <w:rFonts w:ascii="Trebuchet MS" w:hAnsi="Trebuchet MS"/>
+        </w:rPr>
+        <w:t>ed</w:t>
+      </w:r>
+      <w:r>
+        <w:rPr>
+          <w:rFonts w:ascii="Trebuchet MS" w:hAnsi="Trebuchet MS"/>
+        </w:rPr>
+        <w:t xml:space="preserve"> </w:t>
+      </w:r>
+      <w:r>
+        <w:rPr>
+          <w:rFonts w:ascii="Trebuchet MS" w:hAnsi="Trebuchet MS"/>
+        </w:rPr>
+        <w:t>debugging tools for</w:t>
+      </w:r>
+      <w:r>
+        <w:rPr>
+          <w:rFonts w:ascii="Trebuchet MS" w:hAnsi="Trebuchet MS"/>
+        </w:rPr>
+        <w:t xml:space="preserve"> Hardware Assessment Tooling </w:t>
+      </w:r>
+      <w:r>
+        <w:rPr>
+          <w:rFonts w:ascii="Trebuchet MS" w:hAnsi="Trebuchet MS"/>
+        </w:rPr>
+        <w:t xml:space="preserve">team </w:t>
+      </w:r>
+      <w:r>
+        <w:rPr>
+          <w:rFonts w:ascii="Trebuchet MS" w:hAnsi="Trebuchet MS"/>
+        </w:rPr>
+        <w:t xml:space="preserve">into </w:t>
+      </w:r>
+      <w:r>
+        <w:rPr>
+          <w:rFonts w:ascii="Trebuchet MS" w:hAnsi="Trebuchet MS"/>
+        </w:rPr>
+        <w:t xml:space="preserve">why server health is failing </w:t>
+      </w:r>
+      <w:r>
+        <w:rPr>
+          <w:rFonts w:ascii="Trebuchet MS" w:hAnsi="Trebuchet MS"/>
+        </w:rPr>
+        <w:t xml:space="preserve">using Python </w:t>
+      </w:r>
+    </w:p>
+    <w:p>
+      <w:pPr>
+        <w:pStyle w:val="ListParagraph"/>
+        <w:numPr>
+          <w:ilvl w:val="0"/>
+          <w:numId w:val="7"/>
+        </w:numPr>
+        <w:spacing w:after="60" w:line="240" w:lineRule="auto"/>
+        <w:rPr>
+          <w:rFonts w:ascii="Trebuchet MS" w:hAnsi="Trebuchet MS"/>
+        </w:rPr>
+      </w:pPr>
+      <w:r>
+        <w:rPr>
+          <w:rFonts w:ascii="Trebuchet MS" w:hAnsi="Trebuchet MS"/>
+        </w:rPr>
+        <w:t xml:space="preserve">Wrote time-based job scheduler to detect when certain checks pass or fail more than expected and </w:t>
+      </w:r>
+      <w:r>
+        <w:rPr>
+          <w:rFonts w:ascii="Trebuchet MS" w:hAnsi="Trebuchet MS"/>
+        </w:rPr>
+        <w:t>notify users</w:t>
+      </w:r>
+    </w:p>
+    <w:p>
+      <w:pPr>
+        <w:spacing w:after="60" w:line="240" w:lineRule="auto"/>
+        <w:ind w:left="144"/>
+        <w:rPr>
+          <w:rFonts w:ascii="Trebuchet MS" w:hAnsi="Trebuchet MS"/>
+          <w:sz w:val="22"/>
+          <w:szCs w:val="22"/>
+        </w:rPr>
+      </w:pPr>
+      <w:r>
+        <w:rPr>
+          <w:rFonts w:ascii="Trebuchet MS" w:hAnsi="Trebuchet MS"/>
+          <w:b/>
+          <w:bCs/>
+          <w:sz w:val="28"/>
+          <w:szCs w:val="28"/>
+        </w:rPr>
+        <w:t>Amazon</w:t>
+      </w:r>
+      <w:r>
+        <w:rPr>
+          <w:rFonts w:ascii="Trebuchet MS" w:hAnsi="Trebuchet MS"/>
+          <w:b/>
+          <w:bCs/>
+          <w:sz w:val="28"/>
+          <w:szCs w:val="28"/>
+        </w:rPr>
+        <w:t xml:space="preserve"> (</w:t>
+      </w:r>
+      <w:r>
+        <w:rPr>
+          <w:rFonts w:ascii="Trebuchet MS" w:hAnsi="Trebuchet MS"/>
+          <w:b/>
+          <w:bCs/>
+          <w:sz w:val="28"/>
+          <w:szCs w:val="28"/>
+        </w:rPr>
+        <w:t>AWS)</w:t>
+      </w:r>
+      <w:r>
+        <w:rPr>
+          <w:rFonts w:ascii="Trebuchet MS" w:hAnsi="Trebuchet MS"/>
+          <w:b/>
+          <w:bCs/>
+          <w:sz w:val="28"/>
+          <w:szCs w:val="28"/>
+        </w:rPr>
+        <w:t>,</w:t>
       </w:r>
       <w:r>
         <w:rPr>
@@ -118,74 +797,22 @@
           <w:bCs/>
           <w:i/>
           <w:iCs/>
-          <w:sz w:val="22"/>
-          <w:szCs w:val="22"/>
-        </w:rPr>
-        <w:t>Facebook</w:t>
-      </w:r>
-      <w:r>
-        <w:rPr>
-          <w:rFonts w:ascii="Trebuchet MS" w:hAnsi="Trebuchet MS"/>
-          <w:b/>
-          <w:bCs/>
+          <w:sz w:val="28"/>
+          <w:szCs w:val="28"/>
+        </w:rPr>
+        <w:t xml:space="preserve"> </w:t>
+      </w:r>
+      <w:r>
+        <w:rPr>
+          <w:rFonts w:ascii="Trebuchet MS" w:hAnsi="Trebuchet MS"/>
           <w:i/>
           <w:iCs/>
           <w:sz w:val="22"/>
           <w:szCs w:val="22"/>
         </w:rPr>
-        <w:t xml:space="preserve">           </w:t>
-      </w:r>
-      <w:r>
-        <w:rPr>
-          <w:rFonts w:ascii="Trebuchet MS" w:hAnsi="Trebuchet MS"/>
-          <w:sz w:val="22"/>
-          <w:szCs w:val="22"/>
-        </w:rPr>
-        <w:t xml:space="preserve">September </w:t>
-      </w:r>
-      <w:r>
-        <w:rPr>
-          <w:rFonts w:ascii="Trebuchet MS" w:hAnsi="Trebuchet MS"/>
-          <w:sz w:val="22"/>
-          <w:szCs w:val="22"/>
-        </w:rPr>
-        <w:t>20</w:t>
-      </w:r>
-      <w:r>
-        <w:rPr>
-          <w:rFonts w:ascii="Trebuchet MS" w:hAnsi="Trebuchet MS"/>
-          <w:sz w:val="22"/>
-          <w:szCs w:val="22"/>
-        </w:rPr>
-        <w:t xml:space="preserve">20 </w:t>
-      </w:r>
-      <w:r>
-        <w:rPr>
-          <w:rFonts w:ascii="Trebuchet MS" w:hAnsi="Trebuchet MS"/>
-          <w:sz w:val="22"/>
-          <w:szCs w:val="22"/>
-        </w:rPr>
-        <w:t>–</w:t>
-      </w:r>
-      <w:r>
-        <w:rPr>
-          <w:rFonts w:ascii="Trebuchet MS" w:hAnsi="Trebuchet MS"/>
-          <w:sz w:val="22"/>
-          <w:szCs w:val="22"/>
-        </w:rPr>
-        <w:t xml:space="preserve"> </w:t>
-      </w:r>
-      <w:r>
-        <w:rPr>
-          <w:rFonts w:ascii="Trebuchet MS" w:hAnsi="Trebuchet MS"/>
-          <w:sz w:val="22"/>
-          <w:szCs w:val="22"/>
-        </w:rPr>
-        <w:t>December 2020</w:t>
-      </w:r>
-    </w:p>
-    <w:p>
-      <w:pPr>
+        <w:t>Software Development Engineer Intern</w:t>
+      </w:r>
+      <w:r>
         <w:rPr>
           <w:rFonts w:ascii="Trebuchet MS" w:hAnsi="Trebuchet MS"/>
           <w:i/>
@@ -193,52 +820,49 @@
           <w:sz w:val="22"/>
           <w:szCs w:val="22"/>
         </w:rPr>
-      </w:pPr>
-      <w:r>
-        <w:rPr>
-          <w:rFonts w:ascii="Trebuchet MS" w:hAnsi="Trebuchet MS"/>
-          <w:b/>
-          <w:bCs/>
-          <w:sz w:val="22"/>
-          <w:szCs w:val="22"/>
-        </w:rPr>
-        <w:t>Software Development Engineer Intern</w:t>
-      </w:r>
-      <w:r>
-        <w:rPr>
-          <w:rFonts w:ascii="Trebuchet MS" w:hAnsi="Trebuchet MS"/>
-          <w:sz w:val="22"/>
-          <w:szCs w:val="22"/>
-        </w:rPr>
-        <w:t xml:space="preserve">    </w:t>
-      </w:r>
-      <w:r>
-        <w:rPr>
-          <w:rFonts w:ascii="Trebuchet MS" w:hAnsi="Trebuchet MS"/>
-          <w:b/>
-          <w:bCs/>
+        <w:t xml:space="preserve"> </w:t>
+      </w:r>
+      <w:r>
+        <w:rPr>
+          <w:rFonts w:ascii="Trebuchet MS" w:hAnsi="Trebuchet MS"/>
           <w:i/>
           <w:iCs/>
           <w:sz w:val="22"/>
           <w:szCs w:val="22"/>
         </w:rPr>
-        <w:t xml:space="preserve">Amazon Web Services (AWS)             </w:t>
-      </w:r>
-      <w:r>
-        <w:rPr>
-          <w:rFonts w:ascii="Trebuchet MS" w:hAnsi="Trebuchet MS"/>
-          <w:sz w:val="22"/>
-          <w:szCs w:val="22"/>
-        </w:rPr>
-        <w:t>June 20</w:t>
-      </w:r>
-      <w:r>
-        <w:rPr>
-          <w:rFonts w:ascii="Trebuchet MS" w:hAnsi="Trebuchet MS"/>
-          <w:sz w:val="22"/>
-          <w:szCs w:val="22"/>
-        </w:rPr>
-        <w:t>20 - Present</w:t>
+        <w:t xml:space="preserve">                               </w:t>
+      </w:r>
+      <w:r>
+        <w:rPr>
+          <w:rFonts w:ascii="Trebuchet MS" w:hAnsi="Trebuchet MS"/>
+          <w:sz w:val="22"/>
+          <w:szCs w:val="22"/>
+        </w:rPr>
+        <w:t xml:space="preserve">June 2020 </w:t>
+      </w:r>
+      <w:r>
+        <w:rPr>
+          <w:rFonts w:ascii="Trebuchet MS" w:hAnsi="Trebuchet MS"/>
+          <w:sz w:val="22"/>
+          <w:szCs w:val="22"/>
+        </w:rPr>
+        <w:t>–</w:t>
+      </w:r>
+      <w:r>
+        <w:rPr>
+          <w:rFonts w:ascii="Trebuchet MS" w:hAnsi="Trebuchet MS"/>
+          <w:sz w:val="22"/>
+          <w:szCs w:val="22"/>
+        </w:rPr>
+        <w:t xml:space="preserve"> </w:t>
+      </w:r>
+      <w:r>
+        <w:rPr>
+          <w:rFonts w:ascii="Trebuchet MS" w:hAnsi="Trebuchet MS"/>
+          <w:sz w:val="22"/>
+          <w:szCs w:val="22"/>
+        </w:rPr>
+        <w:t>Sept. 2020</w:t>
       </w:r>
     </w:p>
     <w:p>
@@ -248,33 +872,53 @@
           <w:ilvl w:val="0"/>
           <w:numId w:val="1"/>
         </w:numPr>
-        <w:rPr>
-          <w:rStyle w:val="Strong"/>
-          <w:rFonts w:ascii="Trebuchet MS" w:hAnsi="Trebuchet MS"/>
-          <w:b w:val="0"/>
-          <w:sz w:val="18"/>
-          <w:szCs w:val="18"/>
-        </w:rPr>
-      </w:pPr>
-      <w:r>
-        <w:rPr>
-          <w:rStyle w:val="Strong"/>
-          <w:rFonts w:ascii="Trebuchet MS" w:hAnsi="Trebuchet MS"/>
-          <w:b w:val="0"/>
-          <w:sz w:val="18"/>
-          <w:szCs w:val="18"/>
-        </w:rPr>
-        <w:t xml:space="preserve">Full stack web development on an AWS financial planning and forecasting team </w:t>
-      </w:r>
-      <w:r>
-        <w:rPr>
-          <w:rStyle w:val="Strong"/>
-          <w:rFonts w:ascii="Trebuchet MS" w:hAnsi="Trebuchet MS"/>
-          <w:b w:val="0"/>
-          <w:sz w:val="18"/>
-          <w:szCs w:val="18"/>
-        </w:rPr>
-        <w:t>dealing with P&amp;L statements</w:t>
+        <w:spacing w:after="60" w:line="240" w:lineRule="auto"/>
+        <w:ind w:left="648"/>
+        <w:rPr>
+          <w:rStyle w:val="Strong"/>
+          <w:rFonts w:ascii="Trebuchet MS" w:hAnsi="Trebuchet MS"/>
+          <w:b w:val="0"/>
+        </w:rPr>
+      </w:pPr>
+      <w:r>
+        <w:rPr>
+          <w:rStyle w:val="Strong"/>
+          <w:rFonts w:ascii="Trebuchet MS" w:hAnsi="Trebuchet MS"/>
+          <w:b w:val="0"/>
+        </w:rPr>
+        <w:t>Worked on f</w:t>
+      </w:r>
+      <w:r>
+        <w:rPr>
+          <w:rStyle w:val="Strong"/>
+          <w:rFonts w:ascii="Trebuchet MS" w:hAnsi="Trebuchet MS"/>
+          <w:b w:val="0"/>
+        </w:rPr>
+        <w:t>ull</w:t>
+      </w:r>
+      <w:r>
+        <w:rPr>
+          <w:rStyle w:val="Strong"/>
+          <w:rFonts w:ascii="Trebuchet MS" w:hAnsi="Trebuchet MS"/>
+          <w:b w:val="0"/>
+        </w:rPr>
+        <w:t xml:space="preserve"> </w:t>
+      </w:r>
+      <w:r>
+        <w:rPr>
+          <w:rStyle w:val="Strong"/>
+          <w:rFonts w:ascii="Trebuchet MS" w:hAnsi="Trebuchet MS"/>
+          <w:b w:val="0"/>
+        </w:rPr>
+        <w:t xml:space="preserve">stack web development </w:t>
+      </w:r>
+      <w:r>
+        <w:rPr>
+          <w:rStyle w:val="Strong"/>
+          <w:rFonts w:ascii="Trebuchet MS" w:hAnsi="Trebuchet MS"/>
+          <w:b w:val="0"/>
+        </w:rPr>
+        <w:t xml:space="preserve">under an AWS forecasting team dealing with profit and loss statements </w:t>
       </w:r>
     </w:p>
     <w:p>
@@ -284,23 +928,53 @@
           <w:ilvl w:val="0"/>
           <w:numId w:val="1"/>
         </w:numPr>
-        <w:rPr>
-          <w:rStyle w:val="Strong"/>
-          <w:rFonts w:ascii="Trebuchet MS" w:hAnsi="Trebuchet MS"/>
-          <w:b w:val="0"/>
-          <w:sz w:val="18"/>
-          <w:szCs w:val="18"/>
-        </w:rPr>
-      </w:pPr>
-      <w:r>
-        <w:rPr>
-          <w:rStyle w:val="Strong"/>
-          <w:rFonts w:ascii="Trebuchet MS" w:hAnsi="Trebuchet MS"/>
-          <w:b w:val="0"/>
-          <w:sz w:val="18"/>
-          <w:szCs w:val="18"/>
-        </w:rPr>
-        <w:t>Developed a backend comparison API for different datasets in Java detailing the variance between related data</w:t>
+        <w:spacing w:after="60" w:line="240" w:lineRule="auto"/>
+        <w:ind w:left="648"/>
+        <w:rPr>
+          <w:rStyle w:val="Strong"/>
+          <w:rFonts w:ascii="Trebuchet MS" w:hAnsi="Trebuchet MS"/>
+          <w:b w:val="0"/>
+        </w:rPr>
+      </w:pPr>
+      <w:r>
+        <w:rPr>
+          <w:rStyle w:val="Strong"/>
+          <w:rFonts w:ascii="Trebuchet MS" w:hAnsi="Trebuchet MS"/>
+          <w:b w:val="0"/>
+        </w:rPr>
+        <w:t xml:space="preserve">Developed a backend comparison API in </w:t>
+      </w:r>
+      <w:r>
+        <w:rPr>
+          <w:rStyle w:val="Strong"/>
+          <w:rFonts w:ascii="Trebuchet MS" w:hAnsi="Trebuchet MS"/>
+          <w:bCs w:val="0"/>
+        </w:rPr>
+        <w:t>Java</w:t>
+      </w:r>
+      <w:r>
+        <w:rPr>
+          <w:rStyle w:val="Strong"/>
+          <w:rFonts w:ascii="Trebuchet MS" w:hAnsi="Trebuchet MS"/>
+          <w:b w:val="0"/>
+        </w:rPr>
+        <w:t xml:space="preserve"> detailing the variance between related data</w:t>
+      </w:r>
+      <w:r>
+        <w:rPr>
+          <w:rStyle w:val="Strong"/>
+          <w:rFonts w:ascii="Trebuchet MS" w:hAnsi="Trebuchet MS"/>
+          <w:b w:val="0"/>
+        </w:rPr>
+        <w:t xml:space="preserve"> </w:t>
+      </w:r>
+      <w:r>
+        <w:rPr>
+          <w:rStyle w:val="Strong"/>
+          <w:rFonts w:ascii="Trebuchet MS" w:hAnsi="Trebuchet MS"/>
+          <w:b w:val="0"/>
+        </w:rPr>
+        <w:t>for different datasets</w:t>
       </w:r>
     </w:p>
     <w:p>
@@ -310,38 +984,43 @@
           <w:ilvl w:val="0"/>
           <w:numId w:val="1"/>
         </w:numPr>
-        <w:rPr>
-          <w:rStyle w:val="Strong"/>
-          <w:rFonts w:ascii="Trebuchet MS" w:hAnsi="Trebuchet MS"/>
-          <w:b w:val="0"/>
-          <w:sz w:val="18"/>
-          <w:szCs w:val="18"/>
-        </w:rPr>
-      </w:pPr>
-      <w:r>
-        <w:rPr>
-          <w:rStyle w:val="Strong"/>
-          <w:rFonts w:ascii="Trebuchet MS" w:hAnsi="Trebuchet MS"/>
-          <w:b w:val="0"/>
-          <w:sz w:val="18"/>
-          <w:szCs w:val="18"/>
-        </w:rPr>
-        <w:t xml:space="preserve">Designed mockups and implementated a frontend UI in Vue.js to display the differences between datasets </w:t>
-      </w:r>
-    </w:p>
-    <w:p>
-      <w:pPr>
-        <w:rPr>
-          <w:rStyle w:val="Strong"/>
-          <w:rFonts w:ascii="Trebuchet MS" w:hAnsi="Trebuchet MS"/>
-          <w:b w:val="0"/>
-          <w:sz w:val="6"/>
-          <w:szCs w:val="6"/>
-        </w:rPr>
-      </w:pPr>
-    </w:p>
-    <w:p>
-      <w:pPr>
+        <w:spacing w:after="60" w:line="240" w:lineRule="auto"/>
+        <w:ind w:left="648"/>
+        <w:rPr>
+          <w:rStyle w:val="Strong"/>
+          <w:rFonts w:ascii="Trebuchet MS" w:hAnsi="Trebuchet MS"/>
+          <w:b w:val="0"/>
+        </w:rPr>
+      </w:pPr>
+      <w:r>
+        <w:rPr>
+          <w:rStyle w:val="Strong"/>
+          <w:rFonts w:ascii="Trebuchet MS" w:hAnsi="Trebuchet MS"/>
+          <w:b w:val="0"/>
+        </w:rPr>
+        <w:t xml:space="preserve">Designed mockups and implementated a frontend UI in </w:t>
+      </w:r>
+      <w:r>
+        <w:rPr>
+          <w:rStyle w:val="Strong"/>
+          <w:rFonts w:ascii="Trebuchet MS" w:hAnsi="Trebuchet MS"/>
+          <w:bCs w:val="0"/>
+        </w:rPr>
+        <w:t>Vue.js</w:t>
+      </w:r>
+      <w:r>
+        <w:rPr>
+          <w:rStyle w:val="Strong"/>
+          <w:rFonts w:ascii="Trebuchet MS" w:hAnsi="Trebuchet MS"/>
+          <w:b w:val="0"/>
+        </w:rPr>
+        <w:t xml:space="preserve"> to display the differences between datasets </w:t>
+      </w:r>
+    </w:p>
+    <w:p>
+      <w:pPr>
+        <w:spacing w:after="60" w:line="240" w:lineRule="auto"/>
+        <w:ind w:left="144"/>
         <w:rPr>
           <w:rFonts w:ascii="Trebuchet MS" w:hAnsi="Trebuchet MS"/>
           <w:sz w:val="22"/>
@@ -353,46 +1032,30 @@
           <w:rFonts w:ascii="Trebuchet MS" w:hAnsi="Trebuchet MS"/>
           <w:b/>
           <w:bCs/>
-          <w:sz w:val="22"/>
-          <w:szCs w:val="22"/>
-        </w:rPr>
-        <w:t>Backend Software Developer Intern</w:t>
-      </w:r>
-      <w:r>
-        <w:rPr>
-          <w:rFonts w:ascii="Trebuchet MS" w:hAnsi="Trebuchet MS"/>
-          <w:sz w:val="22"/>
-          <w:szCs w:val="22"/>
-        </w:rPr>
-        <w:t xml:space="preserve">     </w:t>
-      </w:r>
-      <w:r>
-        <w:rPr>
-          <w:rFonts w:ascii="Trebuchet MS" w:hAnsi="Trebuchet MS"/>
-          <w:sz w:val="22"/>
-          <w:szCs w:val="22"/>
-        </w:rPr>
-        <w:t xml:space="preserve">    </w:t>
-      </w:r>
-      <w:r>
-        <w:rPr>
-          <w:rFonts w:ascii="Trebuchet MS" w:hAnsi="Trebuchet MS"/>
-          <w:sz w:val="22"/>
-          <w:szCs w:val="22"/>
-        </w:rPr>
-        <w:t xml:space="preserve"> </w:t>
+          <w:sz w:val="28"/>
+          <w:szCs w:val="28"/>
+        </w:rPr>
+        <w:t>IBM</w:t>
       </w:r>
       <w:r>
         <w:rPr>
           <w:rFonts w:ascii="Trebuchet MS" w:hAnsi="Trebuchet MS"/>
           <w:b/>
           <w:bCs/>
+          <w:sz w:val="28"/>
+          <w:szCs w:val="28"/>
+        </w:rPr>
+        <w:t xml:space="preserve">, </w:t>
+      </w:r>
+      <w:r>
+        <w:rPr>
+          <w:rFonts w:ascii="Trebuchet MS" w:hAnsi="Trebuchet MS"/>
           <w:i/>
           <w:iCs/>
           <w:sz w:val="22"/>
           <w:szCs w:val="22"/>
         </w:rPr>
-        <w:t>IBM</w:t>
+        <w:t>Backend Software Developer Intern</w:t>
       </w:r>
       <w:r>
         <w:rPr>
@@ -402,31 +1065,59 @@
           <w:sz w:val="22"/>
           <w:szCs w:val="22"/>
         </w:rPr>
-        <w:t xml:space="preserve">, </w:t>
-      </w:r>
-      <w:r>
-        <w:rPr>
-          <w:rFonts w:ascii="Trebuchet MS" w:hAnsi="Trebuchet MS"/>
-          <w:sz w:val="22"/>
-          <w:szCs w:val="22"/>
-        </w:rPr>
-        <w:t>Emeryville, CA</w:t>
-      </w:r>
-      <w:r>
-        <w:rPr>
-          <w:rFonts w:ascii="Trebuchet MS" w:hAnsi="Trebuchet MS"/>
-          <w:sz w:val="22"/>
-          <w:szCs w:val="22"/>
-        </w:rPr>
-        <w:t xml:space="preserve">               </w:t>
-      </w:r>
-      <w:r>
-        <w:rPr>
-          <w:rFonts w:ascii="Trebuchet MS" w:hAnsi="Trebuchet MS"/>
-          <w:sz w:val="22"/>
-          <w:szCs w:val="22"/>
-        </w:rPr>
-        <w:t>June 2019 – September 2019</w:t>
+        <w:t xml:space="preserve">                                                      </w:t>
+      </w:r>
+      <w:r>
+        <w:rPr>
+          <w:rFonts w:ascii="Trebuchet MS" w:hAnsi="Trebuchet MS"/>
+          <w:i/>
+          <w:iCs/>
+          <w:sz w:val="22"/>
+          <w:szCs w:val="22"/>
+        </w:rPr>
+        <w:t xml:space="preserve">    </w:t>
+      </w:r>
+      <w:r>
+        <w:rPr>
+          <w:rFonts w:ascii="Trebuchet MS" w:hAnsi="Trebuchet MS"/>
+          <w:i/>
+          <w:iCs/>
+          <w:sz w:val="22"/>
+          <w:szCs w:val="22"/>
+        </w:rPr>
+        <w:t xml:space="preserve"> </w:t>
+      </w:r>
+      <w:r>
+        <w:rPr>
+          <w:rFonts w:ascii="Trebuchet MS" w:hAnsi="Trebuchet MS"/>
+          <w:sz w:val="22"/>
+          <w:szCs w:val="22"/>
+        </w:rPr>
+        <w:t>J</w:t>
+      </w:r>
+      <w:r>
+        <w:rPr>
+          <w:rFonts w:ascii="Trebuchet MS" w:hAnsi="Trebuchet MS"/>
+          <w:sz w:val="22"/>
+          <w:szCs w:val="22"/>
+        </w:rPr>
+        <w:t>une 2019 – Sept</w:t>
+      </w:r>
+      <w:r>
+        <w:rPr>
+          <w:rFonts w:ascii="Trebuchet MS" w:hAnsi="Trebuchet MS"/>
+          <w:sz w:val="22"/>
+          <w:szCs w:val="22"/>
+        </w:rPr>
+        <w:t>.</w:t>
+      </w:r>
+      <w:r>
+        <w:rPr>
+          <w:rFonts w:ascii="Trebuchet MS" w:hAnsi="Trebuchet MS"/>
+          <w:sz w:val="22"/>
+          <w:szCs w:val="22"/>
+        </w:rPr>
+        <w:t xml:space="preserve"> 2019</w:t>
       </w:r>
     </w:p>
     <w:p>
@@ -436,23 +1127,37 @@
           <w:ilvl w:val="0"/>
           <w:numId w:val="1"/>
         </w:numPr>
-        <w:rPr>
-          <w:rStyle w:val="Strong"/>
-          <w:rFonts w:ascii="Trebuchet MS" w:hAnsi="Trebuchet MS"/>
-          <w:b w:val="0"/>
-          <w:sz w:val="18"/>
-          <w:szCs w:val="18"/>
-        </w:rPr>
-      </w:pPr>
-      <w:r>
-        <w:rPr>
-          <w:rStyle w:val="Strong"/>
-          <w:rFonts w:ascii="Trebuchet MS" w:hAnsi="Trebuchet MS"/>
-          <w:b w:val="0"/>
-          <w:sz w:val="18"/>
-          <w:szCs w:val="18"/>
-        </w:rPr>
-        <w:t>Worked on the Extreme Blue Team in Aspera to implement AI/ML into the product to improve user experience</w:t>
+        <w:spacing w:after="60" w:line="240" w:lineRule="auto"/>
+        <w:ind w:left="648"/>
+        <w:rPr>
+          <w:rStyle w:val="Strong"/>
+          <w:rFonts w:ascii="Trebuchet MS" w:hAnsi="Trebuchet MS"/>
+          <w:b w:val="0"/>
+        </w:rPr>
+      </w:pPr>
+      <w:r>
+        <w:rPr>
+          <w:rStyle w:val="Strong"/>
+          <w:rFonts w:ascii="Trebuchet MS" w:hAnsi="Trebuchet MS"/>
+          <w:b w:val="0"/>
+        </w:rPr>
+        <w:t xml:space="preserve">Worked in Aspera </w:t>
+      </w:r>
+      <w:r>
+        <w:rPr>
+          <w:rStyle w:val="Strong"/>
+          <w:rFonts w:ascii="Trebuchet MS" w:hAnsi="Trebuchet MS"/>
+          <w:b w:val="0"/>
+        </w:rPr>
+        <w:t xml:space="preserve">which deals with data transfers </w:t>
+      </w:r>
+      <w:r>
+        <w:rPr>
+          <w:rStyle w:val="Strong"/>
+          <w:rFonts w:ascii="Trebuchet MS" w:hAnsi="Trebuchet MS"/>
+          <w:b w:val="0"/>
+        </w:rPr>
+        <w:t>to implement AI/ML into the product to improve user experience</w:t>
       </w:r>
     </w:p>
     <w:p>
@@ -462,23 +1167,61 @@
           <w:ilvl w:val="0"/>
           <w:numId w:val="1"/>
         </w:numPr>
-        <w:rPr>
-          <w:rStyle w:val="Strong"/>
-          <w:rFonts w:ascii="Trebuchet MS" w:hAnsi="Trebuchet MS"/>
-          <w:b w:val="0"/>
-          <w:sz w:val="18"/>
-          <w:szCs w:val="18"/>
-        </w:rPr>
-      </w:pPr>
-      <w:r>
-        <w:rPr>
-          <w:rStyle w:val="Strong"/>
-          <w:rFonts w:ascii="Trebuchet MS" w:hAnsi="Trebuchet MS"/>
-          <w:b w:val="0"/>
-          <w:sz w:val="18"/>
-          <w:szCs w:val="18"/>
-        </w:rPr>
-        <w:t xml:space="preserve">Leveraged a LSTM machine learning model to classify time-series data in transfer sessions as anomalous  </w:t>
+        <w:spacing w:after="60" w:line="240" w:lineRule="auto"/>
+        <w:ind w:left="648"/>
+        <w:rPr>
+          <w:rStyle w:val="Strong"/>
+          <w:rFonts w:ascii="Trebuchet MS" w:hAnsi="Trebuchet MS"/>
+          <w:b w:val="0"/>
+        </w:rPr>
+      </w:pPr>
+      <w:r>
+        <w:rPr>
+          <w:rStyle w:val="Strong"/>
+          <w:rFonts w:ascii="Trebuchet MS" w:hAnsi="Trebuchet MS"/>
+          <w:b w:val="0"/>
+        </w:rPr>
+        <w:t xml:space="preserve">Leveraged a LSTM machine learning model </w:t>
+      </w:r>
+      <w:r>
+        <w:rPr>
+          <w:rStyle w:val="Strong"/>
+          <w:rFonts w:ascii="Trebuchet MS" w:hAnsi="Trebuchet MS"/>
+          <w:b w:val="0"/>
+        </w:rPr>
+        <w:t xml:space="preserve">in </w:t>
+      </w:r>
+      <w:r>
+        <w:rPr>
+          <w:rStyle w:val="Strong"/>
+          <w:rFonts w:ascii="Trebuchet MS" w:hAnsi="Trebuchet MS"/>
+          <w:bCs w:val="0"/>
+        </w:rPr>
+        <w:t>P</w:t>
+      </w:r>
+      <w:r>
+        <w:rPr>
+          <w:rStyle w:val="Strong"/>
+          <w:rFonts w:ascii="Trebuchet MS" w:hAnsi="Trebuchet MS"/>
+          <w:bCs w:val="0"/>
+        </w:rPr>
+        <w:t>ython</w:t>
+      </w:r>
+      <w:r>
+        <w:rPr>
+          <w:rStyle w:val="Strong"/>
+          <w:rFonts w:ascii="Trebuchet MS" w:hAnsi="Trebuchet MS"/>
+          <w:b w:val="0"/>
+        </w:rPr>
+        <w:t xml:space="preserve"> </w:t>
+      </w:r>
+      <w:r>
+        <w:rPr>
+          <w:rStyle w:val="Strong"/>
+          <w:rFonts w:ascii="Trebuchet MS" w:hAnsi="Trebuchet MS"/>
+          <w:b w:val="0"/>
+        </w:rPr>
+        <w:t xml:space="preserve">to classify time-series data in transfer sessions as anomalous  </w:t>
       </w:r>
     </w:p>
     <w:p>
@@ -488,21 +1231,19 @@
           <w:ilvl w:val="0"/>
           <w:numId w:val="1"/>
         </w:numPr>
-        <w:rPr>
-          <w:rStyle w:val="Strong"/>
-          <w:rFonts w:ascii="Trebuchet MS" w:hAnsi="Trebuchet MS"/>
-          <w:b w:val="0"/>
-          <w:sz w:val="18"/>
-          <w:szCs w:val="18"/>
-        </w:rPr>
-      </w:pPr>
-      <w:r>
-        <w:rPr>
-          <w:rStyle w:val="Strong"/>
-          <w:rFonts w:ascii="Trebuchet MS" w:hAnsi="Trebuchet MS"/>
-          <w:b w:val="0"/>
-          <w:sz w:val="18"/>
-          <w:szCs w:val="18"/>
+        <w:spacing w:after="60" w:line="240" w:lineRule="auto"/>
+        <w:ind w:left="648"/>
+        <w:rPr>
+          <w:rStyle w:val="Strong"/>
+          <w:rFonts w:ascii="Trebuchet MS" w:hAnsi="Trebuchet MS"/>
+          <w:b w:val="0"/>
+        </w:rPr>
+      </w:pPr>
+      <w:r>
+        <w:rPr>
+          <w:rStyle w:val="Strong"/>
+          <w:rFonts w:ascii="Trebuchet MS" w:hAnsi="Trebuchet MS"/>
+          <w:b w:val="0"/>
         </w:rPr>
         <w:t xml:space="preserve">Optimized the model’s prediction accuracy by 20 percent from implementing w-shingling </w:t>
       </w:r>
@@ -514,40 +1255,27 @@
           <w:ilvl w:val="0"/>
           <w:numId w:val="1"/>
         </w:numPr>
-        <w:rPr>
-          <w:rStyle w:val="Strong"/>
-          <w:rFonts w:ascii="Trebuchet MS" w:hAnsi="Trebuchet MS"/>
-          <w:b w:val="0"/>
-          <w:sz w:val="18"/>
-          <w:szCs w:val="18"/>
-        </w:rPr>
-      </w:pPr>
-      <w:r>
-        <w:rPr>
-          <w:rStyle w:val="Strong"/>
-          <w:rFonts w:ascii="Trebuchet MS" w:hAnsi="Trebuchet MS"/>
-          <w:b w:val="0"/>
-          <w:sz w:val="18"/>
-          <w:szCs w:val="18"/>
+        <w:spacing w:after="60" w:line="240" w:lineRule="auto"/>
+        <w:ind w:left="648"/>
+        <w:rPr>
+          <w:rStyle w:val="Strong"/>
+          <w:rFonts w:ascii="Trebuchet MS" w:hAnsi="Trebuchet MS"/>
+          <w:b w:val="0"/>
+        </w:rPr>
+      </w:pPr>
+      <w:r>
+        <w:rPr>
+          <w:rStyle w:val="Strong"/>
+          <w:rFonts w:ascii="Trebuchet MS" w:hAnsi="Trebuchet MS"/>
+          <w:b w:val="0"/>
         </w:rPr>
         <w:t xml:space="preserve">Operated in an agile work environment with scrum guidelines and daily meetings to achieve set deadlines </w:t>
       </w:r>
     </w:p>
     <w:p>
       <w:pPr>
-        <w:pStyle w:val="ListParagraph"/>
-        <w:ind w:left="360"/>
-        <w:rPr>
-          <w:rStyle w:val="Strong"/>
-          <w:rFonts w:ascii="Trebuchet MS" w:hAnsi="Trebuchet MS"/>
-          <w:b w:val="0"/>
-          <w:sz w:val="6"/>
-          <w:szCs w:val="6"/>
-        </w:rPr>
-      </w:pPr>
-    </w:p>
-    <w:p>
-      <w:pPr>
+        <w:spacing w:after="60" w:line="240" w:lineRule="auto"/>
+        <w:ind w:left="144"/>
         <w:rPr>
           <w:rStyle w:val="Strong"/>
           <w:rFonts w:ascii="Trebuchet MS" w:hAnsi="Trebuchet MS"/>
@@ -561,20 +1289,108 @@
           <w:rStyle w:val="Strong"/>
           <w:rFonts w:ascii="Trebuchet MS" w:hAnsi="Trebuchet MS"/>
           <w:bCs w:val="0"/>
-          <w:sz w:val="22"/>
-          <w:szCs w:val="22"/>
-        </w:rPr>
-        <w:t xml:space="preserve">Computer Science Tutor at UCSD                                                            </w:t>
+          <w:sz w:val="28"/>
+          <w:szCs w:val="28"/>
+        </w:rPr>
+        <w:t>Computer Science Tutor</w:t>
       </w:r>
       <w:r>
         <w:rPr>
           <w:rStyle w:val="Strong"/>
           <w:rFonts w:ascii="Trebuchet MS" w:hAnsi="Trebuchet MS"/>
           <w:bCs w:val="0"/>
-          <w:sz w:val="22"/>
-          <w:szCs w:val="22"/>
-        </w:rPr>
-        <w:t xml:space="preserve">      </w:t>
+          <w:sz w:val="28"/>
+          <w:szCs w:val="28"/>
+        </w:rPr>
+        <w:t>,</w:t>
+      </w:r>
+      <w:r>
+        <w:rPr>
+          <w:rStyle w:val="Strong"/>
+          <w:rFonts w:ascii="Trebuchet MS" w:hAnsi="Trebuchet MS"/>
+          <w:b w:val="0"/>
+          <w:sz w:val="28"/>
+          <w:szCs w:val="28"/>
+        </w:rPr>
+        <w:t xml:space="preserve"> </w:t>
+      </w:r>
+      <w:r>
+        <w:rPr>
+          <w:rStyle w:val="Strong"/>
+          <w:rFonts w:ascii="Trebuchet MS" w:hAnsi="Trebuchet MS"/>
+          <w:b w:val="0"/>
+          <w:i/>
+          <w:iCs/>
+          <w:sz w:val="22"/>
+          <w:szCs w:val="22"/>
+        </w:rPr>
+        <w:t>UC</w:t>
+      </w:r>
+      <w:r>
+        <w:rPr>
+          <w:rStyle w:val="Strong"/>
+          <w:rFonts w:ascii="Trebuchet MS" w:hAnsi="Trebuchet MS"/>
+          <w:b w:val="0"/>
+          <w:i/>
+          <w:iCs/>
+          <w:sz w:val="22"/>
+          <w:szCs w:val="22"/>
+        </w:rPr>
+        <w:t xml:space="preserve"> San </w:t>
+      </w:r>
+      <w:r>
+        <w:rPr>
+          <w:rStyle w:val="Strong"/>
+          <w:rFonts w:ascii="Trebuchet MS" w:hAnsi="Trebuchet MS"/>
+          <w:b w:val="0"/>
+          <w:i/>
+          <w:iCs/>
+          <w:sz w:val="22"/>
+          <w:szCs w:val="22"/>
+        </w:rPr>
+        <w:t>D</w:t>
+      </w:r>
+      <w:r>
+        <w:rPr>
+          <w:rStyle w:val="Strong"/>
+          <w:rFonts w:ascii="Trebuchet MS" w:hAnsi="Trebuchet MS"/>
+          <w:b w:val="0"/>
+          <w:i/>
+          <w:iCs/>
+          <w:sz w:val="22"/>
+          <w:szCs w:val="22"/>
+        </w:rPr>
+        <w:t>iego</w:t>
+      </w:r>
+      <w:r>
+        <w:rPr>
+          <w:rStyle w:val="Strong"/>
+          <w:rFonts w:ascii="Trebuchet MS" w:hAnsi="Trebuchet MS"/>
+          <w:bCs w:val="0"/>
+          <w:sz w:val="22"/>
+          <w:szCs w:val="22"/>
+        </w:rPr>
+        <w:t xml:space="preserve">                                             </w:t>
+      </w:r>
+      <w:r>
+        <w:rPr>
+          <w:rStyle w:val="Strong"/>
+          <w:rFonts w:ascii="Trebuchet MS" w:hAnsi="Trebuchet MS"/>
+          <w:bCs w:val="0"/>
+          <w:sz w:val="22"/>
+          <w:szCs w:val="22"/>
+        </w:rPr>
+        <w:t xml:space="preserve">    </w:t>
+      </w:r>
+      <w:r>
+        <w:rPr>
+          <w:rStyle w:val="Strong"/>
+          <w:rFonts w:ascii="Trebuchet MS" w:hAnsi="Trebuchet MS"/>
+          <w:bCs w:val="0"/>
+          <w:sz w:val="22"/>
+          <w:szCs w:val="22"/>
+        </w:rPr>
+        <w:t xml:space="preserve"> </w:t>
       </w:r>
       <w:r>
         <w:rPr>
@@ -594,33 +1410,53 @@
           <w:ilvl w:val="0"/>
           <w:numId w:val="5"/>
         </w:numPr>
-        <w:rPr>
-          <w:rStyle w:val="Strong"/>
-          <w:rFonts w:ascii="Trebuchet MS" w:hAnsi="Trebuchet MS"/>
-          <w:b w:val="0"/>
-          <w:sz w:val="18"/>
-          <w:szCs w:val="18"/>
-        </w:rPr>
-      </w:pPr>
-      <w:r>
-        <w:rPr>
-          <w:rStyle w:val="Strong"/>
-          <w:rFonts w:ascii="Trebuchet MS" w:hAnsi="Trebuchet MS"/>
-          <w:b w:val="0"/>
-          <w:sz w:val="18"/>
-          <w:szCs w:val="18"/>
-        </w:rPr>
-        <w:t>Tutored for CSE 12, Basic Data Structures and Object-Oriented Design</w:t>
-      </w:r>
-      <w:r>
-        <w:rPr>
-          <w:rStyle w:val="Strong"/>
-          <w:rFonts w:ascii="Trebuchet MS" w:hAnsi="Trebuchet MS"/>
-          <w:b w:val="0"/>
-          <w:sz w:val="18"/>
-          <w:szCs w:val="18"/>
-        </w:rPr>
-        <w:t xml:space="preserve"> for over 700+ students </w:t>
+        <w:spacing w:after="60" w:line="240" w:lineRule="auto"/>
+        <w:ind w:left="648"/>
+        <w:rPr>
+          <w:rStyle w:val="Strong"/>
+          <w:rFonts w:ascii="Trebuchet MS" w:hAnsi="Trebuchet MS"/>
+          <w:b w:val="0"/>
+        </w:rPr>
+      </w:pPr>
+      <w:r>
+        <w:rPr>
+          <w:rStyle w:val="Strong"/>
+          <w:rFonts w:ascii="Trebuchet MS" w:hAnsi="Trebuchet MS"/>
+          <w:b w:val="0"/>
+        </w:rPr>
+        <w:t>Tutored for CSE 12</w:t>
+      </w:r>
+      <w:r>
+        <w:rPr>
+          <w:rStyle w:val="Strong"/>
+          <w:rFonts w:ascii="Trebuchet MS" w:hAnsi="Trebuchet MS"/>
+          <w:b w:val="0"/>
+        </w:rPr>
+        <w:t xml:space="preserve"> -</w:t>
+      </w:r>
+      <w:r>
+        <w:rPr>
+          <w:rStyle w:val="Strong"/>
+          <w:rFonts w:ascii="Trebuchet MS" w:hAnsi="Trebuchet MS"/>
+          <w:b w:val="0"/>
+        </w:rPr>
+        <w:t xml:space="preserve"> Basic Data Structures and Object-Oriented Design for over 700+ students</w:t>
+      </w:r>
+      <w:r>
+        <w:rPr>
+          <w:rStyle w:val="Strong"/>
+          <w:rFonts w:ascii="Trebuchet MS" w:hAnsi="Trebuchet MS"/>
+          <w:b w:val="0"/>
+        </w:rPr>
+        <w:t xml:space="preserve"> </w:t>
+      </w:r>
+      <w:r>
+        <w:rPr>
+          <w:rStyle w:val="Strong"/>
+          <w:rFonts w:ascii="Trebuchet MS" w:hAnsi="Trebuchet MS"/>
+          <w:b w:val="0"/>
+        </w:rPr>
+        <w:t xml:space="preserve"> </w:t>
       </w:r>
     </w:p>
     <w:p>
@@ -630,67 +1466,60 @@
           <w:ilvl w:val="0"/>
           <w:numId w:val="5"/>
         </w:numPr>
-        <w:rPr>
-          <w:rStyle w:val="Strong"/>
-          <w:rFonts w:ascii="Trebuchet MS" w:hAnsi="Trebuchet MS"/>
-          <w:b w:val="0"/>
-          <w:sz w:val="18"/>
-          <w:szCs w:val="18"/>
-        </w:rPr>
-      </w:pPr>
-      <w:r>
-        <w:rPr>
-          <w:rStyle w:val="Strong"/>
-          <w:rFonts w:ascii="Trebuchet MS" w:hAnsi="Trebuchet MS"/>
-          <w:b w:val="0"/>
-          <w:sz w:val="18"/>
-          <w:szCs w:val="18"/>
-        </w:rPr>
-        <w:t>Held lab hours to help students with debugging code in Java and carried out weekly interviews for 18 students</w:t>
-      </w:r>
-    </w:p>
-    <w:p>
-      <w:pPr>
-        <w:pStyle w:val="ListParagraph"/>
-        <w:ind w:left="360"/>
-        <w:rPr>
-          <w:rStyle w:val="Strong"/>
-          <w:rFonts w:ascii="Trebuchet MS" w:hAnsi="Trebuchet MS"/>
-          <w:b w:val="0"/>
-          <w:sz w:val="6"/>
-          <w:szCs w:val="6"/>
-        </w:rPr>
-      </w:pPr>
-    </w:p>
-    <w:p>
-      <w:pPr>
-        <w:rPr>
-          <w:rStyle w:val="Strong"/>
-          <w:rFonts w:ascii="Trebuchet MS" w:hAnsi="Trebuchet MS"/>
-          <w:b w:val="0"/>
-          <w:sz w:val="22"/>
-          <w:szCs w:val="22"/>
-        </w:rPr>
-      </w:pPr>
+        <w:spacing w:after="60" w:line="240" w:lineRule="auto"/>
+        <w:ind w:left="648"/>
+        <w:rPr>
+          <w:rStyle w:val="Strong"/>
+          <w:rFonts w:ascii="Trebuchet MS" w:hAnsi="Trebuchet MS"/>
+          <w:b w:val="0"/>
+        </w:rPr>
+      </w:pPr>
+      <w:r>
+        <w:rPr>
+          <w:rStyle w:val="Strong"/>
+          <w:rFonts w:ascii="Trebuchet MS" w:hAnsi="Trebuchet MS"/>
+          <w:b w:val="0"/>
+        </w:rPr>
+        <w:t xml:space="preserve">Held lab hours to help students with debugging code in </w:t>
+      </w:r>
       <w:r>
         <w:rPr>
           <w:rStyle w:val="Strong"/>
           <w:rFonts w:ascii="Trebuchet MS" w:hAnsi="Trebuchet MS"/>
           <w:bCs w:val="0"/>
-          <w:sz w:val="22"/>
-          <w:szCs w:val="22"/>
-        </w:rPr>
-        <w:t xml:space="preserve">Undergraduate Researcher </w:t>
-      </w:r>
+        </w:rPr>
+        <w:t>Java</w:t>
+      </w:r>
+      <w:r>
+        <w:rPr>
+          <w:rStyle w:val="Strong"/>
+          <w:rFonts w:ascii="Trebuchet MS" w:hAnsi="Trebuchet MS"/>
+          <w:b w:val="0"/>
+        </w:rPr>
+        <w:t xml:space="preserve"> and carried out weekly interviews for 18 students</w:t>
+      </w:r>
+    </w:p>
+    <w:p>
+      <w:pPr>
+        <w:spacing w:after="60" w:line="240" w:lineRule="auto"/>
+        <w:ind w:left="144"/>
+        <w:rPr>
+          <w:rStyle w:val="Strong"/>
+          <w:rFonts w:ascii="Trebuchet MS" w:hAnsi="Trebuchet MS"/>
+          <w:b w:val="0"/>
+          <w:sz w:val="22"/>
+          <w:szCs w:val="22"/>
+        </w:rPr>
+      </w:pPr>
       <w:r>
         <w:rPr>
           <w:rStyle w:val="Strong"/>
           <w:rFonts w:ascii="Trebuchet MS" w:hAnsi="Trebuchet MS"/>
           <w:bCs w:val="0"/>
-          <w:sz w:val="22"/>
-          <w:szCs w:val="22"/>
-        </w:rPr>
-        <w:t xml:space="preserve">  </w:t>
+          <w:sz w:val="28"/>
+          <w:szCs w:val="28"/>
+        </w:rPr>
+        <w:t>Undergraduate Researcher</w:t>
       </w:r>
       <w:r>
         <w:rPr>
@@ -700,17 +1529,7 @@
           <w:sz w:val="22"/>
           <w:szCs w:val="22"/>
         </w:rPr>
-        <w:t xml:space="preserve"> </w:t>
-      </w:r>
-      <w:r>
-        <w:rPr>
-          <w:rStyle w:val="Strong"/>
-          <w:rFonts w:ascii="Trebuchet MS" w:hAnsi="Trebuchet MS"/>
-          <w:bCs w:val="0"/>
-          <w:sz w:val="22"/>
-          <w:szCs w:val="22"/>
-        </w:rPr>
-        <w:t xml:space="preserve"> </w:t>
+        <w:t xml:space="preserve">, </w:t>
       </w:r>
       <w:r>
         <w:rPr>
@@ -722,7 +1541,7 @@
           <w:sz w:val="22"/>
           <w:szCs w:val="22"/>
         </w:rPr>
-        <w:t>UCSD Early Research Scholars Program,</w:t>
+        <w:t>UCSD Early Research Scholars Program</w:t>
       </w:r>
       <w:r>
         <w:rPr>
@@ -734,7 +1553,7 @@
           <w:sz w:val="22"/>
           <w:szCs w:val="22"/>
         </w:rPr>
-        <w:t xml:space="preserve">       </w:t>
+        <w:t xml:space="preserve">      </w:t>
       </w:r>
       <w:r>
         <w:rPr>
@@ -746,17 +1565,37 @@
           <w:sz w:val="22"/>
           <w:szCs w:val="22"/>
         </w:rPr>
-        <w:t xml:space="preserve"> </w:t>
-      </w:r>
-      <w:r>
-        <w:rPr>
-          <w:rStyle w:val="Strong"/>
-          <w:rFonts w:ascii="Trebuchet MS" w:hAnsi="Trebuchet MS"/>
-          <w:b w:val="0"/>
-          <w:sz w:val="22"/>
-          <w:szCs w:val="22"/>
-        </w:rPr>
-        <w:t xml:space="preserve">October 2019 – </w:t>
+        <w:t xml:space="preserve">     </w:t>
+      </w:r>
+      <w:r>
+        <w:rPr>
+          <w:rStyle w:val="Strong"/>
+          <w:rFonts w:ascii="Trebuchet MS" w:hAnsi="Trebuchet MS"/>
+          <w:b w:val="0"/>
+          <w:sz w:val="22"/>
+          <w:szCs w:val="22"/>
+        </w:rPr>
+        <w:t>Oc</w:t>
+      </w:r>
+      <w:r>
+        <w:rPr>
+          <w:rStyle w:val="Strong"/>
+          <w:rFonts w:ascii="Trebuchet MS" w:hAnsi="Trebuchet MS"/>
+          <w:b w:val="0"/>
+          <w:sz w:val="22"/>
+          <w:szCs w:val="22"/>
+        </w:rPr>
+        <w:t>t.</w:t>
+      </w:r>
+      <w:r>
+        <w:rPr>
+          <w:rStyle w:val="Strong"/>
+          <w:rFonts w:ascii="Trebuchet MS" w:hAnsi="Trebuchet MS"/>
+          <w:b w:val="0"/>
+          <w:sz w:val="22"/>
+          <w:szCs w:val="22"/>
+        </w:rPr>
+        <w:t xml:space="preserve"> 2019 – </w:t>
       </w:r>
       <w:r>
         <w:rPr>
@@ -776,21 +1615,26 @@
           <w:ilvl w:val="0"/>
           <w:numId w:val="4"/>
         </w:numPr>
+        <w:spacing w:after="60" w:line="240" w:lineRule="auto"/>
+        <w:ind w:left="648"/>
         <w:rPr>
           <w:rFonts w:ascii="Trebuchet MS" w:hAnsi="Trebuchet MS"/>
           <w:bCs/>
-          <w:sz w:val="18"/>
-          <w:szCs w:val="18"/>
         </w:rPr>
       </w:pPr>
       <w:r>
         <w:rPr>
           <w:rFonts w:ascii="Trebuchet MS" w:hAnsi="Trebuchet MS" w:cs="Arial"/>
           <w:color w:val="000000"/>
-          <w:sz w:val="18"/>
-          <w:szCs w:val="18"/>
-        </w:rPr>
-        <w:t>Studying user security practices and behaviors to attacks on and abuse of the domain name system (DNS)</w:t>
+        </w:rPr>
+        <w:t>Studied</w:t>
+      </w:r>
+      <w:r>
+        <w:rPr>
+          <w:rFonts w:ascii="Trebuchet MS" w:hAnsi="Trebuchet MS" w:cs="Arial"/>
+          <w:color w:val="000000"/>
+        </w:rPr>
+        <w:t xml:space="preserve"> user security practices and behaviors to attacks on and abuse of the domain name system (DNS)</w:t>
       </w:r>
     </w:p>
     <w:p>
@@ -800,19 +1644,17 @@
           <w:ilvl w:val="0"/>
           <w:numId w:val="4"/>
         </w:numPr>
+        <w:spacing w:after="60" w:line="240" w:lineRule="auto"/>
+        <w:ind w:left="648"/>
         <w:rPr>
           <w:rFonts w:ascii="Trebuchet MS" w:hAnsi="Trebuchet MS"/>
           <w:bCs/>
-          <w:sz w:val="18"/>
-          <w:szCs w:val="18"/>
         </w:rPr>
       </w:pPr>
       <w:r>
         <w:rPr>
           <w:rFonts w:ascii="Trebuchet MS" w:hAnsi="Trebuchet MS" w:cs="Arial"/>
           <w:color w:val="000000"/>
-          <w:sz w:val="18"/>
-          <w:szCs w:val="18"/>
         </w:rPr>
         <w:t xml:space="preserve">Webcrawled through Alexa Top Million </w:t>
       </w:r>
@@ -820,28 +1662,52 @@
         <w:rPr>
           <w:rFonts w:ascii="Trebuchet MS" w:hAnsi="Trebuchet MS" w:cs="Arial"/>
           <w:color w:val="000000"/>
-          <w:sz w:val="18"/>
-          <w:szCs w:val="18"/>
-        </w:rPr>
-        <w:t>and utilized python script to analyze patterns in html content and adware</w:t>
+        </w:rPr>
+        <w:t xml:space="preserve">and utilized </w:t>
+      </w:r>
+      <w:r>
+        <w:rPr>
+          <w:rFonts w:ascii="Trebuchet MS" w:hAnsi="Trebuchet MS" w:cs="Arial"/>
+          <w:b/>
+          <w:bCs/>
+          <w:color w:val="000000"/>
+        </w:rPr>
+        <w:t>P</w:t>
+      </w:r>
+      <w:r>
+        <w:rPr>
+          <w:rFonts w:ascii="Trebuchet MS" w:hAnsi="Trebuchet MS" w:cs="Arial"/>
+          <w:b/>
+          <w:bCs/>
+          <w:color w:val="000000"/>
+        </w:rPr>
+        <w:t>ython</w:t>
+      </w:r>
+      <w:r>
+        <w:rPr>
+          <w:rFonts w:ascii="Trebuchet MS" w:hAnsi="Trebuchet MS" w:cs="Arial"/>
+          <w:color w:val="000000"/>
+        </w:rPr>
+        <w:t xml:space="preserve"> script to analyze patterns in html content and adware</w:t>
       </w:r>
     </w:p>
     <w:p>
       <w:pPr>
         <w:pStyle w:val="ContactInfo"/>
-        <w:rPr>
-          <w:rFonts w:ascii="Trebuchet MS" w:hAnsi="Trebuchet MS"/>
-          <w:color w:val="39AFDC" w:themeColor="text2" w:themeTint="80"/>
-          <w:sz w:val="30"/>
-          <w:szCs w:val="30"/>
-        </w:rPr>
-      </w:pPr>
-      <w:r>
-        <w:rPr>
-          <w:rFonts w:ascii="Trebuchet MS" w:hAnsi="Trebuchet MS"/>
-          <w:color w:val="39AFDC" w:themeColor="text2" w:themeTint="80"/>
-          <w:sz w:val="30"/>
-          <w:szCs w:val="30"/>
+        <w:spacing w:line="240" w:lineRule="auto"/>
+        <w:rPr>
+          <w:rFonts w:ascii="Arial" w:hAnsi="Arial" w:cs="Arial"/>
+          <w:color w:val="0096CE" w:themeColor="accent1"/>
+          <w:sz w:val="40"/>
+          <w:szCs w:val="40"/>
+        </w:rPr>
+      </w:pPr>
+      <w:r>
+        <w:rPr>
+          <w:rFonts w:ascii="Arial" w:hAnsi="Arial" w:cs="Arial"/>
+          <w:color w:val="0096CE" w:themeColor="accent1"/>
+          <w:sz w:val="40"/>
+          <w:szCs w:val="40"/>
         </w:rPr>
         <w:t>Education</w:t>
       </w:r>
@@ -849,6 +1715,20 @@
     <w:p>
       <w:pPr>
         <w:pStyle w:val="ContactInfo"/>
+        <w:spacing w:line="240" w:lineRule="auto"/>
+        <w:rPr>
+          <w:rFonts w:ascii="Trebuchet MS" w:hAnsi="Trebuchet MS"/>
+          <w:color w:val="auto"/>
+          <w:sz w:val="6"/>
+          <w:szCs w:val="6"/>
+        </w:rPr>
+      </w:pPr>
+    </w:p>
+    <w:p>
+      <w:pPr>
+        <w:pStyle w:val="ContactInfo"/>
+        <w:spacing w:line="240" w:lineRule="auto"/>
+        <w:ind w:left="144"/>
         <w:rPr>
           <w:rFonts w:ascii="Trebuchet MS" w:hAnsi="Trebuchet MS"/>
           <w:b/>
@@ -900,7 +1780,7 @@
           <w:sz w:val="21"/>
           <w:szCs w:val="21"/>
         </w:rPr>
-        <w:t>GPA 3.</w:t>
+        <w:t xml:space="preserve">  </w:t>
       </w:r>
       <w:r>
         <w:rPr>
@@ -911,7 +1791,7 @@
           <w:sz w:val="21"/>
           <w:szCs w:val="21"/>
         </w:rPr>
-        <w:t>60</w:t>
+        <w:t xml:space="preserve">                                                </w:t>
       </w:r>
       <w:r>
         <w:rPr>
@@ -920,7 +1800,7 @@
           <w:sz w:val="21"/>
           <w:szCs w:val="21"/>
         </w:rPr>
-        <w:t xml:space="preserve">                               September 2018 -</w:t>
+        <w:t>September 2018 -</w:t>
       </w:r>
       <w:r>
         <w:rPr>
@@ -955,6 +1835,8 @@
     <w:p>
       <w:pPr>
         <w:pStyle w:val="ContactInfo"/>
+        <w:spacing w:line="240" w:lineRule="auto"/>
+        <w:ind w:left="144"/>
         <w:rPr>
           <w:rFonts w:ascii="Trebuchet MS" w:hAnsi="Trebuchet MS"/>
           <w:color w:val="auto"/>
@@ -987,11 +1869,39 @@
           <w:sz w:val="18"/>
           <w:szCs w:val="18"/>
         </w:rPr>
-        <w:t xml:space="preserve"> Computer Science</w:t>
-      </w:r>
-    </w:p>
-    <w:p>
-      <w:pPr>
+        <w:t xml:space="preserve"> Computer </w:t>
+      </w:r>
+      <w:r>
+        <w:rPr>
+          <w:rFonts w:ascii="Trebuchet MS" w:hAnsi="Trebuchet MS"/>
+          <w:color w:val="auto"/>
+          <w:sz w:val="19"/>
+          <w:szCs w:val="19"/>
+        </w:rPr>
+        <w:t>Science</w:t>
+      </w:r>
+      <w:r>
+        <w:rPr>
+          <w:rFonts w:ascii="Trebuchet MS" w:hAnsi="Trebuchet MS"/>
+          <w:color w:val="auto"/>
+          <w:sz w:val="19"/>
+          <w:szCs w:val="19"/>
+        </w:rPr>
+        <w:t xml:space="preserve"> GPA 3.60/4.0</w:t>
+      </w:r>
+      <w:r>
+        <w:rPr>
+          <w:rFonts w:ascii="Trebuchet MS" w:hAnsi="Trebuchet MS"/>
+          <w:color w:val="auto"/>
+          <w:sz w:val="18"/>
+          <w:szCs w:val="18"/>
+        </w:rPr>
+        <w:t xml:space="preserve">                                 </w:t>
+      </w:r>
+    </w:p>
+    <w:p>
+      <w:pPr>
+        <w:spacing w:line="240" w:lineRule="auto"/>
         <w:rPr>
           <w:rFonts w:ascii="Trebuchet MS" w:hAnsi="Trebuchet MS"/>
           <w:sz w:val="2"/>
@@ -1001,33 +1911,47 @@
     </w:p>
     <w:p>
       <w:pPr>
+        <w:spacing w:line="240" w:lineRule="auto"/>
+        <w:rPr>
+          <w:rFonts w:ascii="Arial" w:hAnsi="Arial" w:cs="Arial"/>
+          <w:color w:val="0096CE" w:themeColor="accent1"/>
+          <w:sz w:val="40"/>
+          <w:szCs w:val="40"/>
+        </w:rPr>
+      </w:pPr>
+      <w:r>
+        <w:rPr>
+          <w:rFonts w:ascii="Arial" w:hAnsi="Arial" w:cs="Arial"/>
+          <w:color w:val="0096CE" w:themeColor="accent1"/>
+          <w:sz w:val="40"/>
+          <w:szCs w:val="40"/>
+        </w:rPr>
+        <w:t>Projects</w:t>
+      </w:r>
+    </w:p>
+    <w:p>
+      <w:pPr>
+        <w:spacing w:line="240" w:lineRule="auto"/>
         <w:rPr>
           <w:rFonts w:ascii="Trebuchet MS" w:hAnsi="Trebuchet MS"/>
           <w:bCs/>
-          <w:color w:val="39AFDC" w:themeColor="text2" w:themeTint="80"/>
-          <w:sz w:val="30"/>
-          <w:szCs w:val="30"/>
-        </w:rPr>
-      </w:pPr>
-      <w:r>
-        <w:rPr>
-          <w:rFonts w:ascii="Trebuchet MS" w:hAnsi="Trebuchet MS"/>
-          <w:color w:val="39AFDC" w:themeColor="text2" w:themeTint="80"/>
-          <w:sz w:val="30"/>
-          <w:szCs w:val="30"/>
-        </w:rPr>
-        <w:t>Projects</w:t>
-      </w:r>
-    </w:p>
-    <w:p>
-      <w:pPr>
+          <w:color w:val="auto"/>
+          <w:sz w:val="6"/>
+          <w:szCs w:val="6"/>
+        </w:rPr>
+      </w:pPr>
+    </w:p>
+    <w:p>
+      <w:pPr>
+        <w:spacing w:after="40" w:line="240" w:lineRule="auto"/>
+        <w:ind w:left="144"/>
         <w:rPr>
           <w:rFonts w:ascii="Trebuchet MS" w:hAnsi="Trebuchet MS"/>
           <w:sz w:val="21"/>
           <w:szCs w:val="21"/>
         </w:rPr>
       </w:pPr>
-      <w:hyperlink r:id="rId8" w:history="1">
+      <w:hyperlink r:id="rId11" w:history="1">
         <w:r>
           <w:rPr>
             <w:rStyle w:val="Hyperlink"/>
@@ -1062,7 +1986,7 @@
           <w:sz w:val="21"/>
           <w:szCs w:val="21"/>
         </w:rPr>
-        <w:t xml:space="preserve">                                                                                                     </w:t>
+        <w:t xml:space="preserve"> </w:t>
       </w:r>
       <w:r>
         <w:rPr>
@@ -1073,7 +1997,7 @@
           <w:sz w:val="21"/>
           <w:szCs w:val="21"/>
         </w:rPr>
-        <w:t xml:space="preserve">       </w:t>
+        <w:t xml:space="preserve">– Alerts users when their luggage is ready for baggage reclaim                   </w:t>
       </w:r>
       <w:r>
         <w:rPr>
@@ -1093,31 +2017,27 @@
           <w:ilvl w:val="0"/>
           <w:numId w:val="2"/>
         </w:numPr>
-        <w:rPr>
-          <w:rStyle w:val="Strong"/>
-          <w:rFonts w:ascii="Trebuchet MS" w:hAnsi="Trebuchet MS"/>
-          <w:b w:val="0"/>
-          <w:sz w:val="18"/>
-          <w:szCs w:val="18"/>
-        </w:rPr>
-      </w:pPr>
-      <w:r>
-        <w:rPr>
-          <w:rStyle w:val="Strong"/>
-          <w:rFonts w:ascii="Trebuchet MS" w:hAnsi="Trebuchet MS"/>
-          <w:b w:val="0"/>
-          <w:sz w:val="18"/>
-          <w:szCs w:val="18"/>
-        </w:rPr>
-        <w:t>Utilized</w:t>
-      </w:r>
-      <w:r>
-        <w:rPr>
-          <w:rStyle w:val="Strong"/>
-          <w:rFonts w:ascii="Trebuchet MS" w:hAnsi="Trebuchet MS"/>
-          <w:b w:val="0"/>
-          <w:sz w:val="18"/>
-          <w:szCs w:val="18"/>
+        <w:spacing w:line="240" w:lineRule="auto"/>
+        <w:ind w:left="648"/>
+        <w:rPr>
+          <w:rStyle w:val="Strong"/>
+          <w:rFonts w:ascii="Trebuchet MS" w:hAnsi="Trebuchet MS"/>
+          <w:b w:val="0"/>
+        </w:rPr>
+      </w:pPr>
+      <w:r>
+        <w:rPr>
+          <w:rStyle w:val="Strong"/>
+          <w:rFonts w:ascii="Trebuchet MS" w:hAnsi="Trebuchet MS"/>
+          <w:b w:val="0"/>
+        </w:rPr>
+        <w:t>Used</w:t>
+      </w:r>
+      <w:r>
+        <w:rPr>
+          <w:rStyle w:val="Strong"/>
+          <w:rFonts w:ascii="Trebuchet MS" w:hAnsi="Trebuchet MS"/>
+          <w:b w:val="0"/>
         </w:rPr>
         <w:t xml:space="preserve"> OpenCV in Python and a Haar Cascade Classifier to create a secure facial recognition log in</w:t>
       </w:r>
@@ -1129,21 +2049,19 @@
           <w:ilvl w:val="0"/>
           <w:numId w:val="2"/>
         </w:numPr>
-        <w:rPr>
-          <w:rStyle w:val="Strong"/>
-          <w:rFonts w:ascii="Trebuchet MS" w:hAnsi="Trebuchet MS"/>
-          <w:b w:val="0"/>
-          <w:sz w:val="18"/>
-          <w:szCs w:val="18"/>
-        </w:rPr>
-      </w:pPr>
-      <w:r>
-        <w:rPr>
-          <w:rStyle w:val="Strong"/>
-          <w:rFonts w:ascii="Trebuchet MS" w:hAnsi="Trebuchet MS"/>
-          <w:b w:val="0"/>
-          <w:sz w:val="18"/>
-          <w:szCs w:val="18"/>
+        <w:spacing w:line="240" w:lineRule="auto"/>
+        <w:ind w:left="648"/>
+        <w:rPr>
+          <w:rStyle w:val="Strong"/>
+          <w:rFonts w:ascii="Trebuchet MS" w:hAnsi="Trebuchet MS"/>
+          <w:b w:val="0"/>
+        </w:rPr>
+      </w:pPr>
+      <w:r>
+        <w:rPr>
+          <w:rStyle w:val="Strong"/>
+          <w:rFonts w:ascii="Trebuchet MS" w:hAnsi="Trebuchet MS"/>
+          <w:b w:val="0"/>
         </w:rPr>
         <w:t>Rendered video stream and utilized Google Cloud Platform Vision API to detect the correct luggage bag</w:t>
       </w:r>
@@ -1155,27 +2073,41 @@
           <w:ilvl w:val="0"/>
           <w:numId w:val="2"/>
         </w:numPr>
-        <w:rPr>
-          <w:rStyle w:val="Strong"/>
-          <w:rFonts w:ascii="Trebuchet MS" w:hAnsi="Trebuchet MS"/>
-          <w:b w:val="0"/>
-          <w:sz w:val="18"/>
-          <w:szCs w:val="18"/>
-        </w:rPr>
-      </w:pPr>
-      <w:r>
-        <w:rPr>
-          <w:rStyle w:val="Strong"/>
-          <w:rFonts w:ascii="Trebuchet MS" w:hAnsi="Trebuchet MS"/>
-          <w:b w:val="0"/>
-          <w:sz w:val="18"/>
-          <w:szCs w:val="18"/>
+        <w:spacing w:line="240" w:lineRule="auto"/>
+        <w:ind w:left="648"/>
+        <w:rPr>
+          <w:rStyle w:val="Strong"/>
+          <w:rFonts w:ascii="Trebuchet MS" w:hAnsi="Trebuchet MS"/>
+          <w:b w:val="0"/>
+        </w:rPr>
+      </w:pPr>
+      <w:r>
+        <w:rPr>
+          <w:rStyle w:val="Strong"/>
+          <w:rFonts w:ascii="Trebuchet MS" w:hAnsi="Trebuchet MS"/>
+          <w:b w:val="0"/>
         </w:rPr>
         <w:t>Implemented text message feature using Twilio API to notify where bag is to owner</w:t>
       </w:r>
     </w:p>
     <w:p>
       <w:pPr>
+        <w:pStyle w:val="ListParagraph"/>
+        <w:spacing w:line="240" w:lineRule="auto"/>
+        <w:ind w:left="144"/>
+        <w:rPr>
+          <w:rStyle w:val="Strong"/>
+          <w:rFonts w:ascii="Trebuchet MS" w:hAnsi="Trebuchet MS"/>
+          <w:b w:val="0"/>
+          <w:sz w:val="4"/>
+          <w:szCs w:val="4"/>
+        </w:rPr>
+      </w:pPr>
+    </w:p>
+    <w:p>
+      <w:pPr>
+        <w:spacing w:after="40" w:line="240" w:lineRule="auto"/>
+        <w:ind w:left="144"/>
         <w:rPr>
           <w:rStyle w:val="Strong"/>
           <w:rFonts w:ascii="Trebuchet MS" w:hAnsi="Trebuchet MS"/>
@@ -1187,7 +2119,7 @@
           <w:szCs w:val="21"/>
         </w:rPr>
       </w:pPr>
-      <w:hyperlink r:id="rId9" w:history="1">
+      <w:hyperlink r:id="rId12" w:history="1">
         <w:r>
           <w:rPr>
             <w:rStyle w:val="Hyperlink"/>
@@ -1341,7 +2273,31 @@
           <w:sz w:val="21"/>
           <w:szCs w:val="21"/>
         </w:rPr>
-        <w:t xml:space="preserve">       </w:t>
+        <w:t xml:space="preserve">     </w:t>
+      </w:r>
+      <w:r>
+        <w:rPr>
+          <w:rStyle w:val="Strong"/>
+          <w:rFonts w:ascii="Trebuchet MS" w:hAnsi="Trebuchet MS"/>
+          <w:b w:val="0"/>
+          <w:bCs w:val="0"/>
+          <w:color w:val="auto"/>
+          <w:sz w:val="21"/>
+          <w:szCs w:val="21"/>
+        </w:rPr>
+        <w:t xml:space="preserve">     </w:t>
+      </w:r>
+      <w:r>
+        <w:rPr>
+          <w:rStyle w:val="Strong"/>
+          <w:rFonts w:ascii="Trebuchet MS" w:hAnsi="Trebuchet MS"/>
+          <w:b w:val="0"/>
+          <w:bCs w:val="0"/>
+          <w:color w:val="auto"/>
+          <w:sz w:val="21"/>
+          <w:szCs w:val="21"/>
+        </w:rPr>
+        <w:t xml:space="preserve">  </w:t>
       </w:r>
       <w:r>
         <w:rPr>
@@ -1363,21 +2319,19 @@
           <w:ilvl w:val="0"/>
           <w:numId w:val="2"/>
         </w:numPr>
-        <w:rPr>
-          <w:rStyle w:val="Strong"/>
-          <w:rFonts w:ascii="Trebuchet MS" w:hAnsi="Trebuchet MS"/>
-          <w:b w:val="0"/>
-          <w:sz w:val="18"/>
-          <w:szCs w:val="18"/>
-        </w:rPr>
-      </w:pPr>
-      <w:r>
-        <w:rPr>
-          <w:rStyle w:val="Strong"/>
-          <w:rFonts w:ascii="Trebuchet MS" w:hAnsi="Trebuchet MS"/>
-          <w:b w:val="0"/>
-          <w:sz w:val="18"/>
-          <w:szCs w:val="18"/>
+        <w:spacing w:line="240" w:lineRule="auto"/>
+        <w:ind w:left="648"/>
+        <w:rPr>
+          <w:rStyle w:val="Strong"/>
+          <w:rFonts w:ascii="Trebuchet MS" w:hAnsi="Trebuchet MS"/>
+          <w:b w:val="0"/>
+        </w:rPr>
+      </w:pPr>
+      <w:r>
+        <w:rPr>
+          <w:rStyle w:val="Strong"/>
+          <w:rFonts w:ascii="Trebuchet MS" w:hAnsi="Trebuchet MS"/>
+          <w:b w:val="0"/>
         </w:rPr>
         <w:t xml:space="preserve">Designed a website to make organization of internship application emails much more manageable </w:t>
       </w:r>
@@ -1389,21 +2343,19 @@
           <w:ilvl w:val="0"/>
           <w:numId w:val="2"/>
         </w:numPr>
-        <w:rPr>
-          <w:rStyle w:val="Strong"/>
-          <w:rFonts w:ascii="Trebuchet MS" w:hAnsi="Trebuchet MS"/>
-          <w:b w:val="0"/>
-          <w:sz w:val="18"/>
-          <w:szCs w:val="18"/>
-        </w:rPr>
-      </w:pPr>
-      <w:r>
-        <w:rPr>
-          <w:rStyle w:val="Strong"/>
-          <w:rFonts w:ascii="Trebuchet MS" w:hAnsi="Trebuchet MS"/>
-          <w:b w:val="0"/>
-          <w:sz w:val="18"/>
-          <w:szCs w:val="18"/>
+        <w:spacing w:line="240" w:lineRule="auto"/>
+        <w:ind w:left="648"/>
+        <w:rPr>
+          <w:rStyle w:val="Strong"/>
+          <w:rFonts w:ascii="Trebuchet MS" w:hAnsi="Trebuchet MS"/>
+          <w:b w:val="0"/>
+        </w:rPr>
+      </w:pPr>
+      <w:r>
+        <w:rPr>
+          <w:rStyle w:val="Strong"/>
+          <w:rFonts w:ascii="Trebuchet MS" w:hAnsi="Trebuchet MS"/>
+          <w:b w:val="0"/>
         </w:rPr>
         <w:t>Built in JavaScript using React for the frontend and utilized REST API calls to node.js backend to process emails</w:t>
       </w:r>
@@ -1415,28 +2367,40 @@
           <w:ilvl w:val="0"/>
           <w:numId w:val="2"/>
         </w:numPr>
-        <w:rPr>
-          <w:rStyle w:val="Strong"/>
-          <w:rFonts w:ascii="Trebuchet MS" w:hAnsi="Trebuchet MS"/>
-          <w:b w:val="0"/>
-          <w:sz w:val="18"/>
-          <w:szCs w:val="18"/>
-        </w:rPr>
-      </w:pPr>
-      <w:r>
-        <w:rPr>
-          <w:rStyle w:val="Strong"/>
-          <w:rFonts w:ascii="Trebuchet MS" w:hAnsi="Trebuchet MS"/>
-          <w:b w:val="0"/>
-          <w:sz w:val="18"/>
-          <w:szCs w:val="18"/>
+        <w:spacing w:line="240" w:lineRule="auto"/>
+        <w:ind w:left="648"/>
+        <w:rPr>
+          <w:rStyle w:val="Strong"/>
+          <w:rFonts w:ascii="Trebuchet MS" w:hAnsi="Trebuchet MS"/>
+          <w:b w:val="0"/>
+        </w:rPr>
+      </w:pPr>
+      <w:r>
+        <w:rPr>
+          <w:rStyle w:val="Strong"/>
+          <w:rFonts w:ascii="Trebuchet MS" w:hAnsi="Trebuchet MS"/>
+          <w:b w:val="0"/>
         </w:rPr>
         <w:t>Leveraged GCP Natural Language Processing API to identify status of application that resulted in 90% accuracy</w:t>
       </w:r>
     </w:p>
     <w:p>
       <w:pPr>
-        <w:ind w:left="720" w:hanging="720"/>
+        <w:spacing w:line="240" w:lineRule="auto"/>
+        <w:ind w:left="144"/>
+        <w:rPr>
+          <w:rStyle w:val="Strong"/>
+          <w:rFonts w:ascii="Trebuchet MS" w:hAnsi="Trebuchet MS"/>
+          <w:b w:val="0"/>
+          <w:sz w:val="4"/>
+          <w:szCs w:val="4"/>
+        </w:rPr>
+      </w:pPr>
+    </w:p>
+    <w:p>
+      <w:pPr>
+        <w:spacing w:after="40" w:line="240" w:lineRule="auto"/>
+        <w:ind w:left="864" w:hanging="720"/>
         <w:rPr>
           <w:rStyle w:val="Strong"/>
           <w:rFonts w:ascii="Trebuchet MS" w:hAnsi="Trebuchet MS"/>
@@ -1445,7 +2409,7 @@
           <w:szCs w:val="21"/>
         </w:rPr>
       </w:pPr>
-      <w:hyperlink r:id="rId10" w:history="1">
+      <w:hyperlink r:id="rId13" w:history="1">
         <w:r>
           <w:rPr>
             <w:rStyle w:val="Hyperlink"/>
@@ -1473,23 +2437,14 @@
       </w:hyperlink>
       <w:r>
         <w:rPr>
-          <w:rStyle w:val="Strong"/>
-          <w:rFonts w:ascii="Trebuchet MS" w:hAnsi="Trebuchet MS"/>
-          <w:b w:val="0"/>
+          <w:rStyle w:val="Hyperlink"/>
+          <w:rFonts w:ascii="Trebuchet MS" w:hAnsi="Trebuchet MS"/>
+          <w:color w:val="auto"/>
           <w:sz w:val="21"/>
           <w:szCs w:val="21"/>
-        </w:rPr>
-        <w:t xml:space="preserve">                                                                                                           </w:t>
-      </w:r>
-      <w:r>
-        <w:rPr>
-          <w:rStyle w:val="Strong"/>
-          <w:rFonts w:ascii="Trebuchet MS" w:hAnsi="Trebuchet MS"/>
-          <w:b w:val="0"/>
-          <w:sz w:val="21"/>
-          <w:szCs w:val="21"/>
-        </w:rPr>
-        <w:t xml:space="preserve">       </w:t>
+          <w:u w:val="none"/>
+        </w:rPr>
+        <w:t xml:space="preserve"> – Retrieves relevant bitmojis based on image classification                              </w:t>
       </w:r>
       <w:r>
         <w:rPr>
@@ -1509,21 +2464,19 @@
           <w:ilvl w:val="0"/>
           <w:numId w:val="2"/>
         </w:numPr>
-        <w:rPr>
-          <w:rStyle w:val="Strong"/>
-          <w:rFonts w:ascii="Trebuchet MS" w:hAnsi="Trebuchet MS"/>
-          <w:b w:val="0"/>
-          <w:sz w:val="18"/>
-          <w:szCs w:val="18"/>
-        </w:rPr>
-      </w:pPr>
-      <w:r>
-        <w:rPr>
-          <w:rStyle w:val="Strong"/>
-          <w:rFonts w:ascii="Trebuchet MS" w:hAnsi="Trebuchet MS"/>
-          <w:b w:val="0"/>
-          <w:sz w:val="18"/>
-          <w:szCs w:val="18"/>
+        <w:spacing w:line="240" w:lineRule="auto"/>
+        <w:ind w:left="648"/>
+        <w:rPr>
+          <w:rStyle w:val="Strong"/>
+          <w:rFonts w:ascii="Trebuchet MS" w:hAnsi="Trebuchet MS"/>
+          <w:b w:val="0"/>
+        </w:rPr>
+      </w:pPr>
+      <w:r>
+        <w:rPr>
+          <w:rStyle w:val="Strong"/>
+          <w:rFonts w:ascii="Trebuchet MS" w:hAnsi="Trebuchet MS"/>
+          <w:b w:val="0"/>
         </w:rPr>
         <w:t>Developed</w:t>
       </w:r>
@@ -1532,8 +2485,6 @@
           <w:rStyle w:val="Strong"/>
           <w:rFonts w:ascii="Trebuchet MS" w:hAnsi="Trebuchet MS"/>
           <w:b w:val="0"/>
-          <w:sz w:val="18"/>
-          <w:szCs w:val="18"/>
         </w:rPr>
         <w:t xml:space="preserve"> on backend </w:t>
       </w:r>
@@ -1542,8 +2493,6 @@
           <w:rStyle w:val="Strong"/>
           <w:rFonts w:ascii="Trebuchet MS" w:hAnsi="Trebuchet MS"/>
           <w:b w:val="0"/>
-          <w:sz w:val="18"/>
-          <w:szCs w:val="18"/>
         </w:rPr>
         <w:t xml:space="preserve">and used GCP Vision API </w:t>
       </w:r>
@@ -1552,8 +2501,6 @@
           <w:rStyle w:val="Strong"/>
           <w:rFonts w:ascii="Trebuchet MS" w:hAnsi="Trebuchet MS"/>
           <w:b w:val="0"/>
-          <w:sz w:val="18"/>
-          <w:szCs w:val="18"/>
         </w:rPr>
         <w:t xml:space="preserve">to build an Android application that processes images </w:t>
       </w:r>
@@ -1562,8 +2509,6 @@
           <w:rStyle w:val="Strong"/>
           <w:rFonts w:ascii="Trebuchet MS" w:hAnsi="Trebuchet MS"/>
           <w:b w:val="0"/>
-          <w:sz w:val="18"/>
-          <w:szCs w:val="18"/>
         </w:rPr>
         <w:t>for objects</w:t>
       </w:r>
@@ -1575,40 +2520,52 @@
           <w:ilvl w:val="0"/>
           <w:numId w:val="2"/>
         </w:numPr>
+        <w:spacing w:line="240" w:lineRule="auto"/>
+        <w:ind w:left="648"/>
+        <w:rPr>
+          <w:rStyle w:val="Strong"/>
+          <w:rFonts w:ascii="Trebuchet MS" w:hAnsi="Trebuchet MS"/>
+          <w:b w:val="0"/>
+        </w:rPr>
+      </w:pPr>
+      <w:r>
+        <w:rPr>
+          <w:rStyle w:val="Strong"/>
+          <w:rFonts w:ascii="Trebuchet MS" w:hAnsi="Trebuchet MS"/>
+          <w:b w:val="0"/>
+        </w:rPr>
+        <w:t xml:space="preserve">Designed algorithm to parse object detection results and retrieve a relevant Bitmoji with SnapKit API </w:t>
+      </w:r>
+    </w:p>
+    <w:p>
+      <w:pPr>
+        <w:pStyle w:val="ListParagraph"/>
+        <w:spacing w:line="240" w:lineRule="auto"/>
+        <w:ind w:left="360"/>
         <w:rPr>
           <w:rFonts w:ascii="Trebuchet MS" w:hAnsi="Trebuchet MS"/>
           <w:bCs/>
-          <w:sz w:val="18"/>
-          <w:szCs w:val="18"/>
-        </w:rPr>
-      </w:pPr>
-      <w:r>
-        <w:rPr>
-          <w:rStyle w:val="Strong"/>
-          <w:rFonts w:ascii="Trebuchet MS" w:hAnsi="Trebuchet MS"/>
-          <w:b w:val="0"/>
-          <w:sz w:val="18"/>
-          <w:szCs w:val="18"/>
-        </w:rPr>
-        <w:t xml:space="preserve">Designed algorithm to parse object detection results and retrieve a relevant Bitmoji with SnapKit API </w:t>
-      </w:r>
+          <w:sz w:val="6"/>
+          <w:szCs w:val="6"/>
+        </w:rPr>
+      </w:pPr>
     </w:p>
     <w:p>
       <w:pPr>
         <w:spacing w:line="240" w:lineRule="auto"/>
         <w:rPr>
-          <w:rFonts w:ascii="Trebuchet MS" w:hAnsi="Trebuchet MS"/>
-          <w:color w:val="39AFDC" w:themeColor="text2" w:themeTint="80"/>
-          <w:sz w:val="30"/>
-          <w:szCs w:val="30"/>
-        </w:rPr>
-      </w:pPr>
-      <w:r>
-        <w:rPr>
-          <w:rFonts w:ascii="Trebuchet MS" w:hAnsi="Trebuchet MS"/>
-          <w:color w:val="39AFDC" w:themeColor="text2" w:themeTint="80"/>
-          <w:sz w:val="30"/>
-          <w:szCs w:val="30"/>
+          <w:rFonts w:ascii="Arial" w:hAnsi="Arial" w:cs="Arial"/>
+          <w:color w:val="0096CE" w:themeColor="accent1"/>
+          <w:sz w:val="40"/>
+          <w:szCs w:val="40"/>
+        </w:rPr>
+      </w:pPr>
+      <w:r>
+        <w:rPr>
+          <w:rFonts w:ascii="Arial" w:hAnsi="Arial" w:cs="Arial"/>
+          <w:color w:val="0096CE" w:themeColor="accent1"/>
+          <w:sz w:val="40"/>
+          <w:szCs w:val="40"/>
         </w:rPr>
         <w:t>Technical Skills</w:t>
       </w:r>
@@ -1616,33 +2573,44 @@
     <w:p>
       <w:pPr>
         <w:spacing w:line="240" w:lineRule="auto"/>
-        <w:rPr>
-          <w:rFonts w:ascii="Trebuchet MS" w:hAnsi="Trebuchet MS"/>
-        </w:rPr>
-      </w:pPr>
-      <w:r>
-        <w:rPr>
-          <w:rFonts w:ascii="Trebuchet MS" w:hAnsi="Trebuchet MS"/>
-          <w:sz w:val="21"/>
-          <w:szCs w:val="21"/>
-        </w:rPr>
-        <w:t xml:space="preserve">Programming Languages: </w:t>
-      </w:r>
-      <w:r>
-        <w:rPr>
-          <w:rFonts w:ascii="Trebuchet MS" w:hAnsi="Trebuchet MS"/>
-        </w:rPr>
-        <w:t xml:space="preserve">JavaScript, Python, Java, </w:t>
-      </w:r>
-      <w:r>
-        <w:rPr>
-          <w:rFonts w:ascii="Trebuchet MS" w:hAnsi="Trebuchet MS"/>
+        <w:ind w:left="144"/>
+        <w:rPr>
+          <w:rFonts w:ascii="Trebuchet MS" w:hAnsi="Trebuchet MS"/>
+          <w:sz w:val="20"/>
+          <w:szCs w:val="20"/>
+        </w:rPr>
+      </w:pPr>
+      <w:r>
+        <w:rPr>
+          <w:rFonts w:ascii="Trebuchet MS" w:hAnsi="Trebuchet MS"/>
+          <w:b/>
+          <w:bCs/>
+          <w:sz w:val="20"/>
+          <w:szCs w:val="20"/>
+        </w:rPr>
+        <w:t>Programming Languages:</w:t>
+      </w:r>
+      <w:r>
+        <w:rPr>
+          <w:rFonts w:ascii="Trebuchet MS" w:hAnsi="Trebuchet MS"/>
+          <w:sz w:val="20"/>
+          <w:szCs w:val="20"/>
+        </w:rPr>
+        <w:t xml:space="preserve"> JavaScript, Python, Java, </w:t>
+      </w:r>
+      <w:r>
+        <w:rPr>
+          <w:rFonts w:ascii="Trebuchet MS" w:hAnsi="Trebuchet MS"/>
+          <w:sz w:val="20"/>
+          <w:szCs w:val="20"/>
         </w:rPr>
         <w:t>C/</w:t>
       </w:r>
       <w:r>
         <w:rPr>
           <w:rFonts w:ascii="Trebuchet MS" w:hAnsi="Trebuchet MS"/>
+          <w:sz w:val="20"/>
+          <w:szCs w:val="20"/>
         </w:rPr>
         <w:t>C++</w:t>
       </w:r>
@@ -1650,111 +2618,146 @@
     <w:p>
       <w:pPr>
         <w:spacing w:line="240" w:lineRule="auto"/>
-        <w:rPr>
-          <w:rFonts w:ascii="Trebuchet MS" w:hAnsi="Trebuchet MS"/>
-        </w:rPr>
-      </w:pPr>
-      <w:r>
-        <w:rPr>
-          <w:rFonts w:ascii="Trebuchet MS" w:hAnsi="Trebuchet MS"/>
-          <w:sz w:val="21"/>
-          <w:szCs w:val="21"/>
+        <w:ind w:left="144"/>
+        <w:rPr>
+          <w:rFonts w:ascii="Trebuchet MS" w:hAnsi="Trebuchet MS"/>
+          <w:sz w:val="20"/>
+          <w:szCs w:val="20"/>
+        </w:rPr>
+      </w:pPr>
+      <w:r>
+        <w:rPr>
+          <w:rFonts w:ascii="Trebuchet MS" w:hAnsi="Trebuchet MS"/>
+          <w:b/>
+          <w:bCs/>
+          <w:sz w:val="20"/>
+          <w:szCs w:val="20"/>
         </w:rPr>
         <w:t>Frameworks</w:t>
       </w:r>
       <w:r>
         <w:rPr>
           <w:rFonts w:ascii="Trebuchet MS" w:hAnsi="Trebuchet MS"/>
-          <w:sz w:val="21"/>
-          <w:szCs w:val="21"/>
+          <w:b/>
+          <w:bCs/>
+          <w:sz w:val="20"/>
+          <w:szCs w:val="20"/>
         </w:rPr>
         <w:t>/Libraries</w:t>
       </w:r>
       <w:r>
         <w:rPr>
           <w:rFonts w:ascii="Trebuchet MS" w:hAnsi="Trebuchet MS"/>
-          <w:sz w:val="21"/>
-          <w:szCs w:val="21"/>
+          <w:b/>
+          <w:bCs/>
+          <w:sz w:val="20"/>
+          <w:szCs w:val="20"/>
         </w:rPr>
         <w:t>/Tools</w:t>
       </w:r>
       <w:r>
         <w:rPr>
           <w:rFonts w:ascii="Trebuchet MS" w:hAnsi="Trebuchet MS"/>
-          <w:sz w:val="21"/>
-          <w:szCs w:val="21"/>
-        </w:rPr>
-        <w:t xml:space="preserve">: </w:t>
-      </w:r>
-      <w:r>
-        <w:rPr>
-          <w:rFonts w:ascii="Trebuchet MS" w:hAnsi="Trebuchet MS"/>
+          <w:b/>
+          <w:bCs/>
+          <w:sz w:val="20"/>
+          <w:szCs w:val="20"/>
+        </w:rPr>
+        <w:t>:</w:t>
+      </w:r>
+      <w:r>
+        <w:rPr>
+          <w:rFonts w:ascii="Trebuchet MS" w:hAnsi="Trebuchet MS"/>
+          <w:sz w:val="20"/>
+          <w:szCs w:val="20"/>
+        </w:rPr>
+        <w:t xml:space="preserve"> </w:t>
+      </w:r>
+      <w:r>
+        <w:rPr>
+          <w:rFonts w:ascii="Trebuchet MS" w:hAnsi="Trebuchet MS"/>
+          <w:sz w:val="20"/>
+          <w:szCs w:val="20"/>
         </w:rPr>
         <w:t>Vue.js, R</w:t>
       </w:r>
       <w:r>
         <w:rPr>
           <w:rFonts w:ascii="Trebuchet MS" w:hAnsi="Trebuchet MS"/>
+          <w:sz w:val="20"/>
+          <w:szCs w:val="20"/>
         </w:rPr>
         <w:t>eact</w:t>
       </w:r>
       <w:r>
         <w:rPr>
           <w:rFonts w:ascii="Trebuchet MS" w:hAnsi="Trebuchet MS"/>
+          <w:sz w:val="20"/>
+          <w:szCs w:val="20"/>
         </w:rPr>
         <w:t>, Node.js, Angular</w:t>
       </w:r>
       <w:r>
         <w:rPr>
           <w:rFonts w:ascii="Trebuchet MS" w:hAnsi="Trebuchet MS"/>
+          <w:sz w:val="20"/>
+          <w:szCs w:val="20"/>
         </w:rPr>
         <w:t>JS</w:t>
       </w:r>
       <w:r>
         <w:rPr>
           <w:rFonts w:ascii="Trebuchet MS" w:hAnsi="Trebuchet MS"/>
+          <w:sz w:val="20"/>
+          <w:szCs w:val="20"/>
         </w:rPr>
         <w:t xml:space="preserve">, </w:t>
       </w:r>
       <w:r>
         <w:rPr>
           <w:rFonts w:ascii="Trebuchet MS" w:hAnsi="Trebuchet MS"/>
+          <w:sz w:val="20"/>
+          <w:szCs w:val="20"/>
         </w:rPr>
         <w:t>jQuery</w:t>
       </w:r>
       <w:r>
         <w:rPr>
           <w:rFonts w:ascii="Trebuchet MS" w:hAnsi="Trebuchet MS"/>
+          <w:sz w:val="20"/>
+          <w:szCs w:val="20"/>
         </w:rPr>
         <w:t xml:space="preserve">, </w:t>
       </w:r>
       <w:r>
         <w:rPr>
           <w:rFonts w:ascii="Trebuchet MS" w:hAnsi="Trebuchet MS"/>
-        </w:rPr>
-        <w:t>Androi</w:t>
-      </w:r>
-      <w:r>
-        <w:rPr>
-          <w:rFonts w:ascii="Trebuchet MS" w:hAnsi="Trebuchet MS"/>
-        </w:rPr>
-        <w:t>d</w:t>
-      </w:r>
-      <w:r>
-        <w:rPr>
-          <w:rFonts w:ascii="Trebuchet MS" w:hAnsi="Trebuchet MS"/>
+          <w:sz w:val="20"/>
+          <w:szCs w:val="20"/>
+        </w:rPr>
+        <w:t>Android</w:t>
+      </w:r>
+      <w:r>
+        <w:rPr>
+          <w:rFonts w:ascii="Trebuchet MS" w:hAnsi="Trebuchet MS"/>
+          <w:sz w:val="20"/>
+          <w:szCs w:val="20"/>
         </w:rPr>
         <w:t>, Keras, SQL</w:t>
       </w:r>
       <w:r>
         <w:rPr>
           <w:rFonts w:ascii="Trebuchet MS" w:hAnsi="Trebuchet MS"/>
+          <w:sz w:val="20"/>
+          <w:szCs w:val="20"/>
         </w:rPr>
         <w:t>, Unix</w:t>
       </w:r>
       <w:r>
         <w:rPr>
           <w:rFonts w:ascii="Trebuchet MS" w:hAnsi="Trebuchet MS"/>
+          <w:sz w:val="20"/>
+          <w:szCs w:val="20"/>
         </w:rPr>
         <w:t>, Docker, Git</w:t>
       </w:r>
@@ -1762,94 +2765,131 @@
     <w:p>
       <w:pPr>
         <w:spacing w:line="240" w:lineRule="auto"/>
-        <w:rPr>
-          <w:rFonts w:ascii="Trebuchet MS" w:hAnsi="Trebuchet MS"/>
-        </w:rPr>
-      </w:pPr>
-      <w:r>
-        <w:rPr>
-          <w:rFonts w:ascii="Trebuchet MS" w:hAnsi="Trebuchet MS"/>
-          <w:sz w:val="21"/>
-          <w:szCs w:val="21"/>
+        <w:ind w:left="144"/>
+        <w:rPr>
+          <w:rFonts w:ascii="Trebuchet MS" w:hAnsi="Trebuchet MS"/>
+          <w:sz w:val="20"/>
+          <w:szCs w:val="20"/>
+        </w:rPr>
+      </w:pPr>
+      <w:r>
+        <w:rPr>
+          <w:rFonts w:ascii="Trebuchet MS" w:hAnsi="Trebuchet MS"/>
+          <w:b/>
+          <w:bCs/>
+          <w:sz w:val="20"/>
+          <w:szCs w:val="20"/>
         </w:rPr>
         <w:t>Interests:</w:t>
       </w:r>
       <w:r>
         <w:rPr>
           <w:rFonts w:ascii="Trebuchet MS" w:hAnsi="Trebuchet MS"/>
+          <w:sz w:val="20"/>
+          <w:szCs w:val="20"/>
         </w:rPr>
         <w:t xml:space="preserve"> </w:t>
       </w:r>
       <w:r>
         <w:rPr>
           <w:rFonts w:ascii="Trebuchet MS" w:hAnsi="Trebuchet MS"/>
+          <w:sz w:val="20"/>
+          <w:szCs w:val="20"/>
         </w:rPr>
         <w:t>Association for Computing Machinery</w:t>
       </w:r>
       <w:r>
         <w:rPr>
           <w:rFonts w:ascii="Trebuchet MS" w:hAnsi="Trebuchet MS"/>
+          <w:sz w:val="20"/>
+          <w:szCs w:val="20"/>
         </w:rPr>
         <w:t xml:space="preserve"> (</w:t>
       </w:r>
       <w:r>
         <w:rPr>
           <w:rFonts w:ascii="Trebuchet MS" w:hAnsi="Trebuchet MS"/>
+          <w:sz w:val="20"/>
+          <w:szCs w:val="20"/>
         </w:rPr>
         <w:t>ACM</w:t>
       </w:r>
       <w:r>
         <w:rPr>
           <w:rFonts w:ascii="Trebuchet MS" w:hAnsi="Trebuchet MS"/>
+          <w:sz w:val="20"/>
+          <w:szCs w:val="20"/>
         </w:rPr>
         <w:t xml:space="preserve">), </w:t>
       </w:r>
       <w:r>
         <w:rPr>
           <w:rFonts w:ascii="Trebuchet MS" w:hAnsi="Trebuchet MS"/>
+          <w:sz w:val="20"/>
+          <w:szCs w:val="20"/>
         </w:rPr>
         <w:t>IEEE</w:t>
       </w:r>
       <w:r>
         <w:rPr>
           <w:rFonts w:ascii="Trebuchet MS" w:hAnsi="Trebuchet MS"/>
+          <w:sz w:val="20"/>
+          <w:szCs w:val="20"/>
         </w:rPr>
         <w:t xml:space="preserve">, </w:t>
       </w:r>
       <w:r>
         <w:rPr>
           <w:rFonts w:ascii="Trebuchet MS" w:hAnsi="Trebuchet MS"/>
+          <w:sz w:val="20"/>
+          <w:szCs w:val="20"/>
         </w:rPr>
         <w:t xml:space="preserve">and </w:t>
       </w:r>
       <w:r>
         <w:rPr>
           <w:rFonts w:ascii="Trebuchet MS" w:hAnsi="Trebuchet MS"/>
+          <w:sz w:val="20"/>
+          <w:szCs w:val="20"/>
         </w:rPr>
         <w:t>Women in Computing (WIC</w:t>
       </w:r>
       <w:r>
         <w:rPr>
           <w:rFonts w:ascii="Trebuchet MS" w:hAnsi="Trebuchet MS"/>
+          <w:sz w:val="20"/>
+          <w:szCs w:val="20"/>
         </w:rPr>
         <w:t>)</w:t>
       </w:r>
       <w:r>
         <w:rPr>
           <w:rFonts w:ascii="Trebuchet MS" w:hAnsi="Trebuchet MS"/>
+          <w:sz w:val="20"/>
+          <w:szCs w:val="20"/>
         </w:rPr>
         <w:t xml:space="preserve"> </w:t>
       </w:r>
     </w:p>
+    <w:p>
+      <w:pPr>
+        <w:spacing w:line="240" w:lineRule="auto"/>
+        <w:rPr>
+          <w:rFonts w:ascii="Trebuchet MS" w:hAnsi="Trebuchet MS"/>
+          <w:sz w:val="20"/>
+          <w:szCs w:val="20"/>
+        </w:rPr>
+      </w:pPr>
+    </w:p>
     <w:sectPr>
-      <w:headerReference w:type="even" r:id="rId11"/>
-      <w:headerReference w:type="default" r:id="rId12"/>
-      <w:footerReference w:type="even" r:id="rId13"/>
-      <w:footerReference w:type="default" r:id="rId14"/>
-      <w:headerReference w:type="first" r:id="rId15"/>
-      <w:footerReference w:type="first" r:id="rId16"/>
+      <w:headerReference w:type="even" r:id="rId14"/>
+      <w:headerReference w:type="default" r:id="rId15"/>
+      <w:footerReference w:type="even" r:id="rId16"/>
+      <w:footerReference w:type="default" r:id="rId17"/>
+      <w:headerReference w:type="first" r:id="rId18"/>
+      <w:footerReference w:type="first" r:id="rId19"/>
       <w:pgSz w:w="12240" w:h="15840"/>
-      <w:pgMar w:top="1080" w:right="1080" w:bottom="720" w:left="1080" w:header="720" w:footer="0" w:gutter="0"/>
+      <w:pgMar w:top="720" w:right="864" w:bottom="720" w:left="864" w:header="720" w:footer="0" w:gutter="0"/>
       <w:cols w:space="720"/>
       <w:titlePg/>
       <w:docGrid w:linePitch="360"/>
@@ -1859,7 +2899,7 @@
 </file>
 
 <file path=word/endnotes.xml><?xml version="1.0" encoding="utf-8"?>
-<w:endnotes xmlns:wpc="http://schemas.microsoft.com/office/word/2010/wordprocessingCanvas" xmlns:cx="http://schemas.microsoft.com/office/drawing/2014/chartex" xmlns:cx1="http://schemas.microsoft.com/office/drawing/2015/9/8/chartex" xmlns:cx2="http://schemas.microsoft.com/office/drawing/2015/10/21/chartex" xmlns:cx3="http://schemas.microsoft.com/office/drawing/2016/5/9/chartex" xmlns:cx4="http://schemas.microsoft.com/office/drawing/2016/5/10/chartex" xmlns:cx5="http://schemas.microsoft.com/office/drawing/2016/5/11/chartex" xmlns:cx6="http://schemas.microsoft.com/office/drawing/2016/5/12/chartex" xmlns:cx7="http://schemas.microsoft.com/office/drawing/2016/5/13/chartex" xmlns:cx8="http://schemas.microsoft.com/office/drawing/2016/5/14/chartex" xmlns:mc="http://schemas.openxmlformats.org/markup-compatibility/2006" xmlns:aink="http://schemas.microsoft.com/office/drawing/2016/ink" xmlns:am3d="http://schemas.microsoft.com/office/drawing/2017/model3d" xmlns:o="urn:schemas-microsoft-com:office:office" xmlns:r="http://schemas.openxmlformats.org/officeDocument/2006/relationships" xmlns:m="http://schemas.openxmlformats.org/officeDocument/2006/math" xmlns:v="urn:schemas-microsoft-com:vml" xmlns:wp14="http://schemas.microsoft.com/office/word/2010/wordprocessingDrawing" xmlns:wp="http://schemas.openxmlformats.org/drawingml/2006/wordprocessingDrawing" xmlns:w10="urn:schemas-microsoft-com:office:word" xmlns:w="http://schemas.openxmlformats.org/wordprocessingml/2006/main" xmlns:w14="http://schemas.microsoft.com/office/word/2010/wordml" xmlns:w15="http://schemas.microsoft.com/office/word/2012/wordml" xmlns:w16cex="http://schemas.microsoft.com/office/word/2018/wordml/cex" xmlns:w16cid="http://schemas.microsoft.com/office/word/2016/wordml/cid" xmlns:w16="http://schemas.microsoft.com/office/word/2018/wordml" xmlns:w16se="http://schemas.microsoft.com/office/word/2015/wordml/symex" xmlns:wpg="http://schemas.microsoft.com/office/word/2010/wordprocessingGroup" xmlns:wpi="http://schemas.microsoft.com/office/word/2010/wordprocessingInk" xmlns:wne="http://schemas.microsoft.com/office/word/2006/wordml" xmlns:wps="http://schemas.microsoft.com/office/word/2010/wordprocessingShape" mc:Ignorable="w14 w15 w16se w16cid w16 w16cex wp14">
+<w:endnotes xmlns:wpc="http://schemas.microsoft.com/office/word/2010/wordprocessingCanvas" xmlns:cx="http://schemas.microsoft.com/office/drawing/2014/chartex" xmlns:cx1="http://schemas.microsoft.com/office/drawing/2015/9/8/chartex" xmlns:cx2="http://schemas.microsoft.com/office/drawing/2015/10/21/chartex" xmlns:cx3="http://schemas.microsoft.com/office/drawing/2016/5/9/chartex" xmlns:cx4="http://schemas.microsoft.com/office/drawing/2016/5/10/chartex" xmlns:cx5="http://schemas.microsoft.com/office/drawing/2016/5/11/chartex" xmlns:cx6="http://schemas.microsoft.com/office/drawing/2016/5/12/chartex" xmlns:cx7="http://schemas.microsoft.com/office/drawing/2016/5/13/chartex" xmlns:cx8="http://schemas.microsoft.com/office/drawing/2016/5/14/chartex" xmlns:mc="http://schemas.openxmlformats.org/markup-compatibility/2006" xmlns:aink="http://schemas.microsoft.com/office/drawing/2016/ink" xmlns:am3d="http://schemas.microsoft.com/office/drawing/2017/model3d" xmlns:o="urn:schemas-microsoft-com:office:office" xmlns:r="http://schemas.openxmlformats.org/officeDocument/2006/relationships" xmlns:m="http://schemas.openxmlformats.org/officeDocument/2006/math" xmlns:v="urn:schemas-microsoft-com:vml" xmlns:wp14="http://schemas.microsoft.com/office/word/2010/wordprocessingDrawing" xmlns:wp="http://schemas.openxmlformats.org/drawingml/2006/wordprocessingDrawing" xmlns:w10="urn:schemas-microsoft-com:office:word" xmlns:w="http://schemas.openxmlformats.org/wordprocessingml/2006/main" xmlns:w14="http://schemas.microsoft.com/office/word/2010/wordml" xmlns:w15="http://schemas.microsoft.com/office/word/2012/wordml" xmlns:w16cex="http://schemas.microsoft.com/office/word/2018/wordml/cex" xmlns:w16cid="http://schemas.microsoft.com/office/word/2016/wordml/cid" xmlns:w16="http://schemas.microsoft.com/office/word/2018/wordml" xmlns:w16sdtdh="http://schemas.microsoft.com/office/word/2020/wordml/sdtdatahash" xmlns:w16se="http://schemas.microsoft.com/office/word/2015/wordml/symex" xmlns:wpg="http://schemas.microsoft.com/office/word/2010/wordprocessingGroup" xmlns:wpi="http://schemas.microsoft.com/office/word/2010/wordprocessingInk" xmlns:wne="http://schemas.microsoft.com/office/word/2006/wordml" xmlns:wps="http://schemas.microsoft.com/office/word/2010/wordprocessingShape" mc:Ignorable="w14 w15 w16se w16cid w16 w16cex w16sdtdh wp14">
   <w:endnote w:type="separator" w:id="-1">
     <w:p>
       <w:pPr>
@@ -1884,7 +2924,7 @@
 </file>
 
 <file path=word/footer1.xml><?xml version="1.0" encoding="utf-8"?>
-<w:ftr xmlns:wpc="http://schemas.microsoft.com/office/word/2010/wordprocessingCanvas" xmlns:cx="http://schemas.microsoft.com/office/drawing/2014/chartex" xmlns:cx1="http://schemas.microsoft.com/office/drawing/2015/9/8/chartex" xmlns:cx2="http://schemas.microsoft.com/office/drawing/2015/10/21/chartex" xmlns:cx3="http://schemas.microsoft.com/office/drawing/2016/5/9/chartex" xmlns:cx4="http://schemas.microsoft.com/office/drawing/2016/5/10/chartex" xmlns:cx5="http://schemas.microsoft.com/office/drawing/2016/5/11/chartex" xmlns:cx6="http://schemas.microsoft.com/office/drawing/2016/5/12/chartex" xmlns:cx7="http://schemas.microsoft.com/office/drawing/2016/5/13/chartex" xmlns:cx8="http://schemas.microsoft.com/office/drawing/2016/5/14/chartex" xmlns:mc="http://schemas.openxmlformats.org/markup-compatibility/2006" xmlns:aink="http://schemas.microsoft.com/office/drawing/2016/ink" xmlns:am3d="http://schemas.microsoft.com/office/drawing/2017/model3d" xmlns:o="urn:schemas-microsoft-com:office:office" xmlns:r="http://schemas.openxmlformats.org/officeDocument/2006/relationships" xmlns:m="http://schemas.openxmlformats.org/officeDocument/2006/math" xmlns:v="urn:schemas-microsoft-com:vml" xmlns:wp14="http://schemas.microsoft.com/office/word/2010/wordprocessingDrawing" xmlns:wp="http://schemas.openxmlformats.org/drawingml/2006/wordprocessingDrawing" xmlns:w10="urn:schemas-microsoft-com:office:word" xmlns:w="http://schemas.openxmlformats.org/wordprocessingml/2006/main" xmlns:w14="http://schemas.microsoft.com/office/word/2010/wordml" xmlns:w15="http://schemas.microsoft.com/office/word/2012/wordml" xmlns:w16cex="http://schemas.microsoft.com/office/word/2018/wordml/cex" xmlns:w16cid="http://schemas.microsoft.com/office/word/2016/wordml/cid" xmlns:w16="http://schemas.microsoft.com/office/word/2018/wordml" xmlns:w16se="http://schemas.microsoft.com/office/word/2015/wordml/symex" xmlns:wpg="http://schemas.microsoft.com/office/word/2010/wordprocessingGroup" xmlns:wpi="http://schemas.microsoft.com/office/word/2010/wordprocessingInk" xmlns:wne="http://schemas.microsoft.com/office/word/2006/wordml" xmlns:wps="http://schemas.microsoft.com/office/word/2010/wordprocessingShape" mc:Ignorable="w14 w15 w16se w16cid w16 w16cex wp14">
+<w:ftr xmlns:wpc="http://schemas.microsoft.com/office/word/2010/wordprocessingCanvas" xmlns:cx="http://schemas.microsoft.com/office/drawing/2014/chartex" xmlns:cx1="http://schemas.microsoft.com/office/drawing/2015/9/8/chartex" xmlns:cx2="http://schemas.microsoft.com/office/drawing/2015/10/21/chartex" xmlns:cx3="http://schemas.microsoft.com/office/drawing/2016/5/9/chartex" xmlns:cx4="http://schemas.microsoft.com/office/drawing/2016/5/10/chartex" xmlns:cx5="http://schemas.microsoft.com/office/drawing/2016/5/11/chartex" xmlns:cx6="http://schemas.microsoft.com/office/drawing/2016/5/12/chartex" xmlns:cx7="http://schemas.microsoft.com/office/drawing/2016/5/13/chartex" xmlns:cx8="http://schemas.microsoft.com/office/drawing/2016/5/14/chartex" xmlns:mc="http://schemas.openxmlformats.org/markup-compatibility/2006" xmlns:aink="http://schemas.microsoft.com/office/drawing/2016/ink" xmlns:am3d="http://schemas.microsoft.com/office/drawing/2017/model3d" xmlns:o="urn:schemas-microsoft-com:office:office" xmlns:r="http://schemas.openxmlformats.org/officeDocument/2006/relationships" xmlns:m="http://schemas.openxmlformats.org/officeDocument/2006/math" xmlns:v="urn:schemas-microsoft-com:vml" xmlns:wp14="http://schemas.microsoft.com/office/word/2010/wordprocessingDrawing" xmlns:wp="http://schemas.openxmlformats.org/drawingml/2006/wordprocessingDrawing" xmlns:w10="urn:schemas-microsoft-com:office:word" xmlns:w="http://schemas.openxmlformats.org/wordprocessingml/2006/main" xmlns:w14="http://schemas.microsoft.com/office/word/2010/wordml" xmlns:w15="http://schemas.microsoft.com/office/word/2012/wordml" xmlns:w16cex="http://schemas.microsoft.com/office/word/2018/wordml/cex" xmlns:w16cid="http://schemas.microsoft.com/office/word/2016/wordml/cid" xmlns:w16="http://schemas.microsoft.com/office/word/2018/wordml" xmlns:w16sdtdh="http://schemas.microsoft.com/office/word/2020/wordml/sdtdatahash" xmlns:w16se="http://schemas.microsoft.com/office/word/2015/wordml/symex" xmlns:wpg="http://schemas.microsoft.com/office/word/2010/wordprocessingGroup" xmlns:wpi="http://schemas.microsoft.com/office/word/2010/wordprocessingInk" xmlns:wne="http://schemas.microsoft.com/office/word/2006/wordml" xmlns:wps="http://schemas.microsoft.com/office/word/2010/wordprocessingShape" mc:Ignorable="w14 w15 w16se w16cid w16 w16cex w16sdtdh wp14">
   <w:p>
     <w:pPr>
       <w:pStyle w:val="Footer"/>
@@ -1894,7 +2934,7 @@
 </file>
 
 <file path=word/footer2.xml><?xml version="1.0" encoding="utf-8"?>
-<w:ftr xmlns:wpc="http://schemas.microsoft.com/office/word/2010/wordprocessingCanvas" xmlns:cx="http://schemas.microsoft.com/office/drawing/2014/chartex" xmlns:cx1="http://schemas.microsoft.com/office/drawing/2015/9/8/chartex" xmlns:cx2="http://schemas.microsoft.com/office/drawing/2015/10/21/chartex" xmlns:cx3="http://schemas.microsoft.com/office/drawing/2016/5/9/chartex" xmlns:cx4="http://schemas.microsoft.com/office/drawing/2016/5/10/chartex" xmlns:cx5="http://schemas.microsoft.com/office/drawing/2016/5/11/chartex" xmlns:cx6="http://schemas.microsoft.com/office/drawing/2016/5/12/chartex" xmlns:cx7="http://schemas.microsoft.com/office/drawing/2016/5/13/chartex" xmlns:cx8="http://schemas.microsoft.com/office/drawing/2016/5/14/chartex" xmlns:mc="http://schemas.openxmlformats.org/markup-compatibility/2006" xmlns:aink="http://schemas.microsoft.com/office/drawing/2016/ink" xmlns:am3d="http://schemas.microsoft.com/office/drawing/2017/model3d" xmlns:o="urn:schemas-microsoft-com:office:office" xmlns:r="http://schemas.openxmlformats.org/officeDocument/2006/relationships" xmlns:m="http://schemas.openxmlformats.org/officeDocument/2006/math" xmlns:v="urn:schemas-microsoft-com:vml" xmlns:wp14="http://schemas.microsoft.com/office/word/2010/wordprocessingDrawing" xmlns:wp="http://schemas.openxmlformats.org/drawingml/2006/wordprocessingDrawing" xmlns:w10="urn:schemas-microsoft-com:office:word" xmlns:w="http://schemas.openxmlformats.org/wordprocessingml/2006/main" xmlns:w14="http://schemas.microsoft.com/office/word/2010/wordml" xmlns:w15="http://schemas.microsoft.com/office/word/2012/wordml" xmlns:w16cex="http://schemas.microsoft.com/office/word/2018/wordml/cex" xmlns:w16cid="http://schemas.microsoft.com/office/word/2016/wordml/cid" xmlns:w16="http://schemas.microsoft.com/office/word/2018/wordml" xmlns:w16se="http://schemas.microsoft.com/office/word/2015/wordml/symex" xmlns:wpg="http://schemas.microsoft.com/office/word/2010/wordprocessingGroup" xmlns:wpi="http://schemas.microsoft.com/office/word/2010/wordprocessingInk" xmlns:wne="http://schemas.microsoft.com/office/word/2006/wordml" xmlns:wps="http://schemas.microsoft.com/office/word/2010/wordprocessingShape" mc:Ignorable="w14 w15 w16se w16cid w16 w16cex wp14">
+<w:ftr xmlns:wpc="http://schemas.microsoft.com/office/word/2010/wordprocessingCanvas" xmlns:cx="http://schemas.microsoft.com/office/drawing/2014/chartex" xmlns:cx1="http://schemas.microsoft.com/office/drawing/2015/9/8/chartex" xmlns:cx2="http://schemas.microsoft.com/office/drawing/2015/10/21/chartex" xmlns:cx3="http://schemas.microsoft.com/office/drawing/2016/5/9/chartex" xmlns:cx4="http://schemas.microsoft.com/office/drawing/2016/5/10/chartex" xmlns:cx5="http://schemas.microsoft.com/office/drawing/2016/5/11/chartex" xmlns:cx6="http://schemas.microsoft.com/office/drawing/2016/5/12/chartex" xmlns:cx7="http://schemas.microsoft.com/office/drawing/2016/5/13/chartex" xmlns:cx8="http://schemas.microsoft.com/office/drawing/2016/5/14/chartex" xmlns:mc="http://schemas.openxmlformats.org/markup-compatibility/2006" xmlns:aink="http://schemas.microsoft.com/office/drawing/2016/ink" xmlns:am3d="http://schemas.microsoft.com/office/drawing/2017/model3d" xmlns:o="urn:schemas-microsoft-com:office:office" xmlns:r="http://schemas.openxmlformats.org/officeDocument/2006/relationships" xmlns:m="http://schemas.openxmlformats.org/officeDocument/2006/math" xmlns:v="urn:schemas-microsoft-com:vml" xmlns:wp14="http://schemas.microsoft.com/office/word/2010/wordprocessingDrawing" xmlns:wp="http://schemas.openxmlformats.org/drawingml/2006/wordprocessingDrawing" xmlns:w10="urn:schemas-microsoft-com:office:word" xmlns:w="http://schemas.openxmlformats.org/wordprocessingml/2006/main" xmlns:w14="http://schemas.microsoft.com/office/word/2010/wordml" xmlns:w15="http://schemas.microsoft.com/office/word/2012/wordml" xmlns:w16cex="http://schemas.microsoft.com/office/word/2018/wordml/cex" xmlns:w16cid="http://schemas.microsoft.com/office/word/2016/wordml/cid" xmlns:w16="http://schemas.microsoft.com/office/word/2018/wordml" xmlns:w16sdtdh="http://schemas.microsoft.com/office/word/2020/wordml/sdtdatahash" xmlns:w16se="http://schemas.microsoft.com/office/word/2015/wordml/symex" xmlns:wpg="http://schemas.microsoft.com/office/word/2010/wordprocessingGroup" xmlns:wpi="http://schemas.microsoft.com/office/word/2010/wordprocessingInk" xmlns:wne="http://schemas.microsoft.com/office/word/2006/wordml" xmlns:wps="http://schemas.microsoft.com/office/word/2010/wordprocessingShape" mc:Ignorable="w14 w15 w16se w16cid w16 w16cex w16sdtdh wp14">
   <w:p>
     <w:pPr>
       <w:pStyle w:val="Footer"/>
@@ -1925,7 +2965,7 @@
 </file>
 
 <file path=word/footer3.xml><?xml version="1.0" encoding="utf-8"?>
-<w:ftr xmlns:wpc="http://schemas.microsoft.com/office/word/2010/wordprocessingCanvas" xmlns:cx="http://schemas.microsoft.com/office/drawing/2014/chartex" xmlns:cx1="http://schemas.microsoft.com/office/drawing/2015/9/8/chartex" xmlns:cx2="http://schemas.microsoft.com/office/drawing/2015/10/21/chartex" xmlns:cx3="http://schemas.microsoft.com/office/drawing/2016/5/9/chartex" xmlns:cx4="http://schemas.microsoft.com/office/drawing/2016/5/10/chartex" xmlns:cx5="http://schemas.microsoft.com/office/drawing/2016/5/11/chartex" xmlns:cx6="http://schemas.microsoft.com/office/drawing/2016/5/12/chartex" xmlns:cx7="http://schemas.microsoft.com/office/drawing/2016/5/13/chartex" xmlns:cx8="http://schemas.microsoft.com/office/drawing/2016/5/14/chartex" xmlns:mc="http://schemas.openxmlformats.org/markup-compatibility/2006" xmlns:aink="http://schemas.microsoft.com/office/drawing/2016/ink" xmlns:am3d="http://schemas.microsoft.com/office/drawing/2017/model3d" xmlns:o="urn:schemas-microsoft-com:office:office" xmlns:r="http://schemas.openxmlformats.org/officeDocument/2006/relationships" xmlns:m="http://schemas.openxmlformats.org/officeDocument/2006/math" xmlns:v="urn:schemas-microsoft-com:vml" xmlns:wp14="http://schemas.microsoft.com/office/word/2010/wordprocessingDrawing" xmlns:wp="http://schemas.openxmlformats.org/drawingml/2006/wordprocessingDrawing" xmlns:w10="urn:schemas-microsoft-com:office:word" xmlns:w="http://schemas.openxmlformats.org/wordprocessingml/2006/main" xmlns:w14="http://schemas.microsoft.com/office/word/2010/wordml" xmlns:w15="http://schemas.microsoft.com/office/word/2012/wordml" xmlns:w16cex="http://schemas.microsoft.com/office/word/2018/wordml/cex" xmlns:w16cid="http://schemas.microsoft.com/office/word/2016/wordml/cid" xmlns:w16="http://schemas.microsoft.com/office/word/2018/wordml" xmlns:w16se="http://schemas.microsoft.com/office/word/2015/wordml/symex" xmlns:wpg="http://schemas.microsoft.com/office/word/2010/wordprocessingGroup" xmlns:wpi="http://schemas.microsoft.com/office/word/2010/wordprocessingInk" xmlns:wne="http://schemas.microsoft.com/office/word/2006/wordml" xmlns:wps="http://schemas.microsoft.com/office/word/2010/wordprocessingShape" mc:Ignorable="w14 w15 w16se w16cid w16 w16cex wp14">
+<w:ftr xmlns:wpc="http://schemas.microsoft.com/office/word/2010/wordprocessingCanvas" xmlns:cx="http://schemas.microsoft.com/office/drawing/2014/chartex" xmlns:cx1="http://schemas.microsoft.com/office/drawing/2015/9/8/chartex" xmlns:cx2="http://schemas.microsoft.com/office/drawing/2015/10/21/chartex" xmlns:cx3="http://schemas.microsoft.com/office/drawing/2016/5/9/chartex" xmlns:cx4="http://schemas.microsoft.com/office/drawing/2016/5/10/chartex" xmlns:cx5="http://schemas.microsoft.com/office/drawing/2016/5/11/chartex" xmlns:cx6="http://schemas.microsoft.com/office/drawing/2016/5/12/chartex" xmlns:cx7="http://schemas.microsoft.com/office/drawing/2016/5/13/chartex" xmlns:cx8="http://schemas.microsoft.com/office/drawing/2016/5/14/chartex" xmlns:mc="http://schemas.openxmlformats.org/markup-compatibility/2006" xmlns:aink="http://schemas.microsoft.com/office/drawing/2016/ink" xmlns:am3d="http://schemas.microsoft.com/office/drawing/2017/model3d" xmlns:o="urn:schemas-microsoft-com:office:office" xmlns:r="http://schemas.openxmlformats.org/officeDocument/2006/relationships" xmlns:m="http://schemas.openxmlformats.org/officeDocument/2006/math" xmlns:v="urn:schemas-microsoft-com:vml" xmlns:wp14="http://schemas.microsoft.com/office/word/2010/wordprocessingDrawing" xmlns:wp="http://schemas.openxmlformats.org/drawingml/2006/wordprocessingDrawing" xmlns:w10="urn:schemas-microsoft-com:office:word" xmlns:w="http://schemas.openxmlformats.org/wordprocessingml/2006/main" xmlns:w14="http://schemas.microsoft.com/office/word/2010/wordml" xmlns:w15="http://schemas.microsoft.com/office/word/2012/wordml" xmlns:w16cex="http://schemas.microsoft.com/office/word/2018/wordml/cex" xmlns:w16cid="http://schemas.microsoft.com/office/word/2016/wordml/cid" xmlns:w16="http://schemas.microsoft.com/office/word/2018/wordml" xmlns:w16sdtdh="http://schemas.microsoft.com/office/word/2020/wordml/sdtdatahash" xmlns:w16se="http://schemas.microsoft.com/office/word/2015/wordml/symex" xmlns:wpg="http://schemas.microsoft.com/office/word/2010/wordprocessingGroup" xmlns:wpi="http://schemas.microsoft.com/office/word/2010/wordprocessingInk" xmlns:wne="http://schemas.microsoft.com/office/word/2006/wordml" xmlns:wps="http://schemas.microsoft.com/office/word/2010/wordprocessingShape" mc:Ignorable="w14 w15 w16se w16cid w16 w16cex w16sdtdh wp14">
   <w:p>
     <w:pPr>
       <w:pStyle w:val="Footer"/>
@@ -1935,7 +2975,7 @@
 </file>
 
 <file path=word/footnotes.xml><?xml version="1.0" encoding="utf-8"?>
-<w:footnotes xmlns:wpc="http://schemas.microsoft.com/office/word/2010/wordprocessingCanvas" xmlns:cx="http://schemas.microsoft.com/office/drawing/2014/chartex" xmlns:cx1="http://schemas.microsoft.com/office/drawing/2015/9/8/chartex" xmlns:cx2="http://schemas.microsoft.com/office/drawing/2015/10/21/chartex" xmlns:cx3="http://schemas.microsoft.com/office/drawing/2016/5/9/chartex" xmlns:cx4="http://schemas.microsoft.com/office/drawing/2016/5/10/chartex" xmlns:cx5="http://schemas.microsoft.com/office/drawing/2016/5/11/chartex" xmlns:cx6="http://schemas.microsoft.com/office/drawing/2016/5/12/chartex" xmlns:cx7="http://schemas.microsoft.com/office/drawing/2016/5/13/chartex" xmlns:cx8="http://schemas.microsoft.com/office/drawing/2016/5/14/chartex" xmlns:mc="http://schemas.openxmlformats.org/markup-compatibility/2006" xmlns:aink="http://schemas.microsoft.com/office/drawing/2016/ink" xmlns:am3d="http://schemas.microsoft.com/office/drawing/2017/model3d" xmlns:o="urn:schemas-microsoft-com:office:office" xmlns:r="http://schemas.openxmlformats.org/officeDocument/2006/relationships" xmlns:m="http://schemas.openxmlformats.org/officeDocument/2006/math" xmlns:v="urn:schemas-microsoft-com:vml" xmlns:wp14="http://schemas.microsoft.com/office/word/2010/wordprocessingDrawing" xmlns:wp="http://schemas.openxmlformats.org/drawingml/2006/wordprocessingDrawing" xmlns:w10="urn:schemas-microsoft-com:office:word" xmlns:w="http://schemas.openxmlformats.org/wordprocessingml/2006/main" xmlns:w14="http://schemas.microsoft.com/office/word/2010/wordml" xmlns:w15="http://schemas.microsoft.com/office/word/2012/wordml" xmlns:w16cex="http://schemas.microsoft.com/office/word/2018/wordml/cex" xmlns:w16cid="http://schemas.microsoft.com/office/word/2016/wordml/cid" xmlns:w16="http://schemas.microsoft.com/office/word/2018/wordml" xmlns:w16se="http://schemas.microsoft.com/office/word/2015/wordml/symex" xmlns:wpg="http://schemas.microsoft.com/office/word/2010/wordprocessingGroup" xmlns:wpi="http://schemas.microsoft.com/office/word/2010/wordprocessingInk" xmlns:wne="http://schemas.microsoft.com/office/word/2006/wordml" xmlns:wps="http://schemas.microsoft.com/office/word/2010/wordprocessingShape" mc:Ignorable="w14 w15 w16se w16cid w16 w16cex wp14">
+<w:footnotes xmlns:wpc="http://schemas.microsoft.com/office/word/2010/wordprocessingCanvas" xmlns:cx="http://schemas.microsoft.com/office/drawing/2014/chartex" xmlns:cx1="http://schemas.microsoft.com/office/drawing/2015/9/8/chartex" xmlns:cx2="http://schemas.microsoft.com/office/drawing/2015/10/21/chartex" xmlns:cx3="http://schemas.microsoft.com/office/drawing/2016/5/9/chartex" xmlns:cx4="http://schemas.microsoft.com/office/drawing/2016/5/10/chartex" xmlns:cx5="http://schemas.microsoft.com/office/drawing/2016/5/11/chartex" xmlns:cx6="http://schemas.microsoft.com/office/drawing/2016/5/12/chartex" xmlns:cx7="http://schemas.microsoft.com/office/drawing/2016/5/13/chartex" xmlns:cx8="http://schemas.microsoft.com/office/drawing/2016/5/14/chartex" xmlns:mc="http://schemas.openxmlformats.org/markup-compatibility/2006" xmlns:aink="http://schemas.microsoft.com/office/drawing/2016/ink" xmlns:am3d="http://schemas.microsoft.com/office/drawing/2017/model3d" xmlns:o="urn:schemas-microsoft-com:office:office" xmlns:r="http://schemas.openxmlformats.org/officeDocument/2006/relationships" xmlns:m="http://schemas.openxmlformats.org/officeDocument/2006/math" xmlns:v="urn:schemas-microsoft-com:vml" xmlns:wp14="http://schemas.microsoft.com/office/word/2010/wordprocessingDrawing" xmlns:wp="http://schemas.openxmlformats.org/drawingml/2006/wordprocessingDrawing" xmlns:w10="urn:schemas-microsoft-com:office:word" xmlns:w="http://schemas.openxmlformats.org/wordprocessingml/2006/main" xmlns:w14="http://schemas.microsoft.com/office/word/2010/wordml" xmlns:w15="http://schemas.microsoft.com/office/word/2012/wordml" xmlns:w16cex="http://schemas.microsoft.com/office/word/2018/wordml/cex" xmlns:w16cid="http://schemas.microsoft.com/office/word/2016/wordml/cid" xmlns:w16="http://schemas.microsoft.com/office/word/2018/wordml" xmlns:w16sdtdh="http://schemas.microsoft.com/office/word/2020/wordml/sdtdatahash" xmlns:w16se="http://schemas.microsoft.com/office/word/2015/wordml/symex" xmlns:wpg="http://schemas.microsoft.com/office/word/2010/wordprocessingGroup" xmlns:wpi="http://schemas.microsoft.com/office/word/2010/wordprocessingInk" xmlns:wne="http://schemas.microsoft.com/office/word/2006/wordml" xmlns:wps="http://schemas.microsoft.com/office/word/2010/wordprocessingShape" mc:Ignorable="w14 w15 w16se w16cid w16 w16cex w16sdtdh wp14">
   <w:footnote w:type="separator" w:id="-1">
     <w:p>
       <w:pPr>
@@ -1960,7 +3000,7 @@
 </file>
 
 <file path=word/header1.xml><?xml version="1.0" encoding="utf-8"?>
-<w:hdr xmlns:wpc="http://schemas.microsoft.com/office/word/2010/wordprocessingCanvas" xmlns:cx="http://schemas.microsoft.com/office/drawing/2014/chartex" xmlns:cx1="http://schemas.microsoft.com/office/drawing/2015/9/8/chartex" xmlns:cx2="http://schemas.microsoft.com/office/drawing/2015/10/21/chartex" xmlns:cx3="http://schemas.microsoft.com/office/drawing/2016/5/9/chartex" xmlns:cx4="http://schemas.microsoft.com/office/drawing/2016/5/10/chartex" xmlns:cx5="http://schemas.microsoft.com/office/drawing/2016/5/11/chartex" xmlns:cx6="http://schemas.microsoft.com/office/drawing/2016/5/12/chartex" xmlns:cx7="http://schemas.microsoft.com/office/drawing/2016/5/13/chartex" xmlns:cx8="http://schemas.microsoft.com/office/drawing/2016/5/14/chartex" xmlns:mc="http://schemas.openxmlformats.org/markup-compatibility/2006" xmlns:aink="http://schemas.microsoft.com/office/drawing/2016/ink" xmlns:am3d="http://schemas.microsoft.com/office/drawing/2017/model3d" xmlns:o="urn:schemas-microsoft-com:office:office" xmlns:r="http://schemas.openxmlformats.org/officeDocument/2006/relationships" xmlns:m="http://schemas.openxmlformats.org/officeDocument/2006/math" xmlns:v="urn:schemas-microsoft-com:vml" xmlns:wp14="http://schemas.microsoft.com/office/word/2010/wordprocessingDrawing" xmlns:wp="http://schemas.openxmlformats.org/drawingml/2006/wordprocessingDrawing" xmlns:w10="urn:schemas-microsoft-com:office:word" xmlns:w="http://schemas.openxmlformats.org/wordprocessingml/2006/main" xmlns:w14="http://schemas.microsoft.com/office/word/2010/wordml" xmlns:w15="http://schemas.microsoft.com/office/word/2012/wordml" xmlns:w16cex="http://schemas.microsoft.com/office/word/2018/wordml/cex" xmlns:w16cid="http://schemas.microsoft.com/office/word/2016/wordml/cid" xmlns:w16="http://schemas.microsoft.com/office/word/2018/wordml" xmlns:w16se="http://schemas.microsoft.com/office/word/2015/wordml/symex" xmlns:wpg="http://schemas.microsoft.com/office/word/2010/wordprocessingGroup" xmlns:wpi="http://schemas.microsoft.com/office/word/2010/wordprocessingInk" xmlns:wne="http://schemas.microsoft.com/office/word/2006/wordml" xmlns:wps="http://schemas.microsoft.com/office/word/2010/wordprocessingShape" mc:Ignorable="w14 w15 w16se w16cid w16 w16cex wp14">
+<w:hdr xmlns:wpc="http://schemas.microsoft.com/office/word/2010/wordprocessingCanvas" xmlns:cx="http://schemas.microsoft.com/office/drawing/2014/chartex" xmlns:cx1="http://schemas.microsoft.com/office/drawing/2015/9/8/chartex" xmlns:cx2="http://schemas.microsoft.com/office/drawing/2015/10/21/chartex" xmlns:cx3="http://schemas.microsoft.com/office/drawing/2016/5/9/chartex" xmlns:cx4="http://schemas.microsoft.com/office/drawing/2016/5/10/chartex" xmlns:cx5="http://schemas.microsoft.com/office/drawing/2016/5/11/chartex" xmlns:cx6="http://schemas.microsoft.com/office/drawing/2016/5/12/chartex" xmlns:cx7="http://schemas.microsoft.com/office/drawing/2016/5/13/chartex" xmlns:cx8="http://schemas.microsoft.com/office/drawing/2016/5/14/chartex" xmlns:mc="http://schemas.openxmlformats.org/markup-compatibility/2006" xmlns:aink="http://schemas.microsoft.com/office/drawing/2016/ink" xmlns:am3d="http://schemas.microsoft.com/office/drawing/2017/model3d" xmlns:o="urn:schemas-microsoft-com:office:office" xmlns:r="http://schemas.openxmlformats.org/officeDocument/2006/relationships" xmlns:m="http://schemas.openxmlformats.org/officeDocument/2006/math" xmlns:v="urn:schemas-microsoft-com:vml" xmlns:wp14="http://schemas.microsoft.com/office/word/2010/wordprocessingDrawing" xmlns:wp="http://schemas.openxmlformats.org/drawingml/2006/wordprocessingDrawing" xmlns:w10="urn:schemas-microsoft-com:office:word" xmlns:w="http://schemas.openxmlformats.org/wordprocessingml/2006/main" xmlns:w14="http://schemas.microsoft.com/office/word/2010/wordml" xmlns:w15="http://schemas.microsoft.com/office/word/2012/wordml" xmlns:w16cex="http://schemas.microsoft.com/office/word/2018/wordml/cex" xmlns:w16cid="http://schemas.microsoft.com/office/word/2016/wordml/cid" xmlns:w16="http://schemas.microsoft.com/office/word/2018/wordml" xmlns:w16sdtdh="http://schemas.microsoft.com/office/word/2020/wordml/sdtdatahash" xmlns:w16se="http://schemas.microsoft.com/office/word/2015/wordml/symex" xmlns:wpg="http://schemas.microsoft.com/office/word/2010/wordprocessingGroup" xmlns:wpi="http://schemas.microsoft.com/office/word/2010/wordprocessingInk" xmlns:wne="http://schemas.microsoft.com/office/word/2006/wordml" xmlns:wps="http://schemas.microsoft.com/office/word/2010/wordprocessingShape" mc:Ignorable="w14 w15 w16se w16cid w16 w16cex w16sdtdh wp14">
   <w:p>
     <w:pPr>
       <w:pStyle w:val="Header"/>
@@ -1970,7 +3010,7 @@
 </file>
 
 <file path=word/header2.xml><?xml version="1.0" encoding="utf-8"?>
-<w:hdr xmlns:wpc="http://schemas.microsoft.com/office/word/2010/wordprocessingCanvas" xmlns:cx="http://schemas.microsoft.com/office/drawing/2014/chartex" xmlns:cx1="http://schemas.microsoft.com/office/drawing/2015/9/8/chartex" xmlns:cx2="http://schemas.microsoft.com/office/drawing/2015/10/21/chartex" xmlns:cx3="http://schemas.microsoft.com/office/drawing/2016/5/9/chartex" xmlns:cx4="http://schemas.microsoft.com/office/drawing/2016/5/10/chartex" xmlns:cx5="http://schemas.microsoft.com/office/drawing/2016/5/11/chartex" xmlns:cx6="http://schemas.microsoft.com/office/drawing/2016/5/12/chartex" xmlns:cx7="http://schemas.microsoft.com/office/drawing/2016/5/13/chartex" xmlns:cx8="http://schemas.microsoft.com/office/drawing/2016/5/14/chartex" xmlns:mc="http://schemas.openxmlformats.org/markup-compatibility/2006" xmlns:aink="http://schemas.microsoft.com/office/drawing/2016/ink" xmlns:am3d="http://schemas.microsoft.com/office/drawing/2017/model3d" xmlns:o="urn:schemas-microsoft-com:office:office" xmlns:r="http://schemas.openxmlformats.org/officeDocument/2006/relationships" xmlns:m="http://schemas.openxmlformats.org/officeDocument/2006/math" xmlns:v="urn:schemas-microsoft-com:vml" xmlns:wp14="http://schemas.microsoft.com/office/word/2010/wordprocessingDrawing" xmlns:wp="http://schemas.openxmlformats.org/drawingml/2006/wordprocessingDrawing" xmlns:w10="urn:schemas-microsoft-com:office:word" xmlns:w="http://schemas.openxmlformats.org/wordprocessingml/2006/main" xmlns:w14="http://schemas.microsoft.com/office/word/2010/wordml" xmlns:w15="http://schemas.microsoft.com/office/word/2012/wordml" xmlns:w16cex="http://schemas.microsoft.com/office/word/2018/wordml/cex" xmlns:w16cid="http://schemas.microsoft.com/office/word/2016/wordml/cid" xmlns:w16="http://schemas.microsoft.com/office/word/2018/wordml" xmlns:w16se="http://schemas.microsoft.com/office/word/2015/wordml/symex" xmlns:wpg="http://schemas.microsoft.com/office/word/2010/wordprocessingGroup" xmlns:wpi="http://schemas.microsoft.com/office/word/2010/wordprocessingInk" xmlns:wne="http://schemas.microsoft.com/office/word/2006/wordml" xmlns:wps="http://schemas.microsoft.com/office/word/2010/wordprocessingShape" mc:Ignorable="w14 w15 w16se w16cid w16 w16cex wp14">
+<w:hdr xmlns:wpc="http://schemas.microsoft.com/office/word/2010/wordprocessingCanvas" xmlns:cx="http://schemas.microsoft.com/office/drawing/2014/chartex" xmlns:cx1="http://schemas.microsoft.com/office/drawing/2015/9/8/chartex" xmlns:cx2="http://schemas.microsoft.com/office/drawing/2015/10/21/chartex" xmlns:cx3="http://schemas.microsoft.com/office/drawing/2016/5/9/chartex" xmlns:cx4="http://schemas.microsoft.com/office/drawing/2016/5/10/chartex" xmlns:cx5="http://schemas.microsoft.com/office/drawing/2016/5/11/chartex" xmlns:cx6="http://schemas.microsoft.com/office/drawing/2016/5/12/chartex" xmlns:cx7="http://schemas.microsoft.com/office/drawing/2016/5/13/chartex" xmlns:cx8="http://schemas.microsoft.com/office/drawing/2016/5/14/chartex" xmlns:mc="http://schemas.openxmlformats.org/markup-compatibility/2006" xmlns:aink="http://schemas.microsoft.com/office/drawing/2016/ink" xmlns:am3d="http://schemas.microsoft.com/office/drawing/2017/model3d" xmlns:o="urn:schemas-microsoft-com:office:office" xmlns:r="http://schemas.openxmlformats.org/officeDocument/2006/relationships" xmlns:m="http://schemas.openxmlformats.org/officeDocument/2006/math" xmlns:v="urn:schemas-microsoft-com:vml" xmlns:wp14="http://schemas.microsoft.com/office/word/2010/wordprocessingDrawing" xmlns:wp="http://schemas.openxmlformats.org/drawingml/2006/wordprocessingDrawing" xmlns:w10="urn:schemas-microsoft-com:office:word" xmlns:w="http://schemas.openxmlformats.org/wordprocessingml/2006/main" xmlns:w14="http://schemas.microsoft.com/office/word/2010/wordml" xmlns:w15="http://schemas.microsoft.com/office/word/2012/wordml" xmlns:w16cex="http://schemas.microsoft.com/office/word/2018/wordml/cex" xmlns:w16cid="http://schemas.microsoft.com/office/word/2016/wordml/cid" xmlns:w16="http://schemas.microsoft.com/office/word/2018/wordml" xmlns:w16sdtdh="http://schemas.microsoft.com/office/word/2020/wordml/sdtdatahash" xmlns:w16se="http://schemas.microsoft.com/office/word/2015/wordml/symex" xmlns:wpg="http://schemas.microsoft.com/office/word/2010/wordprocessingGroup" xmlns:wpi="http://schemas.microsoft.com/office/word/2010/wordprocessingInk" xmlns:wne="http://schemas.microsoft.com/office/word/2006/wordml" xmlns:wps="http://schemas.microsoft.com/office/word/2010/wordprocessingShape" mc:Ignorable="w14 w15 w16se w16cid w16 w16cex w16sdtdh wp14">
   <w:p>
     <w:pPr>
       <w:pStyle w:val="Header"/>
@@ -1980,7 +3020,7 @@
 </file>
 
 <file path=word/header3.xml><?xml version="1.0" encoding="utf-8"?>
-<w:hdr xmlns:wpc="http://schemas.microsoft.com/office/word/2010/wordprocessingCanvas" xmlns:cx="http://schemas.microsoft.com/office/drawing/2014/chartex" xmlns:cx1="http://schemas.microsoft.com/office/drawing/2015/9/8/chartex" xmlns:cx2="http://schemas.microsoft.com/office/drawing/2015/10/21/chartex" xmlns:cx3="http://schemas.microsoft.com/office/drawing/2016/5/9/chartex" xmlns:cx4="http://schemas.microsoft.com/office/drawing/2016/5/10/chartex" xmlns:cx5="http://schemas.microsoft.com/office/drawing/2016/5/11/chartex" xmlns:cx6="http://schemas.microsoft.com/office/drawing/2016/5/12/chartex" xmlns:cx7="http://schemas.microsoft.com/office/drawing/2016/5/13/chartex" xmlns:cx8="http://schemas.microsoft.com/office/drawing/2016/5/14/chartex" xmlns:mc="http://schemas.openxmlformats.org/markup-compatibility/2006" xmlns:aink="http://schemas.microsoft.com/office/drawing/2016/ink" xmlns:am3d="http://schemas.microsoft.com/office/drawing/2017/model3d" xmlns:o="urn:schemas-microsoft-com:office:office" xmlns:r="http://schemas.openxmlformats.org/officeDocument/2006/relationships" xmlns:m="http://schemas.openxmlformats.org/officeDocument/2006/math" xmlns:v="urn:schemas-microsoft-com:vml" xmlns:wp14="http://schemas.microsoft.com/office/word/2010/wordprocessingDrawing" xmlns:wp="http://schemas.openxmlformats.org/drawingml/2006/wordprocessingDrawing" xmlns:w10="urn:schemas-microsoft-com:office:word" xmlns:w="http://schemas.openxmlformats.org/wordprocessingml/2006/main" xmlns:w14="http://schemas.microsoft.com/office/word/2010/wordml" xmlns:w15="http://schemas.microsoft.com/office/word/2012/wordml" xmlns:w16cex="http://schemas.microsoft.com/office/word/2018/wordml/cex" xmlns:w16cid="http://schemas.microsoft.com/office/word/2016/wordml/cid" xmlns:w16="http://schemas.microsoft.com/office/word/2018/wordml" xmlns:w16se="http://schemas.microsoft.com/office/word/2015/wordml/symex" xmlns:wpg="http://schemas.microsoft.com/office/word/2010/wordprocessingGroup" xmlns:wpi="http://schemas.microsoft.com/office/word/2010/wordprocessingInk" xmlns:wne="http://schemas.microsoft.com/office/word/2006/wordml" xmlns:wps="http://schemas.microsoft.com/office/word/2010/wordprocessingShape" mc:Ignorable="w14 w15 w16se w16cid w16 w16cex wp14">
+<w:hdr xmlns:wpc="http://schemas.microsoft.com/office/word/2010/wordprocessingCanvas" xmlns:cx="http://schemas.microsoft.com/office/drawing/2014/chartex" xmlns:cx1="http://schemas.microsoft.com/office/drawing/2015/9/8/chartex" xmlns:cx2="http://schemas.microsoft.com/office/drawing/2015/10/21/chartex" xmlns:cx3="http://schemas.microsoft.com/office/drawing/2016/5/9/chartex" xmlns:cx4="http://schemas.microsoft.com/office/drawing/2016/5/10/chartex" xmlns:cx5="http://schemas.microsoft.com/office/drawing/2016/5/11/chartex" xmlns:cx6="http://schemas.microsoft.com/office/drawing/2016/5/12/chartex" xmlns:cx7="http://schemas.microsoft.com/office/drawing/2016/5/13/chartex" xmlns:cx8="http://schemas.microsoft.com/office/drawing/2016/5/14/chartex" xmlns:mc="http://schemas.openxmlformats.org/markup-compatibility/2006" xmlns:aink="http://schemas.microsoft.com/office/drawing/2016/ink" xmlns:am3d="http://schemas.microsoft.com/office/drawing/2017/model3d" xmlns:o="urn:schemas-microsoft-com:office:office" xmlns:r="http://schemas.openxmlformats.org/officeDocument/2006/relationships" xmlns:m="http://schemas.openxmlformats.org/officeDocument/2006/math" xmlns:v="urn:schemas-microsoft-com:vml" xmlns:wp14="http://schemas.microsoft.com/office/word/2010/wordprocessingDrawing" xmlns:wp="http://schemas.openxmlformats.org/drawingml/2006/wordprocessingDrawing" xmlns:w10="urn:schemas-microsoft-com:office:word" xmlns:w="http://schemas.openxmlformats.org/wordprocessingml/2006/main" xmlns:w14="http://schemas.microsoft.com/office/word/2010/wordml" xmlns:w15="http://schemas.microsoft.com/office/word/2012/wordml" xmlns:w16cex="http://schemas.microsoft.com/office/word/2018/wordml/cex" xmlns:w16cid="http://schemas.microsoft.com/office/word/2016/wordml/cid" xmlns:w16="http://schemas.microsoft.com/office/word/2018/wordml" xmlns:w16sdtdh="http://schemas.microsoft.com/office/word/2020/wordml/sdtdatahash" xmlns:w16se="http://schemas.microsoft.com/office/word/2015/wordml/symex" xmlns:wpg="http://schemas.microsoft.com/office/word/2010/wordprocessingGroup" xmlns:wpi="http://schemas.microsoft.com/office/word/2010/wordprocessingInk" xmlns:wne="http://schemas.microsoft.com/office/word/2006/wordml" xmlns:wps="http://schemas.microsoft.com/office/word/2010/wordprocessingShape" mc:Ignorable="w14 w15 w16se w16cid w16 w16cex w16sdtdh wp14">
   <w:p>
     <w:pPr>
       <w:pStyle w:val="Header"/>
@@ -1990,7 +3030,7 @@
 </file>
 
 <file path=word/numbering.xml><?xml version="1.0" encoding="utf-8"?>
-<w:numbering xmlns:wpc="http://schemas.microsoft.com/office/word/2010/wordprocessingCanvas" xmlns:cx="http://schemas.microsoft.com/office/drawing/2014/chartex" xmlns:cx1="http://schemas.microsoft.com/office/drawing/2015/9/8/chartex" xmlns:cx2="http://schemas.microsoft.com/office/drawing/2015/10/21/chartex" xmlns:cx3="http://schemas.microsoft.com/office/drawing/2016/5/9/chartex" xmlns:cx4="http://schemas.microsoft.com/office/drawing/2016/5/10/chartex" xmlns:cx5="http://schemas.microsoft.com/office/drawing/2016/5/11/chartex" xmlns:cx6="http://schemas.microsoft.com/office/drawing/2016/5/12/chartex" xmlns:cx7="http://schemas.microsoft.com/office/drawing/2016/5/13/chartex" xmlns:cx8="http://schemas.microsoft.com/office/drawing/2016/5/14/chartex" xmlns:mc="http://schemas.openxmlformats.org/markup-compatibility/2006" xmlns:aink="http://schemas.microsoft.com/office/drawing/2016/ink" xmlns:am3d="http://schemas.microsoft.com/office/drawing/2017/model3d" xmlns:o="urn:schemas-microsoft-com:office:office" xmlns:r="http://schemas.openxmlformats.org/officeDocument/2006/relationships" xmlns:m="http://schemas.openxmlformats.org/officeDocument/2006/math" xmlns:v="urn:schemas-microsoft-com:vml" xmlns:wp14="http://schemas.microsoft.com/office/word/2010/wordprocessingDrawing" xmlns:wp="http://schemas.openxmlformats.org/drawingml/2006/wordprocessingDrawing" xmlns:w10="urn:schemas-microsoft-com:office:word" xmlns:w="http://schemas.openxmlformats.org/wordprocessingml/2006/main" xmlns:w14="http://schemas.microsoft.com/office/word/2010/wordml" xmlns:w15="http://schemas.microsoft.com/office/word/2012/wordml" xmlns:w16cex="http://schemas.microsoft.com/office/word/2018/wordml/cex" xmlns:w16cid="http://schemas.microsoft.com/office/word/2016/wordml/cid" xmlns:w16="http://schemas.microsoft.com/office/word/2018/wordml" xmlns:w16se="http://schemas.microsoft.com/office/word/2015/wordml/symex" xmlns:wpg="http://schemas.microsoft.com/office/word/2010/wordprocessingGroup" xmlns:wpi="http://schemas.microsoft.com/office/word/2010/wordprocessingInk" xmlns:wne="http://schemas.microsoft.com/office/word/2006/wordml" xmlns:wps="http://schemas.microsoft.com/office/word/2010/wordprocessingShape" mc:Ignorable="w14 w15 w16se w16cid w16 w16cex wp14">
+<w:numbering xmlns:wpc="http://schemas.microsoft.com/office/word/2010/wordprocessingCanvas" xmlns:cx="http://schemas.microsoft.com/office/drawing/2014/chartex" xmlns:cx1="http://schemas.microsoft.com/office/drawing/2015/9/8/chartex" xmlns:cx2="http://schemas.microsoft.com/office/drawing/2015/10/21/chartex" xmlns:cx3="http://schemas.microsoft.com/office/drawing/2016/5/9/chartex" xmlns:cx4="http://schemas.microsoft.com/office/drawing/2016/5/10/chartex" xmlns:cx5="http://schemas.microsoft.com/office/drawing/2016/5/11/chartex" xmlns:cx6="http://schemas.microsoft.com/office/drawing/2016/5/12/chartex" xmlns:cx7="http://schemas.microsoft.com/office/drawing/2016/5/13/chartex" xmlns:cx8="http://schemas.microsoft.com/office/drawing/2016/5/14/chartex" xmlns:mc="http://schemas.openxmlformats.org/markup-compatibility/2006" xmlns:aink="http://schemas.microsoft.com/office/drawing/2016/ink" xmlns:am3d="http://schemas.microsoft.com/office/drawing/2017/model3d" xmlns:o="urn:schemas-microsoft-com:office:office" xmlns:r="http://schemas.openxmlformats.org/officeDocument/2006/relationships" xmlns:m="http://schemas.openxmlformats.org/officeDocument/2006/math" xmlns:v="urn:schemas-microsoft-com:vml" xmlns:wp14="http://schemas.microsoft.com/office/word/2010/wordprocessingDrawing" xmlns:wp="http://schemas.openxmlformats.org/drawingml/2006/wordprocessingDrawing" xmlns:w10="urn:schemas-microsoft-com:office:word" xmlns:w="http://schemas.openxmlformats.org/wordprocessingml/2006/main" xmlns:w14="http://schemas.microsoft.com/office/word/2010/wordml" xmlns:w15="http://schemas.microsoft.com/office/word/2012/wordml" xmlns:w16cex="http://schemas.microsoft.com/office/word/2018/wordml/cex" xmlns:w16cid="http://schemas.microsoft.com/office/word/2016/wordml/cid" xmlns:w16="http://schemas.microsoft.com/office/word/2018/wordml" xmlns:w16sdtdh="http://schemas.microsoft.com/office/word/2020/wordml/sdtdatahash" xmlns:w16se="http://schemas.microsoft.com/office/word/2015/wordml/symex" xmlns:wpg="http://schemas.microsoft.com/office/word/2010/wordprocessingGroup" xmlns:wpi="http://schemas.microsoft.com/office/word/2010/wordprocessingInk" xmlns:wne="http://schemas.microsoft.com/office/word/2006/wordml" xmlns:wps="http://schemas.microsoft.com/office/word/2010/wordprocessingShape" mc:Ignorable="w14 w15 w16se w16cid w16 w16cex w16sdtdh wp14">
   <w:abstractNum w:abstractNumId="0" w15:restartNumberingAfterBreak="0">
     <w:nsid w:val="045F5395"/>
     <w:multiLevelType w:val="hybridMultilevel"/>
@@ -2107,6 +3147,345 @@
     </w:lvl>
   </w:abstractNum>
   <w:abstractNum w:abstractNumId="1" w15:restartNumberingAfterBreak="0">
+    <w:nsid w:val="0DD72849"/>
+    <w:multiLevelType w:val="hybridMultilevel"/>
+    <w:tmpl w:val="7D685D8A"/>
+    <w:lvl w:ilvl="0" w:tplc="04090001">
+      <w:start w:val="1"/>
+      <w:numFmt w:val="bullet"/>
+      <w:lvlText w:val=""/>
+      <w:lvlJc w:val="left"/>
+      <w:pPr>
+        <w:ind w:left="630" w:hanging="360"/>
+      </w:pPr>
+      <w:rPr>
+        <w:rFonts w:ascii="Symbol" w:hAnsi="Symbol" w:hint="default"/>
+      </w:rPr>
+    </w:lvl>
+    <w:lvl w:ilvl="1" w:tplc="04090003" w:tentative="1">
+      <w:start w:val="1"/>
+      <w:numFmt w:val="bullet"/>
+      <w:lvlText w:val="o"/>
+      <w:lvlJc w:val="left"/>
+      <w:pPr>
+        <w:ind w:left="1350" w:hanging="360"/>
+      </w:pPr>
+      <w:rPr>
+        <w:rFonts w:ascii="Courier New" w:hAnsi="Courier New" w:cs="Courier New" w:hint="default"/>
+      </w:rPr>
+    </w:lvl>
+    <w:lvl w:ilvl="2" w:tplc="04090005" w:tentative="1">
+      <w:start w:val="1"/>
+      <w:numFmt w:val="bullet"/>
+      <w:lvlText w:val=""/>
+      <w:lvlJc w:val="left"/>
+      <w:pPr>
+        <w:ind w:left="2070" w:hanging="360"/>
+      </w:pPr>
+      <w:rPr>
+        <w:rFonts w:ascii="Wingdings" w:hAnsi="Wingdings" w:hint="default"/>
+      </w:rPr>
+    </w:lvl>
+    <w:lvl w:ilvl="3" w:tplc="04090001" w:tentative="1">
+      <w:start w:val="1"/>
+      <w:numFmt w:val="bullet"/>
+      <w:lvlText w:val=""/>
+      <w:lvlJc w:val="left"/>
+      <w:pPr>
+        <w:ind w:left="2790" w:hanging="360"/>
+      </w:pPr>
+      <w:rPr>
+        <w:rFonts w:ascii="Symbol" w:hAnsi="Symbol" w:hint="default"/>
+      </w:rPr>
+    </w:lvl>
+    <w:lvl w:ilvl="4" w:tplc="04090003" w:tentative="1">
+      <w:start w:val="1"/>
+      <w:numFmt w:val="bullet"/>
+      <w:lvlText w:val="o"/>
+      <w:lvlJc w:val="left"/>
+      <w:pPr>
+        <w:ind w:left="3510" w:hanging="360"/>
+      </w:pPr>
+      <w:rPr>
+        <w:rFonts w:ascii="Courier New" w:hAnsi="Courier New" w:cs="Courier New" w:hint="default"/>
+      </w:rPr>
+    </w:lvl>
+    <w:lvl w:ilvl="5" w:tplc="04090005" w:tentative="1">
+      <w:start w:val="1"/>
+      <w:numFmt w:val="bullet"/>
+      <w:lvlText w:val=""/>
+      <w:lvlJc w:val="left"/>
+      <w:pPr>
+        <w:ind w:left="4230" w:hanging="360"/>
+      </w:pPr>
+      <w:rPr>
+        <w:rFonts w:ascii="Wingdings" w:hAnsi="Wingdings" w:hint="default"/>
+      </w:rPr>
+    </w:lvl>
+    <w:lvl w:ilvl="6" w:tplc="04090001" w:tentative="1">
+      <w:start w:val="1"/>
+      <w:numFmt w:val="bullet"/>
+      <w:lvlText w:val=""/>
+      <w:lvlJc w:val="left"/>
+      <w:pPr>
+        <w:ind w:left="4950" w:hanging="360"/>
+      </w:pPr>
+      <w:rPr>
+        <w:rFonts w:ascii="Symbol" w:hAnsi="Symbol" w:hint="default"/>
+      </w:rPr>
+    </w:lvl>
+    <w:lvl w:ilvl="7" w:tplc="04090003" w:tentative="1">
+      <w:start w:val="1"/>
+      <w:numFmt w:val="bullet"/>
+      <w:lvlText w:val="o"/>
+      <w:lvlJc w:val="left"/>
+      <w:pPr>
+        <w:ind w:left="5670" w:hanging="360"/>
+      </w:pPr>
+      <w:rPr>
+        <w:rFonts w:ascii="Courier New" w:hAnsi="Courier New" w:cs="Courier New" w:hint="default"/>
+      </w:rPr>
+    </w:lvl>
+    <w:lvl w:ilvl="8" w:tplc="04090005" w:tentative="1">
+      <w:start w:val="1"/>
+      <w:numFmt w:val="bullet"/>
+      <w:lvlText w:val=""/>
+      <w:lvlJc w:val="left"/>
+      <w:pPr>
+        <w:ind w:left="6390" w:hanging="360"/>
+      </w:pPr>
+      <w:rPr>
+        <w:rFonts w:ascii="Wingdings" w:hAnsi="Wingdings" w:hint="default"/>
+      </w:rPr>
+    </w:lvl>
+  </w:abstractNum>
+  <w:abstractNum w:abstractNumId="2" w15:restartNumberingAfterBreak="0">
+    <w:nsid w:val="17BC2B6F"/>
+    <w:multiLevelType w:val="hybridMultilevel"/>
+    <w:tmpl w:val="1BE6AA18"/>
+    <w:lvl w:ilvl="0" w:tplc="04090001">
+      <w:start w:val="1"/>
+      <w:numFmt w:val="bullet"/>
+      <w:lvlText w:val=""/>
+      <w:lvlJc w:val="left"/>
+      <w:pPr>
+        <w:ind w:left="504" w:hanging="360"/>
+      </w:pPr>
+      <w:rPr>
+        <w:rFonts w:ascii="Symbol" w:hAnsi="Symbol" w:hint="default"/>
+      </w:rPr>
+    </w:lvl>
+    <w:lvl w:ilvl="1" w:tplc="04090003" w:tentative="1">
+      <w:start w:val="1"/>
+      <w:numFmt w:val="bullet"/>
+      <w:lvlText w:val="o"/>
+      <w:lvlJc w:val="left"/>
+      <w:pPr>
+        <w:ind w:left="1224" w:hanging="360"/>
+      </w:pPr>
+      <w:rPr>
+        <w:rFonts w:ascii="Courier New" w:hAnsi="Courier New" w:cs="Courier New" w:hint="default"/>
+      </w:rPr>
+    </w:lvl>
+    <w:lvl w:ilvl="2" w:tplc="04090005" w:tentative="1">
+      <w:start w:val="1"/>
+      <w:numFmt w:val="bullet"/>
+      <w:lvlText w:val=""/>
+      <w:lvlJc w:val="left"/>
+      <w:pPr>
+        <w:ind w:left="1944" w:hanging="360"/>
+      </w:pPr>
+      <w:rPr>
+        <w:rFonts w:ascii="Wingdings" w:hAnsi="Wingdings" w:hint="default"/>
+      </w:rPr>
+    </w:lvl>
+    <w:lvl w:ilvl="3" w:tplc="04090001" w:tentative="1">
+      <w:start w:val="1"/>
+      <w:numFmt w:val="bullet"/>
+      <w:lvlText w:val=""/>
+      <w:lvlJc w:val="left"/>
+      <w:pPr>
+        <w:ind w:left="2664" w:hanging="360"/>
+      </w:pPr>
+      <w:rPr>
+        <w:rFonts w:ascii="Symbol" w:hAnsi="Symbol" w:hint="default"/>
+      </w:rPr>
+    </w:lvl>
+    <w:lvl w:ilvl="4" w:tplc="04090003" w:tentative="1">
+      <w:start w:val="1"/>
+      <w:numFmt w:val="bullet"/>
+      <w:lvlText w:val="o"/>
+      <w:lvlJc w:val="left"/>
+      <w:pPr>
+        <w:ind w:left="3384" w:hanging="360"/>
+      </w:pPr>
+      <w:rPr>
+        <w:rFonts w:ascii="Courier New" w:hAnsi="Courier New" w:cs="Courier New" w:hint="default"/>
+      </w:rPr>
+    </w:lvl>
+    <w:lvl w:ilvl="5" w:tplc="04090005" w:tentative="1">
+      <w:start w:val="1"/>
+      <w:numFmt w:val="bullet"/>
+      <w:lvlText w:val=""/>
+      <w:lvlJc w:val="left"/>
+      <w:pPr>
+        <w:ind w:left="4104" w:hanging="360"/>
+      </w:pPr>
+      <w:rPr>
+        <w:rFonts w:ascii="Wingdings" w:hAnsi="Wingdings" w:hint="default"/>
+      </w:rPr>
+    </w:lvl>
+    <w:lvl w:ilvl="6" w:tplc="04090001" w:tentative="1">
+      <w:start w:val="1"/>
+      <w:numFmt w:val="bullet"/>
+      <w:lvlText w:val=""/>
+      <w:lvlJc w:val="left"/>
+      <w:pPr>
+        <w:ind w:left="4824" w:hanging="360"/>
+      </w:pPr>
+      <w:rPr>
+        <w:rFonts w:ascii="Symbol" w:hAnsi="Symbol" w:hint="default"/>
+      </w:rPr>
+    </w:lvl>
+    <w:lvl w:ilvl="7" w:tplc="04090003" w:tentative="1">
+      <w:start w:val="1"/>
+      <w:numFmt w:val="bullet"/>
+      <w:lvlText w:val="o"/>
+      <w:lvlJc w:val="left"/>
+      <w:pPr>
+        <w:ind w:left="5544" w:hanging="360"/>
+      </w:pPr>
+      <w:rPr>
+        <w:rFonts w:ascii="Courier New" w:hAnsi="Courier New" w:cs="Courier New" w:hint="default"/>
+      </w:rPr>
+    </w:lvl>
+    <w:lvl w:ilvl="8" w:tplc="04090005" w:tentative="1">
+      <w:start w:val="1"/>
+      <w:numFmt w:val="bullet"/>
+      <w:lvlText w:val=""/>
+      <w:lvlJc w:val="left"/>
+      <w:pPr>
+        <w:ind w:left="6264" w:hanging="360"/>
+      </w:pPr>
+      <w:rPr>
+        <w:rFonts w:ascii="Wingdings" w:hAnsi="Wingdings" w:hint="default"/>
+      </w:rPr>
+    </w:lvl>
+  </w:abstractNum>
+  <w:abstractNum w:abstractNumId="3" w15:restartNumberingAfterBreak="0">
+    <w:nsid w:val="18220023"/>
+    <w:multiLevelType w:val="hybridMultilevel"/>
+    <w:tmpl w:val="C94E4E64"/>
+    <w:lvl w:ilvl="0" w:tplc="04090001">
+      <w:start w:val="1"/>
+      <w:numFmt w:val="bullet"/>
+      <w:lvlText w:val=""/>
+      <w:lvlJc w:val="left"/>
+      <w:pPr>
+        <w:ind w:left="504" w:hanging="360"/>
+      </w:pPr>
+      <w:rPr>
+        <w:rFonts w:ascii="Symbol" w:hAnsi="Symbol" w:hint="default"/>
+      </w:rPr>
+    </w:lvl>
+    <w:lvl w:ilvl="1" w:tplc="04090003" w:tentative="1">
+      <w:start w:val="1"/>
+      <w:numFmt w:val="bullet"/>
+      <w:lvlText w:val="o"/>
+      <w:lvlJc w:val="left"/>
+      <w:pPr>
+        <w:ind w:left="1224" w:hanging="360"/>
+      </w:pPr>
+      <w:rPr>
+        <w:rFonts w:ascii="Courier New" w:hAnsi="Courier New" w:cs="Courier New" w:hint="default"/>
+      </w:rPr>
+    </w:lvl>
+    <w:lvl w:ilvl="2" w:tplc="04090005" w:tentative="1">
+      <w:start w:val="1"/>
+      <w:numFmt w:val="bullet"/>
+      <w:lvlText w:val=""/>
+      <w:lvlJc w:val="left"/>
+      <w:pPr>
+        <w:ind w:left="1944" w:hanging="360"/>
+      </w:pPr>
+      <w:rPr>
+        <w:rFonts w:ascii="Wingdings" w:hAnsi="Wingdings" w:hint="default"/>
+      </w:rPr>
+    </w:lvl>
+    <w:lvl w:ilvl="3" w:tplc="04090001" w:tentative="1">
+      <w:start w:val="1"/>
+      <w:numFmt w:val="bullet"/>
+      <w:lvlText w:val=""/>
+      <w:lvlJc w:val="left"/>
+      <w:pPr>
+        <w:ind w:left="2664" w:hanging="360"/>
+      </w:pPr>
+      <w:rPr>
+        <w:rFonts w:ascii="Symbol" w:hAnsi="Symbol" w:hint="default"/>
+      </w:rPr>
+    </w:lvl>
+    <w:lvl w:ilvl="4" w:tplc="04090003" w:tentative="1">
+      <w:start w:val="1"/>
+      <w:numFmt w:val="bullet"/>
+      <w:lvlText w:val="o"/>
+      <w:lvlJc w:val="left"/>
+      <w:pPr>
+        <w:ind w:left="3384" w:hanging="360"/>
+      </w:pPr>
+      <w:rPr>
+        <w:rFonts w:ascii="Courier New" w:hAnsi="Courier New" w:cs="Courier New" w:hint="default"/>
+      </w:rPr>
+    </w:lvl>
+    <w:lvl w:ilvl="5" w:tplc="04090005" w:tentative="1">
+      <w:start w:val="1"/>
+      <w:numFmt w:val="bullet"/>
+      <w:lvlText w:val=""/>
+      <w:lvlJc w:val="left"/>
+      <w:pPr>
+        <w:ind w:left="4104" w:hanging="360"/>
+      </w:pPr>
+      <w:rPr>
+        <w:rFonts w:ascii="Wingdings" w:hAnsi="Wingdings" w:hint="default"/>
+      </w:rPr>
+    </w:lvl>
+    <w:lvl w:ilvl="6" w:tplc="04090001" w:tentative="1">
+      <w:start w:val="1"/>
+      <w:numFmt w:val="bullet"/>
+      <w:lvlText w:val=""/>
+      <w:lvlJc w:val="left"/>
+      <w:pPr>
+        <w:ind w:left="4824" w:hanging="360"/>
+      </w:pPr>
+      <w:rPr>
+        <w:rFonts w:ascii="Symbol" w:hAnsi="Symbol" w:hint="default"/>
+      </w:rPr>
+    </w:lvl>
+    <w:lvl w:ilvl="7" w:tplc="04090003" w:tentative="1">
+      <w:start w:val="1"/>
+      <w:numFmt w:val="bullet"/>
+      <w:lvlText w:val="o"/>
+      <w:lvlJc w:val="left"/>
+      <w:pPr>
+        <w:ind w:left="5544" w:hanging="360"/>
+      </w:pPr>
+      <w:rPr>
+        <w:rFonts w:ascii="Courier New" w:hAnsi="Courier New" w:cs="Courier New" w:hint="default"/>
+      </w:rPr>
+    </w:lvl>
+    <w:lvl w:ilvl="8" w:tplc="04090005" w:tentative="1">
+      <w:start w:val="1"/>
+      <w:numFmt w:val="bullet"/>
+      <w:lvlText w:val=""/>
+      <w:lvlJc w:val="left"/>
+      <w:pPr>
+        <w:ind w:left="6264" w:hanging="360"/>
+      </w:pPr>
+      <w:rPr>
+        <w:rFonts w:ascii="Wingdings" w:hAnsi="Wingdings" w:hint="default"/>
+      </w:rPr>
+    </w:lvl>
+  </w:abstractNum>
+  <w:abstractNum w:abstractNumId="4" w15:restartNumberingAfterBreak="0">
     <w:nsid w:val="39146724"/>
     <w:multiLevelType w:val="hybridMultilevel"/>
     <w:tmpl w:val="8FCE5422"/>
@@ -2116,7 +3495,7 @@
       <w:lvlText w:val=""/>
       <w:lvlJc w:val="left"/>
       <w:pPr>
-        <w:ind w:left="360" w:hanging="360"/>
+        <w:ind w:left="1800" w:hanging="360"/>
       </w:pPr>
       <w:rPr>
         <w:rFonts w:ascii="Symbol" w:hAnsi="Symbol" w:hint="default"/>
@@ -2128,7 +3507,7 @@
       <w:lvlText w:val="o"/>
       <w:lvlJc w:val="left"/>
       <w:pPr>
-        <w:ind w:left="1080" w:hanging="360"/>
+        <w:ind w:left="2520" w:hanging="360"/>
       </w:pPr>
       <w:rPr>
         <w:rFonts w:ascii="Courier New" w:hAnsi="Courier New" w:cs="Courier New" w:hint="default"/>
@@ -2140,7 +3519,7 @@
       <w:lvlText w:val=""/>
       <w:lvlJc w:val="left"/>
       <w:pPr>
-        <w:ind w:left="1800" w:hanging="360"/>
+        <w:ind w:left="3240" w:hanging="360"/>
       </w:pPr>
       <w:rPr>
         <w:rFonts w:ascii="Wingdings" w:hAnsi="Wingdings" w:hint="default"/>
@@ -2152,7 +3531,7 @@
       <w:lvlText w:val=""/>
       <w:lvlJc w:val="left"/>
       <w:pPr>
-        <w:ind w:left="2520" w:hanging="360"/>
+        <w:ind w:left="3960" w:hanging="360"/>
       </w:pPr>
       <w:rPr>
         <w:rFonts w:ascii="Symbol" w:hAnsi="Symbol" w:hint="default"/>
@@ -2164,7 +3543,7 @@
       <w:lvlText w:val="o"/>
       <w:lvlJc w:val="left"/>
       <w:pPr>
-        <w:ind w:left="3240" w:hanging="360"/>
+        <w:ind w:left="4680" w:hanging="360"/>
       </w:pPr>
       <w:rPr>
         <w:rFonts w:ascii="Courier New" w:hAnsi="Courier New" w:cs="Courier New" w:hint="default"/>
@@ -2176,7 +3555,7 @@
       <w:lvlText w:val=""/>
       <w:lvlJc w:val="left"/>
       <w:pPr>
-        <w:ind w:left="3960" w:hanging="360"/>
+        <w:ind w:left="5400" w:hanging="360"/>
       </w:pPr>
       <w:rPr>
         <w:rFonts w:ascii="Wingdings" w:hAnsi="Wingdings" w:hint="default"/>
@@ -2188,7 +3567,7 @@
       <w:lvlText w:val=""/>
       <w:lvlJc w:val="left"/>
       <w:pPr>
-        <w:ind w:left="4680" w:hanging="360"/>
+        <w:ind w:left="6120" w:hanging="360"/>
       </w:pPr>
       <w:rPr>
         <w:rFonts w:ascii="Symbol" w:hAnsi="Symbol" w:hint="default"/>
@@ -2200,7 +3579,7 @@
       <w:lvlText w:val="o"/>
       <w:lvlJc w:val="left"/>
       <w:pPr>
-        <w:ind w:left="5400" w:hanging="360"/>
+        <w:ind w:left="6840" w:hanging="360"/>
       </w:pPr>
       <w:rPr>
         <w:rFonts w:ascii="Courier New" w:hAnsi="Courier New" w:cs="Courier New" w:hint="default"/>
@@ -2212,14 +3591,14 @@
       <w:lvlText w:val=""/>
       <w:lvlJc w:val="left"/>
       <w:pPr>
-        <w:ind w:left="6120" w:hanging="360"/>
+        <w:ind w:left="7560" w:hanging="360"/>
       </w:pPr>
       <w:rPr>
         <w:rFonts w:ascii="Wingdings" w:hAnsi="Wingdings" w:hint="default"/>
       </w:rPr>
     </w:lvl>
   </w:abstractNum>
-  <w:abstractNum w:abstractNumId="2" w15:restartNumberingAfterBreak="0">
+  <w:abstractNum w:abstractNumId="5" w15:restartNumberingAfterBreak="0">
     <w:nsid w:val="50185DB7"/>
     <w:multiLevelType w:val="hybridMultilevel"/>
     <w:tmpl w:val="C0CE32C4"/>
@@ -2332,7 +3711,7 @@
       </w:rPr>
     </w:lvl>
   </w:abstractNum>
-  <w:abstractNum w:abstractNumId="3" w15:restartNumberingAfterBreak="0">
+  <w:abstractNum w:abstractNumId="6" w15:restartNumberingAfterBreak="0">
     <w:nsid w:val="5D4C66AE"/>
     <w:multiLevelType w:val="hybridMultilevel"/>
     <w:tmpl w:val="8786932E"/>
@@ -2445,7 +3824,7 @@
       </w:rPr>
     </w:lvl>
   </w:abstractNum>
-  <w:abstractNum w:abstractNumId="4" w15:restartNumberingAfterBreak="0">
+  <w:abstractNum w:abstractNumId="7" w15:restartNumberingAfterBreak="0">
     <w:nsid w:val="7CEE0F4B"/>
     <w:multiLevelType w:val="hybridMultilevel"/>
     <w:tmpl w:val="AB6A9B8C"/>
@@ -2559,25 +3938,34 @@
     </w:lvl>
   </w:abstractNum>
   <w:num w:numId="1">
-    <w:abstractNumId w:val="1"/>
+    <w:abstractNumId w:val="4"/>
   </w:num>
   <w:num w:numId="2">
-    <w:abstractNumId w:val="2"/>
+    <w:abstractNumId w:val="5"/>
   </w:num>
   <w:num w:numId="3">
-    <w:abstractNumId w:val="3"/>
+    <w:abstractNumId w:val="6"/>
   </w:num>
   <w:num w:numId="4">
     <w:abstractNumId w:val="0"/>
   </w:num>
   <w:num w:numId="5">
-    <w:abstractNumId w:val="4"/>
+    <w:abstractNumId w:val="7"/>
+  </w:num>
+  <w:num w:numId="6">
+    <w:abstractNumId w:val="3"/>
+  </w:num>
+  <w:num w:numId="7">
+    <w:abstractNumId w:val="1"/>
+  </w:num>
+  <w:num w:numId="8">
+    <w:abstractNumId w:val="2"/>
   </w:num>
 </w:numbering>
 </file>
 
 <file path=word/styles.xml><?xml version="1.0" encoding="utf-8"?>
-<w:styles xmlns:mc="http://schemas.openxmlformats.org/markup-compatibility/2006" xmlns:r="http://schemas.openxmlformats.org/officeDocument/2006/relationships" xmlns:w="http://schemas.openxmlformats.org/wordprocessingml/2006/main" xmlns:w14="http://schemas.microsoft.com/office/word/2010/wordml" xmlns:w15="http://schemas.microsoft.com/office/word/2012/wordml" xmlns:w16cex="http://schemas.microsoft.com/office/word/2018/wordml/cex" xmlns:w16cid="http://schemas.microsoft.com/office/word/2016/wordml/cid" xmlns:w16="http://schemas.microsoft.com/office/word/2018/wordml" xmlns:w16se="http://schemas.microsoft.com/office/word/2015/wordml/symex" mc:Ignorable="w14 w15 w16se w16cid w16 w16cex">
+<w:styles xmlns:mc="http://schemas.openxmlformats.org/markup-compatibility/2006" xmlns:r="http://schemas.openxmlformats.org/officeDocument/2006/relationships" xmlns:w="http://schemas.openxmlformats.org/wordprocessingml/2006/main" xmlns:w14="http://schemas.microsoft.com/office/word/2010/wordml" xmlns:w15="http://schemas.microsoft.com/office/word/2012/wordml" xmlns:w16cex="http://schemas.microsoft.com/office/word/2018/wordml/cex" xmlns:w16cid="http://schemas.microsoft.com/office/word/2016/wordml/cid" xmlns:w16="http://schemas.microsoft.com/office/word/2018/wordml" xmlns:w16sdtdh="http://schemas.microsoft.com/office/word/2020/wordml/sdtdatahash" xmlns:w16se="http://schemas.microsoft.com/office/word/2015/wordml/symex" mc:Ignorable="w14 w15 w16se w16cid w16 w16cex w16sdtdh">
   <w:docDefaults>
     <w:rPrDefault>
       <w:rPr>
@@ -3289,6 +4677,18 @@
       <w:shd w:val="clear" w:color="auto" w:fill="E1DFDD"/>
     </w:rPr>
   </w:style>
+  <w:style w:type="character" w:styleId="FollowedHyperlink">
+    <w:name w:val="FollowedHyperlink"/>
+    <w:basedOn w:val="DefaultParagraphFont"/>
+    <w:uiPriority w:val="99"/>
+    <w:semiHidden/>
+    <w:unhideWhenUsed/>
+    <w:rsid w:val="00C5422A"/>
+    <w:rPr>
+      <w:color w:val="8A479B" w:themeColor="followedHyperlink"/>
+      <w:u w:val="single"/>
+    </w:rPr>
+  </w:style>
 </w:styles>
 </file>
 

</xml_diff>